<commit_message>
Mejorado y optimizada la pseudo-inversa Se actualizo la documentación "api_list"
</commit_message>
<xml_diff>
--- a/api_list.docx
+++ b/api_list.docx
@@ -125,11 +125,11 @@
           <w:sz w:val="20"/>
         </w:rPr>
       </w:pPr>
-      <w:proofErr w:type="spellStart"/>
       <w:r>
         <w:rPr>
           <w:rFonts w:ascii="LM Roman 10" w:hAnsi="LM Roman 10"/>
           <w:sz w:val="20"/>
+          <w:lang w:val="en-US"/>
         </w:rPr>
         <w:t>Dev</w:t>
       </w:r>
@@ -137,55 +137,24 @@
         <w:rPr>
           <w:rFonts w:ascii="LM Roman 10" w:hAnsi="LM Roman 10"/>
           <w:sz w:val="20"/>
+          <w:lang w:val="en-US"/>
         </w:rPr>
-        <w:t>eloped</w:t>
+        <w:t>eloped b</w:t>
       </w:r>
-      <w:proofErr w:type="spellEnd"/>
       <w:r>
         <w:rPr>
           <w:rFonts w:ascii="LM Roman 10" w:hAnsi="LM Roman 10"/>
           <w:sz w:val="20"/>
+          <w:lang w:val="en-US"/>
         </w:rPr>
-        <w:t xml:space="preserve"> </w:t>
-      </w:r>
-      <w:proofErr w:type="spellStart"/>
-      <w:r>
-        <w:rPr>
-          <w:rFonts w:ascii="LM Roman 10" w:hAnsi="LM Roman 10"/>
-          <w:sz w:val="20"/>
-        </w:rPr>
-        <w:t>b</w:t>
+        <w:t xml:space="preserve">y Eng. </w:t>
       </w:r>
       <w:r>
         <w:rPr>
           <w:rFonts w:ascii="LM Roman 10" w:hAnsi="LM Roman 10"/>
           <w:sz w:val="20"/>
         </w:rPr>
-        <w:t>y</w:t>
-      </w:r>
-      <w:proofErr w:type="spellEnd"/>
-      <w:r>
-        <w:rPr>
-          <w:rFonts w:ascii="LM Roman 10" w:hAnsi="LM Roman 10"/>
-          <w:sz w:val="20"/>
-        </w:rPr>
-        <w:t xml:space="preserve"> </w:t>
-      </w:r>
-      <w:proofErr w:type="spellStart"/>
-      <w:r>
-        <w:rPr>
-          <w:rFonts w:ascii="LM Roman 10" w:hAnsi="LM Roman 10"/>
-          <w:sz w:val="20"/>
-        </w:rPr>
-        <w:t>Eng</w:t>
-      </w:r>
-      <w:proofErr w:type="spellEnd"/>
-      <w:r>
-        <w:rPr>
-          <w:rFonts w:ascii="LM Roman 10" w:hAnsi="LM Roman 10"/>
-          <w:sz w:val="20"/>
-        </w:rPr>
-        <w:t>. Juan Camilo Gómez Cadavid</w:t>
+        <w:t>Juan Camilo Gómez Cadavid</w:t>
       </w:r>
       <w:r>
         <w:rPr>
@@ -605,116 +574,106 @@
                 <w:lang w:val="en-US" w:eastAsia="es-ES"/>
               </w:rPr>
             </w:pPr>
-            <w:proofErr w:type="spellStart"/>
             <w:proofErr w:type="gramStart"/>
             <w:r>
               <w:rPr>
                 <w:rFonts w:ascii="Consolas" w:eastAsia="Times New Roman" w:hAnsi="Consolas" w:cs="Consolas"/>
                 <w:color w:val="430AE4"/>
-                <w:lang w:eastAsia="es-ES"/>
-              </w:rPr>
-              <w:t>m</w:t>
-            </w:r>
+                <w:lang w:val="en-US" w:eastAsia="es-ES"/>
+              </w:rPr>
+              <w:t>matrix</w:t>
+            </w:r>
+            <w:proofErr w:type="gramEnd"/>
+            <w:r>
+              <w:rPr>
+                <w:rFonts w:ascii="LM Roman 10" w:eastAsia="Times New Roman" w:hAnsi="LM Roman 10" w:cs="Consolas"/>
+                <w:color w:val="000000"/>
+                <w:lang w:val="en-US" w:eastAsia="es-ES"/>
+              </w:rPr>
+              <w:t xml:space="preserve"> </w:t>
+            </w:r>
+            <w:r>
+              <w:rPr>
+                <w:rFonts w:ascii="LM Roman 10" w:eastAsia="Times New Roman" w:hAnsi="LM Roman 10" w:cs="Consolas"/>
+                <w:color w:val="000000"/>
+                <w:lang w:val="en-US" w:eastAsia="es-ES"/>
+              </w:rPr>
+              <w:t>keyword</w:t>
+            </w:r>
+            <w:r>
+              <w:rPr>
+                <w:rFonts w:ascii="LM Roman 10" w:eastAsia="Times New Roman" w:hAnsi="LM Roman 10" w:cs="Consolas"/>
+                <w:color w:val="000000"/>
+                <w:lang w:val="en-US" w:eastAsia="es-ES"/>
+              </w:rPr>
+              <w:t>, defines unallocated variables</w:t>
+            </w:r>
+            <w:r>
+              <w:rPr>
+                <w:rFonts w:ascii="LM Roman 10" w:eastAsia="Times New Roman" w:hAnsi="LM Roman 10" w:cs="Consolas"/>
+                <w:color w:val="000000"/>
+                <w:lang w:val="en-US" w:eastAsia="es-ES"/>
+              </w:rPr>
+              <w:t>.</w:t>
+            </w:r>
+          </w:p>
+          <w:p>
+            <w:pPr>
+              <w:cnfStyle w:val="000000000000" w:firstRow="0" w:lastRow="0" w:firstColumn="0" w:lastColumn="0" w:oddVBand="0" w:evenVBand="0" w:oddHBand="0" w:evenHBand="0" w:firstRowFirstColumn="0" w:firstRowLastColumn="0" w:lastRowFirstColumn="0" w:lastRowLastColumn="0"/>
+              <w:rPr>
+                <w:rFonts w:ascii="LM Roman 10" w:eastAsia="Times New Roman" w:hAnsi="LM Roman 10" w:cs="Consolas"/>
+                <w:color w:val="000000"/>
+                <w:lang w:val="en-US" w:eastAsia="es-ES"/>
+              </w:rPr>
+            </w:pPr>
+            <w:r>
+              <w:rPr>
+                <w:rFonts w:ascii="LM Roman 10" w:eastAsia="Times New Roman" w:hAnsi="LM Roman 10" w:cs="Consolas"/>
+                <w:color w:val="000000"/>
+                <w:lang w:val="en-US" w:eastAsia="es-ES"/>
+              </w:rPr>
+              <w:t>Always initialize matrix-type</w:t>
+            </w:r>
+            <w:r>
+              <w:rPr>
+                <w:rFonts w:ascii="LM Roman 10" w:eastAsia="Times New Roman" w:hAnsi="LM Roman 10" w:cs="Consolas"/>
+                <w:color w:val="000000"/>
+                <w:lang w:val="en-US" w:eastAsia="es-ES"/>
+              </w:rPr>
+              <w:t xml:space="preserve"> MTX</w:t>
+            </w:r>
+            <w:r>
+              <w:rPr>
+                <w:rFonts w:ascii="LM Roman 10" w:eastAsia="Times New Roman" w:hAnsi="LM Roman 10" w:cs="Consolas"/>
+                <w:color w:val="000000"/>
+                <w:lang w:val="en-US" w:eastAsia="es-ES"/>
+              </w:rPr>
+              <w:t xml:space="preserve"> variables to NULL</w:t>
+            </w:r>
+          </w:p>
+          <w:p>
+            <w:pPr>
+              <w:cnfStyle w:val="000000000000" w:firstRow="0" w:lastRow="0" w:firstColumn="0" w:lastColumn="0" w:oddVBand="0" w:evenVBand="0" w:oddHBand="0" w:evenHBand="0" w:firstRowFirstColumn="0" w:firstRowLastColumn="0" w:lastRowFirstColumn="0" w:lastRowLastColumn="0"/>
+              <w:rPr>
+                <w:rFonts w:ascii="LM Roman 10" w:eastAsia="Times New Roman" w:hAnsi="LM Roman 10" w:cs="Consolas"/>
+                <w:color w:val="000000"/>
+                <w:lang w:val="en-US" w:eastAsia="es-ES"/>
+              </w:rPr>
+            </w:pPr>
+            <w:r>
+              <w:rPr>
+                <w:rFonts w:ascii="LM Roman 10" w:eastAsia="Times New Roman" w:hAnsi="LM Roman 10" w:cs="Consolas"/>
+                <w:color w:val="000000"/>
+                <w:lang w:val="en-US" w:eastAsia="es-ES"/>
+              </w:rPr>
+              <w:t xml:space="preserve">Use </w:t>
+            </w:r>
+            <w:proofErr w:type="spellStart"/>
             <w:r>
               <w:rPr>
                 <w:rFonts w:ascii="Consolas" w:eastAsia="Times New Roman" w:hAnsi="Consolas" w:cs="Consolas"/>
                 <w:color w:val="430AE4"/>
-                <w:lang w:eastAsia="es-ES"/>
-              </w:rPr>
-              <w:t>atrix</w:t>
-            </w:r>
-            <w:proofErr w:type="spellEnd"/>
-            <w:proofErr w:type="gramEnd"/>
-            <w:r>
-              <w:rPr>
-                <w:rFonts w:ascii="LM Roman 10" w:eastAsia="Times New Roman" w:hAnsi="LM Roman 10" w:cs="Consolas"/>
-                <w:color w:val="000000"/>
-                <w:lang w:val="en-US" w:eastAsia="es-ES"/>
-              </w:rPr>
-              <w:t xml:space="preserve"> </w:t>
-            </w:r>
-            <w:r>
-              <w:rPr>
-                <w:rFonts w:ascii="LM Roman 10" w:eastAsia="Times New Roman" w:hAnsi="LM Roman 10" w:cs="Consolas"/>
-                <w:color w:val="000000"/>
-                <w:lang w:val="en-US" w:eastAsia="es-ES"/>
-              </w:rPr>
-              <w:t>keyword</w:t>
-            </w:r>
-            <w:r>
-              <w:rPr>
-                <w:rFonts w:ascii="LM Roman 10" w:eastAsia="Times New Roman" w:hAnsi="LM Roman 10" w:cs="Consolas"/>
-                <w:color w:val="000000"/>
-                <w:lang w:val="en-US" w:eastAsia="es-ES"/>
-              </w:rPr>
-              <w:t>, defines unallocated variables</w:t>
-            </w:r>
-            <w:r>
-              <w:rPr>
-                <w:rFonts w:ascii="LM Roman 10" w:eastAsia="Times New Roman" w:hAnsi="LM Roman 10" w:cs="Consolas"/>
-                <w:color w:val="000000"/>
-                <w:lang w:val="en-US" w:eastAsia="es-ES"/>
-              </w:rPr>
-              <w:t>.</w:t>
-            </w:r>
-          </w:p>
-          <w:p>
-            <w:pPr>
-              <w:cnfStyle w:val="000000000000" w:firstRow="0" w:lastRow="0" w:firstColumn="0" w:lastColumn="0" w:oddVBand="0" w:evenVBand="0" w:oddHBand="0" w:evenHBand="0" w:firstRowFirstColumn="0" w:firstRowLastColumn="0" w:lastRowFirstColumn="0" w:lastRowLastColumn="0"/>
-              <w:rPr>
-                <w:rFonts w:ascii="LM Roman 10" w:eastAsia="Times New Roman" w:hAnsi="LM Roman 10" w:cs="Consolas"/>
-                <w:color w:val="000000"/>
-                <w:lang w:val="en-US" w:eastAsia="es-ES"/>
-              </w:rPr>
-            </w:pPr>
-            <w:r>
-              <w:rPr>
-                <w:rFonts w:ascii="LM Roman 10" w:eastAsia="Times New Roman" w:hAnsi="LM Roman 10" w:cs="Consolas"/>
-                <w:color w:val="000000"/>
-                <w:lang w:val="en-US" w:eastAsia="es-ES"/>
-              </w:rPr>
-              <w:t>Always initialize matrix-type</w:t>
-            </w:r>
-            <w:r>
-              <w:rPr>
-                <w:rFonts w:ascii="LM Roman 10" w:eastAsia="Times New Roman" w:hAnsi="LM Roman 10" w:cs="Consolas"/>
-                <w:color w:val="000000"/>
-                <w:lang w:val="en-US" w:eastAsia="es-ES"/>
-              </w:rPr>
-              <w:t xml:space="preserve"> MTX</w:t>
-            </w:r>
-            <w:r>
-              <w:rPr>
-                <w:rFonts w:ascii="LM Roman 10" w:eastAsia="Times New Roman" w:hAnsi="LM Roman 10" w:cs="Consolas"/>
-                <w:color w:val="000000"/>
-                <w:lang w:val="en-US" w:eastAsia="es-ES"/>
-              </w:rPr>
-              <w:t xml:space="preserve"> variables to NULL</w:t>
-            </w:r>
-          </w:p>
-          <w:p>
-            <w:pPr>
-              <w:cnfStyle w:val="000000000000" w:firstRow="0" w:lastRow="0" w:firstColumn="0" w:lastColumn="0" w:oddVBand="0" w:evenVBand="0" w:oddHBand="0" w:evenHBand="0" w:firstRowFirstColumn="0" w:firstRowLastColumn="0" w:lastRowFirstColumn="0" w:lastRowLastColumn="0"/>
-              <w:rPr>
-                <w:rFonts w:ascii="LM Roman 10" w:eastAsia="Times New Roman" w:hAnsi="LM Roman 10" w:cs="Consolas"/>
-                <w:color w:val="000000"/>
-                <w:lang w:val="en-US" w:eastAsia="es-ES"/>
-              </w:rPr>
-            </w:pPr>
-            <w:r>
-              <w:rPr>
-                <w:rFonts w:ascii="LM Roman 10" w:eastAsia="Times New Roman" w:hAnsi="LM Roman 10" w:cs="Consolas"/>
-                <w:color w:val="000000"/>
-                <w:lang w:val="en-US" w:eastAsia="es-ES"/>
-              </w:rPr>
-              <w:t xml:space="preserve">Use </w:t>
-            </w:r>
-            <w:proofErr w:type="spellStart"/>
-            <w:r>
-              <w:rPr>
-                <w:rFonts w:ascii="Consolas" w:eastAsia="Times New Roman" w:hAnsi="Consolas" w:cs="Consolas"/>
-                <w:color w:val="430AE4"/>
-                <w:lang w:eastAsia="es-ES"/>
+                <w:lang w:val="en-US" w:eastAsia="es-ES"/>
               </w:rPr>
               <w:t>mtxdef</w:t>
             </w:r>
@@ -1827,14 +1786,14 @@
               <w:rPr>
                 <w:rFonts w:ascii="Consolas" w:eastAsia="Times New Roman" w:hAnsi="Consolas" w:cs="Consolas"/>
                 <w:color w:val="000000"/>
-                <w:lang w:eastAsia="es-ES"/>
-              </w:rPr>
-            </w:pPr>
-            <w:r>
-              <w:rPr>
-                <w:rFonts w:ascii="Consolas" w:eastAsia="Times New Roman" w:hAnsi="Consolas" w:cs="Consolas"/>
-                <w:color w:val="000000"/>
-                <w:lang w:eastAsia="es-ES"/>
+                <w:lang w:val="en-US" w:eastAsia="es-ES"/>
+              </w:rPr>
+            </w:pPr>
+            <w:r>
+              <w:rPr>
+                <w:rFonts w:ascii="Consolas" w:eastAsia="Times New Roman" w:hAnsi="Consolas" w:cs="Consolas"/>
+                <w:color w:val="000000"/>
+                <w:lang w:val="en-US" w:eastAsia="es-ES"/>
               </w:rPr>
               <w:t>M=</w:t>
             </w:r>
@@ -1843,7 +1802,7 @@
               <w:rPr>
                 <w:rFonts w:ascii="Consolas" w:eastAsia="Times New Roman" w:hAnsi="Consolas" w:cs="Consolas"/>
                 <w:color w:val="000000"/>
-                <w:lang w:eastAsia="es-ES"/>
+                <w:lang w:val="en-US" w:eastAsia="es-ES"/>
               </w:rPr>
               <w:t>m</w:t>
             </w:r>
@@ -1851,7 +1810,7 @@
               <w:rPr>
                 <w:rFonts w:ascii="Consolas" w:eastAsia="Times New Roman" w:hAnsi="Consolas" w:cs="Consolas"/>
                 <w:color w:val="000000"/>
-                <w:lang w:eastAsia="es-ES"/>
+                <w:lang w:val="en-US" w:eastAsia="es-ES"/>
               </w:rPr>
               <w:t>t</w:t>
             </w:r>
@@ -1859,7 +1818,7 @@
               <w:rPr>
                 <w:rFonts w:ascii="Consolas" w:eastAsia="Times New Roman" w:hAnsi="Consolas" w:cs="Consolas"/>
                 <w:color w:val="000000"/>
-                <w:lang w:eastAsia="es-ES"/>
+                <w:lang w:val="en-US" w:eastAsia="es-ES"/>
               </w:rPr>
               <w:t>x</w:t>
             </w:r>
@@ -1867,7 +1826,7 @@
               <w:rPr>
                 <w:rFonts w:ascii="Consolas" w:eastAsia="Times New Roman" w:hAnsi="Consolas" w:cs="Consolas"/>
                 <w:color w:val="000000"/>
-                <w:lang w:eastAsia="es-ES"/>
+                <w:lang w:val="en-US" w:eastAsia="es-ES"/>
               </w:rPr>
               <w:t>_eye</w:t>
             </w:r>
@@ -1876,7 +1835,7 @@
               <w:rPr>
                 <w:rFonts w:ascii="Consolas" w:eastAsia="Times New Roman" w:hAnsi="Consolas" w:cs="Consolas"/>
                 <w:color w:val="000000"/>
-                <w:lang w:eastAsia="es-ES"/>
+                <w:lang w:val="en-US" w:eastAsia="es-ES"/>
               </w:rPr>
               <w:t>(</w:t>
             </w:r>
@@ -1885,7 +1844,7 @@
               <w:rPr>
                 <w:rFonts w:ascii="Consolas" w:eastAsia="Times New Roman" w:hAnsi="Consolas" w:cs="Consolas"/>
                 <w:color w:val="000000"/>
-                <w:lang w:eastAsia="es-ES"/>
+                <w:lang w:val="en-US" w:eastAsia="es-ES"/>
               </w:rPr>
               <w:t>n</w:t>
             </w:r>
@@ -1893,7 +1852,7 @@
               <w:rPr>
                 <w:rFonts w:ascii="Consolas" w:eastAsia="Times New Roman" w:hAnsi="Consolas" w:cs="Consolas"/>
                 <w:color w:val="000000"/>
-                <w:lang w:eastAsia="es-ES"/>
+                <w:lang w:val="en-US" w:eastAsia="es-ES"/>
               </w:rPr>
               <w:t>,alpha</w:t>
             </w:r>
@@ -1902,7 +1861,7 @@
               <w:rPr>
                 <w:rFonts w:ascii="Consolas" w:eastAsia="Times New Roman" w:hAnsi="Consolas" w:cs="Consolas"/>
                 <w:color w:val="000000"/>
-                <w:lang w:eastAsia="es-ES"/>
+                <w:lang w:val="en-US" w:eastAsia="es-ES"/>
               </w:rPr>
               <w:t>)</w:t>
             </w:r>
@@ -2047,7 +2006,7 @@
               <w:rPr>
                 <w:rFonts w:ascii="Calibri" w:eastAsia="Times New Roman" w:hAnsi="Calibri" w:cs="Calibri"/>
                 <w:color w:val="000000"/>
-                <w:lang w:eastAsia="es-ES"/>
+                <w:lang w:val="en-US" w:eastAsia="es-ES"/>
               </w:rPr>
               <w:t xml:space="preserve"> </w:t>
             </w:r>
@@ -5378,8 +5337,6 @@
                 <w:lang w:eastAsia="es-ES"/>
               </w:rPr>
             </w:pPr>
-            <w:bookmarkStart w:id="0" w:name="_GoBack"/>
-            <w:bookmarkEnd w:id="0"/>
             <w:r>
               <w:rPr>
                 <w:rFonts w:ascii="Consolas" w:eastAsia="Times New Roman" w:hAnsi="Consolas" w:cs="Consolas"/>
@@ -8300,7 +8257,7 @@
               <w:rPr>
                 <w:rFonts w:ascii="LM Roman 10" w:eastAsia="Times New Roman" w:hAnsi="LM Roman 10" w:cs="Consolas"/>
                 <w:color w:val="000000"/>
-                <w:lang w:val="es-CO" w:eastAsia="es-ES"/>
+                <w:lang w:val="en-US" w:eastAsia="es-ES"/>
               </w:rPr>
             </w:pPr>
             <w:proofErr w:type="gramStart"/>
@@ -8318,7 +8275,7 @@
               <w:rPr>
                 <w:rFonts w:ascii="LM Roman 10" w:eastAsia="Times New Roman" w:hAnsi="LM Roman 10" w:cs="Consolas"/>
                 <w:color w:val="000000"/>
-                <w:lang w:val="es-CO" w:eastAsia="es-ES"/>
+                <w:lang w:val="en-US" w:eastAsia="es-ES"/>
               </w:rPr>
               <w:t xml:space="preserve"> and </w:t>
             </w:r>
@@ -8334,27 +8291,9 @@
               <w:rPr>
                 <w:rFonts w:ascii="LM Roman 10" w:eastAsia="Times New Roman" w:hAnsi="LM Roman 10" w:cs="Consolas"/>
                 <w:color w:val="000000"/>
-                <w:lang w:val="es-CO" w:eastAsia="es-ES"/>
-              </w:rPr>
-              <w:t xml:space="preserve"> are </w:t>
-            </w:r>
-            <w:proofErr w:type="spellStart"/>
-            <w:r>
-              <w:rPr>
-                <w:rFonts w:ascii="LM Roman 10" w:eastAsia="Times New Roman" w:hAnsi="LM Roman 10" w:cs="Consolas"/>
-                <w:color w:val="000000"/>
-                <w:lang w:val="es-CO" w:eastAsia="es-ES"/>
-              </w:rPr>
-              <w:t>scalars</w:t>
-            </w:r>
-            <w:proofErr w:type="spellEnd"/>
-            <w:r>
-              <w:rPr>
-                <w:rFonts w:ascii="LM Roman 10" w:eastAsia="Times New Roman" w:hAnsi="LM Roman 10" w:cs="Consolas"/>
-                <w:color w:val="000000"/>
-                <w:lang w:val="es-CO" w:eastAsia="es-ES"/>
-              </w:rPr>
-              <w:t xml:space="preserve">, and </w:t>
+                <w:lang w:val="en-US" w:eastAsia="es-ES"/>
+              </w:rPr>
+              <w:t xml:space="preserve"> are scalars, and </w:t>
             </w:r>
             <w:r>
               <w:rPr>
@@ -8369,24 +8308,16 @@
               <w:rPr>
                 <w:rFonts w:ascii="LM Roman 10" w:eastAsia="Times New Roman" w:hAnsi="LM Roman 10" w:cs="Consolas"/>
                 <w:color w:val="000000"/>
-                <w:lang w:val="es-CO" w:eastAsia="es-ES"/>
-              </w:rPr>
-              <w:t xml:space="preserve"> and</w:t>
-            </w:r>
-            <w:r>
-              <w:rPr>
-                <w:rFonts w:ascii="LM Roman 10" w:eastAsia="Times New Roman" w:hAnsi="LM Roman 10" w:cs="Consolas"/>
-                <w:color w:val="000000"/>
-                <w:lang w:val="es-CO" w:eastAsia="es-ES"/>
-              </w:rPr>
-              <w:t xml:space="preserve"> </w:t>
+                <w:lang w:val="en-US" w:eastAsia="es-ES"/>
+              </w:rPr>
+              <w:t xml:space="preserve"> and </w:t>
             </w:r>
             <w:r>
               <w:rPr>
                 <w:rFonts w:ascii="LM Roman 10" w:eastAsia="Times New Roman" w:hAnsi="LM Roman 10" w:cs="Consolas"/>
                 <w:i/>
                 <w:color w:val="000000"/>
-                <w:lang w:val="es-CO" w:eastAsia="es-ES"/>
+                <w:lang w:val="en-US" w:eastAsia="es-ES"/>
               </w:rPr>
               <w:t>B</w:t>
             </w:r>
@@ -8394,17 +8325,9 @@
               <w:rPr>
                 <w:rFonts w:ascii="LM Roman 10" w:eastAsia="Times New Roman" w:hAnsi="LM Roman 10" w:cs="Consolas"/>
                 <w:color w:val="000000"/>
-                <w:lang w:val="es-CO" w:eastAsia="es-ES"/>
-              </w:rPr>
-              <w:t xml:space="preserve"> matrice</w:t>
-            </w:r>
-            <w:r>
-              <w:rPr>
-                <w:rFonts w:ascii="LM Roman 10" w:eastAsia="Times New Roman" w:hAnsi="LM Roman 10" w:cs="Consolas"/>
-                <w:color w:val="000000"/>
-                <w:lang w:val="es-CO" w:eastAsia="es-ES"/>
-              </w:rPr>
-              <w:t>s.</w:t>
+                <w:lang w:val="en-US" w:eastAsia="es-ES"/>
+              </w:rPr>
+              <w:t xml:space="preserve"> matrices.</w:t>
             </w:r>
           </w:p>
         </w:tc>
@@ -8434,14 +8357,25 @@
               </w:rPr>
               <w:t>M=</w:t>
             </w:r>
-            <w:r>
-              <w:rPr>
-                <w:rFonts w:ascii="Consolas" w:eastAsia="Times New Roman" w:hAnsi="Consolas" w:cs="Consolas"/>
-                <w:color w:val="000000"/>
-                <w:lang w:eastAsia="es-ES"/>
-              </w:rPr>
-              <w:t>alpha*</w:t>
-            </w:r>
+            <w:proofErr w:type="spellStart"/>
+            <w:r>
+              <w:rPr>
+                <w:rFonts w:ascii="Consolas" w:eastAsia="Times New Roman" w:hAnsi="Consolas" w:cs="Consolas"/>
+                <w:color w:val="000000"/>
+                <w:lang w:eastAsia="es-ES"/>
+              </w:rPr>
+              <w:t>alpha</w:t>
+            </w:r>
+            <w:proofErr w:type="spellEnd"/>
+            <w:r>
+              <w:rPr>
+                <w:rFonts w:ascii="Consolas" w:eastAsia="Times New Roman" w:hAnsi="Consolas" w:cs="Consolas"/>
+                <w:color w:val="000000"/>
+                <w:lang w:eastAsia="es-ES"/>
+              </w:rPr>
+              <w:t>*</w:t>
+            </w:r>
+            <w:proofErr w:type="spellStart"/>
             <w:r>
               <w:rPr>
                 <w:rFonts w:ascii="Consolas" w:eastAsia="Times New Roman" w:hAnsi="Consolas" w:cs="Consolas"/>
@@ -8456,7 +8390,16 @@
                 <w:color w:val="000000"/>
                 <w:lang w:eastAsia="es-ES"/>
               </w:rPr>
-              <w:t>beta*</w:t>
+              <w:t>beta</w:t>
+            </w:r>
+            <w:proofErr w:type="spellEnd"/>
+            <w:r>
+              <w:rPr>
+                <w:rFonts w:ascii="Consolas" w:eastAsia="Times New Roman" w:hAnsi="Consolas" w:cs="Consolas"/>
+                <w:color w:val="000000"/>
+                <w:lang w:eastAsia="es-ES"/>
+              </w:rPr>
+              <w:t>*</w:t>
             </w:r>
             <w:r>
               <w:rPr>
@@ -8688,7 +8631,7 @@
               <w:rPr>
                 <w:rFonts w:ascii="LM Roman 10" w:eastAsia="Times New Roman" w:hAnsi="LM Roman 10" w:cs="Consolas"/>
                 <w:color w:val="000000"/>
-                <w:lang w:eastAsia="es-ES"/>
+                <w:lang w:val="en-US" w:eastAsia="es-ES"/>
               </w:rPr>
             </w:pPr>
             <w:proofErr w:type="gramStart"/>
@@ -8707,52 +8650,16 @@
               <w:rPr>
                 <w:rFonts w:ascii="LM Roman 10" w:eastAsia="Times New Roman" w:hAnsi="LM Roman 10" w:cs="Consolas"/>
                 <w:color w:val="000000"/>
-                <w:lang w:val="es-CO" w:eastAsia="es-ES"/>
-              </w:rPr>
-              <w:t xml:space="preserve"> </w:t>
-            </w:r>
-            <w:proofErr w:type="spellStart"/>
-            <w:r>
-              <w:rPr>
-                <w:rFonts w:ascii="LM Roman 10" w:eastAsia="Times New Roman" w:hAnsi="LM Roman 10" w:cs="Consolas"/>
-                <w:color w:val="000000"/>
-                <w:lang w:val="es-CO" w:eastAsia="es-ES"/>
-              </w:rPr>
-              <w:t>is</w:t>
-            </w:r>
-            <w:proofErr w:type="spellEnd"/>
-            <w:r>
-              <w:rPr>
-                <w:rFonts w:ascii="LM Roman 10" w:eastAsia="Times New Roman" w:hAnsi="LM Roman 10" w:cs="Consolas"/>
-                <w:color w:val="000000"/>
-                <w:lang w:val="es-CO" w:eastAsia="es-ES"/>
-              </w:rPr>
-              <w:t xml:space="preserve"> </w:t>
-            </w:r>
-            <w:proofErr w:type="spellStart"/>
-            <w:r>
-              <w:rPr>
-                <w:rFonts w:ascii="LM Roman 10" w:eastAsia="Times New Roman" w:hAnsi="LM Roman 10" w:cs="Consolas"/>
-                <w:color w:val="000000"/>
-                <w:lang w:val="es-CO" w:eastAsia="es-ES"/>
-              </w:rPr>
-              <w:t>scalar</w:t>
-            </w:r>
-            <w:proofErr w:type="spellEnd"/>
-            <w:r>
-              <w:rPr>
-                <w:rFonts w:ascii="LM Roman 10" w:eastAsia="Times New Roman" w:hAnsi="LM Roman 10" w:cs="Consolas"/>
-                <w:color w:val="000000"/>
-                <w:lang w:val="es-CO" w:eastAsia="es-ES"/>
-              </w:rPr>
-              <w:t xml:space="preserve">, </w:t>
+                <w:lang w:val="en-US" w:eastAsia="es-ES"/>
+              </w:rPr>
+              <w:t xml:space="preserve"> is scalar, </w:t>
             </w:r>
             <w:r>
               <w:rPr>
                 <w:rFonts w:ascii="LM Roman 10" w:eastAsia="Times New Roman" w:hAnsi="LM Roman 10" w:cs="Consolas"/>
                 <w:i/>
                 <w:color w:val="000000"/>
-                <w:lang w:val="es-CO" w:eastAsia="es-ES"/>
+                <w:lang w:val="en-US" w:eastAsia="es-ES"/>
               </w:rPr>
               <w:t>A</w:t>
             </w:r>
@@ -8760,24 +8667,16 @@
               <w:rPr>
                 <w:rFonts w:ascii="LM Roman 10" w:eastAsia="Times New Roman" w:hAnsi="LM Roman 10" w:cs="Consolas"/>
                 <w:color w:val="000000"/>
-                <w:lang w:val="es-CO" w:eastAsia="es-ES"/>
-              </w:rPr>
-              <w:t xml:space="preserve"> and</w:t>
-            </w:r>
-            <w:r>
-              <w:rPr>
-                <w:rFonts w:ascii="LM Roman 10" w:eastAsia="Times New Roman" w:hAnsi="LM Roman 10" w:cs="Consolas"/>
-                <w:color w:val="000000"/>
-                <w:lang w:val="es-CO" w:eastAsia="es-ES"/>
-              </w:rPr>
-              <w:t xml:space="preserve"> </w:t>
+                <w:lang w:val="en-US" w:eastAsia="es-ES"/>
+              </w:rPr>
+              <w:t xml:space="preserve"> and </w:t>
             </w:r>
             <w:r>
               <w:rPr>
                 <w:rFonts w:ascii="LM Roman 10" w:eastAsia="Times New Roman" w:hAnsi="LM Roman 10" w:cs="Consolas"/>
                 <w:i/>
                 <w:color w:val="000000"/>
-                <w:lang w:val="es-CO" w:eastAsia="es-ES"/>
+                <w:lang w:val="en-US" w:eastAsia="es-ES"/>
               </w:rPr>
               <w:t>B</w:t>
             </w:r>
@@ -8785,17 +8684,9 @@
               <w:rPr>
                 <w:rFonts w:ascii="LM Roman 10" w:eastAsia="Times New Roman" w:hAnsi="LM Roman 10" w:cs="Consolas"/>
                 <w:color w:val="000000"/>
-                <w:lang w:val="es-CO" w:eastAsia="es-ES"/>
-              </w:rPr>
-              <w:t xml:space="preserve"> matrice</w:t>
-            </w:r>
-            <w:r>
-              <w:rPr>
-                <w:rFonts w:ascii="LM Roman 10" w:eastAsia="Times New Roman" w:hAnsi="LM Roman 10" w:cs="Consolas"/>
-                <w:color w:val="000000"/>
-                <w:lang w:val="es-CO" w:eastAsia="es-ES"/>
-              </w:rPr>
-              <w:t>s.</w:t>
+                <w:lang w:val="en-US" w:eastAsia="es-ES"/>
+              </w:rPr>
+              <w:t xml:space="preserve"> matrices.</w:t>
             </w:r>
           </w:p>
         </w:tc>
@@ -8948,14 +8839,14 @@
               <w:rPr>
                 <w:rFonts w:ascii="LM Roman 10" w:eastAsia="Times New Roman" w:hAnsi="LM Roman 10" w:cs="Consolas"/>
                 <w:color w:val="000000"/>
-                <w:lang w:eastAsia="es-ES"/>
-              </w:rPr>
-            </w:pPr>
-            <w:r>
-              <w:rPr>
-                <w:rFonts w:ascii="LM Roman 10" w:eastAsia="Times New Roman" w:hAnsi="LM Roman 10" w:cs="Consolas"/>
-                <w:color w:val="000000"/>
-                <w:lang w:eastAsia="es-ES"/>
+                <w:lang w:val="en-US" w:eastAsia="es-ES"/>
+              </w:rPr>
+            </w:pPr>
+            <w:r>
+              <w:rPr>
+                <w:rFonts w:ascii="LM Roman 10" w:eastAsia="Times New Roman" w:hAnsi="LM Roman 10" w:cs="Consolas"/>
+                <w:color w:val="000000"/>
+                <w:lang w:val="en-US" w:eastAsia="es-ES"/>
               </w:rPr>
               <w:t xml:space="preserve">Computes </w:t>
             </w:r>
@@ -8964,7 +8855,7 @@
                 <w:rFonts w:ascii="LM Roman 10" w:eastAsia="Times New Roman" w:hAnsi="LM Roman 10" w:cs="Consolas"/>
                 <w:i/>
                 <w:color w:val="000000"/>
-                <w:lang w:eastAsia="es-ES"/>
+                <w:lang w:val="en-US" w:eastAsia="es-ES"/>
               </w:rPr>
               <w:t xml:space="preserve">C = </w:t>
             </w:r>
@@ -8982,7 +8873,7 @@
                 <w:rFonts w:ascii="LM Roman 10" w:eastAsia="Times New Roman" w:hAnsi="LM Roman 10" w:cs="Consolas"/>
                 <w:i/>
                 <w:color w:val="000000"/>
-                <w:lang w:eastAsia="es-ES"/>
+                <w:lang w:val="en-US" w:eastAsia="es-ES"/>
               </w:rPr>
               <w:t xml:space="preserve">AB + </w:t>
             </w:r>
@@ -8999,7 +8890,7 @@
                 <w:rFonts w:ascii="LM Roman 10" w:eastAsia="Times New Roman" w:hAnsi="LM Roman 10" w:cs="Consolas"/>
                 <w:i/>
                 <w:color w:val="000000"/>
-                <w:lang w:eastAsia="es-ES"/>
+                <w:lang w:val="en-US" w:eastAsia="es-ES"/>
               </w:rPr>
               <w:t>C</w:t>
             </w:r>
@@ -9007,45 +8898,158 @@
               <w:rPr>
                 <w:rFonts w:ascii="LM Roman 10" w:eastAsia="Times New Roman" w:hAnsi="LM Roman 10" w:cs="Consolas"/>
                 <w:color w:val="000000"/>
-                <w:lang w:eastAsia="es-ES"/>
+                <w:lang w:val="en-US" w:eastAsia="es-ES"/>
+              </w:rPr>
+              <w:t xml:space="preserve"> and related operations.</w:t>
+            </w:r>
+          </w:p>
+          <w:p>
+            <w:pPr>
+              <w:cnfStyle w:val="000000000000" w:firstRow="0" w:lastRow="0" w:firstColumn="0" w:lastColumn="0" w:oddVBand="0" w:evenVBand="0" w:oddHBand="0" w:evenHBand="0" w:firstRowFirstColumn="0" w:firstRowLastColumn="0" w:lastRowFirstColumn="0" w:lastRowLastColumn="0"/>
+              <w:rPr>
+                <w:rFonts w:ascii="LM Roman 10" w:eastAsia="Times New Roman" w:hAnsi="LM Roman 10" w:cs="Consolas"/>
+                <w:color w:val="000000"/>
+                <w:lang w:val="en-US" w:eastAsia="es-ES"/>
+              </w:rPr>
+            </w:pPr>
+            <w:proofErr w:type="gramStart"/>
+            <w:r>
+              <w:rPr>
+                <w:rFonts w:ascii="Calibri" w:eastAsia="Times New Roman" w:hAnsi="Calibri" w:cs="Calibri"/>
+                <w:color w:val="000000"/>
+                <w:lang w:eastAsia="es-ES"/>
+              </w:rPr>
+              <w:t>α</w:t>
+            </w:r>
+            <w:proofErr w:type="gramEnd"/>
+            <w:r>
+              <w:rPr>
+                <w:rFonts w:ascii="LM Roman 10" w:eastAsia="Times New Roman" w:hAnsi="LM Roman 10" w:cs="Consolas"/>
+                <w:color w:val="000000"/>
+                <w:lang w:val="en-US" w:eastAsia="es-ES"/>
               </w:rPr>
               <w:t xml:space="preserve"> and </w:t>
             </w:r>
-            <w:proofErr w:type="spellStart"/>
-            <w:r>
-              <w:rPr>
-                <w:rFonts w:ascii="LM Roman 10" w:eastAsia="Times New Roman" w:hAnsi="LM Roman 10" w:cs="Consolas"/>
-                <w:color w:val="000000"/>
-                <w:lang w:eastAsia="es-ES"/>
-              </w:rPr>
-              <w:t>related</w:t>
-            </w:r>
-            <w:proofErr w:type="spellEnd"/>
-            <w:r>
-              <w:rPr>
-                <w:rFonts w:ascii="LM Roman 10" w:eastAsia="Times New Roman" w:hAnsi="LM Roman 10" w:cs="Consolas"/>
-                <w:color w:val="000000"/>
-                <w:lang w:eastAsia="es-ES"/>
+            <w:r>
+              <w:rPr>
+                <w:rFonts w:ascii="Calibri" w:eastAsia="Times New Roman" w:hAnsi="Calibri" w:cs="Calibri"/>
+                <w:color w:val="000000"/>
+                <w:lang w:eastAsia="es-ES"/>
+              </w:rPr>
+              <w:t>β</w:t>
+            </w:r>
+            <w:r>
+              <w:rPr>
+                <w:rFonts w:ascii="LM Roman 10" w:eastAsia="Times New Roman" w:hAnsi="LM Roman 10" w:cs="Consolas"/>
+                <w:color w:val="000000"/>
+                <w:lang w:val="en-US" w:eastAsia="es-ES"/>
+              </w:rPr>
+              <w:t xml:space="preserve"> are scalars, and A, B and C are matrices.</w:t>
+            </w:r>
+          </w:p>
+          <w:p>
+            <w:pPr>
+              <w:cnfStyle w:val="000000000000" w:firstRow="0" w:lastRow="0" w:firstColumn="0" w:lastColumn="0" w:oddVBand="0" w:evenVBand="0" w:oddHBand="0" w:evenHBand="0" w:firstRowFirstColumn="0" w:firstRowLastColumn="0" w:lastRowFirstColumn="0" w:lastRowLastColumn="0"/>
+              <w:rPr>
+                <w:rFonts w:ascii="LM Roman 10" w:eastAsia="Times New Roman" w:hAnsi="LM Roman 10" w:cs="Consolas"/>
+                <w:color w:val="000000"/>
+                <w:lang w:val="en-US" w:eastAsia="es-ES"/>
+              </w:rPr>
+            </w:pPr>
+            <w:r>
+              <w:rPr>
+                <w:rFonts w:ascii="LM Roman 10" w:eastAsia="Times New Roman" w:hAnsi="LM Roman 10" w:cs="Consolas"/>
+                <w:i/>
+                <w:color w:val="000000"/>
+                <w:lang w:val="en-US" w:eastAsia="es-ES"/>
+              </w:rPr>
+              <w:t>TA</w:t>
+            </w:r>
+            <w:r>
+              <w:rPr>
+                <w:rFonts w:ascii="LM Roman 10" w:eastAsia="Times New Roman" w:hAnsi="LM Roman 10" w:cs="Consolas"/>
+                <w:color w:val="000000"/>
+                <w:lang w:val="en-US" w:eastAsia="es-ES"/>
+              </w:rPr>
+              <w:t xml:space="preserve"> = ‘T’ </w:t>
+            </w:r>
+            <w:proofErr w:type="gramStart"/>
+            <w:r>
+              <w:rPr>
+                <w:rFonts w:ascii="LM Roman 10" w:eastAsia="Times New Roman" w:hAnsi="LM Roman 10" w:cs="Consolas"/>
+                <w:color w:val="000000"/>
+                <w:lang w:val="en-US" w:eastAsia="es-ES"/>
+              </w:rPr>
+              <w:t>or ‘t’</w:t>
+            </w:r>
+            <w:proofErr w:type="gramEnd"/>
+            <w:r>
+              <w:rPr>
+                <w:rFonts w:ascii="LM Roman 10" w:eastAsia="Times New Roman" w:hAnsi="LM Roman 10" w:cs="Consolas"/>
+                <w:color w:val="000000"/>
+                <w:lang w:val="en-US" w:eastAsia="es-ES"/>
+              </w:rPr>
+              <w:t xml:space="preserve">    </w:t>
+            </w:r>
+            <w:r>
+              <w:rPr>
+                <w:rFonts w:ascii="LM Roman 10" w:eastAsia="Times New Roman" w:hAnsi="LM Roman 10" w:cs="Consolas"/>
+                <w:color w:val="000000"/>
+                <w:lang w:eastAsia="es-ES"/>
+              </w:rPr>
+              <w:sym w:font="Wingdings" w:char="F0E0"/>
+            </w:r>
+            <w:r>
+              <w:rPr>
+                <w:rFonts w:ascii="LM Roman 10" w:eastAsia="Times New Roman" w:hAnsi="LM Roman 10" w:cs="Consolas"/>
+                <w:color w:val="000000"/>
+                <w:lang w:val="en-US" w:eastAsia="es-ES"/>
               </w:rPr>
               <w:t xml:space="preserve"> </w:t>
             </w:r>
-            <w:proofErr w:type="spellStart"/>
-            <w:r>
-              <w:rPr>
-                <w:rFonts w:ascii="LM Roman 10" w:eastAsia="Times New Roman" w:hAnsi="LM Roman 10" w:cs="Consolas"/>
-                <w:color w:val="000000"/>
-                <w:lang w:eastAsia="es-ES"/>
-              </w:rPr>
-              <w:t>operations</w:t>
-            </w:r>
-            <w:proofErr w:type="spellEnd"/>
-            <w:r>
-              <w:rPr>
-                <w:rFonts w:ascii="LM Roman 10" w:eastAsia="Times New Roman" w:hAnsi="LM Roman 10" w:cs="Consolas"/>
-                <w:color w:val="000000"/>
-                <w:lang w:eastAsia="es-ES"/>
-              </w:rPr>
-              <w:t>.</w:t>
+            <w:r>
+              <w:rPr>
+                <w:rFonts w:ascii="LM Roman 10" w:eastAsia="Times New Roman" w:hAnsi="LM Roman 10" w:cs="Consolas"/>
+                <w:i/>
+                <w:color w:val="000000"/>
+                <w:lang w:val="en-US" w:eastAsia="es-ES"/>
+              </w:rPr>
+              <w:t>A</w:t>
+            </w:r>
+            <w:r>
+              <w:rPr>
+                <w:rFonts w:ascii="LM Roman 10" w:eastAsia="Times New Roman" w:hAnsi="LM Roman 10" w:cs="Consolas"/>
+                <w:color w:val="000000"/>
+                <w:lang w:val="en-US" w:eastAsia="es-ES"/>
+              </w:rPr>
+              <w:t xml:space="preserve"> is considered transposed (</w:t>
+            </w:r>
+            <w:r>
+              <w:rPr>
+                <w:rFonts w:ascii="LM Roman 10" w:eastAsia="Times New Roman" w:hAnsi="LM Roman 10" w:cs="Consolas"/>
+                <w:i/>
+                <w:color w:val="000000"/>
+                <w:lang w:val="en-US" w:eastAsia="es-ES"/>
+              </w:rPr>
+              <w:t>A</w:t>
+            </w:r>
+            <w:r>
+              <w:rPr>
+                <w:rFonts w:ascii="LM Roman 10" w:eastAsia="Times New Roman" w:hAnsi="LM Roman 10" w:cs="Consolas"/>
+                <w:i/>
+                <w:color w:val="000000"/>
+                <w:vertAlign w:val="superscript"/>
+                <w:lang w:val="en-US" w:eastAsia="es-ES"/>
+              </w:rPr>
+              <w:t>T</w:t>
+            </w:r>
+            <w:r>
+              <w:rPr>
+                <w:rFonts w:ascii="LM Roman 10" w:eastAsia="Times New Roman" w:hAnsi="LM Roman 10" w:cs="Consolas"/>
+                <w:color w:val="000000"/>
+                <w:lang w:val="en-US" w:eastAsia="es-ES"/>
+              </w:rPr>
+              <w:t>).</w:t>
             </w:r>
           </w:p>
           <w:p>
@@ -9054,68 +9058,103 @@
               <w:rPr>
                 <w:rFonts w:ascii="LM Roman 10" w:eastAsia="Times New Roman" w:hAnsi="LM Roman 10" w:cs="Consolas"/>
                 <w:color w:val="000000"/>
-                <w:lang w:val="es-CO" w:eastAsia="es-ES"/>
-              </w:rPr>
-            </w:pPr>
+                <w:lang w:val="en-US" w:eastAsia="es-ES"/>
+              </w:rPr>
+            </w:pPr>
+            <w:r>
+              <w:rPr>
+                <w:rFonts w:ascii="LM Roman 10" w:eastAsia="Times New Roman" w:hAnsi="LM Roman 10" w:cs="Consolas"/>
+                <w:i/>
+                <w:color w:val="000000"/>
+                <w:lang w:val="en-US" w:eastAsia="es-ES"/>
+              </w:rPr>
+              <w:t>TB</w:t>
+            </w:r>
+            <w:r>
+              <w:rPr>
+                <w:rFonts w:ascii="LM Roman 10" w:eastAsia="Times New Roman" w:hAnsi="LM Roman 10" w:cs="Consolas"/>
+                <w:color w:val="000000"/>
+                <w:lang w:val="en-US" w:eastAsia="es-ES"/>
+              </w:rPr>
+              <w:t xml:space="preserve"> = ‘T’ </w:t>
+            </w:r>
             <w:proofErr w:type="gramStart"/>
             <w:r>
               <w:rPr>
-                <w:rFonts w:ascii="Calibri" w:eastAsia="Times New Roman" w:hAnsi="Calibri" w:cs="Calibri"/>
-                <w:color w:val="000000"/>
-                <w:lang w:eastAsia="es-ES"/>
-              </w:rPr>
-              <w:t>α</w:t>
+                <w:rFonts w:ascii="LM Roman 10" w:eastAsia="Times New Roman" w:hAnsi="LM Roman 10" w:cs="Consolas"/>
+                <w:color w:val="000000"/>
+                <w:lang w:val="en-US" w:eastAsia="es-ES"/>
+              </w:rPr>
+              <w:t>or ‘t’</w:t>
             </w:r>
             <w:proofErr w:type="gramEnd"/>
             <w:r>
               <w:rPr>
                 <w:rFonts w:ascii="LM Roman 10" w:eastAsia="Times New Roman" w:hAnsi="LM Roman 10" w:cs="Consolas"/>
                 <w:color w:val="000000"/>
-                <w:lang w:val="es-CO" w:eastAsia="es-ES"/>
-              </w:rPr>
-              <w:t xml:space="preserve"> and </w:t>
-            </w:r>
-            <w:r>
-              <w:rPr>
-                <w:rFonts w:ascii="Calibri" w:eastAsia="Times New Roman" w:hAnsi="Calibri" w:cs="Calibri"/>
-                <w:color w:val="000000"/>
-                <w:lang w:eastAsia="es-ES"/>
-              </w:rPr>
-              <w:t>β</w:t>
-            </w:r>
-            <w:r>
-              <w:rPr>
-                <w:rFonts w:ascii="LM Roman 10" w:eastAsia="Times New Roman" w:hAnsi="LM Roman 10" w:cs="Consolas"/>
-                <w:color w:val="000000"/>
-                <w:lang w:val="es-CO" w:eastAsia="es-ES"/>
-              </w:rPr>
-              <w:t xml:space="preserve"> are </w:t>
-            </w:r>
-            <w:proofErr w:type="spellStart"/>
-            <w:r>
-              <w:rPr>
-                <w:rFonts w:ascii="LM Roman 10" w:eastAsia="Times New Roman" w:hAnsi="LM Roman 10" w:cs="Consolas"/>
-                <w:color w:val="000000"/>
-                <w:lang w:val="es-CO" w:eastAsia="es-ES"/>
-              </w:rPr>
-              <w:t>scalars</w:t>
-            </w:r>
-            <w:proofErr w:type="spellEnd"/>
-            <w:r>
-              <w:rPr>
-                <w:rFonts w:ascii="LM Roman 10" w:eastAsia="Times New Roman" w:hAnsi="LM Roman 10" w:cs="Consolas"/>
-                <w:color w:val="000000"/>
-                <w:lang w:val="es-CO" w:eastAsia="es-ES"/>
-              </w:rPr>
-              <w:t>, and A, B and C are matrice</w:t>
-            </w:r>
-            <w:r>
-              <w:rPr>
-                <w:rFonts w:ascii="LM Roman 10" w:eastAsia="Times New Roman" w:hAnsi="LM Roman 10" w:cs="Consolas"/>
-                <w:color w:val="000000"/>
-                <w:lang w:val="es-CO" w:eastAsia="es-ES"/>
-              </w:rPr>
-              <w:t>s.</w:t>
+                <w:lang w:val="en-US" w:eastAsia="es-ES"/>
+              </w:rPr>
+              <w:t xml:space="preserve">    </w:t>
+            </w:r>
+            <w:r>
+              <w:rPr>
+                <w:rFonts w:ascii="LM Roman 10" w:eastAsia="Times New Roman" w:hAnsi="LM Roman 10" w:cs="Consolas"/>
+                <w:color w:val="000000"/>
+                <w:lang w:eastAsia="es-ES"/>
+              </w:rPr>
+              <w:sym w:font="Wingdings" w:char="F0E0"/>
+            </w:r>
+            <w:r>
+              <w:rPr>
+                <w:rFonts w:ascii="LM Roman 10" w:eastAsia="Times New Roman" w:hAnsi="LM Roman 10" w:cs="Consolas"/>
+                <w:color w:val="000000"/>
+                <w:lang w:val="en-US" w:eastAsia="es-ES"/>
+              </w:rPr>
+              <w:t xml:space="preserve"> </w:t>
+            </w:r>
+            <w:r>
+              <w:rPr>
+                <w:rFonts w:ascii="LM Roman 10" w:eastAsia="Times New Roman" w:hAnsi="LM Roman 10" w:cs="Consolas"/>
+                <w:i/>
+                <w:color w:val="000000"/>
+                <w:lang w:val="en-US" w:eastAsia="es-ES"/>
+              </w:rPr>
+              <w:t>B</w:t>
+            </w:r>
+            <w:r>
+              <w:rPr>
+                <w:rFonts w:ascii="LM Roman 10" w:eastAsia="Times New Roman" w:hAnsi="LM Roman 10" w:cs="Consolas"/>
+                <w:color w:val="000000"/>
+                <w:lang w:val="en-US" w:eastAsia="es-ES"/>
+              </w:rPr>
+              <w:t xml:space="preserve"> is considered transposed (</w:t>
+            </w:r>
+            <w:r>
+              <w:rPr>
+                <w:rFonts w:ascii="LM Roman 10" w:eastAsia="Times New Roman" w:hAnsi="LM Roman 10" w:cs="Consolas"/>
+                <w:i/>
+                <w:color w:val="000000"/>
+                <w:lang w:val="en-US" w:eastAsia="es-ES"/>
+              </w:rPr>
+              <w:t>B</w:t>
+            </w:r>
+            <w:r>
+              <w:rPr>
+                <w:rFonts w:ascii="LM Roman 10" w:eastAsia="Times New Roman" w:hAnsi="LM Roman 10" w:cs="Consolas"/>
+                <w:i/>
+                <w:color w:val="000000"/>
+                <w:vertAlign w:val="superscript"/>
+                <w:lang w:val="en-US" w:eastAsia="es-ES"/>
+              </w:rPr>
+              <w:t>T</w:t>
+            </w:r>
+            <w:r>
+              <w:rPr>
+                <w:rFonts w:ascii="LM Roman 10" w:eastAsia="Times New Roman" w:hAnsi="LM Roman 10" w:cs="Consolas"/>
+                <w:color w:val="000000"/>
+                <w:lang w:val="en-US" w:eastAsia="es-ES"/>
+              </w:rPr>
+              <w:t>).</w:t>
             </w:r>
           </w:p>
           <w:p>
@@ -9124,540 +9163,120 @@
               <w:rPr>
                 <w:rFonts w:ascii="LM Roman 10" w:eastAsia="Times New Roman" w:hAnsi="LM Roman 10" w:cs="Consolas"/>
                 <w:color w:val="000000"/>
-                <w:lang w:eastAsia="es-ES"/>
-              </w:rPr>
-            </w:pPr>
+                <w:lang w:val="en-US" w:eastAsia="es-ES"/>
+              </w:rPr>
+            </w:pPr>
+            <w:r>
+              <w:rPr>
+                <w:rFonts w:ascii="LM Roman 10" w:eastAsia="Times New Roman" w:hAnsi="LM Roman 10" w:cs="Consolas"/>
+                <w:color w:val="000000"/>
+                <w:lang w:val="en-US" w:eastAsia="es-ES"/>
+              </w:rPr>
+              <w:t>On success</w:t>
+            </w:r>
+            <w:r>
+              <w:rPr>
+                <w:rFonts w:ascii="LM Roman 10" w:eastAsia="Times New Roman" w:hAnsi="LM Roman 10" w:cs="Consolas"/>
+                <w:color w:val="000000"/>
+                <w:lang w:val="en-US" w:eastAsia="es-ES"/>
+              </w:rPr>
+              <w:t>,</w:t>
+            </w:r>
+            <w:r>
+              <w:rPr>
+                <w:rFonts w:ascii="LM Roman 10" w:eastAsia="Times New Roman" w:hAnsi="LM Roman 10" w:cs="Consolas"/>
+                <w:color w:val="000000"/>
+                <w:lang w:val="en-US" w:eastAsia="es-ES"/>
+              </w:rPr>
+              <w:t xml:space="preserve"> returns (0) and </w:t>
+            </w:r>
+            <w:r>
+              <w:rPr>
+                <w:rFonts w:ascii="LM Roman 10" w:eastAsia="Times New Roman" w:hAnsi="LM Roman 10" w:cs="Consolas"/>
+                <w:color w:val="000000"/>
+                <w:lang w:val="en-US" w:eastAsia="es-ES"/>
+              </w:rPr>
+              <w:t xml:space="preserve">matrix </w:t>
+            </w:r>
             <w:r>
               <w:rPr>
                 <w:rFonts w:ascii="LM Roman 10" w:eastAsia="Times New Roman" w:hAnsi="LM Roman 10" w:cs="Consolas"/>
                 <w:i/>
                 <w:color w:val="000000"/>
-                <w:lang w:eastAsia="es-ES"/>
-              </w:rPr>
-              <w:t>TA</w:t>
-            </w:r>
-            <w:r>
-              <w:rPr>
-                <w:rFonts w:ascii="LM Roman 10" w:eastAsia="Times New Roman" w:hAnsi="LM Roman 10" w:cs="Consolas"/>
-                <w:color w:val="000000"/>
-                <w:lang w:eastAsia="es-ES"/>
-              </w:rPr>
-              <w:t xml:space="preserve"> = ‘T’ </w:t>
-            </w:r>
-            <w:proofErr w:type="spellStart"/>
-            <w:r>
-              <w:rPr>
-                <w:rFonts w:ascii="LM Roman 10" w:eastAsia="Times New Roman" w:hAnsi="LM Roman 10" w:cs="Consolas"/>
-                <w:color w:val="000000"/>
-                <w:lang w:eastAsia="es-ES"/>
-              </w:rPr>
-              <w:t>or</w:t>
-            </w:r>
-            <w:proofErr w:type="spellEnd"/>
-            <w:r>
-              <w:rPr>
-                <w:rFonts w:ascii="LM Roman 10" w:eastAsia="Times New Roman" w:hAnsi="LM Roman 10" w:cs="Consolas"/>
-                <w:color w:val="000000"/>
-                <w:lang w:eastAsia="es-ES"/>
-              </w:rPr>
-              <w:t xml:space="preserve"> ‘t’    </w:t>
-            </w:r>
-            <w:r>
-              <w:rPr>
-                <w:rFonts w:ascii="LM Roman 10" w:eastAsia="Times New Roman" w:hAnsi="LM Roman 10" w:cs="Consolas"/>
-                <w:color w:val="000000"/>
-                <w:lang w:eastAsia="es-ES"/>
-              </w:rPr>
-              <w:sym w:font="Wingdings" w:char="F0E0"/>
-            </w:r>
-            <w:r>
-              <w:rPr>
-                <w:rFonts w:ascii="LM Roman 10" w:eastAsia="Times New Roman" w:hAnsi="LM Roman 10" w:cs="Consolas"/>
-                <w:color w:val="000000"/>
-                <w:lang w:eastAsia="es-ES"/>
-              </w:rPr>
-              <w:t xml:space="preserve"> </w:t>
-            </w:r>
-            <w:r>
-              <w:rPr>
-                <w:rFonts w:ascii="LM Roman 10" w:eastAsia="Times New Roman" w:hAnsi="LM Roman 10" w:cs="Consolas"/>
-                <w:i/>
-                <w:color w:val="000000"/>
-                <w:lang w:eastAsia="es-ES"/>
-              </w:rPr>
-              <w:t>A</w:t>
-            </w:r>
-            <w:r>
-              <w:rPr>
-                <w:rFonts w:ascii="LM Roman 10" w:eastAsia="Times New Roman" w:hAnsi="LM Roman 10" w:cs="Consolas"/>
-                <w:color w:val="000000"/>
-                <w:lang w:eastAsia="es-ES"/>
-              </w:rPr>
-              <w:t xml:space="preserve"> </w:t>
-            </w:r>
-            <w:proofErr w:type="spellStart"/>
-            <w:r>
-              <w:rPr>
-                <w:rFonts w:ascii="LM Roman 10" w:eastAsia="Times New Roman" w:hAnsi="LM Roman 10" w:cs="Consolas"/>
-                <w:color w:val="000000"/>
-                <w:lang w:eastAsia="es-ES"/>
-              </w:rPr>
-              <w:t>is</w:t>
-            </w:r>
-            <w:proofErr w:type="spellEnd"/>
-            <w:r>
-              <w:rPr>
-                <w:rFonts w:ascii="LM Roman 10" w:eastAsia="Times New Roman" w:hAnsi="LM Roman 10" w:cs="Consolas"/>
-                <w:color w:val="000000"/>
-                <w:lang w:eastAsia="es-ES"/>
-              </w:rPr>
-              <w:t xml:space="preserve"> </w:t>
-            </w:r>
-            <w:proofErr w:type="spellStart"/>
-            <w:r>
-              <w:rPr>
-                <w:rFonts w:ascii="LM Roman 10" w:eastAsia="Times New Roman" w:hAnsi="LM Roman 10" w:cs="Consolas"/>
-                <w:color w:val="000000"/>
-                <w:lang w:eastAsia="es-ES"/>
-              </w:rPr>
-              <w:t>considered</w:t>
-            </w:r>
-            <w:proofErr w:type="spellEnd"/>
-            <w:r>
-              <w:rPr>
-                <w:rFonts w:ascii="LM Roman 10" w:eastAsia="Times New Roman" w:hAnsi="LM Roman 10" w:cs="Consolas"/>
-                <w:color w:val="000000"/>
-                <w:lang w:eastAsia="es-ES"/>
-              </w:rPr>
-              <w:t xml:space="preserve"> </w:t>
-            </w:r>
-            <w:proofErr w:type="spellStart"/>
-            <w:r>
-              <w:rPr>
-                <w:rFonts w:ascii="LM Roman 10" w:eastAsia="Times New Roman" w:hAnsi="LM Roman 10" w:cs="Consolas"/>
-                <w:color w:val="000000"/>
-                <w:lang w:eastAsia="es-ES"/>
-              </w:rPr>
-              <w:t>transposed</w:t>
-            </w:r>
-            <w:proofErr w:type="spellEnd"/>
-            <w:r>
-              <w:rPr>
-                <w:rFonts w:ascii="LM Roman 10" w:eastAsia="Times New Roman" w:hAnsi="LM Roman 10" w:cs="Consolas"/>
-                <w:color w:val="000000"/>
-                <w:lang w:eastAsia="es-ES"/>
-              </w:rPr>
-              <w:t xml:space="preserve"> (</w:t>
-            </w:r>
-            <w:r>
-              <w:rPr>
-                <w:rFonts w:ascii="LM Roman 10" w:eastAsia="Times New Roman" w:hAnsi="LM Roman 10" w:cs="Consolas"/>
-                <w:i/>
-                <w:color w:val="000000"/>
-                <w:lang w:eastAsia="es-ES"/>
-              </w:rPr>
-              <w:t>A</w:t>
-            </w:r>
-            <w:r>
-              <w:rPr>
-                <w:rFonts w:ascii="LM Roman 10" w:eastAsia="Times New Roman" w:hAnsi="LM Roman 10" w:cs="Consolas"/>
-                <w:i/>
-                <w:color w:val="000000"/>
-                <w:vertAlign w:val="superscript"/>
-                <w:lang w:eastAsia="es-ES"/>
-              </w:rPr>
-              <w:t>T</w:t>
-            </w:r>
-            <w:r>
-              <w:rPr>
-                <w:rFonts w:ascii="LM Roman 10" w:eastAsia="Times New Roman" w:hAnsi="LM Roman 10" w:cs="Consolas"/>
-                <w:color w:val="000000"/>
-                <w:lang w:eastAsia="es-ES"/>
-              </w:rPr>
-              <w:t>).</w:t>
-            </w:r>
-          </w:p>
+                <w:lang w:val="en-US" w:eastAsia="es-ES"/>
+              </w:rPr>
+              <w:t>C</w:t>
+            </w:r>
+            <w:r>
+              <w:rPr>
+                <w:rFonts w:ascii="LM Roman 10" w:eastAsia="Times New Roman" w:hAnsi="LM Roman 10" w:cs="Consolas"/>
+                <w:color w:val="000000"/>
+                <w:lang w:val="en-US" w:eastAsia="es-ES"/>
+              </w:rPr>
+              <w:t xml:space="preserve"> is overwritten, otherwise returns (-1).</w:t>
+            </w:r>
+          </w:p>
+        </w:tc>
+        <w:tc>
+          <w:tcPr>
+            <w:tcW w:w="3179" w:type="dxa"/>
+            <w:tcBorders>
+              <w:left w:val="single" w:sz="4" w:space="0" w:color="auto"/>
+            </w:tcBorders>
+            <w:noWrap/>
+          </w:tcPr>
           <w:p>
             <w:pPr>
               <w:cnfStyle w:val="000000000000" w:firstRow="0" w:lastRow="0" w:firstColumn="0" w:lastColumn="0" w:oddVBand="0" w:evenVBand="0" w:oddHBand="0" w:evenHBand="0" w:firstRowFirstColumn="0" w:firstRowLastColumn="0" w:lastRowFirstColumn="0" w:lastRowLastColumn="0"/>
               <w:rPr>
-                <w:rFonts w:ascii="LM Roman 10" w:eastAsia="Times New Roman" w:hAnsi="LM Roman 10" w:cs="Consolas"/>
-                <w:color w:val="000000"/>
-                <w:lang w:eastAsia="es-ES"/>
-              </w:rPr>
-            </w:pPr>
-            <w:r>
-              <w:rPr>
-                <w:rFonts w:ascii="LM Roman 10" w:eastAsia="Times New Roman" w:hAnsi="LM Roman 10" w:cs="Consolas"/>
-                <w:i/>
-                <w:color w:val="000000"/>
-                <w:lang w:eastAsia="es-ES"/>
-              </w:rPr>
-              <w:t>TB</w:t>
-            </w:r>
-            <w:r>
-              <w:rPr>
-                <w:rFonts w:ascii="LM Roman 10" w:eastAsia="Times New Roman" w:hAnsi="LM Roman 10" w:cs="Consolas"/>
-                <w:color w:val="000000"/>
-                <w:lang w:eastAsia="es-ES"/>
-              </w:rPr>
-              <w:t xml:space="preserve"> = ‘T’ </w:t>
-            </w:r>
-            <w:proofErr w:type="spellStart"/>
-            <w:r>
-              <w:rPr>
-                <w:rFonts w:ascii="LM Roman 10" w:eastAsia="Times New Roman" w:hAnsi="LM Roman 10" w:cs="Consolas"/>
-                <w:color w:val="000000"/>
-                <w:lang w:eastAsia="es-ES"/>
-              </w:rPr>
-              <w:t>or</w:t>
-            </w:r>
-            <w:proofErr w:type="spellEnd"/>
-            <w:r>
-              <w:rPr>
-                <w:rFonts w:ascii="LM Roman 10" w:eastAsia="Times New Roman" w:hAnsi="LM Roman 10" w:cs="Consolas"/>
-                <w:color w:val="000000"/>
-                <w:lang w:eastAsia="es-ES"/>
-              </w:rPr>
-              <w:t xml:space="preserve"> ‘t’    </w:t>
-            </w:r>
-            <w:r>
-              <w:rPr>
-                <w:rFonts w:ascii="LM Roman 10" w:eastAsia="Times New Roman" w:hAnsi="LM Roman 10" w:cs="Consolas"/>
-                <w:color w:val="000000"/>
-                <w:lang w:eastAsia="es-ES"/>
-              </w:rPr>
-              <w:sym w:font="Wingdings" w:char="F0E0"/>
-            </w:r>
-            <w:r>
-              <w:rPr>
-                <w:rFonts w:ascii="LM Roman 10" w:eastAsia="Times New Roman" w:hAnsi="LM Roman 10" w:cs="Consolas"/>
-                <w:color w:val="000000"/>
-                <w:lang w:eastAsia="es-ES"/>
-              </w:rPr>
-              <w:t xml:space="preserve"> </w:t>
-            </w:r>
-            <w:r>
-              <w:rPr>
-                <w:rFonts w:ascii="LM Roman 10" w:eastAsia="Times New Roman" w:hAnsi="LM Roman 10" w:cs="Consolas"/>
-                <w:i/>
-                <w:color w:val="000000"/>
-                <w:lang w:eastAsia="es-ES"/>
-              </w:rPr>
-              <w:t>B</w:t>
-            </w:r>
-            <w:r>
-              <w:rPr>
-                <w:rFonts w:ascii="LM Roman 10" w:eastAsia="Times New Roman" w:hAnsi="LM Roman 10" w:cs="Consolas"/>
-                <w:color w:val="000000"/>
-                <w:lang w:eastAsia="es-ES"/>
-              </w:rPr>
-              <w:t xml:space="preserve"> </w:t>
-            </w:r>
-            <w:proofErr w:type="spellStart"/>
-            <w:r>
-              <w:rPr>
-                <w:rFonts w:ascii="LM Roman 10" w:eastAsia="Times New Roman" w:hAnsi="LM Roman 10" w:cs="Consolas"/>
-                <w:color w:val="000000"/>
-                <w:lang w:eastAsia="es-ES"/>
-              </w:rPr>
-              <w:t>is</w:t>
-            </w:r>
-            <w:proofErr w:type="spellEnd"/>
-            <w:r>
-              <w:rPr>
-                <w:rFonts w:ascii="LM Roman 10" w:eastAsia="Times New Roman" w:hAnsi="LM Roman 10" w:cs="Consolas"/>
-                <w:color w:val="000000"/>
-                <w:lang w:eastAsia="es-ES"/>
-              </w:rPr>
-              <w:t xml:space="preserve"> </w:t>
-            </w:r>
-            <w:proofErr w:type="spellStart"/>
-            <w:r>
-              <w:rPr>
-                <w:rFonts w:ascii="LM Roman 10" w:eastAsia="Times New Roman" w:hAnsi="LM Roman 10" w:cs="Consolas"/>
-                <w:color w:val="000000"/>
-                <w:lang w:eastAsia="es-ES"/>
-              </w:rPr>
-              <w:t>considered</w:t>
-            </w:r>
-            <w:proofErr w:type="spellEnd"/>
-            <w:r>
-              <w:rPr>
-                <w:rFonts w:ascii="LM Roman 10" w:eastAsia="Times New Roman" w:hAnsi="LM Roman 10" w:cs="Consolas"/>
-                <w:color w:val="000000"/>
-                <w:lang w:eastAsia="es-ES"/>
-              </w:rPr>
-              <w:t xml:space="preserve"> </w:t>
-            </w:r>
-            <w:proofErr w:type="spellStart"/>
-            <w:r>
-              <w:rPr>
-                <w:rFonts w:ascii="LM Roman 10" w:eastAsia="Times New Roman" w:hAnsi="LM Roman 10" w:cs="Consolas"/>
-                <w:color w:val="000000"/>
-                <w:lang w:eastAsia="es-ES"/>
-              </w:rPr>
-              <w:t>transposed</w:t>
-            </w:r>
-            <w:proofErr w:type="spellEnd"/>
-            <w:r>
-              <w:rPr>
-                <w:rFonts w:ascii="LM Roman 10" w:eastAsia="Times New Roman" w:hAnsi="LM Roman 10" w:cs="Consolas"/>
-                <w:color w:val="000000"/>
-                <w:lang w:eastAsia="es-ES"/>
-              </w:rPr>
-              <w:t xml:space="preserve"> (</w:t>
-            </w:r>
-            <w:r>
-              <w:rPr>
-                <w:rFonts w:ascii="LM Roman 10" w:eastAsia="Times New Roman" w:hAnsi="LM Roman 10" w:cs="Consolas"/>
-                <w:i/>
-                <w:color w:val="000000"/>
-                <w:lang w:eastAsia="es-ES"/>
-              </w:rPr>
-              <w:t>B</w:t>
-            </w:r>
-            <w:r>
-              <w:rPr>
-                <w:rFonts w:ascii="LM Roman 10" w:eastAsia="Times New Roman" w:hAnsi="LM Roman 10" w:cs="Consolas"/>
-                <w:i/>
-                <w:color w:val="000000"/>
-                <w:vertAlign w:val="superscript"/>
-                <w:lang w:eastAsia="es-ES"/>
-              </w:rPr>
-              <w:t>T</w:t>
-            </w:r>
-            <w:r>
-              <w:rPr>
-                <w:rFonts w:ascii="LM Roman 10" w:eastAsia="Times New Roman" w:hAnsi="LM Roman 10" w:cs="Consolas"/>
-                <w:color w:val="000000"/>
-                <w:lang w:eastAsia="es-ES"/>
-              </w:rPr>
-              <w:t>).</w:t>
+                <w:rFonts w:ascii="Consolas" w:eastAsia="Times New Roman" w:hAnsi="Consolas" w:cs="Consolas"/>
+                <w:color w:val="000000"/>
+                <w:lang w:val="en-US" w:eastAsia="es-ES"/>
+              </w:rPr>
+            </w:pPr>
+            <w:r>
+              <w:rPr>
+                <w:rFonts w:ascii="Consolas" w:eastAsia="Times New Roman" w:hAnsi="Consolas" w:cs="Consolas"/>
+                <w:color w:val="000000"/>
+                <w:lang w:val="en-US" w:eastAsia="es-ES"/>
+              </w:rPr>
+              <w:t>C = alpha*A*B + beta*C</w:t>
             </w:r>
           </w:p>
           <w:p>
             <w:pPr>
               <w:cnfStyle w:val="000000000000" w:firstRow="0" w:lastRow="0" w:firstColumn="0" w:lastColumn="0" w:oddVBand="0" w:evenVBand="0" w:oddHBand="0" w:evenHBand="0" w:firstRowFirstColumn="0" w:firstRowLastColumn="0" w:lastRowFirstColumn="0" w:lastRowLastColumn="0"/>
               <w:rPr>
-                <w:rFonts w:ascii="LM Roman 10" w:eastAsia="Times New Roman" w:hAnsi="LM Roman 10" w:cs="Consolas"/>
-                <w:color w:val="000000"/>
-                <w:lang w:val="es-CO" w:eastAsia="es-ES"/>
-              </w:rPr>
-            </w:pPr>
-            <w:proofErr w:type="spellStart"/>
-            <w:r>
-              <w:rPr>
-                <w:rFonts w:ascii="LM Roman 10" w:eastAsia="Times New Roman" w:hAnsi="LM Roman 10" w:cs="Consolas"/>
-                <w:color w:val="000000"/>
-                <w:lang w:val="es-CO" w:eastAsia="es-ES"/>
-              </w:rPr>
-              <w:t>On</w:t>
-            </w:r>
-            <w:proofErr w:type="spellEnd"/>
-            <w:r>
-              <w:rPr>
-                <w:rFonts w:ascii="LM Roman 10" w:eastAsia="Times New Roman" w:hAnsi="LM Roman 10" w:cs="Consolas"/>
-                <w:color w:val="000000"/>
-                <w:lang w:val="es-CO" w:eastAsia="es-ES"/>
-              </w:rPr>
-              <w:t xml:space="preserve"> </w:t>
-            </w:r>
-            <w:proofErr w:type="spellStart"/>
-            <w:r>
-              <w:rPr>
-                <w:rFonts w:ascii="LM Roman 10" w:eastAsia="Times New Roman" w:hAnsi="LM Roman 10" w:cs="Consolas"/>
-                <w:color w:val="000000"/>
-                <w:lang w:val="es-CO" w:eastAsia="es-ES"/>
-              </w:rPr>
-              <w:t>success</w:t>
-            </w:r>
-            <w:proofErr w:type="spellEnd"/>
-            <w:r>
-              <w:rPr>
-                <w:rFonts w:ascii="LM Roman 10" w:eastAsia="Times New Roman" w:hAnsi="LM Roman 10" w:cs="Consolas"/>
-                <w:color w:val="000000"/>
-                <w:lang w:val="es-CO" w:eastAsia="es-ES"/>
-              </w:rPr>
-              <w:t>,</w:t>
-            </w:r>
-            <w:r>
-              <w:rPr>
-                <w:rFonts w:ascii="LM Roman 10" w:eastAsia="Times New Roman" w:hAnsi="LM Roman 10" w:cs="Consolas"/>
-                <w:color w:val="000000"/>
-                <w:lang w:val="es-CO" w:eastAsia="es-ES"/>
-              </w:rPr>
-              <w:t xml:space="preserve"> </w:t>
-            </w:r>
-            <w:proofErr w:type="spellStart"/>
-            <w:r>
-              <w:rPr>
-                <w:rFonts w:ascii="LM Roman 10" w:eastAsia="Times New Roman" w:hAnsi="LM Roman 10" w:cs="Consolas"/>
-                <w:color w:val="000000"/>
-                <w:lang w:val="es-CO" w:eastAsia="es-ES"/>
-              </w:rPr>
-              <w:t>returns</w:t>
-            </w:r>
-            <w:proofErr w:type="spellEnd"/>
-            <w:r>
-              <w:rPr>
-                <w:rFonts w:ascii="LM Roman 10" w:eastAsia="Times New Roman" w:hAnsi="LM Roman 10" w:cs="Consolas"/>
-                <w:color w:val="000000"/>
-                <w:lang w:val="es-CO" w:eastAsia="es-ES"/>
-              </w:rPr>
-              <w:t xml:space="preserve"> (0) and </w:t>
-            </w:r>
-            <w:proofErr w:type="spellStart"/>
-            <w:r>
-              <w:rPr>
-                <w:rFonts w:ascii="LM Roman 10" w:eastAsia="Times New Roman" w:hAnsi="LM Roman 10" w:cs="Consolas"/>
-                <w:color w:val="000000"/>
-                <w:lang w:val="es-CO" w:eastAsia="es-ES"/>
-              </w:rPr>
-              <w:t>matrix</w:t>
-            </w:r>
-            <w:proofErr w:type="spellEnd"/>
-            <w:r>
-              <w:rPr>
-                <w:rFonts w:ascii="LM Roman 10" w:eastAsia="Times New Roman" w:hAnsi="LM Roman 10" w:cs="Consolas"/>
-                <w:color w:val="000000"/>
-                <w:lang w:val="es-CO" w:eastAsia="es-ES"/>
-              </w:rPr>
-              <w:t xml:space="preserve"> </w:t>
-            </w:r>
-            <w:r>
-              <w:rPr>
-                <w:rFonts w:ascii="LM Roman 10" w:eastAsia="Times New Roman" w:hAnsi="LM Roman 10" w:cs="Consolas"/>
-                <w:i/>
-                <w:color w:val="000000"/>
-                <w:lang w:val="es-CO" w:eastAsia="es-ES"/>
-              </w:rPr>
-              <w:t>C</w:t>
-            </w:r>
-            <w:r>
-              <w:rPr>
-                <w:rFonts w:ascii="LM Roman 10" w:eastAsia="Times New Roman" w:hAnsi="LM Roman 10" w:cs="Consolas"/>
-                <w:color w:val="000000"/>
-                <w:lang w:val="es-CO" w:eastAsia="es-ES"/>
-              </w:rPr>
-              <w:t xml:space="preserve"> </w:t>
-            </w:r>
-            <w:proofErr w:type="spellStart"/>
-            <w:r>
-              <w:rPr>
-                <w:rFonts w:ascii="LM Roman 10" w:eastAsia="Times New Roman" w:hAnsi="LM Roman 10" w:cs="Consolas"/>
-                <w:color w:val="000000"/>
-                <w:lang w:val="es-CO" w:eastAsia="es-ES"/>
-              </w:rPr>
-              <w:t>is</w:t>
-            </w:r>
-            <w:proofErr w:type="spellEnd"/>
-            <w:r>
-              <w:rPr>
-                <w:rFonts w:ascii="LM Roman 10" w:eastAsia="Times New Roman" w:hAnsi="LM Roman 10" w:cs="Consolas"/>
-                <w:color w:val="000000"/>
-                <w:lang w:val="es-CO" w:eastAsia="es-ES"/>
-              </w:rPr>
-              <w:t xml:space="preserve"> </w:t>
-            </w:r>
-            <w:proofErr w:type="spellStart"/>
-            <w:r>
-              <w:rPr>
-                <w:rFonts w:ascii="LM Roman 10" w:eastAsia="Times New Roman" w:hAnsi="LM Roman 10" w:cs="Consolas"/>
-                <w:color w:val="000000"/>
-                <w:lang w:val="es-CO" w:eastAsia="es-ES"/>
-              </w:rPr>
-              <w:t>overwritten</w:t>
-            </w:r>
-            <w:proofErr w:type="spellEnd"/>
-            <w:r>
-              <w:rPr>
-                <w:rFonts w:ascii="LM Roman 10" w:eastAsia="Times New Roman" w:hAnsi="LM Roman 10" w:cs="Consolas"/>
-                <w:color w:val="000000"/>
-                <w:lang w:val="es-CO" w:eastAsia="es-ES"/>
-              </w:rPr>
-              <w:t xml:space="preserve">, </w:t>
-            </w:r>
-            <w:proofErr w:type="spellStart"/>
-            <w:r>
-              <w:rPr>
-                <w:rFonts w:ascii="LM Roman 10" w:eastAsia="Times New Roman" w:hAnsi="LM Roman 10" w:cs="Consolas"/>
-                <w:color w:val="000000"/>
-                <w:lang w:val="es-CO" w:eastAsia="es-ES"/>
-              </w:rPr>
-              <w:t>otherwise</w:t>
-            </w:r>
-            <w:proofErr w:type="spellEnd"/>
-            <w:r>
-              <w:rPr>
-                <w:rFonts w:ascii="LM Roman 10" w:eastAsia="Times New Roman" w:hAnsi="LM Roman 10" w:cs="Consolas"/>
-                <w:color w:val="000000"/>
-                <w:lang w:val="es-CO" w:eastAsia="es-ES"/>
-              </w:rPr>
-              <w:t xml:space="preserve"> </w:t>
-            </w:r>
-            <w:proofErr w:type="spellStart"/>
-            <w:r>
-              <w:rPr>
-                <w:rFonts w:ascii="LM Roman 10" w:eastAsia="Times New Roman" w:hAnsi="LM Roman 10" w:cs="Consolas"/>
-                <w:color w:val="000000"/>
-                <w:lang w:val="es-CO" w:eastAsia="es-ES"/>
-              </w:rPr>
-              <w:t>returns</w:t>
-            </w:r>
-            <w:proofErr w:type="spellEnd"/>
-            <w:r>
-              <w:rPr>
-                <w:rFonts w:ascii="LM Roman 10" w:eastAsia="Times New Roman" w:hAnsi="LM Roman 10" w:cs="Consolas"/>
-                <w:color w:val="000000"/>
-                <w:lang w:val="es-CO" w:eastAsia="es-ES"/>
-              </w:rPr>
-              <w:t xml:space="preserve"> (-1).</w:t>
-            </w:r>
-          </w:p>
-        </w:tc>
-        <w:tc>
-          <w:tcPr>
-            <w:tcW w:w="3179" w:type="dxa"/>
-            <w:tcBorders>
-              <w:left w:val="single" w:sz="4" w:space="0" w:color="auto"/>
-            </w:tcBorders>
-            <w:noWrap/>
-          </w:tcPr>
+                <w:rFonts w:ascii="Consolas" w:eastAsia="Times New Roman" w:hAnsi="Consolas" w:cs="Consolas"/>
+                <w:color w:val="000000"/>
+                <w:lang w:val="en-US" w:eastAsia="es-ES"/>
+              </w:rPr>
+            </w:pPr>
+            <w:r>
+              <w:rPr>
+                <w:rFonts w:ascii="Consolas" w:eastAsia="Times New Roman" w:hAnsi="Consolas" w:cs="Consolas"/>
+                <w:color w:val="000000"/>
+                <w:lang w:val="en-US" w:eastAsia="es-ES"/>
+              </w:rPr>
+              <w:t>C = alpha*A'*B + beta*C</w:t>
+            </w:r>
+          </w:p>
           <w:p>
             <w:pPr>
               <w:cnfStyle w:val="000000000000" w:firstRow="0" w:lastRow="0" w:firstColumn="0" w:lastColumn="0" w:oddVBand="0" w:evenVBand="0" w:oddHBand="0" w:evenHBand="0" w:firstRowFirstColumn="0" w:firstRowLastColumn="0" w:lastRowFirstColumn="0" w:lastRowLastColumn="0"/>
               <w:rPr>
                 <w:rFonts w:ascii="Consolas" w:eastAsia="Times New Roman" w:hAnsi="Consolas" w:cs="Consolas"/>
                 <w:color w:val="000000"/>
-                <w:lang w:eastAsia="es-ES"/>
-              </w:rPr>
-            </w:pPr>
-            <w:r>
-              <w:rPr>
-                <w:rFonts w:ascii="Consolas" w:eastAsia="Times New Roman" w:hAnsi="Consolas" w:cs="Consolas"/>
-                <w:color w:val="000000"/>
-                <w:lang w:eastAsia="es-ES"/>
-              </w:rPr>
-              <w:t xml:space="preserve">C = </w:t>
-            </w:r>
-            <w:proofErr w:type="spellStart"/>
-            <w:r>
-              <w:rPr>
-                <w:rFonts w:ascii="Consolas" w:eastAsia="Times New Roman" w:hAnsi="Consolas" w:cs="Consolas"/>
-                <w:color w:val="000000"/>
-                <w:lang w:eastAsia="es-ES"/>
-              </w:rPr>
-              <w:t>alpha</w:t>
-            </w:r>
-            <w:proofErr w:type="spellEnd"/>
-            <w:r>
-              <w:rPr>
-                <w:rFonts w:ascii="Consolas" w:eastAsia="Times New Roman" w:hAnsi="Consolas" w:cs="Consolas"/>
-                <w:color w:val="000000"/>
-                <w:lang w:eastAsia="es-ES"/>
-              </w:rPr>
-              <w:t>*A*B + beta*C</w:t>
+                <w:lang w:val="en-US" w:eastAsia="es-ES"/>
+              </w:rPr>
+            </w:pPr>
+            <w:r>
+              <w:rPr>
+                <w:rFonts w:ascii="Consolas" w:eastAsia="Times New Roman" w:hAnsi="Consolas" w:cs="Consolas"/>
+                <w:color w:val="000000"/>
+                <w:lang w:val="en-US" w:eastAsia="es-ES"/>
+              </w:rPr>
+              <w:t>C = alpha*A*B' + beta*C</w:t>
             </w:r>
           </w:p>
           <w:p>
@@ -9666,170 +9285,16 @@
               <w:rPr>
                 <w:rFonts w:ascii="Consolas" w:eastAsia="Times New Roman" w:hAnsi="Consolas" w:cs="Consolas"/>
                 <w:color w:val="000000"/>
-                <w:lang w:eastAsia="es-ES"/>
-              </w:rPr>
-            </w:pPr>
-            <w:r>
-              <w:rPr>
-                <w:rFonts w:ascii="Consolas" w:eastAsia="Times New Roman" w:hAnsi="Consolas" w:cs="Consolas"/>
-                <w:color w:val="000000"/>
-                <w:lang w:eastAsia="es-ES"/>
-              </w:rPr>
-              <w:t xml:space="preserve">C = </w:t>
-            </w:r>
-            <w:proofErr w:type="spellStart"/>
-            <w:r>
-              <w:rPr>
-                <w:rFonts w:ascii="Consolas" w:eastAsia="Times New Roman" w:hAnsi="Consolas" w:cs="Consolas"/>
-                <w:color w:val="000000"/>
-                <w:lang w:eastAsia="es-ES"/>
-              </w:rPr>
-              <w:t>alpha</w:t>
-            </w:r>
-            <w:proofErr w:type="spellEnd"/>
-            <w:r>
-              <w:rPr>
-                <w:rFonts w:ascii="Consolas" w:eastAsia="Times New Roman" w:hAnsi="Consolas" w:cs="Consolas"/>
-                <w:color w:val="000000"/>
-                <w:lang w:eastAsia="es-ES"/>
-              </w:rPr>
-              <w:t>*A</w:t>
-            </w:r>
-            <w:r>
-              <w:rPr>
-                <w:rFonts w:ascii="Consolas" w:eastAsia="Times New Roman" w:hAnsi="Consolas" w:cs="Consolas"/>
-                <w:color w:val="000000"/>
-                <w:lang w:eastAsia="es-ES"/>
-              </w:rPr>
-              <w:t>'</w:t>
-            </w:r>
-            <w:r>
-              <w:rPr>
-                <w:rFonts w:ascii="Consolas" w:eastAsia="Times New Roman" w:hAnsi="Consolas" w:cs="Consolas"/>
-                <w:color w:val="000000"/>
-                <w:lang w:eastAsia="es-ES"/>
-              </w:rPr>
-              <w:t>*B + beta*C</w:t>
-            </w:r>
-          </w:p>
-          <w:p>
-            <w:pPr>
-              <w:cnfStyle w:val="000000000000" w:firstRow="0" w:lastRow="0" w:firstColumn="0" w:lastColumn="0" w:oddVBand="0" w:evenVBand="0" w:oddHBand="0" w:evenHBand="0" w:firstRowFirstColumn="0" w:firstRowLastColumn="0" w:lastRowFirstColumn="0" w:lastRowLastColumn="0"/>
-              <w:rPr>
-                <w:rFonts w:ascii="Consolas" w:eastAsia="Times New Roman" w:hAnsi="Consolas" w:cs="Consolas"/>
-                <w:color w:val="000000"/>
-                <w:lang w:eastAsia="es-ES"/>
-              </w:rPr>
-            </w:pPr>
-            <w:r>
-              <w:rPr>
-                <w:rFonts w:ascii="Consolas" w:eastAsia="Times New Roman" w:hAnsi="Consolas" w:cs="Consolas"/>
-                <w:color w:val="000000"/>
-                <w:lang w:eastAsia="es-ES"/>
-              </w:rPr>
-              <w:t xml:space="preserve">C = </w:t>
-            </w:r>
-            <w:proofErr w:type="spellStart"/>
-            <w:r>
-              <w:rPr>
-                <w:rFonts w:ascii="Consolas" w:eastAsia="Times New Roman" w:hAnsi="Consolas" w:cs="Consolas"/>
-                <w:color w:val="000000"/>
-                <w:lang w:eastAsia="es-ES"/>
-              </w:rPr>
-              <w:t>alpha</w:t>
-            </w:r>
-            <w:proofErr w:type="spellEnd"/>
-            <w:r>
-              <w:rPr>
-                <w:rFonts w:ascii="Consolas" w:eastAsia="Times New Roman" w:hAnsi="Consolas" w:cs="Consolas"/>
-                <w:color w:val="000000"/>
-                <w:lang w:eastAsia="es-ES"/>
-              </w:rPr>
-              <w:t>*A*B</w:t>
-            </w:r>
-            <w:r>
-              <w:rPr>
-                <w:rFonts w:ascii="Consolas" w:eastAsia="Times New Roman" w:hAnsi="Consolas" w:cs="Consolas"/>
-                <w:color w:val="000000"/>
-                <w:lang w:eastAsia="es-ES"/>
-              </w:rPr>
-              <w:t>'</w:t>
-            </w:r>
-            <w:r>
-              <w:rPr>
-                <w:rFonts w:ascii="Consolas" w:eastAsia="Times New Roman" w:hAnsi="Consolas" w:cs="Consolas"/>
-                <w:color w:val="000000"/>
-                <w:lang w:eastAsia="es-ES"/>
-              </w:rPr>
-              <w:t xml:space="preserve"> + beta*C</w:t>
-            </w:r>
-          </w:p>
-          <w:p>
-            <w:pPr>
-              <w:cnfStyle w:val="000000000000" w:firstRow="0" w:lastRow="0" w:firstColumn="0" w:lastColumn="0" w:oddVBand="0" w:evenVBand="0" w:oddHBand="0" w:evenHBand="0" w:firstRowFirstColumn="0" w:firstRowLastColumn="0" w:lastRowFirstColumn="0" w:lastRowLastColumn="0"/>
-              <w:rPr>
-                <w:rFonts w:ascii="Consolas" w:eastAsia="Times New Roman" w:hAnsi="Consolas" w:cs="Consolas"/>
-                <w:color w:val="000000"/>
-                <w:lang w:eastAsia="es-ES"/>
-              </w:rPr>
-            </w:pPr>
-            <w:r>
-              <w:rPr>
-                <w:rFonts w:ascii="Consolas" w:eastAsia="Times New Roman" w:hAnsi="Consolas" w:cs="Consolas"/>
-                <w:color w:val="000000"/>
-                <w:lang w:eastAsia="es-ES"/>
-              </w:rPr>
-              <w:t xml:space="preserve">C = </w:t>
-            </w:r>
-            <w:proofErr w:type="spellStart"/>
-            <w:r>
-              <w:rPr>
-                <w:rFonts w:ascii="Consolas" w:eastAsia="Times New Roman" w:hAnsi="Consolas" w:cs="Consolas"/>
-                <w:color w:val="000000"/>
-                <w:lang w:eastAsia="es-ES"/>
-              </w:rPr>
-              <w:t>alpha</w:t>
-            </w:r>
-            <w:proofErr w:type="spellEnd"/>
-            <w:r>
-              <w:rPr>
-                <w:rFonts w:ascii="Consolas" w:eastAsia="Times New Roman" w:hAnsi="Consolas" w:cs="Consolas"/>
-                <w:color w:val="000000"/>
-                <w:lang w:eastAsia="es-ES"/>
-              </w:rPr>
-              <w:t>*A</w:t>
-            </w:r>
-            <w:r>
-              <w:rPr>
-                <w:rFonts w:ascii="Consolas" w:eastAsia="Times New Roman" w:hAnsi="Consolas" w:cs="Consolas"/>
-                <w:color w:val="000000"/>
-                <w:lang w:eastAsia="es-ES"/>
-              </w:rPr>
-              <w:t>'</w:t>
-            </w:r>
-            <w:r>
-              <w:rPr>
-                <w:rFonts w:ascii="Consolas" w:eastAsia="Times New Roman" w:hAnsi="Consolas" w:cs="Consolas"/>
-                <w:color w:val="000000"/>
-                <w:lang w:eastAsia="es-ES"/>
-              </w:rPr>
-              <w:t>*B</w:t>
-            </w:r>
-            <w:r>
-              <w:rPr>
-                <w:rFonts w:ascii="Consolas" w:eastAsia="Times New Roman" w:hAnsi="Consolas" w:cs="Consolas"/>
-                <w:color w:val="000000"/>
-                <w:lang w:eastAsia="es-ES"/>
-              </w:rPr>
-              <w:t>'</w:t>
-            </w:r>
-            <w:r>
-              <w:rPr>
-                <w:rFonts w:ascii="Consolas" w:eastAsia="Times New Roman" w:hAnsi="Consolas" w:cs="Consolas"/>
-                <w:color w:val="000000"/>
-                <w:lang w:eastAsia="es-ES"/>
-              </w:rPr>
-              <w:t xml:space="preserve"> + beta*C</w:t>
+                <w:lang w:val="en-US" w:eastAsia="es-ES"/>
+              </w:rPr>
+            </w:pPr>
+            <w:r>
+              <w:rPr>
+                <w:rFonts w:ascii="Consolas" w:eastAsia="Times New Roman" w:hAnsi="Consolas" w:cs="Consolas"/>
+                <w:color w:val="000000"/>
+                <w:lang w:val="en-US" w:eastAsia="es-ES"/>
+              </w:rPr>
+              <w:t>C = alpha*A'*B' + beta*C</w:t>
             </w:r>
           </w:p>
         </w:tc>
@@ -10390,7 +9855,7 @@
                 <w:rFonts w:ascii="LM Roman 10" w:eastAsia="Times New Roman" w:hAnsi="LM Roman 10" w:cs="Consolas"/>
                 <w:i/>
                 <w:color w:val="000000"/>
-                <w:lang w:eastAsia="es-ES"/>
+                <w:lang w:val="en-US" w:eastAsia="es-ES"/>
               </w:rPr>
               <w:t>C = A</w:t>
             </w:r>
@@ -10400,31 +9865,9 @@
                 <w:i/>
                 <w:color w:val="000000"/>
                 <w:sz w:val="18"/>
-                <w:lang w:eastAsia="es-ES"/>
-              </w:rPr>
-              <w:t>(</w:t>
-            </w:r>
-            <w:proofErr w:type="spellStart"/>
-            <w:r>
-              <w:rPr>
-                <w:rFonts w:ascii="Calibri" w:eastAsia="Times New Roman" w:hAnsi="Calibri" w:cs="Calibri"/>
-                <w:i/>
-                <w:color w:val="000000"/>
-                <w:sz w:val="18"/>
-                <w:lang w:eastAsia="es-ES"/>
-              </w:rPr>
-              <w:t>Op</w:t>
-            </w:r>
-            <w:proofErr w:type="spellEnd"/>
-            <w:r>
-              <w:rPr>
-                <w:rFonts w:ascii="Calibri" w:eastAsia="Times New Roman" w:hAnsi="Calibri" w:cs="Calibri"/>
-                <w:i/>
-                <w:color w:val="000000"/>
-                <w:sz w:val="18"/>
-                <w:lang w:eastAsia="es-ES"/>
-              </w:rPr>
-              <w:t>)</w:t>
+                <w:lang w:val="en-US" w:eastAsia="es-ES"/>
+              </w:rPr>
+              <w:t>(Op)</w:t>
             </w:r>
             <w:r>
               <w:rPr>
@@ -10936,14 +10379,14 @@
               <w:rPr>
                 <w:rFonts w:ascii="Consolas" w:eastAsia="Times New Roman" w:hAnsi="Consolas" w:cs="Consolas"/>
                 <w:color w:val="000000"/>
-                <w:lang w:val="en-US" w:eastAsia="es-ES"/>
-              </w:rPr>
-            </w:pPr>
-            <w:r>
-              <w:rPr>
-                <w:rFonts w:ascii="Consolas" w:eastAsia="Times New Roman" w:hAnsi="Consolas" w:cs="Consolas"/>
-                <w:color w:val="000000"/>
-                <w:lang w:val="en-US" w:eastAsia="es-ES"/>
+                <w:lang w:eastAsia="es-ES"/>
+              </w:rPr>
+            </w:pPr>
+            <w:r>
+              <w:rPr>
+                <w:rFonts w:ascii="Consolas" w:eastAsia="Times New Roman" w:hAnsi="Consolas" w:cs="Consolas"/>
+                <w:color w:val="000000"/>
+                <w:lang w:eastAsia="es-ES"/>
               </w:rPr>
               <w:t>M=</w:t>
             </w:r>
@@ -10952,7 +10395,7 @@
               <w:rPr>
                 <w:rFonts w:ascii="Consolas" w:eastAsia="Times New Roman" w:hAnsi="Consolas" w:cs="Consolas"/>
                 <w:color w:val="000000"/>
-                <w:lang w:val="en-US" w:eastAsia="es-ES"/>
+                <w:lang w:eastAsia="es-ES"/>
               </w:rPr>
               <w:t>mtx_linsolve</w:t>
             </w:r>
@@ -10961,7 +10404,7 @@
               <w:rPr>
                 <w:rFonts w:ascii="Consolas" w:eastAsia="Times New Roman" w:hAnsi="Consolas" w:cs="Consolas"/>
                 <w:color w:val="000000"/>
-                <w:lang w:val="en-US" w:eastAsia="es-ES"/>
+                <w:lang w:eastAsia="es-ES"/>
               </w:rPr>
               <w:t>(A,B)</w:t>
             </w:r>
@@ -11172,69 +10615,156 @@
               <w:rPr>
                 <w:rFonts w:ascii="LM Roman 10" w:eastAsia="Times New Roman" w:hAnsi="LM Roman 10" w:cs="Consolas"/>
                 <w:color w:val="000000"/>
-                <w:lang w:eastAsia="es-ES"/>
-              </w:rPr>
-            </w:pPr>
-            <w:proofErr w:type="spellStart"/>
-            <w:r>
-              <w:rPr>
-                <w:rFonts w:ascii="LM Roman 10" w:eastAsia="Times New Roman" w:hAnsi="LM Roman 10" w:cs="Consolas"/>
-                <w:color w:val="000000"/>
-                <w:lang w:eastAsia="es-ES"/>
-              </w:rPr>
-              <w:t>Expresses</w:t>
-            </w:r>
-            <w:proofErr w:type="spellEnd"/>
-            <w:r>
-              <w:rPr>
-                <w:rFonts w:ascii="LM Roman 10" w:eastAsia="Times New Roman" w:hAnsi="LM Roman 10" w:cs="Consolas"/>
-                <w:color w:val="000000"/>
-                <w:lang w:eastAsia="es-ES"/>
+                <w:lang w:val="en-US" w:eastAsia="es-ES"/>
+              </w:rPr>
+            </w:pPr>
+            <w:r>
+              <w:rPr>
+                <w:rFonts w:ascii="LM Roman 10" w:eastAsia="Times New Roman" w:hAnsi="LM Roman 10" w:cs="Consolas"/>
+                <w:color w:val="000000"/>
+                <w:lang w:val="en-US" w:eastAsia="es-ES"/>
+              </w:rPr>
+              <w:t>Expresses the matrix </w:t>
+            </w:r>
+            <w:r>
+              <w:rPr>
+                <w:rFonts w:ascii="LM Roman 10" w:eastAsia="Times New Roman" w:hAnsi="LM Roman 10" w:cs="Consolas"/>
+                <w:i/>
+                <w:color w:val="000000"/>
+                <w:lang w:val="en-US" w:eastAsia="es-ES"/>
+              </w:rPr>
+              <w:t>A</w:t>
+            </w:r>
+            <w:r>
+              <w:rPr>
+                <w:rFonts w:ascii="LM Roman 10" w:eastAsia="Times New Roman" w:hAnsi="LM Roman 10" w:cs="Consolas"/>
+                <w:color w:val="000000"/>
+                <w:lang w:val="en-US" w:eastAsia="es-ES"/>
+              </w:rPr>
+              <w:t>,</w:t>
+            </w:r>
+            <w:r>
+              <w:rPr>
+                <w:rFonts w:ascii="LM Roman 10" w:eastAsia="Times New Roman" w:hAnsi="LM Roman 10" w:cs="Consolas"/>
+                <w:color w:val="000000"/>
+                <w:lang w:val="en-US" w:eastAsia="es-ES"/>
               </w:rPr>
               <w:t xml:space="preserve"> </w:t>
             </w:r>
-            <w:proofErr w:type="spellStart"/>
-            <w:r>
-              <w:rPr>
-                <w:rFonts w:ascii="LM Roman 10" w:eastAsia="Times New Roman" w:hAnsi="LM Roman 10" w:cs="Consolas"/>
-                <w:color w:val="000000"/>
-                <w:lang w:eastAsia="es-ES"/>
-              </w:rPr>
-              <w:t>the</w:t>
-            </w:r>
-            <w:proofErr w:type="spellEnd"/>
-            <w:r>
-              <w:rPr>
-                <w:rFonts w:ascii="LM Roman 10" w:eastAsia="Times New Roman" w:hAnsi="LM Roman 10" w:cs="Consolas"/>
-                <w:color w:val="000000"/>
-                <w:lang w:eastAsia="es-ES"/>
+            <w:r>
+              <w:rPr>
+                <w:rFonts w:ascii="LM Roman 10" w:eastAsia="Times New Roman" w:hAnsi="LM Roman 10" w:cs="Consolas"/>
+                <w:color w:val="000000"/>
+                <w:lang w:val="en-US" w:eastAsia="es-ES"/>
+              </w:rPr>
+              <w:t>as the product of two essentially triangular matrices, one of them</w:t>
+            </w:r>
+            <w:r>
+              <w:rPr>
+                <w:rFonts w:ascii="LM Roman 10" w:eastAsia="Times New Roman" w:hAnsi="LM Roman 10" w:cs="Consolas"/>
+                <w:color w:val="000000"/>
+                <w:lang w:val="en-US" w:eastAsia="es-ES"/>
+              </w:rPr>
+              <w:t>,</w:t>
+            </w:r>
+            <w:r>
+              <w:rPr>
+                <w:rFonts w:ascii="LM Roman 10" w:eastAsia="Times New Roman" w:hAnsi="LM Roman 10" w:cs="Consolas"/>
+                <w:color w:val="000000"/>
+                <w:lang w:val="en-US" w:eastAsia="es-ES"/>
+              </w:rPr>
+              <w:t xml:space="preserve"> a permutation of a lower triangular matrix and the other an upper triangular matrix. </w:t>
+            </w:r>
+          </w:p>
+          <w:p>
+            <w:pPr>
+              <w:cnfStyle w:val="000000000000" w:firstRow="0" w:lastRow="0" w:firstColumn="0" w:lastColumn="0" w:oddVBand="0" w:evenVBand="0" w:oddHBand="0" w:evenHBand="0" w:firstRowFirstColumn="0" w:firstRowLastColumn="0" w:lastRowFirstColumn="0" w:lastRowLastColumn="0"/>
+              <w:rPr>
+                <w:rFonts w:ascii="LM Roman 10" w:eastAsia="Times New Roman" w:hAnsi="LM Roman 10" w:cs="Consolas"/>
+                <w:color w:val="000000"/>
+                <w:lang w:val="en-US" w:eastAsia="es-ES"/>
+              </w:rPr>
+            </w:pPr>
+            <w:r>
+              <w:rPr>
+                <w:rFonts w:ascii="LM Roman 10" w:eastAsia="Times New Roman" w:hAnsi="LM Roman 10" w:cs="Consolas"/>
+                <w:color w:val="000000"/>
+                <w:lang w:val="en-US" w:eastAsia="es-ES"/>
+              </w:rPr>
+              <w:t>(</w:t>
+            </w:r>
+            <w:r>
+              <w:rPr>
+                <w:rFonts w:ascii="LM Roman 10" w:eastAsia="Times New Roman" w:hAnsi="LM Roman 10" w:cs="Consolas"/>
+                <w:i/>
+                <w:color w:val="000000"/>
+                <w:lang w:val="en-US" w:eastAsia="es-ES"/>
+              </w:rPr>
+              <w:t>L</w:t>
+            </w:r>
+            <w:r>
+              <w:rPr>
+                <w:rFonts w:ascii="LM Roman 10" w:eastAsia="Times New Roman" w:hAnsi="LM Roman 10" w:cs="Consolas"/>
+                <w:color w:val="000000"/>
+                <w:lang w:val="en-US" w:eastAsia="es-ES"/>
+              </w:rPr>
+              <w:t xml:space="preserve"> and </w:t>
+            </w:r>
+            <w:r>
+              <w:rPr>
+                <w:rFonts w:ascii="LM Roman 10" w:eastAsia="Times New Roman" w:hAnsi="LM Roman 10" w:cs="Consolas"/>
+                <w:i/>
+                <w:color w:val="000000"/>
+                <w:lang w:val="en-US" w:eastAsia="es-ES"/>
+              </w:rPr>
+              <w:t>U</w:t>
+            </w:r>
+            <w:r>
+              <w:rPr>
+                <w:rFonts w:ascii="LM Roman 10" w:eastAsia="Times New Roman" w:hAnsi="LM Roman 10" w:cs="Consolas"/>
+                <w:color w:val="000000"/>
+                <w:lang w:val="en-US" w:eastAsia="es-ES"/>
+              </w:rPr>
+              <w:t>, must be allocated previously</w:t>
+            </w:r>
+            <w:r>
+              <w:rPr>
+                <w:rFonts w:ascii="LM Roman 10" w:eastAsia="Times New Roman" w:hAnsi="LM Roman 10" w:cs="Consolas"/>
+                <w:color w:val="000000"/>
+                <w:lang w:val="en-US" w:eastAsia="es-ES"/>
+              </w:rPr>
+              <w:t xml:space="preserve"> and</w:t>
+            </w:r>
+            <w:r>
+              <w:rPr>
+                <w:rFonts w:ascii="LM Roman 10" w:eastAsia="Times New Roman" w:hAnsi="LM Roman 10" w:cs="Consolas"/>
+                <w:color w:val="000000"/>
+                <w:lang w:val="en-US" w:eastAsia="es-ES"/>
               </w:rPr>
               <w:t xml:space="preserve"> </w:t>
             </w:r>
-            <w:proofErr w:type="spellStart"/>
-            <w:r>
-              <w:rPr>
-                <w:rFonts w:ascii="LM Roman 10" w:eastAsia="Times New Roman" w:hAnsi="LM Roman 10" w:cs="Consolas"/>
-                <w:color w:val="000000"/>
-                <w:lang w:eastAsia="es-ES"/>
-              </w:rPr>
-              <w:t>matrix</w:t>
-            </w:r>
-            <w:proofErr w:type="spellEnd"/>
-            <w:r>
-              <w:rPr>
-                <w:rFonts w:ascii="LM Roman 10" w:eastAsia="Times New Roman" w:hAnsi="LM Roman 10" w:cs="Consolas"/>
-                <w:color w:val="000000"/>
-                <w:lang w:eastAsia="es-ES"/>
-              </w:rPr>
-              <w:t> </w:t>
+            <w:r>
+              <w:rPr>
+                <w:rFonts w:ascii="LM Roman 10" w:eastAsia="Times New Roman" w:hAnsi="LM Roman 10" w:cs="Consolas"/>
+                <w:color w:val="000000"/>
+                <w:lang w:val="en-US" w:eastAsia="es-ES"/>
+              </w:rPr>
+              <w:t xml:space="preserve">must have </w:t>
+            </w:r>
+            <w:r>
+              <w:rPr>
+                <w:rFonts w:ascii="LM Roman 10" w:eastAsia="Times New Roman" w:hAnsi="LM Roman 10" w:cs="Consolas"/>
+                <w:color w:val="000000"/>
+                <w:lang w:val="en-US" w:eastAsia="es-ES"/>
+              </w:rPr>
+              <w:t xml:space="preserve">the same dimensions of </w:t>
             </w:r>
             <w:r>
               <w:rPr>
                 <w:rFonts w:ascii="LM Roman 10" w:eastAsia="Times New Roman" w:hAnsi="LM Roman 10" w:cs="Consolas"/>
                 <w:i/>
                 <w:color w:val="000000"/>
-                <w:lang w:eastAsia="es-ES"/>
+                <w:lang w:val="en-US" w:eastAsia="es-ES"/>
               </w:rPr>
               <w:t>A</w:t>
             </w:r>
@@ -11242,504 +10772,7 @@
               <w:rPr>
                 <w:rFonts w:ascii="LM Roman 10" w:eastAsia="Times New Roman" w:hAnsi="LM Roman 10" w:cs="Consolas"/>
                 <w:color w:val="000000"/>
-                <w:lang w:eastAsia="es-ES"/>
-              </w:rPr>
-              <w:t>,</w:t>
-            </w:r>
-            <w:r>
-              <w:rPr>
-                <w:rFonts w:ascii="LM Roman 10" w:eastAsia="Times New Roman" w:hAnsi="LM Roman 10" w:cs="Consolas"/>
-                <w:color w:val="000000"/>
-                <w:lang w:eastAsia="es-ES"/>
-              </w:rPr>
-              <w:t xml:space="preserve"> </w:t>
-            </w:r>
-            <w:r>
-              <w:rPr>
-                <w:rFonts w:ascii="LM Roman 10" w:eastAsia="Times New Roman" w:hAnsi="LM Roman 10" w:cs="Consolas"/>
-                <w:color w:val="000000"/>
-                <w:lang w:eastAsia="es-ES"/>
-              </w:rPr>
-              <w:t xml:space="preserve">as </w:t>
-            </w:r>
-            <w:proofErr w:type="spellStart"/>
-            <w:r>
-              <w:rPr>
-                <w:rFonts w:ascii="LM Roman 10" w:eastAsia="Times New Roman" w:hAnsi="LM Roman 10" w:cs="Consolas"/>
-                <w:color w:val="000000"/>
-                <w:lang w:eastAsia="es-ES"/>
-              </w:rPr>
-              <w:t>the</w:t>
-            </w:r>
-            <w:proofErr w:type="spellEnd"/>
-            <w:r>
-              <w:rPr>
-                <w:rFonts w:ascii="LM Roman 10" w:eastAsia="Times New Roman" w:hAnsi="LM Roman 10" w:cs="Consolas"/>
-                <w:color w:val="000000"/>
-                <w:lang w:eastAsia="es-ES"/>
-              </w:rPr>
-              <w:t xml:space="preserve"> </w:t>
-            </w:r>
-            <w:proofErr w:type="spellStart"/>
-            <w:r>
-              <w:rPr>
-                <w:rFonts w:ascii="LM Roman 10" w:eastAsia="Times New Roman" w:hAnsi="LM Roman 10" w:cs="Consolas"/>
-                <w:color w:val="000000"/>
-                <w:lang w:eastAsia="es-ES"/>
-              </w:rPr>
-              <w:t>product</w:t>
-            </w:r>
-            <w:proofErr w:type="spellEnd"/>
-            <w:r>
-              <w:rPr>
-                <w:rFonts w:ascii="LM Roman 10" w:eastAsia="Times New Roman" w:hAnsi="LM Roman 10" w:cs="Consolas"/>
-                <w:color w:val="000000"/>
-                <w:lang w:eastAsia="es-ES"/>
-              </w:rPr>
-              <w:t xml:space="preserve"> of </w:t>
-            </w:r>
-            <w:proofErr w:type="spellStart"/>
-            <w:r>
-              <w:rPr>
-                <w:rFonts w:ascii="LM Roman 10" w:eastAsia="Times New Roman" w:hAnsi="LM Roman 10" w:cs="Consolas"/>
-                <w:color w:val="000000"/>
-                <w:lang w:eastAsia="es-ES"/>
-              </w:rPr>
-              <w:t>two</w:t>
-            </w:r>
-            <w:proofErr w:type="spellEnd"/>
-            <w:r>
-              <w:rPr>
-                <w:rFonts w:ascii="LM Roman 10" w:eastAsia="Times New Roman" w:hAnsi="LM Roman 10" w:cs="Consolas"/>
-                <w:color w:val="000000"/>
-                <w:lang w:eastAsia="es-ES"/>
-              </w:rPr>
-              <w:t xml:space="preserve"> </w:t>
-            </w:r>
-            <w:proofErr w:type="spellStart"/>
-            <w:r>
-              <w:rPr>
-                <w:rFonts w:ascii="LM Roman 10" w:eastAsia="Times New Roman" w:hAnsi="LM Roman 10" w:cs="Consolas"/>
-                <w:color w:val="000000"/>
-                <w:lang w:eastAsia="es-ES"/>
-              </w:rPr>
-              <w:t>essentially</w:t>
-            </w:r>
-            <w:proofErr w:type="spellEnd"/>
-            <w:r>
-              <w:rPr>
-                <w:rFonts w:ascii="LM Roman 10" w:eastAsia="Times New Roman" w:hAnsi="LM Roman 10" w:cs="Consolas"/>
-                <w:color w:val="000000"/>
-                <w:lang w:eastAsia="es-ES"/>
-              </w:rPr>
-              <w:t xml:space="preserve"> triangular matrices, </w:t>
-            </w:r>
-            <w:proofErr w:type="spellStart"/>
-            <w:r>
-              <w:rPr>
-                <w:rFonts w:ascii="LM Roman 10" w:eastAsia="Times New Roman" w:hAnsi="LM Roman 10" w:cs="Consolas"/>
-                <w:color w:val="000000"/>
-                <w:lang w:eastAsia="es-ES"/>
-              </w:rPr>
-              <w:t>one</w:t>
-            </w:r>
-            <w:proofErr w:type="spellEnd"/>
-            <w:r>
-              <w:rPr>
-                <w:rFonts w:ascii="LM Roman 10" w:eastAsia="Times New Roman" w:hAnsi="LM Roman 10" w:cs="Consolas"/>
-                <w:color w:val="000000"/>
-                <w:lang w:eastAsia="es-ES"/>
-              </w:rPr>
-              <w:t xml:space="preserve"> of </w:t>
-            </w:r>
-            <w:proofErr w:type="spellStart"/>
-            <w:r>
-              <w:rPr>
-                <w:rFonts w:ascii="LM Roman 10" w:eastAsia="Times New Roman" w:hAnsi="LM Roman 10" w:cs="Consolas"/>
-                <w:color w:val="000000"/>
-                <w:lang w:eastAsia="es-ES"/>
-              </w:rPr>
-              <w:t>them</w:t>
-            </w:r>
-            <w:proofErr w:type="spellEnd"/>
-            <w:r>
-              <w:rPr>
-                <w:rFonts w:ascii="LM Roman 10" w:eastAsia="Times New Roman" w:hAnsi="LM Roman 10" w:cs="Consolas"/>
-                <w:color w:val="000000"/>
-                <w:lang w:eastAsia="es-ES"/>
-              </w:rPr>
-              <w:t>,</w:t>
-            </w:r>
-            <w:r>
-              <w:rPr>
-                <w:rFonts w:ascii="LM Roman 10" w:eastAsia="Times New Roman" w:hAnsi="LM Roman 10" w:cs="Consolas"/>
-                <w:color w:val="000000"/>
-                <w:lang w:eastAsia="es-ES"/>
-              </w:rPr>
-              <w:t xml:space="preserve"> a </w:t>
-            </w:r>
-            <w:proofErr w:type="spellStart"/>
-            <w:r>
-              <w:rPr>
-                <w:rFonts w:ascii="LM Roman 10" w:eastAsia="Times New Roman" w:hAnsi="LM Roman 10" w:cs="Consolas"/>
-                <w:color w:val="000000"/>
-                <w:lang w:eastAsia="es-ES"/>
-              </w:rPr>
-              <w:t>permutation</w:t>
-            </w:r>
-            <w:proofErr w:type="spellEnd"/>
-            <w:r>
-              <w:rPr>
-                <w:rFonts w:ascii="LM Roman 10" w:eastAsia="Times New Roman" w:hAnsi="LM Roman 10" w:cs="Consolas"/>
-                <w:color w:val="000000"/>
-                <w:lang w:eastAsia="es-ES"/>
-              </w:rPr>
-              <w:t xml:space="preserve"> of a </w:t>
-            </w:r>
-            <w:proofErr w:type="spellStart"/>
-            <w:r>
-              <w:rPr>
-                <w:rFonts w:ascii="LM Roman 10" w:eastAsia="Times New Roman" w:hAnsi="LM Roman 10" w:cs="Consolas"/>
-                <w:color w:val="000000"/>
-                <w:lang w:eastAsia="es-ES"/>
-              </w:rPr>
-              <w:t>lower</w:t>
-            </w:r>
-            <w:proofErr w:type="spellEnd"/>
-            <w:r>
-              <w:rPr>
-                <w:rFonts w:ascii="LM Roman 10" w:eastAsia="Times New Roman" w:hAnsi="LM Roman 10" w:cs="Consolas"/>
-                <w:color w:val="000000"/>
-                <w:lang w:eastAsia="es-ES"/>
-              </w:rPr>
-              <w:t xml:space="preserve"> triangular </w:t>
-            </w:r>
-            <w:proofErr w:type="spellStart"/>
-            <w:r>
-              <w:rPr>
-                <w:rFonts w:ascii="LM Roman 10" w:eastAsia="Times New Roman" w:hAnsi="LM Roman 10" w:cs="Consolas"/>
-                <w:color w:val="000000"/>
-                <w:lang w:eastAsia="es-ES"/>
-              </w:rPr>
-              <w:t>matrix</w:t>
-            </w:r>
-            <w:proofErr w:type="spellEnd"/>
-            <w:r>
-              <w:rPr>
-                <w:rFonts w:ascii="LM Roman 10" w:eastAsia="Times New Roman" w:hAnsi="LM Roman 10" w:cs="Consolas"/>
-                <w:color w:val="000000"/>
-                <w:lang w:eastAsia="es-ES"/>
-              </w:rPr>
-              <w:t xml:space="preserve"> and </w:t>
-            </w:r>
-            <w:proofErr w:type="spellStart"/>
-            <w:r>
-              <w:rPr>
-                <w:rFonts w:ascii="LM Roman 10" w:eastAsia="Times New Roman" w:hAnsi="LM Roman 10" w:cs="Consolas"/>
-                <w:color w:val="000000"/>
-                <w:lang w:eastAsia="es-ES"/>
-              </w:rPr>
-              <w:t>the</w:t>
-            </w:r>
-            <w:proofErr w:type="spellEnd"/>
-            <w:r>
-              <w:rPr>
-                <w:rFonts w:ascii="LM Roman 10" w:eastAsia="Times New Roman" w:hAnsi="LM Roman 10" w:cs="Consolas"/>
-                <w:color w:val="000000"/>
-                <w:lang w:eastAsia="es-ES"/>
-              </w:rPr>
-              <w:t xml:space="preserve"> </w:t>
-            </w:r>
-            <w:proofErr w:type="spellStart"/>
-            <w:r>
-              <w:rPr>
-                <w:rFonts w:ascii="LM Roman 10" w:eastAsia="Times New Roman" w:hAnsi="LM Roman 10" w:cs="Consolas"/>
-                <w:color w:val="000000"/>
-                <w:lang w:eastAsia="es-ES"/>
-              </w:rPr>
-              <w:t>other</w:t>
-            </w:r>
-            <w:proofErr w:type="spellEnd"/>
-            <w:r>
-              <w:rPr>
-                <w:rFonts w:ascii="LM Roman 10" w:eastAsia="Times New Roman" w:hAnsi="LM Roman 10" w:cs="Consolas"/>
-                <w:color w:val="000000"/>
-                <w:lang w:eastAsia="es-ES"/>
-              </w:rPr>
-              <w:t xml:space="preserve"> </w:t>
-            </w:r>
-            <w:proofErr w:type="spellStart"/>
-            <w:r>
-              <w:rPr>
-                <w:rFonts w:ascii="LM Roman 10" w:eastAsia="Times New Roman" w:hAnsi="LM Roman 10" w:cs="Consolas"/>
-                <w:color w:val="000000"/>
-                <w:lang w:eastAsia="es-ES"/>
-              </w:rPr>
-              <w:t>an</w:t>
-            </w:r>
-            <w:proofErr w:type="spellEnd"/>
-            <w:r>
-              <w:rPr>
-                <w:rFonts w:ascii="LM Roman 10" w:eastAsia="Times New Roman" w:hAnsi="LM Roman 10" w:cs="Consolas"/>
-                <w:color w:val="000000"/>
-                <w:lang w:eastAsia="es-ES"/>
-              </w:rPr>
-              <w:t xml:space="preserve"> </w:t>
-            </w:r>
-            <w:proofErr w:type="spellStart"/>
-            <w:r>
-              <w:rPr>
-                <w:rFonts w:ascii="LM Roman 10" w:eastAsia="Times New Roman" w:hAnsi="LM Roman 10" w:cs="Consolas"/>
-                <w:color w:val="000000"/>
-                <w:lang w:eastAsia="es-ES"/>
-              </w:rPr>
-              <w:t>upper</w:t>
-            </w:r>
-            <w:proofErr w:type="spellEnd"/>
-            <w:r>
-              <w:rPr>
-                <w:rFonts w:ascii="LM Roman 10" w:eastAsia="Times New Roman" w:hAnsi="LM Roman 10" w:cs="Consolas"/>
-                <w:color w:val="000000"/>
-                <w:lang w:eastAsia="es-ES"/>
-              </w:rPr>
-              <w:t xml:space="preserve"> triangular </w:t>
-            </w:r>
-            <w:proofErr w:type="spellStart"/>
-            <w:r>
-              <w:rPr>
-                <w:rFonts w:ascii="LM Roman 10" w:eastAsia="Times New Roman" w:hAnsi="LM Roman 10" w:cs="Consolas"/>
-                <w:color w:val="000000"/>
-                <w:lang w:eastAsia="es-ES"/>
-              </w:rPr>
-              <w:t>matrix</w:t>
-            </w:r>
-            <w:proofErr w:type="spellEnd"/>
-            <w:r>
-              <w:rPr>
-                <w:rFonts w:ascii="LM Roman 10" w:eastAsia="Times New Roman" w:hAnsi="LM Roman 10" w:cs="Consolas"/>
-                <w:color w:val="000000"/>
-                <w:lang w:eastAsia="es-ES"/>
-              </w:rPr>
-              <w:t>. </w:t>
-            </w:r>
-          </w:p>
-          <w:p>
-            <w:pPr>
-              <w:cnfStyle w:val="000000000000" w:firstRow="0" w:lastRow="0" w:firstColumn="0" w:lastColumn="0" w:oddVBand="0" w:evenVBand="0" w:oddHBand="0" w:evenHBand="0" w:firstRowFirstColumn="0" w:firstRowLastColumn="0" w:lastRowFirstColumn="0" w:lastRowLastColumn="0"/>
-              <w:rPr>
-                <w:rFonts w:ascii="LM Roman 10" w:eastAsia="Times New Roman" w:hAnsi="LM Roman 10" w:cs="Consolas"/>
-                <w:color w:val="000000"/>
-                <w:lang w:eastAsia="es-ES"/>
-              </w:rPr>
-            </w:pPr>
-            <w:r>
-              <w:rPr>
-                <w:rFonts w:ascii="LM Roman 10" w:eastAsia="Times New Roman" w:hAnsi="LM Roman 10" w:cs="Consolas"/>
-                <w:color w:val="000000"/>
-                <w:lang w:eastAsia="es-ES"/>
-              </w:rPr>
-              <w:t>(</w:t>
-            </w:r>
-            <w:r>
-              <w:rPr>
-                <w:rFonts w:ascii="LM Roman 10" w:eastAsia="Times New Roman" w:hAnsi="LM Roman 10" w:cs="Consolas"/>
-                <w:i/>
-                <w:color w:val="000000"/>
-                <w:lang w:eastAsia="es-ES"/>
-              </w:rPr>
-              <w:t>L</w:t>
-            </w:r>
-            <w:r>
-              <w:rPr>
-                <w:rFonts w:ascii="LM Roman 10" w:eastAsia="Times New Roman" w:hAnsi="LM Roman 10" w:cs="Consolas"/>
-                <w:color w:val="000000"/>
-                <w:lang w:eastAsia="es-ES"/>
-              </w:rPr>
-              <w:t xml:space="preserve"> and </w:t>
-            </w:r>
-            <w:r>
-              <w:rPr>
-                <w:rFonts w:ascii="LM Roman 10" w:eastAsia="Times New Roman" w:hAnsi="LM Roman 10" w:cs="Consolas"/>
-                <w:i/>
-                <w:color w:val="000000"/>
-                <w:lang w:eastAsia="es-ES"/>
-              </w:rPr>
-              <w:t>U</w:t>
-            </w:r>
-            <w:r>
-              <w:rPr>
-                <w:rFonts w:ascii="LM Roman 10" w:eastAsia="Times New Roman" w:hAnsi="LM Roman 10" w:cs="Consolas"/>
-                <w:color w:val="000000"/>
-                <w:lang w:eastAsia="es-ES"/>
-              </w:rPr>
-              <w:t xml:space="preserve">, </w:t>
-            </w:r>
-            <w:proofErr w:type="spellStart"/>
-            <w:r>
-              <w:rPr>
-                <w:rFonts w:ascii="LM Roman 10" w:eastAsia="Times New Roman" w:hAnsi="LM Roman 10" w:cs="Consolas"/>
-                <w:color w:val="000000"/>
-                <w:lang w:eastAsia="es-ES"/>
-              </w:rPr>
-              <w:t>must</w:t>
-            </w:r>
-            <w:proofErr w:type="spellEnd"/>
-            <w:r>
-              <w:rPr>
-                <w:rFonts w:ascii="LM Roman 10" w:eastAsia="Times New Roman" w:hAnsi="LM Roman 10" w:cs="Consolas"/>
-                <w:color w:val="000000"/>
-                <w:lang w:eastAsia="es-ES"/>
-              </w:rPr>
-              <w:t xml:space="preserve"> be </w:t>
-            </w:r>
-            <w:proofErr w:type="spellStart"/>
-            <w:r>
-              <w:rPr>
-                <w:rFonts w:ascii="LM Roman 10" w:eastAsia="Times New Roman" w:hAnsi="LM Roman 10" w:cs="Consolas"/>
-                <w:color w:val="000000"/>
-                <w:lang w:eastAsia="es-ES"/>
-              </w:rPr>
-              <w:t>allocated</w:t>
-            </w:r>
-            <w:proofErr w:type="spellEnd"/>
-            <w:r>
-              <w:rPr>
-                <w:rFonts w:ascii="LM Roman 10" w:eastAsia="Times New Roman" w:hAnsi="LM Roman 10" w:cs="Consolas"/>
-                <w:color w:val="000000"/>
-                <w:lang w:eastAsia="es-ES"/>
-              </w:rPr>
-              <w:t xml:space="preserve"> </w:t>
-            </w:r>
-            <w:proofErr w:type="spellStart"/>
-            <w:r>
-              <w:rPr>
-                <w:rFonts w:ascii="LM Roman 10" w:eastAsia="Times New Roman" w:hAnsi="LM Roman 10" w:cs="Consolas"/>
-                <w:color w:val="000000"/>
-                <w:lang w:eastAsia="es-ES"/>
-              </w:rPr>
-              <w:t>previously</w:t>
-            </w:r>
-            <w:proofErr w:type="spellEnd"/>
-            <w:r>
-              <w:rPr>
-                <w:rFonts w:ascii="LM Roman 10" w:eastAsia="Times New Roman" w:hAnsi="LM Roman 10" w:cs="Consolas"/>
-                <w:color w:val="000000"/>
-                <w:lang w:eastAsia="es-ES"/>
-              </w:rPr>
-              <w:t xml:space="preserve"> and</w:t>
-            </w:r>
-            <w:r>
-              <w:rPr>
-                <w:rFonts w:ascii="LM Roman 10" w:eastAsia="Times New Roman" w:hAnsi="LM Roman 10" w:cs="Consolas"/>
-                <w:color w:val="000000"/>
-                <w:lang w:eastAsia="es-ES"/>
-              </w:rPr>
-              <w:t xml:space="preserve"> </w:t>
-            </w:r>
-            <w:proofErr w:type="spellStart"/>
-            <w:r>
-              <w:rPr>
-                <w:rFonts w:ascii="LM Roman 10" w:eastAsia="Times New Roman" w:hAnsi="LM Roman 10" w:cs="Consolas"/>
-                <w:color w:val="000000"/>
-                <w:lang w:eastAsia="es-ES"/>
-              </w:rPr>
-              <w:t>must</w:t>
-            </w:r>
-            <w:proofErr w:type="spellEnd"/>
-            <w:r>
-              <w:rPr>
-                <w:rFonts w:ascii="LM Roman 10" w:eastAsia="Times New Roman" w:hAnsi="LM Roman 10" w:cs="Consolas"/>
-                <w:color w:val="000000"/>
-                <w:lang w:eastAsia="es-ES"/>
-              </w:rPr>
-              <w:t xml:space="preserve"> </w:t>
-            </w:r>
-            <w:proofErr w:type="spellStart"/>
-            <w:r>
-              <w:rPr>
-                <w:rFonts w:ascii="LM Roman 10" w:eastAsia="Times New Roman" w:hAnsi="LM Roman 10" w:cs="Consolas"/>
-                <w:color w:val="000000"/>
-                <w:lang w:eastAsia="es-ES"/>
-              </w:rPr>
-              <w:t>have</w:t>
-            </w:r>
-            <w:proofErr w:type="spellEnd"/>
-            <w:r>
-              <w:rPr>
-                <w:rFonts w:ascii="LM Roman 10" w:eastAsia="Times New Roman" w:hAnsi="LM Roman 10" w:cs="Consolas"/>
-                <w:color w:val="000000"/>
-                <w:lang w:eastAsia="es-ES"/>
-              </w:rPr>
-              <w:t xml:space="preserve"> </w:t>
-            </w:r>
-            <w:proofErr w:type="spellStart"/>
-            <w:r>
-              <w:rPr>
-                <w:rFonts w:ascii="LM Roman 10" w:eastAsia="Times New Roman" w:hAnsi="LM Roman 10" w:cs="Consolas"/>
-                <w:color w:val="000000"/>
-                <w:lang w:eastAsia="es-ES"/>
-              </w:rPr>
-              <w:t>the</w:t>
-            </w:r>
-            <w:proofErr w:type="spellEnd"/>
-            <w:r>
-              <w:rPr>
-                <w:rFonts w:ascii="LM Roman 10" w:eastAsia="Times New Roman" w:hAnsi="LM Roman 10" w:cs="Consolas"/>
-                <w:color w:val="000000"/>
-                <w:lang w:eastAsia="es-ES"/>
-              </w:rPr>
-              <w:t xml:space="preserve"> </w:t>
-            </w:r>
-            <w:proofErr w:type="spellStart"/>
-            <w:r>
-              <w:rPr>
-                <w:rFonts w:ascii="LM Roman 10" w:eastAsia="Times New Roman" w:hAnsi="LM Roman 10" w:cs="Consolas"/>
-                <w:color w:val="000000"/>
-                <w:lang w:eastAsia="es-ES"/>
-              </w:rPr>
-              <w:t>same</w:t>
-            </w:r>
-            <w:proofErr w:type="spellEnd"/>
-            <w:r>
-              <w:rPr>
-                <w:rFonts w:ascii="LM Roman 10" w:eastAsia="Times New Roman" w:hAnsi="LM Roman 10" w:cs="Consolas"/>
-                <w:color w:val="000000"/>
-                <w:lang w:eastAsia="es-ES"/>
-              </w:rPr>
-              <w:t xml:space="preserve"> </w:t>
-            </w:r>
-            <w:proofErr w:type="spellStart"/>
-            <w:r>
-              <w:rPr>
-                <w:rFonts w:ascii="LM Roman 10" w:eastAsia="Times New Roman" w:hAnsi="LM Roman 10" w:cs="Consolas"/>
-                <w:color w:val="000000"/>
-                <w:lang w:eastAsia="es-ES"/>
-              </w:rPr>
-              <w:t>dimensions</w:t>
-            </w:r>
-            <w:proofErr w:type="spellEnd"/>
-            <w:r>
-              <w:rPr>
-                <w:rFonts w:ascii="LM Roman 10" w:eastAsia="Times New Roman" w:hAnsi="LM Roman 10" w:cs="Consolas"/>
-                <w:color w:val="000000"/>
-                <w:lang w:eastAsia="es-ES"/>
-              </w:rPr>
-              <w:t xml:space="preserve"> of </w:t>
-            </w:r>
-            <w:r>
-              <w:rPr>
-                <w:rFonts w:ascii="LM Roman 10" w:eastAsia="Times New Roman" w:hAnsi="LM Roman 10" w:cs="Consolas"/>
-                <w:i/>
-                <w:color w:val="000000"/>
-                <w:lang w:eastAsia="es-ES"/>
-              </w:rPr>
-              <w:t>A</w:t>
-            </w:r>
-            <w:r>
-              <w:rPr>
-                <w:rFonts w:ascii="LM Roman 10" w:eastAsia="Times New Roman" w:hAnsi="LM Roman 10" w:cs="Consolas"/>
-                <w:color w:val="000000"/>
-                <w:lang w:eastAsia="es-ES"/>
+                <w:lang w:val="en-US" w:eastAsia="es-ES"/>
               </w:rPr>
               <w:t>)</w:t>
             </w:r>
@@ -11858,44 +10891,16 @@
               <w:rPr>
                 <w:rFonts w:ascii="LM Roman 10" w:eastAsia="Times New Roman" w:hAnsi="LM Roman 10" w:cs="Consolas"/>
                 <w:color w:val="000000"/>
-                <w:lang w:eastAsia="es-ES"/>
-              </w:rPr>
-            </w:pPr>
-            <w:proofErr w:type="spellStart"/>
-            <w:r>
-              <w:rPr>
-                <w:rFonts w:ascii="LM Roman 10" w:eastAsia="Times New Roman" w:hAnsi="LM Roman 10" w:cs="Consolas"/>
-                <w:color w:val="000000"/>
-                <w:lang w:eastAsia="es-ES"/>
-              </w:rPr>
-              <w:t>Orthogonal</w:t>
-            </w:r>
-            <w:proofErr w:type="spellEnd"/>
-            <w:r>
-              <w:rPr>
-                <w:rFonts w:ascii="LM Roman 10" w:eastAsia="Times New Roman" w:hAnsi="LM Roman 10" w:cs="Consolas"/>
-                <w:color w:val="000000"/>
-                <w:lang w:eastAsia="es-ES"/>
-              </w:rPr>
-              <w:t xml:space="preserve">-triangular </w:t>
-            </w:r>
-            <w:proofErr w:type="spellStart"/>
-            <w:r>
-              <w:rPr>
-                <w:rFonts w:ascii="LM Roman 10" w:eastAsia="Times New Roman" w:hAnsi="LM Roman 10" w:cs="Consolas"/>
-                <w:color w:val="000000"/>
-                <w:lang w:eastAsia="es-ES"/>
-              </w:rPr>
-              <w:t>decomposition</w:t>
-            </w:r>
-            <w:proofErr w:type="spellEnd"/>
-            <w:r>
-              <w:rPr>
-                <w:rFonts w:ascii="LM Roman 10" w:eastAsia="Times New Roman" w:hAnsi="LM Roman 10" w:cs="Consolas"/>
-                <w:color w:val="000000"/>
-                <w:lang w:eastAsia="es-ES"/>
-              </w:rPr>
-              <w:t xml:space="preserve">. </w:t>
+                <w:lang w:val="en-US" w:eastAsia="es-ES"/>
+              </w:rPr>
+            </w:pPr>
+            <w:r>
+              <w:rPr>
+                <w:rFonts w:ascii="LM Roman 10" w:eastAsia="Times New Roman" w:hAnsi="LM Roman 10" w:cs="Consolas"/>
+                <w:color w:val="000000"/>
+                <w:lang w:val="en-US" w:eastAsia="es-ES"/>
+              </w:rPr>
+              <w:t xml:space="preserve">Orthogonal-triangular decomposition. </w:t>
             </w:r>
             <w:r>
               <w:rPr>
@@ -11934,106 +10939,16 @@
               <w:rPr>
                 <w:rFonts w:ascii="LM Roman 10" w:eastAsia="Times New Roman" w:hAnsi="LM Roman 10" w:cs="Consolas"/>
                 <w:color w:val="000000"/>
-                <w:lang w:eastAsia="es-ES"/>
-              </w:rPr>
-              <w:t xml:space="preserve">and </w:t>
-            </w:r>
-            <w:proofErr w:type="spellStart"/>
-            <w:r>
-              <w:rPr>
-                <w:rFonts w:ascii="LM Roman 10" w:eastAsia="Times New Roman" w:hAnsi="LM Roman 10" w:cs="Consolas"/>
-                <w:color w:val="000000"/>
-                <w:lang w:eastAsia="es-ES"/>
-              </w:rPr>
-              <w:t>must</w:t>
-            </w:r>
-            <w:proofErr w:type="spellEnd"/>
-            <w:r>
-              <w:rPr>
-                <w:rFonts w:ascii="LM Roman 10" w:eastAsia="Times New Roman" w:hAnsi="LM Roman 10" w:cs="Consolas"/>
-                <w:color w:val="000000"/>
-                <w:lang w:eastAsia="es-ES"/>
-              </w:rPr>
-              <w:t xml:space="preserve"> </w:t>
-            </w:r>
-            <w:proofErr w:type="spellStart"/>
-            <w:r>
-              <w:rPr>
-                <w:rFonts w:ascii="LM Roman 10" w:eastAsia="Times New Roman" w:hAnsi="LM Roman 10" w:cs="Consolas"/>
-                <w:color w:val="000000"/>
-                <w:lang w:eastAsia="es-ES"/>
-              </w:rPr>
-              <w:t>have</w:t>
-            </w:r>
-            <w:proofErr w:type="spellEnd"/>
-            <w:r>
-              <w:rPr>
-                <w:rFonts w:ascii="LM Roman 10" w:eastAsia="Times New Roman" w:hAnsi="LM Roman 10" w:cs="Consolas"/>
-                <w:color w:val="000000"/>
-                <w:lang w:eastAsia="es-ES"/>
-              </w:rPr>
-              <w:t xml:space="preserve"> </w:t>
-            </w:r>
-            <w:proofErr w:type="spellStart"/>
-            <w:r>
-              <w:rPr>
-                <w:rFonts w:ascii="LM Roman 10" w:eastAsia="Times New Roman" w:hAnsi="LM Roman 10" w:cs="Consolas"/>
-                <w:color w:val="000000"/>
-                <w:lang w:eastAsia="es-ES"/>
-              </w:rPr>
-              <w:t>the</w:t>
-            </w:r>
-            <w:proofErr w:type="spellEnd"/>
-            <w:r>
-              <w:rPr>
-                <w:rFonts w:ascii="LM Roman 10" w:eastAsia="Times New Roman" w:hAnsi="LM Roman 10" w:cs="Consolas"/>
-                <w:color w:val="000000"/>
-                <w:lang w:eastAsia="es-ES"/>
-              </w:rPr>
-              <w:t xml:space="preserve"> </w:t>
-            </w:r>
-            <w:proofErr w:type="spellStart"/>
-            <w:r>
-              <w:rPr>
-                <w:rFonts w:ascii="LM Roman 10" w:eastAsia="Times New Roman" w:hAnsi="LM Roman 10" w:cs="Consolas"/>
-                <w:color w:val="000000"/>
-                <w:lang w:eastAsia="es-ES"/>
-              </w:rPr>
-              <w:t>same</w:t>
-            </w:r>
-            <w:proofErr w:type="spellEnd"/>
-            <w:r>
-              <w:rPr>
-                <w:rFonts w:ascii="LM Roman 10" w:eastAsia="Times New Roman" w:hAnsi="LM Roman 10" w:cs="Consolas"/>
-                <w:color w:val="000000"/>
-                <w:lang w:eastAsia="es-ES"/>
-              </w:rPr>
-              <w:t xml:space="preserve"> </w:t>
-            </w:r>
-            <w:proofErr w:type="spellStart"/>
-            <w:r>
-              <w:rPr>
-                <w:rFonts w:ascii="LM Roman 10" w:eastAsia="Times New Roman" w:hAnsi="LM Roman 10" w:cs="Consolas"/>
-                <w:color w:val="000000"/>
-                <w:lang w:eastAsia="es-ES"/>
-              </w:rPr>
-              <w:t>dimensions</w:t>
-            </w:r>
-            <w:proofErr w:type="spellEnd"/>
-            <w:r>
-              <w:rPr>
-                <w:rFonts w:ascii="LM Roman 10" w:eastAsia="Times New Roman" w:hAnsi="LM Roman 10" w:cs="Consolas"/>
-                <w:color w:val="000000"/>
-                <w:lang w:eastAsia="es-ES"/>
-              </w:rPr>
-              <w:t xml:space="preserve"> of </w:t>
+                <w:lang w:val="en-US" w:eastAsia="es-ES"/>
+              </w:rPr>
+              <w:t xml:space="preserve">and must have the same dimensions of </w:t>
             </w:r>
             <w:r>
               <w:rPr>
                 <w:rFonts w:ascii="LM Roman 10" w:eastAsia="Times New Roman" w:hAnsi="LM Roman 10" w:cs="Consolas"/>
                 <w:i/>
                 <w:color w:val="000000"/>
-                <w:lang w:eastAsia="es-ES"/>
+                <w:lang w:val="en-US" w:eastAsia="es-ES"/>
               </w:rPr>
               <w:t>A</w:t>
             </w:r>
@@ -12113,14 +11028,14 @@
               <w:rPr>
                 <w:rFonts w:ascii="Consolas" w:eastAsia="Times New Roman" w:hAnsi="Consolas" w:cs="Consolas"/>
                 <w:color w:val="000000"/>
-                <w:lang w:eastAsia="es-ES"/>
-              </w:rPr>
-            </w:pPr>
-            <w:r>
-              <w:rPr>
-                <w:rFonts w:ascii="Consolas" w:eastAsia="Times New Roman" w:hAnsi="Consolas" w:cs="Consolas"/>
-                <w:color w:val="000000"/>
-                <w:lang w:eastAsia="es-ES"/>
+                <w:lang w:val="en-US" w:eastAsia="es-ES"/>
+              </w:rPr>
+            </w:pPr>
+            <w:r>
+              <w:rPr>
+                <w:rFonts w:ascii="Consolas" w:eastAsia="Times New Roman" w:hAnsi="Consolas" w:cs="Consolas"/>
+                <w:color w:val="000000"/>
+                <w:lang w:val="en-US" w:eastAsia="es-ES"/>
               </w:rPr>
               <w:t>M=</w:t>
             </w:r>
@@ -12129,7 +11044,7 @@
               <w:rPr>
                 <w:rFonts w:ascii="Consolas" w:eastAsia="Times New Roman" w:hAnsi="Consolas" w:cs="Consolas"/>
                 <w:color w:val="000000"/>
-                <w:lang w:eastAsia="es-ES"/>
+                <w:lang w:val="en-US" w:eastAsia="es-ES"/>
               </w:rPr>
               <w:t>mtx</w:t>
             </w:r>
@@ -12137,7 +11052,7 @@
               <w:rPr>
                 <w:rFonts w:ascii="Consolas" w:eastAsia="Times New Roman" w:hAnsi="Consolas" w:cs="Consolas"/>
                 <w:color w:val="000000"/>
-                <w:lang w:eastAsia="es-ES"/>
+                <w:lang w:val="en-US" w:eastAsia="es-ES"/>
               </w:rPr>
               <w:t>_rpinv</w:t>
             </w:r>
@@ -12146,9 +11061,35 @@
               <w:rPr>
                 <w:rFonts w:ascii="Consolas" w:eastAsia="Times New Roman" w:hAnsi="Consolas" w:cs="Consolas"/>
                 <w:color w:val="000000"/>
-                <w:lang w:eastAsia="es-ES"/>
-              </w:rPr>
-              <w:t>(A)</w:t>
+                <w:lang w:val="en-US" w:eastAsia="es-ES"/>
+              </w:rPr>
+              <w:t>(</w:t>
+            </w:r>
+            <w:proofErr w:type="spellStart"/>
+            <w:r>
+              <w:rPr>
+                <w:rFonts w:ascii="Consolas" w:eastAsia="Times New Roman" w:hAnsi="Consolas" w:cs="Consolas"/>
+                <w:color w:val="000000"/>
+                <w:lang w:val="en-US" w:eastAsia="es-ES"/>
+              </w:rPr>
+              <w:t>A</w:t>
+            </w:r>
+            <w:r>
+              <w:rPr>
+                <w:rFonts w:ascii="Consolas" w:eastAsia="Times New Roman" w:hAnsi="Consolas" w:cs="Consolas"/>
+                <w:color w:val="000000"/>
+                <w:lang w:val="en-US" w:eastAsia="es-ES"/>
+              </w:rPr>
+              <w:t>,tol</w:t>
+            </w:r>
+            <w:proofErr w:type="spellEnd"/>
+            <w:r>
+              <w:rPr>
+                <w:rFonts w:ascii="Consolas" w:eastAsia="Times New Roman" w:hAnsi="Consolas" w:cs="Consolas"/>
+                <w:color w:val="000000"/>
+                <w:lang w:val="en-US" w:eastAsia="es-ES"/>
+              </w:rPr>
+              <w:t>)</w:t>
             </w:r>
           </w:p>
         </w:tc>
@@ -12179,6 +11120,48 @@
                 <w:lang w:val="en-US" w:eastAsia="es-ES"/>
               </w:rPr>
               <w:t xml:space="preserve">Returns the  Moore-Penrose right pseudoinverse </w:t>
+            </w:r>
+            <w:r>
+              <w:rPr>
+                <w:rFonts w:ascii="LM Roman 10" w:eastAsia="Times New Roman" w:hAnsi="LM Roman 10" w:cs="Consolas"/>
+                <w:color w:val="000000"/>
+                <w:lang w:val="en-US" w:eastAsia="es-ES"/>
+              </w:rPr>
+              <w:t>(</w:t>
+            </w:r>
+            <w:proofErr w:type="spellStart"/>
+            <w:r>
+              <w:rPr>
+                <w:rFonts w:ascii="LM Roman 10" w:eastAsia="Times New Roman" w:hAnsi="LM Roman 10" w:cs="Consolas"/>
+                <w:color w:val="000000"/>
+                <w:lang w:val="en-US" w:eastAsia="es-ES"/>
+              </w:rPr>
+              <w:t>tol</w:t>
+            </w:r>
+            <w:proofErr w:type="spellEnd"/>
+            <w:r>
+              <w:rPr>
+                <w:rFonts w:ascii="LM Roman 10" w:eastAsia="Times New Roman" w:hAnsi="LM Roman 10" w:cs="Consolas"/>
+                <w:color w:val="000000"/>
+                <w:lang w:val="en-US" w:eastAsia="es-ES"/>
+              </w:rPr>
+              <w:t xml:space="preserve"> = </w:t>
+            </w:r>
+            <w:r>
+              <w:rPr>
+                <w:rFonts w:ascii="LM Roman 10" w:eastAsia="Times New Roman" w:hAnsi="LM Roman 10" w:cs="Consolas"/>
+                <w:color w:val="000000"/>
+                <w:lang w:val="en-US" w:eastAsia="es-ES"/>
+              </w:rPr>
+              <w:t>tolerance</w:t>
+            </w:r>
+            <w:r>
+              <w:rPr>
+                <w:rFonts w:ascii="LM Roman 10" w:eastAsia="Times New Roman" w:hAnsi="LM Roman 10" w:cs="Consolas"/>
+                <w:color w:val="000000"/>
+                <w:lang w:val="en-US" w:eastAsia="es-ES"/>
+              </w:rPr>
+              <w:t>)</w:t>
             </w:r>
           </w:p>
         </w:tc>
@@ -12223,14 +11206,14 @@
               <w:rPr>
                 <w:rFonts w:ascii="Consolas" w:eastAsia="Times New Roman" w:hAnsi="Consolas" w:cs="Consolas"/>
                 <w:color w:val="000000"/>
-                <w:lang w:eastAsia="es-ES"/>
-              </w:rPr>
-            </w:pPr>
-            <w:r>
-              <w:rPr>
-                <w:rFonts w:ascii="Consolas" w:eastAsia="Times New Roman" w:hAnsi="Consolas" w:cs="Consolas"/>
-                <w:color w:val="000000"/>
-                <w:lang w:eastAsia="es-ES"/>
+                <w:lang w:val="en-US" w:eastAsia="es-ES"/>
+              </w:rPr>
+            </w:pPr>
+            <w:r>
+              <w:rPr>
+                <w:rFonts w:ascii="Consolas" w:eastAsia="Times New Roman" w:hAnsi="Consolas" w:cs="Consolas"/>
+                <w:color w:val="000000"/>
+                <w:lang w:val="en-US" w:eastAsia="es-ES"/>
               </w:rPr>
               <w:t>M=</w:t>
             </w:r>
@@ -12239,7 +11222,7 @@
               <w:rPr>
                 <w:rFonts w:ascii="Consolas" w:eastAsia="Times New Roman" w:hAnsi="Consolas" w:cs="Consolas"/>
                 <w:color w:val="000000"/>
-                <w:lang w:eastAsia="es-ES"/>
+                <w:lang w:val="en-US" w:eastAsia="es-ES"/>
               </w:rPr>
               <w:t>m</w:t>
             </w:r>
@@ -12247,7 +11230,7 @@
               <w:rPr>
                 <w:rFonts w:ascii="Consolas" w:eastAsia="Times New Roman" w:hAnsi="Consolas" w:cs="Consolas"/>
                 <w:color w:val="000000"/>
-                <w:lang w:eastAsia="es-ES"/>
+                <w:lang w:val="en-US" w:eastAsia="es-ES"/>
               </w:rPr>
               <w:t>t</w:t>
             </w:r>
@@ -12255,7 +11238,7 @@
               <w:rPr>
                 <w:rFonts w:ascii="Consolas" w:eastAsia="Times New Roman" w:hAnsi="Consolas" w:cs="Consolas"/>
                 <w:color w:val="000000"/>
-                <w:lang w:eastAsia="es-ES"/>
+                <w:lang w:val="en-US" w:eastAsia="es-ES"/>
               </w:rPr>
               <w:t>x</w:t>
             </w:r>
@@ -12263,7 +11246,7 @@
               <w:rPr>
                 <w:rFonts w:ascii="Consolas" w:eastAsia="Times New Roman" w:hAnsi="Consolas" w:cs="Consolas"/>
                 <w:color w:val="000000"/>
-                <w:lang w:eastAsia="es-ES"/>
+                <w:lang w:val="en-US" w:eastAsia="es-ES"/>
               </w:rPr>
               <w:t>_lpinv</w:t>
             </w:r>
@@ -12272,9 +11255,35 @@
               <w:rPr>
                 <w:rFonts w:ascii="Consolas" w:eastAsia="Times New Roman" w:hAnsi="Consolas" w:cs="Consolas"/>
                 <w:color w:val="000000"/>
-                <w:lang w:eastAsia="es-ES"/>
-              </w:rPr>
-              <w:t>(A)</w:t>
+                <w:lang w:val="en-US" w:eastAsia="es-ES"/>
+              </w:rPr>
+              <w:t>(</w:t>
+            </w:r>
+            <w:proofErr w:type="spellStart"/>
+            <w:r>
+              <w:rPr>
+                <w:rFonts w:ascii="Consolas" w:eastAsia="Times New Roman" w:hAnsi="Consolas" w:cs="Consolas"/>
+                <w:color w:val="000000"/>
+                <w:lang w:val="en-US" w:eastAsia="es-ES"/>
+              </w:rPr>
+              <w:t>A</w:t>
+            </w:r>
+            <w:r>
+              <w:rPr>
+                <w:rFonts w:ascii="Consolas" w:eastAsia="Times New Roman" w:hAnsi="Consolas" w:cs="Consolas"/>
+                <w:color w:val="000000"/>
+                <w:lang w:val="en-US" w:eastAsia="es-ES"/>
+              </w:rPr>
+              <w:t>,tol</w:t>
+            </w:r>
+            <w:proofErr w:type="spellEnd"/>
+            <w:r>
+              <w:rPr>
+                <w:rFonts w:ascii="Consolas" w:eastAsia="Times New Roman" w:hAnsi="Consolas" w:cs="Consolas"/>
+                <w:color w:val="000000"/>
+                <w:lang w:val="en-US" w:eastAsia="es-ES"/>
+              </w:rPr>
+              <w:t>)</w:t>
             </w:r>
           </w:p>
         </w:tc>
@@ -12304,6 +11313,48 @@
                 <w:lang w:val="en-US" w:eastAsia="es-ES"/>
               </w:rPr>
               <w:t>Returns the  Moore-Penrose left  pseudoinverse</w:t>
+            </w:r>
+            <w:r>
+              <w:rPr>
+                <w:rFonts w:ascii="LM Roman 10" w:eastAsia="Times New Roman" w:hAnsi="LM Roman 10" w:cs="Consolas"/>
+                <w:color w:val="000000"/>
+                <w:lang w:val="en-US" w:eastAsia="es-ES"/>
+              </w:rPr>
+              <w:t xml:space="preserve"> (</w:t>
+            </w:r>
+            <w:proofErr w:type="spellStart"/>
+            <w:r>
+              <w:rPr>
+                <w:rFonts w:ascii="LM Roman 10" w:eastAsia="Times New Roman" w:hAnsi="LM Roman 10" w:cs="Consolas"/>
+                <w:color w:val="000000"/>
+                <w:lang w:val="en-US" w:eastAsia="es-ES"/>
+              </w:rPr>
+              <w:t>tol</w:t>
+            </w:r>
+            <w:proofErr w:type="spellEnd"/>
+            <w:r>
+              <w:rPr>
+                <w:rFonts w:ascii="LM Roman 10" w:eastAsia="Times New Roman" w:hAnsi="LM Roman 10" w:cs="Consolas"/>
+                <w:color w:val="000000"/>
+                <w:lang w:val="en-US" w:eastAsia="es-ES"/>
+              </w:rPr>
+              <w:t xml:space="preserve"> = </w:t>
+            </w:r>
+            <w:r>
+              <w:rPr>
+                <w:rFonts w:ascii="LM Roman 10" w:eastAsia="Times New Roman" w:hAnsi="LM Roman 10" w:cs="Consolas"/>
+                <w:color w:val="000000"/>
+                <w:lang w:val="en-US" w:eastAsia="es-ES"/>
+              </w:rPr>
+              <w:t>tolerance</w:t>
+            </w:r>
+            <w:r>
+              <w:rPr>
+                <w:rFonts w:ascii="LM Roman 10" w:eastAsia="Times New Roman" w:hAnsi="LM Roman 10" w:cs="Consolas"/>
+                <w:color w:val="000000"/>
+                <w:lang w:val="en-US" w:eastAsia="es-ES"/>
+              </w:rPr>
+              <w:t>)</w:t>
             </w:r>
           </w:p>
         </w:tc>
@@ -12463,7 +11514,7 @@
                 <w:i/>
                 <w:color w:val="000000"/>
                 <w:vertAlign w:val="superscript"/>
-                <w:lang w:eastAsia="es-ES"/>
+                <w:lang w:val="en-US" w:eastAsia="es-ES"/>
               </w:rPr>
               <w:t>A</w:t>
             </w:r>
@@ -12476,15 +11527,17 @@
               <w:t xml:space="preserve">. </w:t>
             </w:r>
             <w:proofErr w:type="spellStart"/>
-            <w:r>
-              <w:rPr>
-                <w:rFonts w:ascii="Consolas" w:eastAsia="Times New Roman" w:hAnsi="Consolas" w:cs="Consolas"/>
-                <w:color w:val="000000"/>
-                <w:lang w:eastAsia="es-ES"/>
+            <w:proofErr w:type="gramStart"/>
+            <w:r>
+              <w:rPr>
+                <w:rFonts w:ascii="Consolas" w:eastAsia="Times New Roman" w:hAnsi="Consolas" w:cs="Consolas"/>
+                <w:color w:val="000000"/>
+                <w:lang w:val="en-US" w:eastAsia="es-ES"/>
               </w:rPr>
               <w:t>mtx_expm</w:t>
             </w:r>
             <w:proofErr w:type="spellEnd"/>
+            <w:proofErr w:type="gramEnd"/>
             <w:r>
               <w:rPr>
                 <w:rFonts w:ascii="LM Roman 10" w:eastAsia="Times New Roman" w:hAnsi="LM Roman 10" w:cs="Consolas"/>
@@ -12605,14 +11658,14 @@
               <w:rPr>
                 <w:rFonts w:ascii="Consolas" w:eastAsia="Times New Roman" w:hAnsi="Consolas" w:cs="Consolas"/>
                 <w:color w:val="000000"/>
-                <w:lang w:eastAsia="es-ES"/>
-              </w:rPr>
-            </w:pPr>
-            <w:r>
-              <w:rPr>
-                <w:rFonts w:ascii="Consolas" w:eastAsia="Times New Roman" w:hAnsi="Consolas" w:cs="Consolas"/>
-                <w:color w:val="000000"/>
-                <w:lang w:eastAsia="es-ES"/>
+                <w:lang w:val="en-US" w:eastAsia="es-ES"/>
+              </w:rPr>
+            </w:pPr>
+            <w:r>
+              <w:rPr>
+                <w:rFonts w:ascii="Consolas" w:eastAsia="Times New Roman" w:hAnsi="Consolas" w:cs="Consolas"/>
+                <w:color w:val="000000"/>
+                <w:lang w:val="en-US" w:eastAsia="es-ES"/>
               </w:rPr>
               <w:t>M=</w:t>
             </w:r>
@@ -12621,7 +11674,7 @@
               <w:rPr>
                 <w:rFonts w:ascii="Consolas" w:eastAsia="Times New Roman" w:hAnsi="Consolas" w:cs="Consolas"/>
                 <w:color w:val="000000"/>
-                <w:lang w:eastAsia="es-ES"/>
+                <w:lang w:val="en-US" w:eastAsia="es-ES"/>
               </w:rPr>
               <w:t>mtx_</w:t>
             </w:r>
@@ -12629,7 +11682,7 @@
               <w:rPr>
                 <w:rFonts w:ascii="Consolas" w:eastAsia="Times New Roman" w:hAnsi="Consolas" w:cs="Consolas"/>
                 <w:color w:val="000000"/>
-                <w:lang w:eastAsia="es-ES"/>
+                <w:lang w:val="en-US" w:eastAsia="es-ES"/>
               </w:rPr>
               <w:t>fxptp</w:t>
             </w:r>
@@ -12638,7 +11691,7 @@
               <w:rPr>
                 <w:rFonts w:ascii="Consolas" w:eastAsia="Times New Roman" w:hAnsi="Consolas" w:cs="Consolas"/>
                 <w:color w:val="000000"/>
-                <w:lang w:eastAsia="es-ES"/>
+                <w:lang w:val="en-US" w:eastAsia="es-ES"/>
               </w:rPr>
               <w:t>(A</w:t>
             </w:r>
@@ -12646,7 +11699,7 @@
               <w:rPr>
                 <w:rFonts w:ascii="Consolas" w:eastAsia="Times New Roman" w:hAnsi="Consolas" w:cs="Consolas"/>
                 <w:color w:val="000000"/>
-                <w:lang w:eastAsia="es-ES"/>
+                <w:lang w:val="en-US" w:eastAsia="es-ES"/>
               </w:rPr>
               <w:t xml:space="preserve">, </w:t>
             </w:r>
@@ -12655,7 +11708,7 @@
               <w:rPr>
                 <w:rFonts w:ascii="Consolas" w:eastAsia="Times New Roman" w:hAnsi="Consolas" w:cs="Consolas"/>
                 <w:color w:val="000000"/>
-                <w:lang w:eastAsia="es-ES"/>
+                <w:lang w:val="en-US" w:eastAsia="es-ES"/>
               </w:rPr>
               <w:t>fx</w:t>
             </w:r>
@@ -12664,7 +11717,7 @@
               <w:rPr>
                 <w:rFonts w:ascii="Consolas" w:eastAsia="Times New Roman" w:hAnsi="Consolas" w:cs="Consolas"/>
                 <w:color w:val="000000"/>
-                <w:lang w:eastAsia="es-ES"/>
+                <w:lang w:val="en-US" w:eastAsia="es-ES"/>
               </w:rPr>
               <w:t>)</w:t>
             </w:r>
@@ -12766,14 +11819,14 @@
               <w:rPr>
                 <w:rFonts w:ascii="Consolas" w:eastAsia="Times New Roman" w:hAnsi="Consolas" w:cs="Consolas"/>
                 <w:color w:val="000000"/>
-                <w:lang w:eastAsia="es-ES"/>
-              </w:rPr>
-            </w:pPr>
-            <w:r>
-              <w:rPr>
-                <w:rFonts w:ascii="Consolas" w:eastAsia="Times New Roman" w:hAnsi="Consolas" w:cs="Consolas"/>
-                <w:color w:val="000000"/>
-                <w:lang w:eastAsia="es-ES"/>
+                <w:lang w:val="en-US" w:eastAsia="es-ES"/>
+              </w:rPr>
+            </w:pPr>
+            <w:r>
+              <w:rPr>
+                <w:rFonts w:ascii="Consolas" w:eastAsia="Times New Roman" w:hAnsi="Consolas" w:cs="Consolas"/>
+                <w:color w:val="000000"/>
+                <w:lang w:val="en-US" w:eastAsia="es-ES"/>
               </w:rPr>
               <w:t>M=</w:t>
             </w:r>
@@ -12782,7 +11835,7 @@
               <w:rPr>
                 <w:rFonts w:ascii="Consolas" w:eastAsia="Times New Roman" w:hAnsi="Consolas" w:cs="Consolas"/>
                 <w:color w:val="000000"/>
-                <w:lang w:eastAsia="es-ES"/>
+                <w:lang w:val="en-US" w:eastAsia="es-ES"/>
               </w:rPr>
               <w:t>mtx_fxptp</w:t>
             </w:r>
@@ -12791,7 +11844,7 @@
               <w:rPr>
                 <w:rFonts w:ascii="Consolas" w:eastAsia="Times New Roman" w:hAnsi="Consolas" w:cs="Consolas"/>
                 <w:color w:val="000000"/>
-                <w:lang w:eastAsia="es-ES"/>
+                <w:lang w:val="en-US" w:eastAsia="es-ES"/>
               </w:rPr>
               <w:t xml:space="preserve">(A, sin);  </w:t>
             </w:r>
@@ -12807,7 +11860,7 @@
               <w:rPr>
                 <w:rFonts w:ascii="Consolas" w:eastAsia="Times New Roman" w:hAnsi="Consolas" w:cs="Consolas"/>
                 <w:color w:val="000000"/>
-                <w:lang w:eastAsia="es-ES"/>
+                <w:lang w:val="en-US" w:eastAsia="es-ES"/>
               </w:rPr>
               <w:t xml:space="preserve"> </w:t>
             </w:r>
@@ -12833,7 +11886,7 @@
               <w:rPr>
                 <w:rFonts w:ascii="Consolas" w:eastAsia="Times New Roman" w:hAnsi="Consolas" w:cs="Consolas"/>
                 <w:color w:val="000000"/>
-                <w:lang w:eastAsia="es-ES"/>
+                <w:lang w:val="en-US" w:eastAsia="es-ES"/>
               </w:rPr>
               <w:t>M=</w:t>
             </w:r>
@@ -12842,7 +11895,7 @@
               <w:rPr>
                 <w:rFonts w:ascii="Consolas" w:eastAsia="Times New Roman" w:hAnsi="Consolas" w:cs="Consolas"/>
                 <w:color w:val="000000"/>
-                <w:lang w:eastAsia="es-ES"/>
+                <w:lang w:val="en-US" w:eastAsia="es-ES"/>
               </w:rPr>
               <w:t>mtx_fxptp</w:t>
             </w:r>
@@ -12851,7 +11904,7 @@
               <w:rPr>
                 <w:rFonts w:ascii="Consolas" w:eastAsia="Times New Roman" w:hAnsi="Consolas" w:cs="Consolas"/>
                 <w:color w:val="000000"/>
-                <w:lang w:eastAsia="es-ES"/>
+                <w:lang w:val="en-US" w:eastAsia="es-ES"/>
               </w:rPr>
               <w:t xml:space="preserve">(A, </w:t>
             </w:r>
@@ -12860,7 +11913,7 @@
               <w:rPr>
                 <w:rFonts w:ascii="Consolas" w:eastAsia="Times New Roman" w:hAnsi="Consolas" w:cs="Consolas"/>
                 <w:color w:val="000000"/>
-                <w:lang w:eastAsia="es-ES"/>
+                <w:lang w:val="en-US" w:eastAsia="es-ES"/>
               </w:rPr>
               <w:t>fabs</w:t>
             </w:r>
@@ -12869,7 +11922,7 @@
               <w:rPr>
                 <w:rFonts w:ascii="Consolas" w:eastAsia="Times New Roman" w:hAnsi="Consolas" w:cs="Consolas"/>
                 <w:color w:val="000000"/>
-                <w:lang w:eastAsia="es-ES"/>
+                <w:lang w:val="en-US" w:eastAsia="es-ES"/>
               </w:rPr>
               <w:t xml:space="preserve">); </w:t>
             </w:r>
@@ -12885,7 +11938,7 @@
               <w:rPr>
                 <w:rFonts w:ascii="Consolas" w:eastAsia="Times New Roman" w:hAnsi="Consolas" w:cs="Consolas"/>
                 <w:color w:val="000000"/>
-                <w:lang w:eastAsia="es-ES"/>
+                <w:lang w:val="en-US" w:eastAsia="es-ES"/>
               </w:rPr>
               <w:t xml:space="preserve"> </w:t>
             </w:r>
@@ -13356,14 +12409,14 @@
               <w:rPr>
                 <w:rFonts w:ascii="Consolas" w:eastAsia="Times New Roman" w:hAnsi="Consolas" w:cs="Consolas"/>
                 <w:color w:val="000000"/>
-                <w:lang w:val="en-US" w:eastAsia="es-ES"/>
-              </w:rPr>
-            </w:pPr>
-            <w:r>
-              <w:rPr>
-                <w:rFonts w:ascii="Consolas" w:eastAsia="Times New Roman" w:hAnsi="Consolas" w:cs="Consolas"/>
-                <w:color w:val="000000"/>
-                <w:lang w:val="en-US" w:eastAsia="es-ES"/>
+                <w:lang w:eastAsia="es-ES"/>
+              </w:rPr>
+            </w:pPr>
+            <w:r>
+              <w:rPr>
+                <w:rFonts w:ascii="Consolas" w:eastAsia="Times New Roman" w:hAnsi="Consolas" w:cs="Consolas"/>
+                <w:color w:val="000000"/>
+                <w:lang w:eastAsia="es-ES"/>
               </w:rPr>
               <w:t>M=</w:t>
             </w:r>
@@ -13372,7 +12425,7 @@
               <w:rPr>
                 <w:rFonts w:ascii="Consolas" w:eastAsia="Times New Roman" w:hAnsi="Consolas" w:cs="Consolas"/>
                 <w:color w:val="000000"/>
-                <w:lang w:val="en-US" w:eastAsia="es-ES"/>
+                <w:lang w:eastAsia="es-ES"/>
               </w:rPr>
               <w:t>mtx_vcatn</w:t>
             </w:r>
@@ -13381,9 +12434,17 @@
               <w:rPr>
                 <w:rFonts w:ascii="Consolas" w:eastAsia="Times New Roman" w:hAnsi="Consolas" w:cs="Consolas"/>
                 <w:color w:val="000000"/>
-                <w:lang w:val="en-US" w:eastAsia="es-ES"/>
-              </w:rPr>
-              <w:t>(A,B,C,…,X,Y,Z,NULL)</w:t>
+                <w:lang w:eastAsia="es-ES"/>
+              </w:rPr>
+              <w:t>(A,B,C,…,X,Y,Z</w:t>
+            </w:r>
+            <w:r>
+              <w:rPr>
+                <w:rFonts w:ascii="Consolas" w:eastAsia="Times New Roman" w:hAnsi="Consolas" w:cs="Consolas"/>
+                <w:color w:val="000000"/>
+                <w:lang w:eastAsia="es-ES"/>
+              </w:rPr>
+              <w:t>)</w:t>
             </w:r>
           </w:p>
         </w:tc>
@@ -13400,6 +12461,9 @@
           <w:p>
             <w:pPr>
               <w:cnfStyle w:val="000000100000" w:firstRow="0" w:lastRow="0" w:firstColumn="0" w:lastColumn="0" w:oddVBand="0" w:evenVBand="0" w:oddHBand="1" w:evenHBand="0" w:firstRowFirstColumn="0" w:firstRowLastColumn="0" w:lastRowFirstColumn="0" w:lastRowLastColumn="0"/>
+              <w:rPr>
+                <w:lang w:val="en-US"/>
+              </w:rPr>
             </w:pPr>
             <w:r>
               <w:rPr>
@@ -13419,6 +12483,9 @@
               <w:t>[A ; B ; C; … , X ; Y ; Z]</w:t>
             </w:r>
             <w:r>
+              <w:rPr>
+                <w:lang w:val="en-US"/>
+              </w:rPr>
               <w:t xml:space="preserve"> </w:t>
             </w:r>
             <w:r>
@@ -13494,14 +12561,14 @@
               <w:rPr>
                 <w:rFonts w:ascii="Consolas" w:eastAsia="Times New Roman" w:hAnsi="Consolas" w:cs="Consolas"/>
                 <w:color w:val="000000"/>
-                <w:lang w:val="en-US" w:eastAsia="es-ES"/>
-              </w:rPr>
-            </w:pPr>
-            <w:r>
-              <w:rPr>
-                <w:rFonts w:ascii="Consolas" w:eastAsia="Times New Roman" w:hAnsi="Consolas" w:cs="Consolas"/>
-                <w:color w:val="000000"/>
-                <w:lang w:val="en-US" w:eastAsia="es-ES"/>
+                <w:lang w:eastAsia="es-ES"/>
+              </w:rPr>
+            </w:pPr>
+            <w:r>
+              <w:rPr>
+                <w:rFonts w:ascii="Consolas" w:eastAsia="Times New Roman" w:hAnsi="Consolas" w:cs="Consolas"/>
+                <w:color w:val="000000"/>
+                <w:lang w:eastAsia="es-ES"/>
               </w:rPr>
               <w:t>M=</w:t>
             </w:r>
@@ -13510,7 +12577,7 @@
               <w:rPr>
                 <w:rFonts w:ascii="Consolas" w:eastAsia="Times New Roman" w:hAnsi="Consolas" w:cs="Consolas"/>
                 <w:color w:val="000000"/>
-                <w:lang w:val="en-US" w:eastAsia="es-ES"/>
+                <w:lang w:eastAsia="es-ES"/>
               </w:rPr>
               <w:t>mtx_hcatn</w:t>
             </w:r>
@@ -13519,9 +12586,19 @@
               <w:rPr>
                 <w:rFonts w:ascii="Consolas" w:eastAsia="Times New Roman" w:hAnsi="Consolas" w:cs="Consolas"/>
                 <w:color w:val="000000"/>
-                <w:lang w:val="en-US" w:eastAsia="es-ES"/>
-              </w:rPr>
-              <w:t>(A,B,C,…,X,Y,Z,NULL)</w:t>
+                <w:lang w:eastAsia="es-ES"/>
+              </w:rPr>
+              <w:t>(A,B,C,…,X,Y,Z</w:t>
+            </w:r>
+            <w:bookmarkStart w:id="0" w:name="_GoBack"/>
+            <w:bookmarkEnd w:id="0"/>
+            <w:r>
+              <w:rPr>
+                <w:rFonts w:ascii="Consolas" w:eastAsia="Times New Roman" w:hAnsi="Consolas" w:cs="Consolas"/>
+                <w:color w:val="000000"/>
+                <w:lang w:eastAsia="es-ES"/>
+              </w:rPr>
+              <w:t>)</w:t>
             </w:r>
           </w:p>
         </w:tc>
@@ -13538,6 +12615,9 @@
           <w:p>
             <w:pPr>
               <w:cnfStyle w:val="000000000000" w:firstRow="0" w:lastRow="0" w:firstColumn="0" w:lastColumn="0" w:oddVBand="0" w:evenVBand="0" w:oddHBand="0" w:evenHBand="0" w:firstRowFirstColumn="0" w:firstRowLastColumn="0" w:lastRowFirstColumn="0" w:lastRowLastColumn="0"/>
+              <w:rPr>
+                <w:lang w:val="en-US"/>
+              </w:rPr>
             </w:pPr>
             <w:r>
               <w:rPr>
@@ -13557,6 +12637,9 @@
               <w:t>[A , B , C, … , X , Y , Z]</w:t>
             </w:r>
             <w:r>
+              <w:rPr>
+                <w:lang w:val="en-US"/>
+              </w:rPr>
               <w:t xml:space="preserve"> </w:t>
             </w:r>
             <w:r>
@@ -13874,73 +12957,17 @@
               <w:rPr>
                 <w:rFonts w:ascii="LM Roman 10" w:eastAsia="Times New Roman" w:hAnsi="LM Roman 10" w:cs="Consolas"/>
                 <w:color w:val="000000"/>
-                <w:lang w:eastAsia="es-ES"/>
-              </w:rPr>
-            </w:pPr>
-            <w:proofErr w:type="spellStart"/>
-            <w:r>
-              <w:rPr>
-                <w:rFonts w:ascii="LM Roman 10" w:eastAsia="Times New Roman" w:hAnsi="LM Roman 10" w:cs="Consolas"/>
-                <w:color w:val="000000"/>
-                <w:lang w:eastAsia="es-ES"/>
-              </w:rPr>
-              <w:t>Display</w:t>
-            </w:r>
-            <w:proofErr w:type="spellEnd"/>
-            <w:r>
-              <w:rPr>
-                <w:rFonts w:ascii="LM Roman 10" w:eastAsia="Times New Roman" w:hAnsi="LM Roman 10" w:cs="Consolas"/>
-                <w:color w:val="000000"/>
-                <w:lang w:eastAsia="es-ES"/>
-              </w:rPr>
-              <w:t xml:space="preserve"> </w:t>
-            </w:r>
-            <w:proofErr w:type="spellStart"/>
-            <w:r>
-              <w:rPr>
-                <w:rFonts w:ascii="LM Roman 10" w:eastAsia="Times New Roman" w:hAnsi="LM Roman 10" w:cs="Consolas"/>
-                <w:color w:val="000000"/>
-                <w:lang w:eastAsia="es-ES"/>
-              </w:rPr>
-              <w:t>matrix</w:t>
-            </w:r>
-            <w:proofErr w:type="spellEnd"/>
-            <w:r>
-              <w:rPr>
-                <w:rFonts w:ascii="LM Roman 10" w:eastAsia="Times New Roman" w:hAnsi="LM Roman 10" w:cs="Consolas"/>
-                <w:color w:val="000000"/>
-                <w:lang w:eastAsia="es-ES"/>
-              </w:rPr>
-              <w:t xml:space="preserve"> </w:t>
-            </w:r>
-            <w:proofErr w:type="spellStart"/>
-            <w:r>
-              <w:rPr>
-                <w:rFonts w:ascii="LM Roman 10" w:eastAsia="Times New Roman" w:hAnsi="LM Roman 10" w:cs="Consolas"/>
-                <w:color w:val="000000"/>
-                <w:lang w:eastAsia="es-ES"/>
-              </w:rPr>
-              <w:t>with</w:t>
-            </w:r>
-            <w:proofErr w:type="spellEnd"/>
-            <w:r>
-              <w:rPr>
-                <w:rFonts w:ascii="LM Roman 10" w:eastAsia="Times New Roman" w:hAnsi="LM Roman 10" w:cs="Consolas"/>
-                <w:color w:val="000000"/>
-                <w:lang w:eastAsia="es-ES"/>
-              </w:rPr>
-              <w:t xml:space="preserve"> variable </w:t>
-            </w:r>
-            <w:proofErr w:type="spellStart"/>
-            <w:r>
-              <w:rPr>
-                <w:rFonts w:ascii="LM Roman 10" w:eastAsia="Times New Roman" w:hAnsi="LM Roman 10" w:cs="Consolas"/>
-                <w:color w:val="000000"/>
-                <w:lang w:eastAsia="es-ES"/>
-              </w:rPr>
-              <w:t>name</w:t>
-            </w:r>
-            <w:proofErr w:type="spellEnd"/>
+                <w:lang w:val="en-US" w:eastAsia="es-ES"/>
+              </w:rPr>
+            </w:pPr>
+            <w:r>
+              <w:rPr>
+                <w:rFonts w:ascii="LM Roman 10" w:eastAsia="Times New Roman" w:hAnsi="LM Roman 10" w:cs="Consolas"/>
+                <w:color w:val="000000"/>
+                <w:lang w:val="en-US" w:eastAsia="es-ES"/>
+              </w:rPr>
+              <w:t>Display matrix with variable name</w:t>
+            </w:r>
           </w:p>
         </w:tc>
         <w:tc>
@@ -13957,7 +12984,7 @@
               <w:rPr>
                 <w:rFonts w:ascii="Consolas" w:eastAsia="Times New Roman" w:hAnsi="Consolas" w:cs="Consolas"/>
                 <w:color w:val="000000"/>
-                <w:lang w:eastAsia="es-ES"/>
+                <w:lang w:val="en-US" w:eastAsia="es-ES"/>
               </w:rPr>
             </w:pPr>
           </w:p>
@@ -14065,7 +13092,7 @@
             <w:rFonts w:ascii="LM Roman 12" w:hAnsi="LM Roman 12"/>
             <w:noProof/>
           </w:rPr>
-          <w:t>4</w:t>
+          <w:t>3</w:t>
         </w:r>
         <w:r>
           <w:rPr>

</xml_diff>

<commit_message>
- updated documentation api_list
</commit_message>
<xml_diff>
--- a/api_list.docx
+++ b/api_list.docx
@@ -11290,14 +11290,6 @@
                 <w:lang w:val="en-US" w:eastAsia="es-ES"/>
               </w:rPr>
             </w:pPr>
-            <w:r>
-              <w:rPr>
-                <w:rFonts w:ascii="Consolas" w:eastAsia="Times New Roman" w:hAnsi="Consolas" w:cs="Consolas"/>
-                <w:color w:val="000000"/>
-                <w:lang w:val="en-US" w:eastAsia="es-ES"/>
-              </w:rPr>
-              <w:t>Q=</w:t>
-            </w:r>
             <w:proofErr w:type="spellStart"/>
             <w:r>
               <w:rPr>
@@ -11305,7 +11297,7 @@
                 <w:color w:val="000000"/>
                 <w:lang w:val="en-US" w:eastAsia="es-ES"/>
               </w:rPr>
-              <w:t>mtx_qr</w:t>
+              <w:t>mtx_svd</w:t>
             </w:r>
             <w:proofErr w:type="spellEnd"/>
             <w:r>
@@ -11314,7 +11306,7 @@
                 <w:color w:val="000000"/>
                 <w:lang w:val="en-US" w:eastAsia="es-ES"/>
               </w:rPr>
-              <w:t>(A,R)</w:t>
+              <w:t>(X,U,W,V)</w:t>
             </w:r>
           </w:p>
         </w:tc>
@@ -11343,24 +11335,7 @@
                 <w:color w:val="000000"/>
                 <w:lang w:val="en-US" w:eastAsia="es-ES"/>
               </w:rPr>
-              <w:t xml:space="preserve">Orthogonal-triangular decomposition. </w:t>
-            </w:r>
-            <w:r>
-              <w:rPr>
-                <w:rFonts w:ascii="LM Roman 10" w:eastAsia="Times New Roman" w:hAnsi="LM Roman 10" w:cs="Consolas"/>
-                <w:color w:val="000000"/>
-                <w:lang w:val="en-US" w:eastAsia="es-ES"/>
-              </w:rPr>
-              <w:t>(</w:t>
-            </w:r>
-            <w:r>
-              <w:rPr>
-                <w:rFonts w:ascii="LM Roman 10" w:eastAsia="Times New Roman" w:hAnsi="LM Roman 10" w:cs="Consolas"/>
-                <w:i/>
-                <w:color w:val="000000"/>
-                <w:lang w:val="en-US" w:eastAsia="es-ES"/>
-              </w:rPr>
-              <w:t>R</w:t>
+              <w:t>Given a matrix</w:t>
             </w:r>
             <w:r>
               <w:rPr>
@@ -11370,39 +11345,264 @@
               </w:rPr>
               <w:t xml:space="preserve"> </w:t>
             </w:r>
-            <w:r>
-              <w:rPr>
-                <w:rFonts w:ascii="LM Roman 10" w:eastAsia="Times New Roman" w:hAnsi="LM Roman 10" w:cs="Consolas"/>
-                <w:color w:val="000000"/>
-                <w:lang w:val="en-US" w:eastAsia="es-ES"/>
-              </w:rPr>
-              <w:t xml:space="preserve">is allocated previously </w:t>
-            </w:r>
-            <w:r>
-              <w:rPr>
-                <w:rFonts w:ascii="LM Roman 10" w:eastAsia="Times New Roman" w:hAnsi="LM Roman 10" w:cs="Consolas"/>
-                <w:color w:val="000000"/>
-                <w:lang w:val="en-US" w:eastAsia="es-ES"/>
-              </w:rPr>
-              <w:t xml:space="preserve">and must have the same dimensions of </w:t>
-            </w:r>
-            <w:r>
-              <w:rPr>
-                <w:rFonts w:ascii="LM Roman 10" w:eastAsia="Times New Roman" w:hAnsi="LM Roman 10" w:cs="Consolas"/>
-                <w:i/>
-                <w:color w:val="000000"/>
-                <w:lang w:val="en-US" w:eastAsia="es-ES"/>
-              </w:rPr>
-              <w:t>A</w:t>
-            </w:r>
-            <w:r>
-              <w:rPr>
-                <w:rFonts w:ascii="LM Roman 10" w:eastAsia="Times New Roman" w:hAnsi="LM Roman 10" w:cs="Consolas"/>
-                <w:color w:val="000000"/>
-                <w:lang w:val="en-US" w:eastAsia="es-ES"/>
-              </w:rPr>
-              <w:t>)</w:t>
-            </w:r>
+            <m:oMath>
+              <m:sSub>
+                <m:sSubPr>
+                  <m:ctrlPr>
+                    <w:rPr>
+                      <w:rFonts w:ascii="Cambria Math" w:eastAsia="Times New Roman" w:hAnsi="Cambria Math" w:cs="Consolas"/>
+                      <w:i/>
+                      <w:color w:val="000000"/>
+                      <w:lang w:val="en-US" w:eastAsia="es-ES"/>
+                    </w:rPr>
+                  </m:ctrlPr>
+                </m:sSubPr>
+                <m:e>
+                  <m:r>
+                    <w:rPr>
+                      <w:rFonts w:ascii="Cambria Math" w:eastAsia="Times New Roman" w:hAnsi="Cambria Math" w:cs="Consolas"/>
+                      <w:color w:val="000000"/>
+                      <w:lang w:val="en-US" w:eastAsia="es-ES"/>
+                    </w:rPr>
+                    <m:t>X</m:t>
+                  </m:r>
+                </m:e>
+                <m:sub>
+                  <m:r>
+                    <w:rPr>
+                      <w:rFonts w:ascii="Cambria Math" w:eastAsia="Times New Roman" w:hAnsi="Cambria Math" w:cs="Consolas"/>
+                      <w:color w:val="000000"/>
+                      <w:lang w:val="en-US" w:eastAsia="es-ES"/>
+                    </w:rPr>
+                    <m:t>(mxn)</m:t>
+                  </m:r>
+                </m:sub>
+              </m:sSub>
+            </m:oMath>
+            <w:r>
+              <w:rPr>
+                <w:rFonts w:ascii="LM Roman 10" w:eastAsia="Times New Roman" w:hAnsi="LM Roman 10" w:cs="Consolas"/>
+                <w:color w:val="000000"/>
+                <w:lang w:val="en-US" w:eastAsia="es-ES"/>
+              </w:rPr>
+              <w:t xml:space="preserve">, this routine computes </w:t>
+            </w:r>
+            <w:r>
+              <w:rPr>
+                <w:rFonts w:ascii="LM Roman 10" w:eastAsia="Times New Roman" w:hAnsi="LM Roman 10" w:cs="Consolas"/>
+                <w:color w:val="000000"/>
+                <w:lang w:val="en-US" w:eastAsia="es-ES"/>
+              </w:rPr>
+              <w:t>its singular value decomposition</w:t>
+            </w:r>
+            <w:r>
+              <w:rPr>
+                <w:rFonts w:ascii="LM Roman 10" w:eastAsia="Times New Roman" w:hAnsi="LM Roman 10" w:cs="Consolas"/>
+                <w:color w:val="000000"/>
+                <w:lang w:val="en-US" w:eastAsia="es-ES"/>
+              </w:rPr>
+              <w:t xml:space="preserve"> </w:t>
+            </w:r>
+            <m:oMath>
+              <m:r>
+                <w:rPr>
+                  <w:rFonts w:ascii="Cambria Math" w:eastAsia="Times New Roman" w:hAnsi="Cambria Math" w:cs="Consolas"/>
+                  <w:color w:val="000000"/>
+                  <w:lang w:val="en-US" w:eastAsia="es-ES"/>
+                </w:rPr>
+                <m:t>X=UW</m:t>
+              </m:r>
+              <m:sSup>
+                <m:sSupPr>
+                  <m:ctrlPr>
+                    <w:rPr>
+                      <w:rFonts w:ascii="Cambria Math" w:eastAsia="Times New Roman" w:hAnsi="Cambria Math" w:cs="Consolas"/>
+                      <w:i/>
+                      <w:color w:val="000000"/>
+                      <w:lang w:val="en-US" w:eastAsia="es-ES"/>
+                    </w:rPr>
+                  </m:ctrlPr>
+                </m:sSupPr>
+                <m:e>
+                  <m:r>
+                    <w:rPr>
+                      <w:rFonts w:ascii="Cambria Math" w:eastAsia="Times New Roman" w:hAnsi="Cambria Math" w:cs="Consolas"/>
+                      <w:color w:val="000000"/>
+                      <w:lang w:val="en-US" w:eastAsia="es-ES"/>
+                    </w:rPr>
+                    <m:t>V</m:t>
+                  </m:r>
+                </m:e>
+                <m:sup>
+                  <m:r>
+                    <w:rPr>
+                      <w:rFonts w:ascii="Cambria Math" w:eastAsia="Times New Roman" w:hAnsi="Cambria Math" w:cs="Consolas"/>
+                      <w:color w:val="000000"/>
+                      <w:lang w:val="en-US" w:eastAsia="es-ES"/>
+                    </w:rPr>
+                    <m:t>T</m:t>
+                  </m:r>
+                </m:sup>
+              </m:sSup>
+            </m:oMath>
+            <w:r>
+              <w:rPr>
+                <w:rFonts w:ascii="LM Roman 10" w:eastAsia="Times New Roman" w:hAnsi="LM Roman 10" w:cs="Consolas"/>
+                <w:color w:val="000000"/>
+                <w:lang w:val="en-US" w:eastAsia="es-ES"/>
+              </w:rPr>
+              <w:t xml:space="preserve"> where </w:t>
+            </w:r>
+            <m:oMath>
+              <m:sSub>
+                <m:sSubPr>
+                  <m:ctrlPr>
+                    <w:rPr>
+                      <w:rFonts w:ascii="Cambria Math" w:eastAsia="Times New Roman" w:hAnsi="Cambria Math" w:cs="Consolas"/>
+                      <w:i/>
+                      <w:color w:val="000000"/>
+                      <w:lang w:val="en-US" w:eastAsia="es-ES"/>
+                    </w:rPr>
+                  </m:ctrlPr>
+                </m:sSubPr>
+                <m:e>
+                  <m:r>
+                    <w:rPr>
+                      <w:rFonts w:ascii="Cambria Math" w:eastAsia="Times New Roman" w:hAnsi="Cambria Math" w:cs="Consolas"/>
+                      <w:color w:val="000000"/>
+                      <w:lang w:val="en-US" w:eastAsia="es-ES"/>
+                    </w:rPr>
+                    <m:t>U</m:t>
+                  </m:r>
+                </m:e>
+                <m:sub>
+                  <m:r>
+                    <w:rPr>
+                      <w:rFonts w:ascii="Cambria Math" w:eastAsia="Times New Roman" w:hAnsi="Cambria Math" w:cs="Consolas"/>
+                      <w:color w:val="000000"/>
+                      <w:lang w:val="en-US" w:eastAsia="es-ES"/>
+                    </w:rPr>
+                    <m:t>(mxn)</m:t>
+                  </m:r>
+                </m:sub>
+              </m:sSub>
+            </m:oMath>
+            <w:r>
+              <w:rPr>
+                <w:rFonts w:ascii="LM Roman 10" w:eastAsia="Times New Roman" w:hAnsi="LM Roman 10" w:cs="Consolas"/>
+                <w:color w:val="000000"/>
+                <w:lang w:val="en-US" w:eastAsia="es-ES"/>
+              </w:rPr>
+              <w:t xml:space="preserve">, </w:t>
+            </w:r>
+            <m:oMath>
+              <m:sSub>
+                <m:sSubPr>
+                  <m:ctrlPr>
+                    <w:rPr>
+                      <w:rFonts w:ascii="Cambria Math" w:eastAsia="Times New Roman" w:hAnsi="Cambria Math" w:cs="Consolas"/>
+                      <w:i/>
+                      <w:color w:val="000000"/>
+                      <w:lang w:val="en-US" w:eastAsia="es-ES"/>
+                    </w:rPr>
+                  </m:ctrlPr>
+                </m:sSubPr>
+                <m:e>
+                  <m:r>
+                    <w:rPr>
+                      <w:rFonts w:ascii="Cambria Math" w:eastAsia="Times New Roman" w:hAnsi="Cambria Math" w:cs="Consolas"/>
+                      <w:color w:val="000000"/>
+                      <w:lang w:val="en-US" w:eastAsia="es-ES"/>
+                    </w:rPr>
+                    <m:t>W</m:t>
+                  </m:r>
+                </m:e>
+                <m:sub>
+                  <m:r>
+                    <w:rPr>
+                      <w:rFonts w:ascii="Cambria Math" w:eastAsia="Times New Roman" w:hAnsi="Cambria Math" w:cs="Consolas"/>
+                      <w:color w:val="000000"/>
+                      <w:lang w:val="en-US" w:eastAsia="es-ES"/>
+                    </w:rPr>
+                    <m:t>(</m:t>
+                  </m:r>
+                  <m:r>
+                    <w:rPr>
+                      <w:rFonts w:ascii="Cambria Math" w:eastAsia="Times New Roman" w:hAnsi="Cambria Math" w:cs="Consolas"/>
+                      <w:color w:val="000000"/>
+                      <w:lang w:val="en-US" w:eastAsia="es-ES"/>
+                    </w:rPr>
+                    <m:t>nxn</m:t>
+                  </m:r>
+                  <m:r>
+                    <w:rPr>
+                      <w:rFonts w:ascii="Cambria Math" w:eastAsia="Times New Roman" w:hAnsi="Cambria Math" w:cs="Consolas"/>
+                      <w:color w:val="000000"/>
+                      <w:lang w:val="en-US" w:eastAsia="es-ES"/>
+                    </w:rPr>
+                    <m:t>)</m:t>
+                  </m:r>
+                </m:sub>
+              </m:sSub>
+            </m:oMath>
+            <w:r>
+              <w:rPr>
+                <w:rFonts w:ascii="LM Roman 10" w:eastAsia="Times New Roman" w:hAnsi="LM Roman 10" w:cs="Consolas"/>
+                <w:color w:val="000000"/>
+                <w:lang w:val="en-US" w:eastAsia="es-ES"/>
+              </w:rPr>
+              <w:t xml:space="preserve"> and </w:t>
+            </w:r>
+            <m:oMath>
+              <m:sSub>
+                <m:sSubPr>
+                  <m:ctrlPr>
+                    <w:rPr>
+                      <w:rFonts w:ascii="Cambria Math" w:eastAsia="Times New Roman" w:hAnsi="Cambria Math" w:cs="Consolas"/>
+                      <w:i/>
+                      <w:color w:val="000000"/>
+                      <w:lang w:val="en-US" w:eastAsia="es-ES"/>
+                    </w:rPr>
+                  </m:ctrlPr>
+                </m:sSubPr>
+                <m:e>
+                  <m:r>
+                    <w:rPr>
+                      <w:rFonts w:ascii="Cambria Math" w:eastAsia="Times New Roman" w:hAnsi="Cambria Math" w:cs="Consolas"/>
+                      <w:color w:val="000000"/>
+                      <w:lang w:val="en-US" w:eastAsia="es-ES"/>
+                    </w:rPr>
+                    <m:t>V</m:t>
+                  </m:r>
+                </m:e>
+                <m:sub>
+                  <m:r>
+                    <w:rPr>
+                      <w:rFonts w:ascii="Cambria Math" w:eastAsia="Times New Roman" w:hAnsi="Cambria Math" w:cs="Consolas"/>
+                      <w:color w:val="000000"/>
+                      <w:lang w:val="en-US" w:eastAsia="es-ES"/>
+                    </w:rPr>
+                    <m:t>(</m:t>
+                  </m:r>
+                  <m:r>
+                    <w:rPr>
+                      <w:rFonts w:ascii="Cambria Math" w:eastAsia="Times New Roman" w:hAnsi="Cambria Math" w:cs="Consolas"/>
+                      <w:color w:val="000000"/>
+                      <w:lang w:val="en-US" w:eastAsia="es-ES"/>
+                    </w:rPr>
+                    <m:t>n</m:t>
+                  </m:r>
+                  <m:r>
+                    <w:rPr>
+                      <w:rFonts w:ascii="Cambria Math" w:eastAsia="Times New Roman" w:hAnsi="Cambria Math" w:cs="Consolas"/>
+                      <w:color w:val="000000"/>
+                      <w:lang w:val="en-US" w:eastAsia="es-ES"/>
+                    </w:rPr>
+                    <m:t>xn)</m:t>
+                  </m:r>
+                </m:sub>
+              </m:sSub>
+            </m:oMath>
           </w:p>
         </w:tc>
         <w:tc>
@@ -11428,7 +11628,7 @@
                 <w:color w:val="000000"/>
                 <w:lang w:eastAsia="es-ES"/>
               </w:rPr>
-              <w:t>[Q,R]=</w:t>
+              <w:t>[U,W,V]=</w:t>
             </w:r>
             <w:proofErr w:type="spellStart"/>
             <w:r>
@@ -11437,7 +11637,7 @@
                 <w:color w:val="000000"/>
                 <w:lang w:eastAsia="es-ES"/>
               </w:rPr>
-              <w:t>qr</w:t>
+              <w:t>svd</w:t>
             </w:r>
             <w:proofErr w:type="spellEnd"/>
             <w:r>
@@ -11446,7 +11646,7 @@
                 <w:color w:val="000000"/>
                 <w:lang w:eastAsia="es-ES"/>
               </w:rPr>
-              <w:t>(A)</w:t>
+              <w:t>(X)</w:t>
             </w:r>
           </w:p>
         </w:tc>
@@ -11479,7 +11679,7 @@
                 <w:color w:val="000000"/>
                 <w:lang w:val="en-US" w:eastAsia="es-ES"/>
               </w:rPr>
-              <w:t>X=</w:t>
+              <w:t>Q=</w:t>
             </w:r>
             <w:proofErr w:type="spellStart"/>
             <w:r>
@@ -11488,7 +11688,7 @@
                 <w:color w:val="000000"/>
                 <w:lang w:val="en-US" w:eastAsia="es-ES"/>
               </w:rPr>
-              <w:t>mtx_sylvester</w:t>
+              <w:t>mtx_qr</w:t>
             </w:r>
             <w:proofErr w:type="spellEnd"/>
             <w:r>
@@ -11497,7 +11697,7 @@
                 <w:color w:val="000000"/>
                 <w:lang w:val="en-US" w:eastAsia="es-ES"/>
               </w:rPr>
-              <w:t>(A,B,C)</w:t>
+              <w:t>(A,R)</w:t>
             </w:r>
           </w:p>
         </w:tc>
@@ -11526,7 +11726,15 @@
                 <w:color w:val="000000"/>
                 <w:lang w:val="en-US" w:eastAsia="es-ES"/>
               </w:rPr>
-              <w:t xml:space="preserve">Solves the Sylvester equation </w:t>
+              <w:t xml:space="preserve">Orthogonal-triangular decomposition. </w:t>
+            </w:r>
+            <w:r>
+              <w:rPr>
+                <w:rFonts w:ascii="LM Roman 10" w:eastAsia="Times New Roman" w:hAnsi="LM Roman 10" w:cs="Consolas"/>
+                <w:color w:val="000000"/>
+                <w:lang w:val="en-US" w:eastAsia="es-ES"/>
+              </w:rPr>
+              <w:t>(</w:t>
             </w:r>
             <w:r>
               <w:rPr>
@@ -11535,15 +11743,31 @@
                 <w:color w:val="000000"/>
                 <w:lang w:val="en-US" w:eastAsia="es-ES"/>
               </w:rPr>
-              <w:t>AX + XB = C</w:t>
-            </w:r>
-            <w:r>
-              <w:rPr>
-                <w:rFonts w:ascii="LM Roman 10" w:eastAsia="Times New Roman" w:hAnsi="LM Roman 10" w:cs="Consolas"/>
-                <w:color w:val="000000"/>
-                <w:lang w:val="en-US" w:eastAsia="es-ES"/>
-              </w:rPr>
-              <w:t xml:space="preserve">, where </w:t>
+              <w:t>R</w:t>
+            </w:r>
+            <w:r>
+              <w:rPr>
+                <w:rFonts w:ascii="LM Roman 10" w:eastAsia="Times New Roman" w:hAnsi="LM Roman 10" w:cs="Consolas"/>
+                <w:color w:val="000000"/>
+                <w:lang w:val="en-US" w:eastAsia="es-ES"/>
+              </w:rPr>
+              <w:t xml:space="preserve"> </w:t>
+            </w:r>
+            <w:r>
+              <w:rPr>
+                <w:rFonts w:ascii="LM Roman 10" w:eastAsia="Times New Roman" w:hAnsi="LM Roman 10" w:cs="Consolas"/>
+                <w:color w:val="000000"/>
+                <w:lang w:val="en-US" w:eastAsia="es-ES"/>
+              </w:rPr>
+              <w:t xml:space="preserve">is allocated previously </w:t>
+            </w:r>
+            <w:r>
+              <w:rPr>
+                <w:rFonts w:ascii="LM Roman 10" w:eastAsia="Times New Roman" w:hAnsi="LM Roman 10" w:cs="Consolas"/>
+                <w:color w:val="000000"/>
+                <w:lang w:val="en-US" w:eastAsia="es-ES"/>
+              </w:rPr>
+              <w:t xml:space="preserve">and must have the same dimensions of </w:t>
             </w:r>
             <w:r>
               <w:rPr>
@@ -11560,340 +11784,7 @@
                 <w:color w:val="000000"/>
                 <w:lang w:val="en-US" w:eastAsia="es-ES"/>
               </w:rPr>
-              <w:t xml:space="preserve"> is </w:t>
-            </w:r>
-            <w:proofErr w:type="gramStart"/>
-            <w:r>
-              <w:rPr>
-                <w:rFonts w:ascii="LM Roman 10" w:eastAsia="Times New Roman" w:hAnsi="LM Roman 10" w:cs="Consolas"/>
-                <w:color w:val="000000"/>
-                <w:lang w:val="en-US" w:eastAsia="es-ES"/>
-              </w:rPr>
-              <w:t>a</w:t>
-            </w:r>
-            <w:proofErr w:type="gramEnd"/>
-            <w:r>
-              <w:rPr>
-                <w:rFonts w:ascii="LM Roman 10" w:eastAsia="Times New Roman" w:hAnsi="LM Roman 10" w:cs="Consolas"/>
-                <w:color w:val="000000"/>
-                <w:lang w:val="en-US" w:eastAsia="es-ES"/>
-              </w:rPr>
-              <w:t xml:space="preserve"> m-by-m matrix, </w:t>
-            </w:r>
-            <w:r>
-              <w:rPr>
-                <w:rFonts w:ascii="LM Roman 10" w:eastAsia="Times New Roman" w:hAnsi="LM Roman 10" w:cs="Consolas"/>
-                <w:i/>
-                <w:color w:val="000000"/>
-                <w:lang w:val="en-US" w:eastAsia="es-ES"/>
-              </w:rPr>
-              <w:t>B</w:t>
-            </w:r>
-            <w:r>
-              <w:rPr>
-                <w:rFonts w:ascii="LM Roman 10" w:eastAsia="Times New Roman" w:hAnsi="LM Roman 10" w:cs="Consolas"/>
-                <w:color w:val="000000"/>
-                <w:lang w:val="en-US" w:eastAsia="es-ES"/>
-              </w:rPr>
-              <w:t xml:space="preserve"> is a n-by-n matrix, and </w:t>
-            </w:r>
-            <w:r>
-              <w:rPr>
-                <w:rFonts w:ascii="LM Roman 10" w:eastAsia="Times New Roman" w:hAnsi="LM Roman 10" w:cs="Consolas"/>
-                <w:i/>
-                <w:color w:val="000000"/>
-                <w:lang w:val="en-US" w:eastAsia="es-ES"/>
-              </w:rPr>
-              <w:t>X</w:t>
-            </w:r>
-            <w:r>
-              <w:rPr>
-                <w:rFonts w:ascii="LM Roman 10" w:eastAsia="Times New Roman" w:hAnsi="LM Roman 10" w:cs="Consolas"/>
-                <w:color w:val="000000"/>
-                <w:lang w:val="en-US" w:eastAsia="es-ES"/>
-              </w:rPr>
-              <w:t xml:space="preserve"> and </w:t>
-            </w:r>
-            <w:r>
-              <w:rPr>
-                <w:rFonts w:ascii="LM Roman 10" w:eastAsia="Times New Roman" w:hAnsi="LM Roman 10" w:cs="Consolas"/>
-                <w:i/>
-                <w:color w:val="000000"/>
-                <w:lang w:val="en-US" w:eastAsia="es-ES"/>
-              </w:rPr>
-              <w:t>C</w:t>
-            </w:r>
-            <w:r>
-              <w:rPr>
-                <w:rFonts w:ascii="LM Roman 10" w:eastAsia="Times New Roman" w:hAnsi="LM Roman 10" w:cs="Consolas"/>
-                <w:color w:val="000000"/>
-                <w:lang w:val="en-US" w:eastAsia="es-ES"/>
-              </w:rPr>
-              <w:t xml:space="preserve"> are m-by-n matrices.</w:t>
-            </w:r>
-          </w:p>
-          <w:p>
-            <w:pPr>
-              <w:cnfStyle w:val="000000000000" w:firstRow="0" w:lastRow="0" w:firstColumn="0" w:lastColumn="0" w:oddVBand="0" w:evenVBand="0" w:oddHBand="0" w:evenHBand="0" w:firstRowFirstColumn="0" w:firstRowLastColumn="0" w:lastRowFirstColumn="0" w:lastRowLastColumn="0"/>
-              <w:rPr>
-                <w:rFonts w:ascii="LM Roman 10" w:eastAsia="Times New Roman" w:hAnsi="LM Roman 10" w:cs="Consolas"/>
-                <w:color w:val="000000"/>
-                <w:lang w:val="en-US" w:eastAsia="es-ES"/>
-              </w:rPr>
-            </w:pPr>
-            <w:r>
-              <w:rPr>
-                <w:rFonts w:ascii="LM Roman 10" w:eastAsia="Times New Roman" w:hAnsi="LM Roman 10" w:cs="Consolas"/>
-                <w:color w:val="000000"/>
-                <w:lang w:val="en-US" w:eastAsia="es-ES"/>
-              </w:rPr>
-              <w:t xml:space="preserve">The equation has a unique solution when the eigenvalues of A and -B are distinct. In terms of the </w:t>
-            </w:r>
-            <w:proofErr w:type="spellStart"/>
-            <w:r>
-              <w:rPr>
-                <w:rFonts w:ascii="LM Roman 10" w:eastAsia="Times New Roman" w:hAnsi="LM Roman 10" w:cs="Consolas"/>
-                <w:color w:val="000000"/>
-                <w:lang w:val="en-US" w:eastAsia="es-ES"/>
-              </w:rPr>
-              <w:t>Kronecker</w:t>
-            </w:r>
-            <w:proofErr w:type="spellEnd"/>
-            <w:r>
-              <w:rPr>
-                <w:rFonts w:ascii="LM Roman 10" w:eastAsia="Times New Roman" w:hAnsi="LM Roman 10" w:cs="Consolas"/>
-                <w:color w:val="000000"/>
-                <w:lang w:val="en-US" w:eastAsia="es-ES"/>
-              </w:rPr>
-              <w:t xml:space="preserve"> tensor product,  , the equation is</w:t>
-            </w:r>
-            <w:r>
-              <w:rPr>
-                <w:rFonts w:ascii="LM Roman 10" w:eastAsia="Times New Roman" w:hAnsi="LM Roman 10" w:cs="Consolas"/>
-                <w:color w:val="000000"/>
-                <w:lang w:val="en-US" w:eastAsia="es-ES"/>
-              </w:rPr>
-              <w:t xml:space="preserve"> solved using:</w:t>
-            </w:r>
-          </w:p>
-          <w:p>
-            <w:pPr>
-              <w:cnfStyle w:val="000000000000" w:firstRow="0" w:lastRow="0" w:firstColumn="0" w:lastColumn="0" w:oddVBand="0" w:evenVBand="0" w:oddHBand="0" w:evenHBand="0" w:firstRowFirstColumn="0" w:firstRowLastColumn="0" w:lastRowFirstColumn="0" w:lastRowLastColumn="0"/>
-              <w:rPr>
-                <w:rFonts w:ascii="LM Roman 10" w:eastAsia="Times New Roman" w:hAnsi="LM Roman 10" w:cs="Consolas"/>
-                <w:i/>
-                <w:color w:val="000000"/>
-                <w:lang w:val="en-US" w:eastAsia="es-ES"/>
-              </w:rPr>
-            </w:pPr>
-            <w:r>
-              <w:rPr>
-                <w:rFonts w:ascii="LM Roman 10" w:eastAsia="Times New Roman" w:hAnsi="LM Roman 10" w:cs="Consolas"/>
-                <w:i/>
-                <w:color w:val="000000"/>
-                <w:lang w:val="en-US" w:eastAsia="es-ES"/>
-              </w:rPr>
-              <w:t xml:space="preserve">[ </w:t>
-            </w:r>
-            <w:r>
-              <w:rPr>
-                <w:rFonts w:ascii="LM Roman 10" w:eastAsia="Times New Roman" w:hAnsi="LM Roman 10" w:cs="Consolas"/>
-                <w:i/>
-                <w:color w:val="000000"/>
-                <w:lang w:val="en-US" w:eastAsia="es-ES"/>
-              </w:rPr>
-              <w:t>I</w:t>
-            </w:r>
-            <m:oMath>
-              <m:r>
-                <w:rPr>
-                  <w:rFonts w:ascii="Cambria Math" w:eastAsia="Times New Roman" w:hAnsi="Cambria Math" w:cs="Consolas"/>
-                  <w:color w:val="000000"/>
-                  <w:lang w:val="en-US" w:eastAsia="es-ES"/>
-                </w:rPr>
-                <m:t>⨁</m:t>
-              </m:r>
-            </m:oMath>
-            <w:r>
-              <w:rPr>
-                <w:rFonts w:ascii="LM Roman 10" w:eastAsia="Times New Roman" w:hAnsi="LM Roman 10" w:cs="Consolas"/>
-                <w:i/>
-                <w:color w:val="000000"/>
-                <w:lang w:val="en-US" w:eastAsia="es-ES"/>
-              </w:rPr>
-              <w:t>A + B</w:t>
-            </w:r>
-            <w:r>
-              <w:rPr>
-                <w:rFonts w:ascii="LM Roman 10" w:eastAsia="Times New Roman" w:hAnsi="LM Roman 10" w:cs="Consolas"/>
-                <w:i/>
-                <w:color w:val="000000"/>
-                <w:vertAlign w:val="superscript"/>
-                <w:lang w:val="en-US" w:eastAsia="es-ES"/>
-              </w:rPr>
-              <w:t>T</w:t>
-            </w:r>
-            <m:oMath>
-              <m:r>
-                <w:rPr>
-                  <w:rFonts w:ascii="Cambria Math" w:eastAsia="Times New Roman" w:hAnsi="Cambria Math" w:cs="Consolas"/>
-                  <w:color w:val="000000"/>
-                  <w:lang w:val="en-US" w:eastAsia="es-ES"/>
-                </w:rPr>
-                <m:t>⨁</m:t>
-              </m:r>
-            </m:oMath>
-            <w:r>
-              <w:rPr>
-                <w:rFonts w:ascii="LM Roman 10" w:eastAsia="Times New Roman" w:hAnsi="LM Roman 10" w:cs="Consolas"/>
-                <w:i/>
-                <w:color w:val="000000"/>
-                <w:lang w:val="en-US" w:eastAsia="es-ES"/>
-              </w:rPr>
-              <w:t>I</w:t>
-            </w:r>
-            <w:r>
-              <w:rPr>
-                <w:rFonts w:ascii="LM Roman 10" w:eastAsia="Times New Roman" w:hAnsi="LM Roman 10" w:cs="Consolas"/>
-                <w:i/>
-                <w:color w:val="000000"/>
-                <w:lang w:val="en-US" w:eastAsia="es-ES"/>
-              </w:rPr>
-              <w:t xml:space="preserve"> ] </w:t>
-            </w:r>
-            <w:proofErr w:type="gramStart"/>
-            <w:r>
-              <w:rPr>
-                <w:rFonts w:ascii="LM Roman 10" w:eastAsia="Times New Roman" w:hAnsi="LM Roman 10" w:cs="Consolas"/>
-                <w:i/>
-                <w:color w:val="000000"/>
-                <w:lang w:val="en-US" w:eastAsia="es-ES"/>
-              </w:rPr>
-              <w:t>X(</w:t>
-            </w:r>
-            <w:proofErr w:type="gramEnd"/>
-            <w:r>
-              <w:rPr>
-                <w:rFonts w:ascii="LM Roman 10" w:eastAsia="Times New Roman" w:hAnsi="LM Roman 10" w:cs="Consolas"/>
-                <w:i/>
-                <w:color w:val="000000"/>
-                <w:lang w:val="en-US" w:eastAsia="es-ES"/>
-              </w:rPr>
-              <w:t>:) = C(:)</w:t>
-            </w:r>
-          </w:p>
-          <w:p>
-            <w:pPr>
-              <w:cnfStyle w:val="000000000000" w:firstRow="0" w:lastRow="0" w:firstColumn="0" w:lastColumn="0" w:oddVBand="0" w:evenVBand="0" w:oddHBand="0" w:evenHBand="0" w:firstRowFirstColumn="0" w:firstRowLastColumn="0" w:lastRowFirstColumn="0" w:lastRowLastColumn="0"/>
-              <w:rPr>
-                <w:rFonts w:ascii="LM Roman 10" w:eastAsia="Times New Roman" w:hAnsi="LM Roman 10" w:cs="Consolas"/>
-                <w:color w:val="000000"/>
-                <w:lang w:val="en-US" w:eastAsia="es-ES"/>
-              </w:rPr>
-            </w:pPr>
-            <w:proofErr w:type="gramStart"/>
-            <w:r>
-              <w:rPr>
-                <w:rFonts w:ascii="LM Roman 10" w:eastAsia="Times New Roman" w:hAnsi="LM Roman 10" w:cs="Consolas"/>
-                <w:color w:val="000000"/>
-                <w:lang w:val="en-US" w:eastAsia="es-ES"/>
-              </w:rPr>
-              <w:lastRenderedPageBreak/>
-              <w:t>where</w:t>
-            </w:r>
-            <w:proofErr w:type="gramEnd"/>
-            <w:r>
-              <w:rPr>
-                <w:rFonts w:ascii="LM Roman 10" w:eastAsia="Times New Roman" w:hAnsi="LM Roman 10" w:cs="Consolas"/>
-                <w:color w:val="000000"/>
-                <w:lang w:val="en-US" w:eastAsia="es-ES"/>
-              </w:rPr>
-              <w:t xml:space="preserve"> </w:t>
-            </w:r>
-            <w:r>
-              <w:rPr>
-                <w:rFonts w:ascii="LM Roman 10" w:eastAsia="Times New Roman" w:hAnsi="LM Roman 10" w:cs="Consolas"/>
-                <w:i/>
-                <w:color w:val="000000"/>
-                <w:lang w:val="en-US" w:eastAsia="es-ES"/>
-              </w:rPr>
-              <w:t>I</w:t>
-            </w:r>
-            <w:r>
-              <w:rPr>
-                <w:rFonts w:ascii="LM Roman 10" w:eastAsia="Times New Roman" w:hAnsi="LM Roman 10" w:cs="Consolas"/>
-                <w:color w:val="000000"/>
-                <w:lang w:val="en-US" w:eastAsia="es-ES"/>
-              </w:rPr>
-              <w:t xml:space="preserve"> is the identity matrix, and </w:t>
-            </w:r>
-            <w:r>
-              <w:rPr>
-                <w:rFonts w:ascii="LM Roman 10" w:eastAsia="Times New Roman" w:hAnsi="LM Roman 10" w:cs="Consolas"/>
-                <w:i/>
-                <w:color w:val="000000"/>
-                <w:lang w:val="en-US" w:eastAsia="es-ES"/>
-              </w:rPr>
-              <w:t>X(:)</w:t>
-            </w:r>
-            <w:r>
-              <w:rPr>
-                <w:rFonts w:ascii="LM Roman 10" w:eastAsia="Times New Roman" w:hAnsi="LM Roman 10" w:cs="Consolas"/>
-                <w:color w:val="000000"/>
-                <w:lang w:val="en-US" w:eastAsia="es-ES"/>
-              </w:rPr>
-              <w:t xml:space="preserve"> and </w:t>
-            </w:r>
-            <w:r>
-              <w:rPr>
-                <w:rFonts w:ascii="LM Roman 10" w:eastAsia="Times New Roman" w:hAnsi="LM Roman 10" w:cs="Consolas"/>
-                <w:i/>
-                <w:color w:val="000000"/>
-                <w:lang w:val="en-US" w:eastAsia="es-ES"/>
-              </w:rPr>
-              <w:t>C(:)</w:t>
-            </w:r>
-            <w:r>
-              <w:rPr>
-                <w:rFonts w:ascii="LM Roman 10" w:eastAsia="Times New Roman" w:hAnsi="LM Roman 10" w:cs="Consolas"/>
-                <w:color w:val="000000"/>
-                <w:lang w:val="en-US" w:eastAsia="es-ES"/>
-              </w:rPr>
-              <w:t xml:space="preserve"> denote the matrices </w:t>
-            </w:r>
-            <w:r>
-              <w:rPr>
-                <w:rFonts w:ascii="LM Roman 10" w:eastAsia="Times New Roman" w:hAnsi="LM Roman 10" w:cs="Consolas"/>
-                <w:i/>
-                <w:color w:val="000000"/>
-                <w:lang w:val="en-US" w:eastAsia="es-ES"/>
-              </w:rPr>
-              <w:t>X</w:t>
-            </w:r>
-            <w:r>
-              <w:rPr>
-                <w:rFonts w:ascii="LM Roman 10" w:eastAsia="Times New Roman" w:hAnsi="LM Roman 10" w:cs="Consolas"/>
-                <w:color w:val="000000"/>
-                <w:lang w:val="en-US" w:eastAsia="es-ES"/>
-              </w:rPr>
-              <w:t xml:space="preserve"> and </w:t>
-            </w:r>
-            <w:r>
-              <w:rPr>
-                <w:rFonts w:ascii="LM Roman 10" w:eastAsia="Times New Roman" w:hAnsi="LM Roman 10" w:cs="Consolas"/>
-                <w:i/>
-                <w:color w:val="000000"/>
-                <w:lang w:val="en-US" w:eastAsia="es-ES"/>
-              </w:rPr>
-              <w:t>C</w:t>
-            </w:r>
-            <w:r>
-              <w:rPr>
-                <w:rFonts w:ascii="LM Roman 10" w:eastAsia="Times New Roman" w:hAnsi="LM Roman 10" w:cs="Consolas"/>
-                <w:color w:val="000000"/>
-                <w:lang w:val="en-US" w:eastAsia="es-ES"/>
-              </w:rPr>
-              <w:t xml:space="preserve"> as single column vectors.</w:t>
+              <w:t>)</w:t>
             </w:r>
           </w:p>
         </w:tc>
@@ -11911,407 +11802,35 @@
               <w:rPr>
                 <w:rFonts w:ascii="Consolas" w:eastAsia="Times New Roman" w:hAnsi="Consolas" w:cs="Consolas"/>
                 <w:color w:val="000000"/>
-                <w:lang w:val="en-US" w:eastAsia="es-ES"/>
-              </w:rPr>
-            </w:pPr>
-            <w:r>
-              <w:rPr>
-                <w:rFonts w:ascii="Consolas" w:eastAsia="Times New Roman" w:hAnsi="Consolas" w:cs="Consolas"/>
-                <w:color w:val="000000"/>
-                <w:lang w:val="en-US" w:eastAsia="es-ES"/>
-              </w:rPr>
-              <w:lastRenderedPageBreak/>
-              <w:t>X=</w:t>
+                <w:lang w:eastAsia="es-ES"/>
+              </w:rPr>
+            </w:pPr>
+            <w:r>
+              <w:rPr>
+                <w:rFonts w:ascii="Consolas" w:eastAsia="Times New Roman" w:hAnsi="Consolas" w:cs="Consolas"/>
+                <w:color w:val="000000"/>
+                <w:lang w:eastAsia="es-ES"/>
+              </w:rPr>
+              <w:t>[Q,R]=</w:t>
             </w:r>
             <w:proofErr w:type="spellStart"/>
             <w:r>
               <w:rPr>
                 <w:rFonts w:ascii="Consolas" w:eastAsia="Times New Roman" w:hAnsi="Consolas" w:cs="Consolas"/>
                 <w:color w:val="000000"/>
-                <w:lang w:val="en-US" w:eastAsia="es-ES"/>
-              </w:rPr>
-              <w:t>sylvester</w:t>
+                <w:lang w:eastAsia="es-ES"/>
+              </w:rPr>
+              <w:t>qr</w:t>
             </w:r>
             <w:proofErr w:type="spellEnd"/>
             <w:r>
               <w:rPr>
                 <w:rFonts w:ascii="Consolas" w:eastAsia="Times New Roman" w:hAnsi="Consolas" w:cs="Consolas"/>
                 <w:color w:val="000000"/>
-                <w:lang w:val="en-US" w:eastAsia="es-ES"/>
-              </w:rPr>
-              <w:t>(A,B,C)</w:t>
-            </w:r>
-          </w:p>
-        </w:tc>
-      </w:tr>
-      <w:tr>
-        <w:trPr>
-          <w:cnfStyle w:val="000000100000" w:firstRow="0" w:lastRow="0" w:firstColumn="0" w:lastColumn="0" w:oddVBand="0" w:evenVBand="0" w:oddHBand="1" w:evenHBand="0" w:firstRowFirstColumn="0" w:firstRowLastColumn="0" w:lastRowFirstColumn="0" w:lastRowLastColumn="0"/>
-          <w:trHeight w:val="300"/>
-          <w:jc w:val="center"/>
-        </w:trPr>
-        <w:tc>
-          <w:tcPr>
-            <w:cnfStyle w:val="001000000000" w:firstRow="0" w:lastRow="0" w:firstColumn="1" w:lastColumn="0" w:oddVBand="0" w:evenVBand="0" w:oddHBand="0" w:evenHBand="0" w:firstRowFirstColumn="0" w:firstRowLastColumn="0" w:lastRowFirstColumn="0" w:lastRowLastColumn="0"/>
-            <w:tcW w:w="4692" w:type="dxa"/>
-            <w:tcBorders>
-              <w:right w:val="single" w:sz="4" w:space="0" w:color="auto"/>
-            </w:tcBorders>
-            <w:noWrap/>
-            <w:hideMark/>
-          </w:tcPr>
-          <w:p>
-            <w:pPr>
-              <w:rPr>
-                <w:rFonts w:ascii="Consolas" w:eastAsia="Times New Roman" w:hAnsi="Consolas" w:cs="Consolas"/>
-                <w:color w:val="000000"/>
-                <w:lang w:val="en-US" w:eastAsia="es-ES"/>
-              </w:rPr>
-            </w:pPr>
-            <w:r>
-              <w:rPr>
-                <w:rFonts w:ascii="Consolas" w:eastAsia="Times New Roman" w:hAnsi="Consolas" w:cs="Consolas"/>
-                <w:color w:val="000000"/>
-                <w:lang w:val="en-US" w:eastAsia="es-ES"/>
-              </w:rPr>
-              <w:lastRenderedPageBreak/>
-              <w:t>M=</w:t>
-            </w:r>
-            <w:proofErr w:type="spellStart"/>
-            <w:r>
-              <w:rPr>
-                <w:rFonts w:ascii="Consolas" w:eastAsia="Times New Roman" w:hAnsi="Consolas" w:cs="Consolas"/>
-                <w:color w:val="000000"/>
-                <w:lang w:val="en-US" w:eastAsia="es-ES"/>
-              </w:rPr>
-              <w:t>mtx</w:t>
-            </w:r>
-            <w:r>
-              <w:rPr>
-                <w:rFonts w:ascii="Consolas" w:eastAsia="Times New Roman" w:hAnsi="Consolas" w:cs="Consolas"/>
-                <w:color w:val="000000"/>
-                <w:lang w:val="en-US" w:eastAsia="es-ES"/>
-              </w:rPr>
-              <w:t>_rpinv</w:t>
-            </w:r>
-            <w:proofErr w:type="spellEnd"/>
-            <w:r>
-              <w:rPr>
-                <w:rFonts w:ascii="Consolas" w:eastAsia="Times New Roman" w:hAnsi="Consolas" w:cs="Consolas"/>
-                <w:color w:val="000000"/>
-                <w:lang w:val="en-US" w:eastAsia="es-ES"/>
-              </w:rPr>
-              <w:t>(</w:t>
-            </w:r>
-            <w:proofErr w:type="spellStart"/>
-            <w:r>
-              <w:rPr>
-                <w:rFonts w:ascii="Consolas" w:eastAsia="Times New Roman" w:hAnsi="Consolas" w:cs="Consolas"/>
-                <w:color w:val="000000"/>
-                <w:lang w:val="en-US" w:eastAsia="es-ES"/>
-              </w:rPr>
-              <w:t>A</w:t>
-            </w:r>
-            <w:r>
-              <w:rPr>
-                <w:rFonts w:ascii="Consolas" w:eastAsia="Times New Roman" w:hAnsi="Consolas" w:cs="Consolas"/>
-                <w:color w:val="000000"/>
-                <w:lang w:val="en-US" w:eastAsia="es-ES"/>
-              </w:rPr>
-              <w:t>,tol</w:t>
-            </w:r>
-            <w:proofErr w:type="spellEnd"/>
-            <w:r>
-              <w:rPr>
-                <w:rFonts w:ascii="Consolas" w:eastAsia="Times New Roman" w:hAnsi="Consolas" w:cs="Consolas"/>
-                <w:color w:val="000000"/>
-                <w:lang w:val="en-US" w:eastAsia="es-ES"/>
-              </w:rPr>
-              <w:t>)</w:t>
-            </w:r>
-          </w:p>
-        </w:tc>
-        <w:tc>
-          <w:tcPr>
-            <w:tcW w:w="8633" w:type="dxa"/>
-            <w:tcBorders>
-              <w:top w:val="nil"/>
-              <w:left w:val="single" w:sz="4" w:space="0" w:color="auto"/>
-              <w:bottom w:val="nil"/>
-              <w:right w:val="single" w:sz="4" w:space="0" w:color="auto"/>
-            </w:tcBorders>
-            <w:hideMark/>
-          </w:tcPr>
-          <w:p>
-            <w:pPr>
-              <w:cnfStyle w:val="000000100000" w:firstRow="0" w:lastRow="0" w:firstColumn="0" w:lastColumn="0" w:oddVBand="0" w:evenVBand="0" w:oddHBand="1" w:evenHBand="0" w:firstRowFirstColumn="0" w:firstRowLastColumn="0" w:lastRowFirstColumn="0" w:lastRowLastColumn="0"/>
-              <w:rPr>
-                <w:rFonts w:ascii="LM Roman 10" w:eastAsia="Times New Roman" w:hAnsi="LM Roman 10" w:cs="Consolas"/>
-                <w:color w:val="000000"/>
-                <w:lang w:val="en-US" w:eastAsia="es-ES"/>
-              </w:rPr>
-            </w:pPr>
-            <w:r>
-              <w:rPr>
-                <w:rFonts w:ascii="LM Roman 10" w:eastAsia="Times New Roman" w:hAnsi="LM Roman 10" w:cs="Consolas"/>
-                <w:color w:val="000000"/>
-                <w:lang w:val="en-US" w:eastAsia="es-ES"/>
-              </w:rPr>
-              <w:t xml:space="preserve">Returns the  Moore-Penrose right pseudoinverse </w:t>
-            </w:r>
-            <w:r>
-              <w:rPr>
-                <w:rFonts w:ascii="LM Roman 10" w:eastAsia="Times New Roman" w:hAnsi="LM Roman 10" w:cs="Consolas"/>
-                <w:color w:val="000000"/>
-                <w:lang w:val="en-US" w:eastAsia="es-ES"/>
-              </w:rPr>
-              <w:t>(</w:t>
-            </w:r>
-            <w:proofErr w:type="spellStart"/>
-            <w:r>
-              <w:rPr>
-                <w:rFonts w:ascii="LM Roman 10" w:eastAsia="Times New Roman" w:hAnsi="LM Roman 10" w:cs="Consolas"/>
-                <w:color w:val="000000"/>
-                <w:lang w:val="en-US" w:eastAsia="es-ES"/>
-              </w:rPr>
-              <w:t>tol</w:t>
-            </w:r>
-            <w:proofErr w:type="spellEnd"/>
-            <w:r>
-              <w:rPr>
-                <w:rFonts w:ascii="LM Roman 10" w:eastAsia="Times New Roman" w:hAnsi="LM Roman 10" w:cs="Consolas"/>
-                <w:color w:val="000000"/>
-                <w:lang w:val="en-US" w:eastAsia="es-ES"/>
-              </w:rPr>
-              <w:t xml:space="preserve"> = </w:t>
-            </w:r>
-            <w:r>
-              <w:rPr>
-                <w:rFonts w:ascii="LM Roman 10" w:eastAsia="Times New Roman" w:hAnsi="LM Roman 10" w:cs="Consolas"/>
-                <w:color w:val="000000"/>
-                <w:lang w:val="en-US" w:eastAsia="es-ES"/>
-              </w:rPr>
-              <w:t>tolerance</w:t>
-            </w:r>
-            <w:r>
-              <w:rPr>
-                <w:rFonts w:ascii="LM Roman 10" w:eastAsia="Times New Roman" w:hAnsi="LM Roman 10" w:cs="Consolas"/>
-                <w:color w:val="000000"/>
-                <w:lang w:val="en-US" w:eastAsia="es-ES"/>
-              </w:rPr>
-              <w:t>)</w:t>
-            </w:r>
-          </w:p>
-        </w:tc>
-        <w:tc>
-          <w:tcPr>
-            <w:tcW w:w="3179" w:type="dxa"/>
-            <w:tcBorders>
-              <w:left w:val="single" w:sz="4" w:space="0" w:color="auto"/>
-            </w:tcBorders>
-            <w:noWrap/>
-            <w:hideMark/>
-          </w:tcPr>
-          <w:p>
-            <w:pPr>
-              <w:cnfStyle w:val="000000100000" w:firstRow="0" w:lastRow="0" w:firstColumn="0" w:lastColumn="0" w:oddVBand="0" w:evenVBand="0" w:oddHBand="1" w:evenHBand="0" w:firstRowFirstColumn="0" w:firstRowLastColumn="0" w:lastRowFirstColumn="0" w:lastRowLastColumn="0"/>
-              <w:rPr>
-                <w:rFonts w:ascii="Consolas" w:eastAsia="Times New Roman" w:hAnsi="Consolas" w:cs="Consolas"/>
-                <w:color w:val="000000"/>
-                <w:lang w:val="en-US" w:eastAsia="es-ES"/>
-              </w:rPr>
-            </w:pPr>
-          </w:p>
-        </w:tc>
-      </w:tr>
-      <w:tr>
-        <w:trPr>
-          <w:trHeight w:val="300"/>
-          <w:jc w:val="center"/>
-        </w:trPr>
-        <w:tc>
-          <w:tcPr>
-            <w:cnfStyle w:val="001000000000" w:firstRow="0" w:lastRow="0" w:firstColumn="1" w:lastColumn="0" w:oddVBand="0" w:evenVBand="0" w:oddHBand="0" w:evenHBand="0" w:firstRowFirstColumn="0" w:firstRowLastColumn="0" w:lastRowFirstColumn="0" w:lastRowLastColumn="0"/>
-            <w:tcW w:w="4692" w:type="dxa"/>
-            <w:tcBorders>
-              <w:right w:val="single" w:sz="4" w:space="0" w:color="auto"/>
-            </w:tcBorders>
-            <w:noWrap/>
-          </w:tcPr>
-          <w:p>
-            <w:pPr>
-              <w:rPr>
-                <w:rFonts w:ascii="Consolas" w:eastAsia="Times New Roman" w:hAnsi="Consolas" w:cs="Consolas"/>
-                <w:color w:val="000000"/>
-                <w:lang w:val="en-US" w:eastAsia="es-ES"/>
-              </w:rPr>
-            </w:pPr>
-            <w:r>
-              <w:rPr>
-                <w:rFonts w:ascii="Consolas" w:eastAsia="Times New Roman" w:hAnsi="Consolas" w:cs="Consolas"/>
-                <w:color w:val="000000"/>
-                <w:lang w:val="en-US" w:eastAsia="es-ES"/>
-              </w:rPr>
-              <w:t>M=</w:t>
-            </w:r>
-            <w:proofErr w:type="spellStart"/>
-            <w:r>
-              <w:rPr>
-                <w:rFonts w:ascii="Consolas" w:eastAsia="Times New Roman" w:hAnsi="Consolas" w:cs="Consolas"/>
-                <w:color w:val="000000"/>
-                <w:lang w:val="en-US" w:eastAsia="es-ES"/>
-              </w:rPr>
-              <w:t>m</w:t>
-            </w:r>
-            <w:r>
-              <w:rPr>
-                <w:rFonts w:ascii="Consolas" w:eastAsia="Times New Roman" w:hAnsi="Consolas" w:cs="Consolas"/>
-                <w:color w:val="000000"/>
-                <w:lang w:val="en-US" w:eastAsia="es-ES"/>
-              </w:rPr>
-              <w:t>t</w:t>
-            </w:r>
-            <w:r>
-              <w:rPr>
-                <w:rFonts w:ascii="Consolas" w:eastAsia="Times New Roman" w:hAnsi="Consolas" w:cs="Consolas"/>
-                <w:color w:val="000000"/>
-                <w:lang w:val="en-US" w:eastAsia="es-ES"/>
-              </w:rPr>
-              <w:t>x</w:t>
-            </w:r>
-            <w:r>
-              <w:rPr>
-                <w:rFonts w:ascii="Consolas" w:eastAsia="Times New Roman" w:hAnsi="Consolas" w:cs="Consolas"/>
-                <w:color w:val="000000"/>
-                <w:lang w:val="en-US" w:eastAsia="es-ES"/>
-              </w:rPr>
-              <w:t>_lpinv</w:t>
-            </w:r>
-            <w:proofErr w:type="spellEnd"/>
-            <w:r>
-              <w:rPr>
-                <w:rFonts w:ascii="Consolas" w:eastAsia="Times New Roman" w:hAnsi="Consolas" w:cs="Consolas"/>
-                <w:color w:val="000000"/>
-                <w:lang w:val="en-US" w:eastAsia="es-ES"/>
-              </w:rPr>
-              <w:t>(</w:t>
-            </w:r>
-            <w:proofErr w:type="spellStart"/>
-            <w:r>
-              <w:rPr>
-                <w:rFonts w:ascii="Consolas" w:eastAsia="Times New Roman" w:hAnsi="Consolas" w:cs="Consolas"/>
-                <w:color w:val="000000"/>
-                <w:lang w:val="en-US" w:eastAsia="es-ES"/>
-              </w:rPr>
-              <w:t>A</w:t>
-            </w:r>
-            <w:r>
-              <w:rPr>
-                <w:rFonts w:ascii="Consolas" w:eastAsia="Times New Roman" w:hAnsi="Consolas" w:cs="Consolas"/>
-                <w:color w:val="000000"/>
-                <w:lang w:val="en-US" w:eastAsia="es-ES"/>
-              </w:rPr>
-              <w:t>,tol</w:t>
-            </w:r>
-            <w:proofErr w:type="spellEnd"/>
-            <w:r>
-              <w:rPr>
-                <w:rFonts w:ascii="Consolas" w:eastAsia="Times New Roman" w:hAnsi="Consolas" w:cs="Consolas"/>
-                <w:color w:val="000000"/>
-                <w:lang w:val="en-US" w:eastAsia="es-ES"/>
-              </w:rPr>
-              <w:t>)</w:t>
-            </w:r>
-          </w:p>
-        </w:tc>
-        <w:tc>
-          <w:tcPr>
-            <w:tcW w:w="8633" w:type="dxa"/>
-            <w:tcBorders>
-              <w:top w:val="nil"/>
-              <w:left w:val="single" w:sz="4" w:space="0" w:color="auto"/>
-              <w:bottom w:val="nil"/>
-              <w:right w:val="single" w:sz="4" w:space="0" w:color="auto"/>
-            </w:tcBorders>
-          </w:tcPr>
-          <w:p>
-            <w:pPr>
-              <w:cnfStyle w:val="000000000000" w:firstRow="0" w:lastRow="0" w:firstColumn="0" w:lastColumn="0" w:oddVBand="0" w:evenVBand="0" w:oddHBand="0" w:evenHBand="0" w:firstRowFirstColumn="0" w:firstRowLastColumn="0" w:lastRowFirstColumn="0" w:lastRowLastColumn="0"/>
-              <w:rPr>
-                <w:rFonts w:ascii="LM Roman 10" w:eastAsia="Times New Roman" w:hAnsi="LM Roman 10" w:cs="Consolas"/>
-                <w:color w:val="000000"/>
-                <w:lang w:val="en-US" w:eastAsia="es-ES"/>
-              </w:rPr>
-            </w:pPr>
-            <w:r>
-              <w:rPr>
-                <w:rFonts w:ascii="LM Roman 10" w:eastAsia="Times New Roman" w:hAnsi="LM Roman 10" w:cs="Consolas"/>
-                <w:color w:val="000000"/>
-                <w:lang w:val="en-US" w:eastAsia="es-ES"/>
-              </w:rPr>
-              <w:t>Returns the  Moore-Penrose left  pseudoinverse</w:t>
-            </w:r>
-            <w:r>
-              <w:rPr>
-                <w:rFonts w:ascii="LM Roman 10" w:eastAsia="Times New Roman" w:hAnsi="LM Roman 10" w:cs="Consolas"/>
-                <w:color w:val="000000"/>
-                <w:lang w:val="en-US" w:eastAsia="es-ES"/>
-              </w:rPr>
-              <w:t xml:space="preserve"> (</w:t>
-            </w:r>
-            <w:proofErr w:type="spellStart"/>
-            <w:r>
-              <w:rPr>
-                <w:rFonts w:ascii="LM Roman 10" w:eastAsia="Times New Roman" w:hAnsi="LM Roman 10" w:cs="Consolas"/>
-                <w:color w:val="000000"/>
-                <w:lang w:val="en-US" w:eastAsia="es-ES"/>
-              </w:rPr>
-              <w:t>tol</w:t>
-            </w:r>
-            <w:proofErr w:type="spellEnd"/>
-            <w:r>
-              <w:rPr>
-                <w:rFonts w:ascii="LM Roman 10" w:eastAsia="Times New Roman" w:hAnsi="LM Roman 10" w:cs="Consolas"/>
-                <w:color w:val="000000"/>
-                <w:lang w:val="en-US" w:eastAsia="es-ES"/>
-              </w:rPr>
-              <w:t xml:space="preserve"> = </w:t>
-            </w:r>
-            <w:r>
-              <w:rPr>
-                <w:rFonts w:ascii="LM Roman 10" w:eastAsia="Times New Roman" w:hAnsi="LM Roman 10" w:cs="Consolas"/>
-                <w:color w:val="000000"/>
-                <w:lang w:val="en-US" w:eastAsia="es-ES"/>
-              </w:rPr>
-              <w:t>tolerance</w:t>
-            </w:r>
-            <w:r>
-              <w:rPr>
-                <w:rFonts w:ascii="LM Roman 10" w:eastAsia="Times New Roman" w:hAnsi="LM Roman 10" w:cs="Consolas"/>
-                <w:color w:val="000000"/>
-                <w:lang w:val="en-US" w:eastAsia="es-ES"/>
-              </w:rPr>
-              <w:t>)</w:t>
-            </w:r>
-          </w:p>
-        </w:tc>
-        <w:tc>
-          <w:tcPr>
-            <w:tcW w:w="3179" w:type="dxa"/>
-            <w:tcBorders>
-              <w:left w:val="single" w:sz="4" w:space="0" w:color="auto"/>
-            </w:tcBorders>
-            <w:noWrap/>
-          </w:tcPr>
-          <w:p>
-            <w:pPr>
-              <w:cnfStyle w:val="000000000000" w:firstRow="0" w:lastRow="0" w:firstColumn="0" w:lastColumn="0" w:oddVBand="0" w:evenVBand="0" w:oddHBand="0" w:evenHBand="0" w:firstRowFirstColumn="0" w:firstRowLastColumn="0" w:lastRowFirstColumn="0" w:lastRowLastColumn="0"/>
-              <w:rPr>
-                <w:rFonts w:ascii="Consolas" w:eastAsia="Times New Roman" w:hAnsi="Consolas" w:cs="Consolas"/>
-                <w:color w:val="000000"/>
-                <w:lang w:val="en-US" w:eastAsia="es-ES"/>
-              </w:rPr>
-            </w:pPr>
+                <w:lang w:eastAsia="es-ES"/>
+              </w:rPr>
+              <w:t>(A)</w:t>
+            </w:r>
           </w:p>
         </w:tc>
       </w:tr>
@@ -12335,60 +11854,34 @@
               <w:rPr>
                 <w:rFonts w:ascii="Consolas" w:eastAsia="Times New Roman" w:hAnsi="Consolas" w:cs="Consolas"/>
                 <w:color w:val="000000"/>
-                <w:lang w:eastAsia="es-ES"/>
-              </w:rPr>
-            </w:pPr>
-            <w:r>
-              <w:rPr>
-                <w:rFonts w:ascii="Consolas" w:eastAsia="Times New Roman" w:hAnsi="Consolas" w:cs="Consolas"/>
-                <w:color w:val="000000"/>
-                <w:lang w:eastAsia="es-ES"/>
-              </w:rPr>
-              <w:t>M=</w:t>
+                <w:lang w:val="en-US" w:eastAsia="es-ES"/>
+              </w:rPr>
+            </w:pPr>
+            <w:r>
+              <w:rPr>
+                <w:rFonts w:ascii="Consolas" w:eastAsia="Times New Roman" w:hAnsi="Consolas" w:cs="Consolas"/>
+                <w:color w:val="000000"/>
+                <w:lang w:val="en-US" w:eastAsia="es-ES"/>
+              </w:rPr>
+              <w:t>X=</w:t>
             </w:r>
             <w:proofErr w:type="spellStart"/>
             <w:r>
               <w:rPr>
                 <w:rFonts w:ascii="Consolas" w:eastAsia="Times New Roman" w:hAnsi="Consolas" w:cs="Consolas"/>
                 <w:color w:val="000000"/>
-                <w:lang w:eastAsia="es-ES"/>
-              </w:rPr>
-              <w:t>mtx_expm</w:t>
+                <w:lang w:val="en-US" w:eastAsia="es-ES"/>
+              </w:rPr>
+              <w:t>mtx_sylvester</w:t>
             </w:r>
             <w:proofErr w:type="spellEnd"/>
             <w:r>
               <w:rPr>
                 <w:rFonts w:ascii="Consolas" w:eastAsia="Times New Roman" w:hAnsi="Consolas" w:cs="Consolas"/>
                 <w:color w:val="000000"/>
-                <w:lang w:eastAsia="es-ES"/>
-              </w:rPr>
-              <w:t>(A</w:t>
-            </w:r>
-            <w:r>
-              <w:rPr>
-                <w:rFonts w:ascii="Consolas" w:eastAsia="Times New Roman" w:hAnsi="Consolas" w:cs="Consolas"/>
-                <w:color w:val="000000"/>
-                <w:lang w:eastAsia="es-ES"/>
-              </w:rPr>
-              <w:t xml:space="preserve">, </w:t>
-            </w:r>
-            <w:proofErr w:type="spellStart"/>
-            <w:r>
-              <w:rPr>
-                <w:rFonts w:ascii="Consolas" w:eastAsia="Times New Roman" w:hAnsi="Consolas" w:cs="Consolas"/>
-                <w:color w:val="000000"/>
-                <w:lang w:eastAsia="es-ES"/>
-              </w:rPr>
-              <w:t>alpha</w:t>
-            </w:r>
-            <w:proofErr w:type="spellEnd"/>
-            <w:r>
-              <w:rPr>
-                <w:rFonts w:ascii="Consolas" w:eastAsia="Times New Roman" w:hAnsi="Consolas" w:cs="Consolas"/>
-                <w:color w:val="000000"/>
-                <w:lang w:eastAsia="es-ES"/>
-              </w:rPr>
-              <w:t>)</w:t>
+                <w:lang w:val="en-US" w:eastAsia="es-ES"/>
+              </w:rPr>
+              <w:t>(A,B,C)</w:t>
             </w:r>
           </w:p>
         </w:tc>
@@ -12417,8 +11910,292 @@
                 <w:color w:val="000000"/>
                 <w:lang w:val="en-US" w:eastAsia="es-ES"/>
               </w:rPr>
-              <w:t>Returns matrix exponential</w:t>
-            </w:r>
+              <w:t xml:space="preserve">Solves the Sylvester equation </w:t>
+            </w:r>
+            <w:r>
+              <w:rPr>
+                <w:rFonts w:ascii="LM Roman 10" w:eastAsia="Times New Roman" w:hAnsi="LM Roman 10" w:cs="Consolas"/>
+                <w:i/>
+                <w:color w:val="000000"/>
+                <w:lang w:val="en-US" w:eastAsia="es-ES"/>
+              </w:rPr>
+              <w:t>AX + XB = C</w:t>
+            </w:r>
+            <w:r>
+              <w:rPr>
+                <w:rFonts w:ascii="LM Roman 10" w:eastAsia="Times New Roman" w:hAnsi="LM Roman 10" w:cs="Consolas"/>
+                <w:color w:val="000000"/>
+                <w:lang w:val="en-US" w:eastAsia="es-ES"/>
+              </w:rPr>
+              <w:t xml:space="preserve">, where </w:t>
+            </w:r>
+            <w:r>
+              <w:rPr>
+                <w:rFonts w:ascii="LM Roman 10" w:eastAsia="Times New Roman" w:hAnsi="LM Roman 10" w:cs="Consolas"/>
+                <w:i/>
+                <w:color w:val="000000"/>
+                <w:lang w:val="en-US" w:eastAsia="es-ES"/>
+              </w:rPr>
+              <w:t>A</w:t>
+            </w:r>
+            <w:r>
+              <w:rPr>
+                <w:rFonts w:ascii="LM Roman 10" w:eastAsia="Times New Roman" w:hAnsi="LM Roman 10" w:cs="Consolas"/>
+                <w:color w:val="000000"/>
+                <w:lang w:val="en-US" w:eastAsia="es-ES"/>
+              </w:rPr>
+              <w:t xml:space="preserve"> is </w:t>
+            </w:r>
+            <w:proofErr w:type="gramStart"/>
+            <w:r>
+              <w:rPr>
+                <w:rFonts w:ascii="LM Roman 10" w:eastAsia="Times New Roman" w:hAnsi="LM Roman 10" w:cs="Consolas"/>
+                <w:color w:val="000000"/>
+                <w:lang w:val="en-US" w:eastAsia="es-ES"/>
+              </w:rPr>
+              <w:t>a</w:t>
+            </w:r>
+            <w:proofErr w:type="gramEnd"/>
+            <w:r>
+              <w:rPr>
+                <w:rFonts w:ascii="LM Roman 10" w:eastAsia="Times New Roman" w:hAnsi="LM Roman 10" w:cs="Consolas"/>
+                <w:color w:val="000000"/>
+                <w:lang w:val="en-US" w:eastAsia="es-ES"/>
+              </w:rPr>
+              <w:t xml:space="preserve"> m-by-</w:t>
+            </w:r>
+            <w:bookmarkStart w:id="0" w:name="_GoBack"/>
+            <w:bookmarkEnd w:id="0"/>
+            <w:r>
+              <w:rPr>
+                <w:rFonts w:ascii="LM Roman 10" w:eastAsia="Times New Roman" w:hAnsi="LM Roman 10" w:cs="Consolas"/>
+                <w:color w:val="000000"/>
+                <w:lang w:val="en-US" w:eastAsia="es-ES"/>
+              </w:rPr>
+              <w:t xml:space="preserve">m matrix, </w:t>
+            </w:r>
+            <w:r>
+              <w:rPr>
+                <w:rFonts w:ascii="LM Roman 10" w:eastAsia="Times New Roman" w:hAnsi="LM Roman 10" w:cs="Consolas"/>
+                <w:i/>
+                <w:color w:val="000000"/>
+                <w:lang w:val="en-US" w:eastAsia="es-ES"/>
+              </w:rPr>
+              <w:t>B</w:t>
+            </w:r>
+            <w:r>
+              <w:rPr>
+                <w:rFonts w:ascii="LM Roman 10" w:eastAsia="Times New Roman" w:hAnsi="LM Roman 10" w:cs="Consolas"/>
+                <w:color w:val="000000"/>
+                <w:lang w:val="en-US" w:eastAsia="es-ES"/>
+              </w:rPr>
+              <w:t xml:space="preserve"> is a n-by-n matrix, and </w:t>
+            </w:r>
+            <w:r>
+              <w:rPr>
+                <w:rFonts w:ascii="LM Roman 10" w:eastAsia="Times New Roman" w:hAnsi="LM Roman 10" w:cs="Consolas"/>
+                <w:i/>
+                <w:color w:val="000000"/>
+                <w:lang w:val="en-US" w:eastAsia="es-ES"/>
+              </w:rPr>
+              <w:t>X</w:t>
+            </w:r>
+            <w:r>
+              <w:rPr>
+                <w:rFonts w:ascii="LM Roman 10" w:eastAsia="Times New Roman" w:hAnsi="LM Roman 10" w:cs="Consolas"/>
+                <w:color w:val="000000"/>
+                <w:lang w:val="en-US" w:eastAsia="es-ES"/>
+              </w:rPr>
+              <w:t xml:space="preserve"> and </w:t>
+            </w:r>
+            <w:r>
+              <w:rPr>
+                <w:rFonts w:ascii="LM Roman 10" w:eastAsia="Times New Roman" w:hAnsi="LM Roman 10" w:cs="Consolas"/>
+                <w:i/>
+                <w:color w:val="000000"/>
+                <w:lang w:val="en-US" w:eastAsia="es-ES"/>
+              </w:rPr>
+              <w:t>C</w:t>
+            </w:r>
+            <w:r>
+              <w:rPr>
+                <w:rFonts w:ascii="LM Roman 10" w:eastAsia="Times New Roman" w:hAnsi="LM Roman 10" w:cs="Consolas"/>
+                <w:color w:val="000000"/>
+                <w:lang w:val="en-US" w:eastAsia="es-ES"/>
+              </w:rPr>
+              <w:t xml:space="preserve"> are m-by-n matrices.</w:t>
+            </w:r>
+          </w:p>
+          <w:p>
+            <w:pPr>
+              <w:cnfStyle w:val="000000100000" w:firstRow="0" w:lastRow="0" w:firstColumn="0" w:lastColumn="0" w:oddVBand="0" w:evenVBand="0" w:oddHBand="1" w:evenHBand="0" w:firstRowFirstColumn="0" w:firstRowLastColumn="0" w:lastRowFirstColumn="0" w:lastRowLastColumn="0"/>
+              <w:rPr>
+                <w:rFonts w:ascii="LM Roman 10" w:eastAsia="Times New Roman" w:hAnsi="LM Roman 10" w:cs="Consolas"/>
+                <w:color w:val="000000"/>
+                <w:lang w:val="en-US" w:eastAsia="es-ES"/>
+              </w:rPr>
+            </w:pPr>
+            <w:r>
+              <w:rPr>
+                <w:rFonts w:ascii="LM Roman 10" w:eastAsia="Times New Roman" w:hAnsi="LM Roman 10" w:cs="Consolas"/>
+                <w:color w:val="000000"/>
+                <w:lang w:val="en-US" w:eastAsia="es-ES"/>
+              </w:rPr>
+              <w:lastRenderedPageBreak/>
+              <w:t xml:space="preserve">The equation has a unique solution when the eigenvalues of A and -B are distinct. In terms of the </w:t>
+            </w:r>
+            <w:proofErr w:type="spellStart"/>
+            <w:r>
+              <w:rPr>
+                <w:rFonts w:ascii="LM Roman 10" w:eastAsia="Times New Roman" w:hAnsi="LM Roman 10" w:cs="Consolas"/>
+                <w:color w:val="000000"/>
+                <w:lang w:val="en-US" w:eastAsia="es-ES"/>
+              </w:rPr>
+              <w:t>Kronecker</w:t>
+            </w:r>
+            <w:proofErr w:type="spellEnd"/>
+            <w:r>
+              <w:rPr>
+                <w:rFonts w:ascii="LM Roman 10" w:eastAsia="Times New Roman" w:hAnsi="LM Roman 10" w:cs="Consolas"/>
+                <w:color w:val="000000"/>
+                <w:lang w:val="en-US" w:eastAsia="es-ES"/>
+              </w:rPr>
+              <w:t xml:space="preserve"> tensor product,  , the equation is</w:t>
+            </w:r>
+            <w:r>
+              <w:rPr>
+                <w:rFonts w:ascii="LM Roman 10" w:eastAsia="Times New Roman" w:hAnsi="LM Roman 10" w:cs="Consolas"/>
+                <w:color w:val="000000"/>
+                <w:lang w:val="en-US" w:eastAsia="es-ES"/>
+              </w:rPr>
+              <w:t xml:space="preserve"> solved using:</w:t>
+            </w:r>
+          </w:p>
+          <w:p>
+            <w:pPr>
+              <w:cnfStyle w:val="000000100000" w:firstRow="0" w:lastRow="0" w:firstColumn="0" w:lastColumn="0" w:oddVBand="0" w:evenVBand="0" w:oddHBand="1" w:evenHBand="0" w:firstRowFirstColumn="0" w:firstRowLastColumn="0" w:lastRowFirstColumn="0" w:lastRowLastColumn="0"/>
+              <w:rPr>
+                <w:rFonts w:ascii="LM Roman 10" w:eastAsia="Times New Roman" w:hAnsi="LM Roman 10" w:cs="Consolas"/>
+                <w:i/>
+                <w:color w:val="000000"/>
+                <w:lang w:val="en-US" w:eastAsia="es-ES"/>
+              </w:rPr>
+            </w:pPr>
+            <w:r>
+              <w:rPr>
+                <w:rFonts w:ascii="LM Roman 10" w:eastAsia="Times New Roman" w:hAnsi="LM Roman 10" w:cs="Consolas"/>
+                <w:i/>
+                <w:color w:val="000000"/>
+                <w:lang w:val="en-US" w:eastAsia="es-ES"/>
+              </w:rPr>
+              <w:t xml:space="preserve">[ </w:t>
+            </w:r>
+            <w:r>
+              <w:rPr>
+                <w:rFonts w:ascii="LM Roman 10" w:eastAsia="Times New Roman" w:hAnsi="LM Roman 10" w:cs="Consolas"/>
+                <w:i/>
+                <w:color w:val="000000"/>
+                <w:lang w:val="en-US" w:eastAsia="es-ES"/>
+              </w:rPr>
+              <w:t>I</w:t>
+            </w:r>
+            <m:oMath>
+              <m:r>
+                <w:rPr>
+                  <w:rFonts w:ascii="Cambria Math" w:eastAsia="Times New Roman" w:hAnsi="Cambria Math" w:cs="Consolas"/>
+                  <w:color w:val="000000"/>
+                  <w:lang w:val="en-US" w:eastAsia="es-ES"/>
+                </w:rPr>
+                <m:t>⨁</m:t>
+              </m:r>
+            </m:oMath>
+            <w:r>
+              <w:rPr>
+                <w:rFonts w:ascii="LM Roman 10" w:eastAsia="Times New Roman" w:hAnsi="LM Roman 10" w:cs="Consolas"/>
+                <w:i/>
+                <w:color w:val="000000"/>
+                <w:lang w:val="en-US" w:eastAsia="es-ES"/>
+              </w:rPr>
+              <w:t>A + B</w:t>
+            </w:r>
+            <w:r>
+              <w:rPr>
+                <w:rFonts w:ascii="LM Roman 10" w:eastAsia="Times New Roman" w:hAnsi="LM Roman 10" w:cs="Consolas"/>
+                <w:i/>
+                <w:color w:val="000000"/>
+                <w:vertAlign w:val="superscript"/>
+                <w:lang w:val="en-US" w:eastAsia="es-ES"/>
+              </w:rPr>
+              <w:t>T</w:t>
+            </w:r>
+            <m:oMath>
+              <m:r>
+                <w:rPr>
+                  <w:rFonts w:ascii="Cambria Math" w:eastAsia="Times New Roman" w:hAnsi="Cambria Math" w:cs="Consolas"/>
+                  <w:color w:val="000000"/>
+                  <w:lang w:val="en-US" w:eastAsia="es-ES"/>
+                </w:rPr>
+                <m:t>⨁</m:t>
+              </m:r>
+            </m:oMath>
+            <w:r>
+              <w:rPr>
+                <w:rFonts w:ascii="LM Roman 10" w:eastAsia="Times New Roman" w:hAnsi="LM Roman 10" w:cs="Consolas"/>
+                <w:i/>
+                <w:color w:val="000000"/>
+                <w:lang w:val="en-US" w:eastAsia="es-ES"/>
+              </w:rPr>
+              <w:t>I</w:t>
+            </w:r>
+            <w:r>
+              <w:rPr>
+                <w:rFonts w:ascii="LM Roman 10" w:eastAsia="Times New Roman" w:hAnsi="LM Roman 10" w:cs="Consolas"/>
+                <w:i/>
+                <w:color w:val="000000"/>
+                <w:lang w:val="en-US" w:eastAsia="es-ES"/>
+              </w:rPr>
+              <w:t xml:space="preserve"> ] </w:t>
+            </w:r>
+            <w:proofErr w:type="gramStart"/>
+            <w:r>
+              <w:rPr>
+                <w:rFonts w:ascii="LM Roman 10" w:eastAsia="Times New Roman" w:hAnsi="LM Roman 10" w:cs="Consolas"/>
+                <w:i/>
+                <w:color w:val="000000"/>
+                <w:lang w:val="en-US" w:eastAsia="es-ES"/>
+              </w:rPr>
+              <w:t>X(</w:t>
+            </w:r>
+            <w:proofErr w:type="gramEnd"/>
+            <w:r>
+              <w:rPr>
+                <w:rFonts w:ascii="LM Roman 10" w:eastAsia="Times New Roman" w:hAnsi="LM Roman 10" w:cs="Consolas"/>
+                <w:i/>
+                <w:color w:val="000000"/>
+                <w:lang w:val="en-US" w:eastAsia="es-ES"/>
+              </w:rPr>
+              <w:t>:) = C(:)</w:t>
+            </w:r>
+          </w:p>
+          <w:p>
+            <w:pPr>
+              <w:cnfStyle w:val="000000100000" w:firstRow="0" w:lastRow="0" w:firstColumn="0" w:lastColumn="0" w:oddVBand="0" w:evenVBand="0" w:oddHBand="1" w:evenHBand="0" w:firstRowFirstColumn="0" w:firstRowLastColumn="0" w:lastRowFirstColumn="0" w:lastRowLastColumn="0"/>
+              <w:rPr>
+                <w:rFonts w:ascii="LM Roman 10" w:eastAsia="Times New Roman" w:hAnsi="LM Roman 10" w:cs="Consolas"/>
+                <w:color w:val="000000"/>
+                <w:lang w:val="en-US" w:eastAsia="es-ES"/>
+              </w:rPr>
+            </w:pPr>
+            <w:proofErr w:type="gramStart"/>
+            <w:r>
+              <w:rPr>
+                <w:rFonts w:ascii="LM Roman 10" w:eastAsia="Times New Roman" w:hAnsi="LM Roman 10" w:cs="Consolas"/>
+                <w:color w:val="000000"/>
+                <w:lang w:val="en-US" w:eastAsia="es-ES"/>
+              </w:rPr>
+              <w:t>where</w:t>
+            </w:r>
+            <w:proofErr w:type="gramEnd"/>
             <w:r>
               <w:rPr>
                 <w:rFonts w:ascii="LM Roman 10" w:eastAsia="Times New Roman" w:hAnsi="LM Roman 10" w:cs="Consolas"/>
@@ -12434,73 +12211,83 @@
                 <w:color w:val="000000"/>
                 <w:lang w:val="en-US" w:eastAsia="es-ES"/>
               </w:rPr>
-              <w:t>e</w:t>
-            </w:r>
-            <w:r>
-              <w:rPr>
-                <w:rFonts w:ascii="Calibri" w:eastAsia="Times New Roman" w:hAnsi="Calibri" w:cs="Calibri"/>
+              <w:t>I</w:t>
+            </w:r>
+            <w:r>
+              <w:rPr>
+                <w:rFonts w:ascii="LM Roman 10" w:eastAsia="Times New Roman" w:hAnsi="LM Roman 10" w:cs="Consolas"/>
+                <w:color w:val="000000"/>
+                <w:lang w:val="en-US" w:eastAsia="es-ES"/>
+              </w:rPr>
+              <w:t xml:space="preserve"> is the identity matrix, and </w:t>
+            </w:r>
+            <w:r>
+              <w:rPr>
+                <w:rFonts w:ascii="LM Roman 10" w:eastAsia="Times New Roman" w:hAnsi="LM Roman 10" w:cs="Consolas"/>
                 <w:i/>
                 <w:color w:val="000000"/>
-                <w:vertAlign w:val="superscript"/>
-                <w:lang w:eastAsia="es-ES"/>
-              </w:rPr>
-              <w:t>α</w:t>
+                <w:lang w:val="en-US" w:eastAsia="es-ES"/>
+              </w:rPr>
+              <w:t>X(:)</w:t>
+            </w:r>
+            <w:r>
+              <w:rPr>
+                <w:rFonts w:ascii="LM Roman 10" w:eastAsia="Times New Roman" w:hAnsi="LM Roman 10" w:cs="Consolas"/>
+                <w:color w:val="000000"/>
+                <w:lang w:val="en-US" w:eastAsia="es-ES"/>
+              </w:rPr>
+              <w:t xml:space="preserve"> and </w:t>
             </w:r>
             <w:r>
               <w:rPr>
                 <w:rFonts w:ascii="LM Roman 10" w:eastAsia="Times New Roman" w:hAnsi="LM Roman 10" w:cs="Consolas"/>
                 <w:i/>
                 <w:color w:val="000000"/>
-                <w:vertAlign w:val="superscript"/>
-                <w:lang w:val="en-US" w:eastAsia="es-ES"/>
-              </w:rPr>
-              <w:t>A</w:t>
-            </w:r>
-            <w:r>
-              <w:rPr>
-                <w:rFonts w:ascii="LM Roman 10" w:eastAsia="Times New Roman" w:hAnsi="LM Roman 10" w:cs="Consolas"/>
-                <w:color w:val="000000"/>
-                <w:lang w:val="en-US" w:eastAsia="es-ES"/>
-              </w:rPr>
-              <w:t xml:space="preserve">. </w:t>
-            </w:r>
-            <w:proofErr w:type="spellStart"/>
-            <w:proofErr w:type="gramStart"/>
-            <w:r>
-              <w:rPr>
-                <w:rFonts w:ascii="Consolas" w:eastAsia="Times New Roman" w:hAnsi="Consolas" w:cs="Consolas"/>
-                <w:color w:val="000000"/>
-                <w:lang w:val="en-US" w:eastAsia="es-ES"/>
-              </w:rPr>
-              <w:t>mtx_expm</w:t>
-            </w:r>
-            <w:proofErr w:type="spellEnd"/>
-            <w:proofErr w:type="gramEnd"/>
-            <w:r>
-              <w:rPr>
-                <w:rFonts w:ascii="LM Roman 10" w:eastAsia="Times New Roman" w:hAnsi="LM Roman 10" w:cs="Consolas"/>
-                <w:color w:val="000000"/>
-                <w:lang w:val="en-US" w:eastAsia="es-ES"/>
-              </w:rPr>
-              <w:t xml:space="preserve"> uses the </w:t>
-            </w:r>
-            <w:proofErr w:type="spellStart"/>
-            <w:r>
-              <w:rPr>
-                <w:rFonts w:ascii="LM Roman 10" w:eastAsia="Times New Roman" w:hAnsi="LM Roman 10" w:cs="Consolas"/>
-                <w:color w:val="000000"/>
-                <w:lang w:val="en-US" w:eastAsia="es-ES"/>
-              </w:rPr>
-              <w:t>Padé</w:t>
-            </w:r>
-            <w:proofErr w:type="spellEnd"/>
-            <w:r>
-              <w:rPr>
-                <w:rFonts w:ascii="LM Roman 10" w:eastAsia="Times New Roman" w:hAnsi="LM Roman 10" w:cs="Consolas"/>
-                <w:color w:val="000000"/>
-                <w:lang w:val="en-US" w:eastAsia="es-ES"/>
-              </w:rPr>
-              <w:t xml:space="preserve"> approximation with scaling and squaring.</w:t>
+                <w:lang w:val="en-US" w:eastAsia="es-ES"/>
+              </w:rPr>
+              <w:t>C(:)</w:t>
+            </w:r>
+            <w:r>
+              <w:rPr>
+                <w:rFonts w:ascii="LM Roman 10" w:eastAsia="Times New Roman" w:hAnsi="LM Roman 10" w:cs="Consolas"/>
+                <w:color w:val="000000"/>
+                <w:lang w:val="en-US" w:eastAsia="es-ES"/>
+              </w:rPr>
+              <w:t xml:space="preserve"> denote the matrices </w:t>
+            </w:r>
+            <w:r>
+              <w:rPr>
+                <w:rFonts w:ascii="LM Roman 10" w:eastAsia="Times New Roman" w:hAnsi="LM Roman 10" w:cs="Consolas"/>
+                <w:i/>
+                <w:color w:val="000000"/>
+                <w:lang w:val="en-US" w:eastAsia="es-ES"/>
+              </w:rPr>
+              <w:t>X</w:t>
+            </w:r>
+            <w:r>
+              <w:rPr>
+                <w:rFonts w:ascii="LM Roman 10" w:eastAsia="Times New Roman" w:hAnsi="LM Roman 10" w:cs="Consolas"/>
+                <w:color w:val="000000"/>
+                <w:lang w:val="en-US" w:eastAsia="es-ES"/>
+              </w:rPr>
+              <w:t xml:space="preserve"> and </w:t>
+            </w:r>
+            <w:r>
+              <w:rPr>
+                <w:rFonts w:ascii="LM Roman 10" w:eastAsia="Times New Roman" w:hAnsi="LM Roman 10" w:cs="Consolas"/>
+                <w:i/>
+                <w:color w:val="000000"/>
+                <w:lang w:val="en-US" w:eastAsia="es-ES"/>
+              </w:rPr>
+              <w:t>C</w:t>
+            </w:r>
+            <w:r>
+              <w:rPr>
+                <w:rFonts w:ascii="LM Roman 10" w:eastAsia="Times New Roman" w:hAnsi="LM Roman 10" w:cs="Consolas"/>
+                <w:color w:val="000000"/>
+                <w:lang w:val="en-US" w:eastAsia="es-ES"/>
+              </w:rPr>
+              <w:t xml:space="preserve"> as single column vectors.</w:t>
             </w:r>
           </w:p>
         </w:tc>
@@ -12518,15 +12305,69 @@
               <w:rPr>
                 <w:rFonts w:ascii="Consolas" w:eastAsia="Times New Roman" w:hAnsi="Consolas" w:cs="Consolas"/>
                 <w:color w:val="000000"/>
-                <w:lang w:eastAsia="es-ES"/>
-              </w:rPr>
-            </w:pPr>
-            <w:r>
-              <w:rPr>
-                <w:rFonts w:ascii="Consolas" w:eastAsia="Times New Roman" w:hAnsi="Consolas" w:cs="Consolas"/>
-                <w:color w:val="000000"/>
-                <w:lang w:eastAsia="es-ES"/>
-              </w:rPr>
+                <w:lang w:val="en-US" w:eastAsia="es-ES"/>
+              </w:rPr>
+            </w:pPr>
+            <w:r>
+              <w:rPr>
+                <w:rFonts w:ascii="Consolas" w:eastAsia="Times New Roman" w:hAnsi="Consolas" w:cs="Consolas"/>
+                <w:color w:val="000000"/>
+                <w:lang w:val="en-US" w:eastAsia="es-ES"/>
+              </w:rPr>
+              <w:lastRenderedPageBreak/>
+              <w:t>X=</w:t>
+            </w:r>
+            <w:proofErr w:type="spellStart"/>
+            <w:r>
+              <w:rPr>
+                <w:rFonts w:ascii="Consolas" w:eastAsia="Times New Roman" w:hAnsi="Consolas" w:cs="Consolas"/>
+                <w:color w:val="000000"/>
+                <w:lang w:val="en-US" w:eastAsia="es-ES"/>
+              </w:rPr>
+              <w:t>sylvester</w:t>
+            </w:r>
+            <w:proofErr w:type="spellEnd"/>
+            <w:r>
+              <w:rPr>
+                <w:rFonts w:ascii="Consolas" w:eastAsia="Times New Roman" w:hAnsi="Consolas" w:cs="Consolas"/>
+                <w:color w:val="000000"/>
+                <w:lang w:val="en-US" w:eastAsia="es-ES"/>
+              </w:rPr>
+              <w:t>(A,B,C)</w:t>
+            </w:r>
+          </w:p>
+        </w:tc>
+      </w:tr>
+      <w:tr>
+        <w:trPr>
+          <w:trHeight w:val="300"/>
+          <w:jc w:val="center"/>
+        </w:trPr>
+        <w:tc>
+          <w:tcPr>
+            <w:cnfStyle w:val="001000000000" w:firstRow="0" w:lastRow="0" w:firstColumn="1" w:lastColumn="0" w:oddVBand="0" w:evenVBand="0" w:oddHBand="0" w:evenHBand="0" w:firstRowFirstColumn="0" w:firstRowLastColumn="0" w:lastRowFirstColumn="0" w:lastRowLastColumn="0"/>
+            <w:tcW w:w="4692" w:type="dxa"/>
+            <w:tcBorders>
+              <w:right w:val="single" w:sz="4" w:space="0" w:color="auto"/>
+            </w:tcBorders>
+            <w:noWrap/>
+            <w:hideMark/>
+          </w:tcPr>
+          <w:p>
+            <w:pPr>
+              <w:rPr>
+                <w:rFonts w:ascii="Consolas" w:eastAsia="Times New Roman" w:hAnsi="Consolas" w:cs="Consolas"/>
+                <w:color w:val="000000"/>
+                <w:lang w:val="en-US" w:eastAsia="es-ES"/>
+              </w:rPr>
+            </w:pPr>
+            <w:r>
+              <w:rPr>
+                <w:rFonts w:ascii="Consolas" w:eastAsia="Times New Roman" w:hAnsi="Consolas" w:cs="Consolas"/>
+                <w:color w:val="000000"/>
+                <w:lang w:val="en-US" w:eastAsia="es-ES"/>
+              </w:rPr>
+              <w:lastRenderedPageBreak/>
               <w:t>M=</w:t>
             </w:r>
             <w:proofErr w:type="spellStart"/>
@@ -12534,16 +12375,24 @@
               <w:rPr>
                 <w:rFonts w:ascii="Consolas" w:eastAsia="Times New Roman" w:hAnsi="Consolas" w:cs="Consolas"/>
                 <w:color w:val="000000"/>
-                <w:lang w:eastAsia="es-ES"/>
-              </w:rPr>
-              <w:t>expm</w:t>
+                <w:lang w:val="en-US" w:eastAsia="es-ES"/>
+              </w:rPr>
+              <w:t>mtx</w:t>
+            </w:r>
+            <w:r>
+              <w:rPr>
+                <w:rFonts w:ascii="Consolas" w:eastAsia="Times New Roman" w:hAnsi="Consolas" w:cs="Consolas"/>
+                <w:color w:val="000000"/>
+                <w:lang w:val="en-US" w:eastAsia="es-ES"/>
+              </w:rPr>
+              <w:t>_rpinv</w:t>
             </w:r>
             <w:proofErr w:type="spellEnd"/>
             <w:r>
               <w:rPr>
                 <w:rFonts w:ascii="Consolas" w:eastAsia="Times New Roman" w:hAnsi="Consolas" w:cs="Consolas"/>
                 <w:color w:val="000000"/>
-                <w:lang w:eastAsia="es-ES"/>
+                <w:lang w:val="en-US" w:eastAsia="es-ES"/>
               </w:rPr>
               <w:t>(</w:t>
             </w:r>
@@ -12552,27 +12401,311 @@
               <w:rPr>
                 <w:rFonts w:ascii="Consolas" w:eastAsia="Times New Roman" w:hAnsi="Consolas" w:cs="Consolas"/>
                 <w:color w:val="000000"/>
-                <w:lang w:eastAsia="es-ES"/>
-              </w:rPr>
-              <w:t>alpha</w:t>
+                <w:lang w:val="en-US" w:eastAsia="es-ES"/>
+              </w:rPr>
+              <w:t>A</w:t>
+            </w:r>
+            <w:r>
+              <w:rPr>
+                <w:rFonts w:ascii="Consolas" w:eastAsia="Times New Roman" w:hAnsi="Consolas" w:cs="Consolas"/>
+                <w:color w:val="000000"/>
+                <w:lang w:val="en-US" w:eastAsia="es-ES"/>
+              </w:rPr>
+              <w:t>,tol</w:t>
             </w:r>
             <w:proofErr w:type="spellEnd"/>
             <w:r>
               <w:rPr>
                 <w:rFonts w:ascii="Consolas" w:eastAsia="Times New Roman" w:hAnsi="Consolas" w:cs="Consolas"/>
                 <w:color w:val="000000"/>
-                <w:lang w:eastAsia="es-ES"/>
-              </w:rPr>
-              <w:t>*</w:t>
-            </w:r>
-            <w:r>
-              <w:rPr>
-                <w:rFonts w:ascii="Consolas" w:eastAsia="Times New Roman" w:hAnsi="Consolas" w:cs="Consolas"/>
-                <w:color w:val="000000"/>
-                <w:lang w:eastAsia="es-ES"/>
-              </w:rPr>
-              <w:t>A)</w:t>
-            </w:r>
+                <w:lang w:val="en-US" w:eastAsia="es-ES"/>
+              </w:rPr>
+              <w:t>)</w:t>
+            </w:r>
+          </w:p>
+        </w:tc>
+        <w:tc>
+          <w:tcPr>
+            <w:tcW w:w="8633" w:type="dxa"/>
+            <w:tcBorders>
+              <w:top w:val="nil"/>
+              <w:left w:val="single" w:sz="4" w:space="0" w:color="auto"/>
+              <w:bottom w:val="nil"/>
+              <w:right w:val="single" w:sz="4" w:space="0" w:color="auto"/>
+            </w:tcBorders>
+            <w:hideMark/>
+          </w:tcPr>
+          <w:p>
+            <w:pPr>
+              <w:cnfStyle w:val="000000000000" w:firstRow="0" w:lastRow="0" w:firstColumn="0" w:lastColumn="0" w:oddVBand="0" w:evenVBand="0" w:oddHBand="0" w:evenHBand="0" w:firstRowFirstColumn="0" w:firstRowLastColumn="0" w:lastRowFirstColumn="0" w:lastRowLastColumn="0"/>
+              <w:rPr>
+                <w:rFonts w:ascii="LM Roman 10" w:eastAsia="Times New Roman" w:hAnsi="LM Roman 10" w:cs="Consolas"/>
+                <w:color w:val="000000"/>
+                <w:lang w:val="en-US" w:eastAsia="es-ES"/>
+              </w:rPr>
+            </w:pPr>
+            <w:r>
+              <w:rPr>
+                <w:rFonts w:ascii="LM Roman 10" w:eastAsia="Times New Roman" w:hAnsi="LM Roman 10" w:cs="Consolas"/>
+                <w:color w:val="000000"/>
+                <w:lang w:val="en-US" w:eastAsia="es-ES"/>
+              </w:rPr>
+              <w:t xml:space="preserve">Returns the  Moore-Penrose right pseudoinverse </w:t>
+            </w:r>
+            <w:r>
+              <w:rPr>
+                <w:rFonts w:ascii="LM Roman 10" w:eastAsia="Times New Roman" w:hAnsi="LM Roman 10" w:cs="Consolas"/>
+                <w:color w:val="000000"/>
+                <w:lang w:val="en-US" w:eastAsia="es-ES"/>
+              </w:rPr>
+              <w:t>(</w:t>
+            </w:r>
+            <w:proofErr w:type="spellStart"/>
+            <w:r>
+              <w:rPr>
+                <w:rFonts w:ascii="LM Roman 10" w:eastAsia="Times New Roman" w:hAnsi="LM Roman 10" w:cs="Consolas"/>
+                <w:color w:val="000000"/>
+                <w:lang w:val="en-US" w:eastAsia="es-ES"/>
+              </w:rPr>
+              <w:t>tol</w:t>
+            </w:r>
+            <w:proofErr w:type="spellEnd"/>
+            <w:r>
+              <w:rPr>
+                <w:rFonts w:ascii="LM Roman 10" w:eastAsia="Times New Roman" w:hAnsi="LM Roman 10" w:cs="Consolas"/>
+                <w:color w:val="000000"/>
+                <w:lang w:val="en-US" w:eastAsia="es-ES"/>
+              </w:rPr>
+              <w:t xml:space="preserve"> = </w:t>
+            </w:r>
+            <w:r>
+              <w:rPr>
+                <w:rFonts w:ascii="LM Roman 10" w:eastAsia="Times New Roman" w:hAnsi="LM Roman 10" w:cs="Consolas"/>
+                <w:color w:val="000000"/>
+                <w:lang w:val="en-US" w:eastAsia="es-ES"/>
+              </w:rPr>
+              <w:t>tolerance</w:t>
+            </w:r>
+            <w:r>
+              <w:rPr>
+                <w:rFonts w:ascii="LM Roman 10" w:eastAsia="Times New Roman" w:hAnsi="LM Roman 10" w:cs="Consolas"/>
+                <w:color w:val="000000"/>
+                <w:lang w:val="en-US" w:eastAsia="es-ES"/>
+              </w:rPr>
+              <w:t>)</w:t>
+            </w:r>
+          </w:p>
+        </w:tc>
+        <w:tc>
+          <w:tcPr>
+            <w:tcW w:w="3179" w:type="dxa"/>
+            <w:tcBorders>
+              <w:left w:val="single" w:sz="4" w:space="0" w:color="auto"/>
+            </w:tcBorders>
+            <w:noWrap/>
+            <w:hideMark/>
+          </w:tcPr>
+          <w:p>
+            <w:pPr>
+              <w:cnfStyle w:val="000000000000" w:firstRow="0" w:lastRow="0" w:firstColumn="0" w:lastColumn="0" w:oddVBand="0" w:evenVBand="0" w:oddHBand="0" w:evenHBand="0" w:firstRowFirstColumn="0" w:firstRowLastColumn="0" w:lastRowFirstColumn="0" w:lastRowLastColumn="0"/>
+              <w:rPr>
+                <w:rFonts w:ascii="Consolas" w:eastAsia="Times New Roman" w:hAnsi="Consolas" w:cs="Consolas"/>
+                <w:color w:val="000000"/>
+                <w:lang w:val="en-US" w:eastAsia="es-ES"/>
+              </w:rPr>
+            </w:pPr>
+          </w:p>
+        </w:tc>
+      </w:tr>
+      <w:tr>
+        <w:trPr>
+          <w:cnfStyle w:val="000000100000" w:firstRow="0" w:lastRow="0" w:firstColumn="0" w:lastColumn="0" w:oddVBand="0" w:evenVBand="0" w:oddHBand="1" w:evenHBand="0" w:firstRowFirstColumn="0" w:firstRowLastColumn="0" w:lastRowFirstColumn="0" w:lastRowLastColumn="0"/>
+          <w:trHeight w:val="300"/>
+          <w:jc w:val="center"/>
+        </w:trPr>
+        <w:tc>
+          <w:tcPr>
+            <w:cnfStyle w:val="001000000000" w:firstRow="0" w:lastRow="0" w:firstColumn="1" w:lastColumn="0" w:oddVBand="0" w:evenVBand="0" w:oddHBand="0" w:evenHBand="0" w:firstRowFirstColumn="0" w:firstRowLastColumn="0" w:lastRowFirstColumn="0" w:lastRowLastColumn="0"/>
+            <w:tcW w:w="4692" w:type="dxa"/>
+            <w:tcBorders>
+              <w:right w:val="single" w:sz="4" w:space="0" w:color="auto"/>
+            </w:tcBorders>
+            <w:noWrap/>
+          </w:tcPr>
+          <w:p>
+            <w:pPr>
+              <w:rPr>
+                <w:rFonts w:ascii="Consolas" w:eastAsia="Times New Roman" w:hAnsi="Consolas" w:cs="Consolas"/>
+                <w:color w:val="000000"/>
+                <w:lang w:val="en-US" w:eastAsia="es-ES"/>
+              </w:rPr>
+            </w:pPr>
+            <w:r>
+              <w:rPr>
+                <w:rFonts w:ascii="Consolas" w:eastAsia="Times New Roman" w:hAnsi="Consolas" w:cs="Consolas"/>
+                <w:color w:val="000000"/>
+                <w:lang w:val="en-US" w:eastAsia="es-ES"/>
+              </w:rPr>
+              <w:t>M=</w:t>
+            </w:r>
+            <w:proofErr w:type="spellStart"/>
+            <w:r>
+              <w:rPr>
+                <w:rFonts w:ascii="Consolas" w:eastAsia="Times New Roman" w:hAnsi="Consolas" w:cs="Consolas"/>
+                <w:color w:val="000000"/>
+                <w:lang w:val="en-US" w:eastAsia="es-ES"/>
+              </w:rPr>
+              <w:t>m</w:t>
+            </w:r>
+            <w:r>
+              <w:rPr>
+                <w:rFonts w:ascii="Consolas" w:eastAsia="Times New Roman" w:hAnsi="Consolas" w:cs="Consolas"/>
+                <w:color w:val="000000"/>
+                <w:lang w:val="en-US" w:eastAsia="es-ES"/>
+              </w:rPr>
+              <w:t>t</w:t>
+            </w:r>
+            <w:r>
+              <w:rPr>
+                <w:rFonts w:ascii="Consolas" w:eastAsia="Times New Roman" w:hAnsi="Consolas" w:cs="Consolas"/>
+                <w:color w:val="000000"/>
+                <w:lang w:val="en-US" w:eastAsia="es-ES"/>
+              </w:rPr>
+              <w:t>x</w:t>
+            </w:r>
+            <w:r>
+              <w:rPr>
+                <w:rFonts w:ascii="Consolas" w:eastAsia="Times New Roman" w:hAnsi="Consolas" w:cs="Consolas"/>
+                <w:color w:val="000000"/>
+                <w:lang w:val="en-US" w:eastAsia="es-ES"/>
+              </w:rPr>
+              <w:t>_lpinv</w:t>
+            </w:r>
+            <w:proofErr w:type="spellEnd"/>
+            <w:r>
+              <w:rPr>
+                <w:rFonts w:ascii="Consolas" w:eastAsia="Times New Roman" w:hAnsi="Consolas" w:cs="Consolas"/>
+                <w:color w:val="000000"/>
+                <w:lang w:val="en-US" w:eastAsia="es-ES"/>
+              </w:rPr>
+              <w:t>(</w:t>
+            </w:r>
+            <w:proofErr w:type="spellStart"/>
+            <w:r>
+              <w:rPr>
+                <w:rFonts w:ascii="Consolas" w:eastAsia="Times New Roman" w:hAnsi="Consolas" w:cs="Consolas"/>
+                <w:color w:val="000000"/>
+                <w:lang w:val="en-US" w:eastAsia="es-ES"/>
+              </w:rPr>
+              <w:t>A</w:t>
+            </w:r>
+            <w:r>
+              <w:rPr>
+                <w:rFonts w:ascii="Consolas" w:eastAsia="Times New Roman" w:hAnsi="Consolas" w:cs="Consolas"/>
+                <w:color w:val="000000"/>
+                <w:lang w:val="en-US" w:eastAsia="es-ES"/>
+              </w:rPr>
+              <w:t>,tol</w:t>
+            </w:r>
+            <w:proofErr w:type="spellEnd"/>
+            <w:r>
+              <w:rPr>
+                <w:rFonts w:ascii="Consolas" w:eastAsia="Times New Roman" w:hAnsi="Consolas" w:cs="Consolas"/>
+                <w:color w:val="000000"/>
+                <w:lang w:val="en-US" w:eastAsia="es-ES"/>
+              </w:rPr>
+              <w:t>)</w:t>
+            </w:r>
+          </w:p>
+        </w:tc>
+        <w:tc>
+          <w:tcPr>
+            <w:tcW w:w="8633" w:type="dxa"/>
+            <w:tcBorders>
+              <w:top w:val="nil"/>
+              <w:left w:val="single" w:sz="4" w:space="0" w:color="auto"/>
+              <w:bottom w:val="nil"/>
+              <w:right w:val="single" w:sz="4" w:space="0" w:color="auto"/>
+            </w:tcBorders>
+          </w:tcPr>
+          <w:p>
+            <w:pPr>
+              <w:cnfStyle w:val="000000100000" w:firstRow="0" w:lastRow="0" w:firstColumn="0" w:lastColumn="0" w:oddVBand="0" w:evenVBand="0" w:oddHBand="1" w:evenHBand="0" w:firstRowFirstColumn="0" w:firstRowLastColumn="0" w:lastRowFirstColumn="0" w:lastRowLastColumn="0"/>
+              <w:rPr>
+                <w:rFonts w:ascii="LM Roman 10" w:eastAsia="Times New Roman" w:hAnsi="LM Roman 10" w:cs="Consolas"/>
+                <w:color w:val="000000"/>
+                <w:lang w:val="en-US" w:eastAsia="es-ES"/>
+              </w:rPr>
+            </w:pPr>
+            <w:r>
+              <w:rPr>
+                <w:rFonts w:ascii="LM Roman 10" w:eastAsia="Times New Roman" w:hAnsi="LM Roman 10" w:cs="Consolas"/>
+                <w:color w:val="000000"/>
+                <w:lang w:val="en-US" w:eastAsia="es-ES"/>
+              </w:rPr>
+              <w:t>Returns the  Moore-Penrose left  pseudoinverse</w:t>
+            </w:r>
+            <w:r>
+              <w:rPr>
+                <w:rFonts w:ascii="LM Roman 10" w:eastAsia="Times New Roman" w:hAnsi="LM Roman 10" w:cs="Consolas"/>
+                <w:color w:val="000000"/>
+                <w:lang w:val="en-US" w:eastAsia="es-ES"/>
+              </w:rPr>
+              <w:t xml:space="preserve"> (</w:t>
+            </w:r>
+            <w:proofErr w:type="spellStart"/>
+            <w:r>
+              <w:rPr>
+                <w:rFonts w:ascii="LM Roman 10" w:eastAsia="Times New Roman" w:hAnsi="LM Roman 10" w:cs="Consolas"/>
+                <w:color w:val="000000"/>
+                <w:lang w:val="en-US" w:eastAsia="es-ES"/>
+              </w:rPr>
+              <w:t>tol</w:t>
+            </w:r>
+            <w:proofErr w:type="spellEnd"/>
+            <w:r>
+              <w:rPr>
+                <w:rFonts w:ascii="LM Roman 10" w:eastAsia="Times New Roman" w:hAnsi="LM Roman 10" w:cs="Consolas"/>
+                <w:color w:val="000000"/>
+                <w:lang w:val="en-US" w:eastAsia="es-ES"/>
+              </w:rPr>
+              <w:t xml:space="preserve"> = </w:t>
+            </w:r>
+            <w:r>
+              <w:rPr>
+                <w:rFonts w:ascii="LM Roman 10" w:eastAsia="Times New Roman" w:hAnsi="LM Roman 10" w:cs="Consolas"/>
+                <w:color w:val="000000"/>
+                <w:lang w:val="en-US" w:eastAsia="es-ES"/>
+              </w:rPr>
+              <w:t>tolerance</w:t>
+            </w:r>
+            <w:r>
+              <w:rPr>
+                <w:rFonts w:ascii="LM Roman 10" w:eastAsia="Times New Roman" w:hAnsi="LM Roman 10" w:cs="Consolas"/>
+                <w:color w:val="000000"/>
+                <w:lang w:val="en-US" w:eastAsia="es-ES"/>
+              </w:rPr>
+              <w:t>)</w:t>
+            </w:r>
+          </w:p>
+        </w:tc>
+        <w:tc>
+          <w:tcPr>
+            <w:tcW w:w="3179" w:type="dxa"/>
+            <w:tcBorders>
+              <w:left w:val="single" w:sz="4" w:space="0" w:color="auto"/>
+            </w:tcBorders>
+            <w:noWrap/>
+          </w:tcPr>
+          <w:p>
+            <w:pPr>
+              <w:cnfStyle w:val="000000100000" w:firstRow="0" w:lastRow="0" w:firstColumn="0" w:lastColumn="0" w:oddVBand="0" w:evenVBand="0" w:oddHBand="1" w:evenHBand="0" w:firstRowFirstColumn="0" w:firstRowLastColumn="0" w:lastRowFirstColumn="0" w:lastRowLastColumn="0"/>
+              <w:rPr>
+                <w:rFonts w:ascii="Consolas" w:eastAsia="Times New Roman" w:hAnsi="Consolas" w:cs="Consolas"/>
+                <w:color w:val="000000"/>
+                <w:lang w:val="en-US" w:eastAsia="es-ES"/>
+              </w:rPr>
+            </w:pPr>
           </w:p>
         </w:tc>
       </w:tr>
@@ -12595,14 +12728,14 @@
               <w:rPr>
                 <w:rFonts w:ascii="Consolas" w:eastAsia="Times New Roman" w:hAnsi="Consolas" w:cs="Consolas"/>
                 <w:color w:val="000000"/>
-                <w:lang w:val="en-US" w:eastAsia="es-ES"/>
-              </w:rPr>
-            </w:pPr>
-            <w:r>
-              <w:rPr>
-                <w:rFonts w:ascii="Consolas" w:eastAsia="Times New Roman" w:hAnsi="Consolas" w:cs="Consolas"/>
-                <w:color w:val="000000"/>
-                <w:lang w:val="en-US" w:eastAsia="es-ES"/>
+                <w:lang w:eastAsia="es-ES"/>
+              </w:rPr>
+            </w:pPr>
+            <w:r>
+              <w:rPr>
+                <w:rFonts w:ascii="Consolas" w:eastAsia="Times New Roman" w:hAnsi="Consolas" w:cs="Consolas"/>
+                <w:color w:val="000000"/>
+                <w:lang w:eastAsia="es-ES"/>
               </w:rPr>
               <w:t>M=</w:t>
             </w:r>
@@ -12611,24 +12744,16 @@
               <w:rPr>
                 <w:rFonts w:ascii="Consolas" w:eastAsia="Times New Roman" w:hAnsi="Consolas" w:cs="Consolas"/>
                 <w:color w:val="000000"/>
-                <w:lang w:val="en-US" w:eastAsia="es-ES"/>
-              </w:rPr>
-              <w:t>mtx_</w:t>
-            </w:r>
-            <w:r>
-              <w:rPr>
-                <w:rFonts w:ascii="Consolas" w:eastAsia="Times New Roman" w:hAnsi="Consolas" w:cs="Consolas"/>
-                <w:color w:val="000000"/>
-                <w:lang w:val="en-US" w:eastAsia="es-ES"/>
-              </w:rPr>
-              <w:t>fxptp</w:t>
+                <w:lang w:eastAsia="es-ES"/>
+              </w:rPr>
+              <w:t>mtx_expm</w:t>
             </w:r>
             <w:proofErr w:type="spellEnd"/>
             <w:r>
               <w:rPr>
                 <w:rFonts w:ascii="Consolas" w:eastAsia="Times New Roman" w:hAnsi="Consolas" w:cs="Consolas"/>
                 <w:color w:val="000000"/>
-                <w:lang w:val="en-US" w:eastAsia="es-ES"/>
+                <w:lang w:eastAsia="es-ES"/>
               </w:rPr>
               <w:t>(A</w:t>
             </w:r>
@@ -12636,7 +12761,7 @@
               <w:rPr>
                 <w:rFonts w:ascii="Consolas" w:eastAsia="Times New Roman" w:hAnsi="Consolas" w:cs="Consolas"/>
                 <w:color w:val="000000"/>
-                <w:lang w:val="en-US" w:eastAsia="es-ES"/>
+                <w:lang w:eastAsia="es-ES"/>
               </w:rPr>
               <w:t xml:space="preserve">, </w:t>
             </w:r>
@@ -12645,16 +12770,16 @@
               <w:rPr>
                 <w:rFonts w:ascii="Consolas" w:eastAsia="Times New Roman" w:hAnsi="Consolas" w:cs="Consolas"/>
                 <w:color w:val="000000"/>
-                <w:lang w:val="en-US" w:eastAsia="es-ES"/>
-              </w:rPr>
-              <w:t>fx</w:t>
+                <w:lang w:eastAsia="es-ES"/>
+              </w:rPr>
+              <w:t>alpha</w:t>
             </w:r>
             <w:proofErr w:type="spellEnd"/>
             <w:r>
               <w:rPr>
                 <w:rFonts w:ascii="Consolas" w:eastAsia="Times New Roman" w:hAnsi="Consolas" w:cs="Consolas"/>
                 <w:color w:val="000000"/>
-                <w:lang w:val="en-US" w:eastAsia="es-ES"/>
+                <w:lang w:eastAsia="es-ES"/>
               </w:rPr>
               <w:t>)</w:t>
             </w:r>
@@ -12685,207 +12810,90 @@
                 <w:color w:val="000000"/>
                 <w:lang w:val="en-US" w:eastAsia="es-ES"/>
               </w:rPr>
-              <w:t xml:space="preserve">Returns function </w:t>
+              <w:t>Returns matrix exponential</w:t>
+            </w:r>
+            <w:r>
+              <w:rPr>
+                <w:rFonts w:ascii="LM Roman 10" w:eastAsia="Times New Roman" w:hAnsi="LM Roman 10" w:cs="Consolas"/>
+                <w:color w:val="000000"/>
+                <w:lang w:val="en-US" w:eastAsia="es-ES"/>
+              </w:rPr>
+              <w:t xml:space="preserve"> </w:t>
+            </w:r>
+            <w:r>
+              <w:rPr>
+                <w:rFonts w:ascii="LM Roman 10" w:eastAsia="Times New Roman" w:hAnsi="LM Roman 10" w:cs="Consolas"/>
+                <w:i/>
+                <w:color w:val="000000"/>
+                <w:lang w:val="en-US" w:eastAsia="es-ES"/>
+              </w:rPr>
+              <w:t>e</w:t>
+            </w:r>
+            <w:r>
+              <w:rPr>
+                <w:rFonts w:ascii="Calibri" w:eastAsia="Times New Roman" w:hAnsi="Calibri" w:cs="Calibri"/>
+                <w:i/>
+                <w:color w:val="000000"/>
+                <w:vertAlign w:val="superscript"/>
+                <w:lang w:eastAsia="es-ES"/>
+              </w:rPr>
+              <w:t>α</w:t>
+            </w:r>
+            <w:r>
+              <w:rPr>
+                <w:rFonts w:ascii="LM Roman 10" w:eastAsia="Times New Roman" w:hAnsi="LM Roman 10" w:cs="Consolas"/>
+                <w:i/>
+                <w:color w:val="000000"/>
+                <w:vertAlign w:val="superscript"/>
+                <w:lang w:val="en-US" w:eastAsia="es-ES"/>
+              </w:rPr>
+              <w:t>A</w:t>
+            </w:r>
+            <w:r>
+              <w:rPr>
+                <w:rFonts w:ascii="LM Roman 10" w:eastAsia="Times New Roman" w:hAnsi="LM Roman 10" w:cs="Consolas"/>
+                <w:color w:val="000000"/>
+                <w:lang w:val="en-US" w:eastAsia="es-ES"/>
+              </w:rPr>
+              <w:t xml:space="preserve">. </w:t>
             </w:r>
             <w:proofErr w:type="spellStart"/>
-            <w:r>
-              <w:rPr>
-                <w:rFonts w:ascii="LM Roman 10" w:eastAsia="Times New Roman" w:hAnsi="LM Roman 10" w:cs="Consolas"/>
-                <w:i/>
-                <w:color w:val="000000"/>
-                <w:lang w:val="en-US" w:eastAsia="es-ES"/>
-              </w:rPr>
-              <w:t>fx</w:t>
+            <w:proofErr w:type="gramStart"/>
+            <w:r>
+              <w:rPr>
+                <w:rFonts w:ascii="Consolas" w:eastAsia="Times New Roman" w:hAnsi="Consolas" w:cs="Consolas"/>
+                <w:color w:val="000000"/>
+                <w:lang w:val="en-US" w:eastAsia="es-ES"/>
+              </w:rPr>
+              <w:t>mtx_expm</w:t>
             </w:r>
             <w:proofErr w:type="spellEnd"/>
-            <w:r>
-              <w:rPr>
-                <w:rFonts w:ascii="LM Roman 10" w:eastAsia="Times New Roman" w:hAnsi="LM Roman 10" w:cs="Consolas"/>
-                <w:color w:val="000000"/>
-                <w:lang w:val="en-US" w:eastAsia="es-ES"/>
-              </w:rPr>
-              <w:t xml:space="preserve"> evaluated</w:t>
-            </w:r>
-            <w:r>
-              <w:rPr>
-                <w:rFonts w:ascii="LM Roman 10" w:eastAsia="Times New Roman" w:hAnsi="LM Roman 10" w:cs="Consolas"/>
-                <w:color w:val="000000"/>
-                <w:lang w:val="en-US" w:eastAsia="es-ES"/>
-              </w:rPr>
-              <w:t xml:space="preserve"> for each element of </w:t>
-            </w:r>
-            <w:r>
-              <w:rPr>
-                <w:rFonts w:ascii="LM Roman 10" w:eastAsia="Times New Roman" w:hAnsi="LM Roman 10" w:cs="Consolas"/>
-                <w:color w:val="000000"/>
-                <w:lang w:val="en-US" w:eastAsia="es-ES"/>
-              </w:rPr>
-              <w:t xml:space="preserve">matrix </w:t>
-            </w:r>
-            <w:r>
-              <w:rPr>
-                <w:rFonts w:ascii="LM Roman 10" w:eastAsia="Times New Roman" w:hAnsi="LM Roman 10" w:cs="Consolas"/>
-                <w:i/>
-                <w:color w:val="000000"/>
-                <w:lang w:val="en-US" w:eastAsia="es-ES"/>
-              </w:rPr>
-              <w:t>A</w:t>
-            </w:r>
-          </w:p>
-          <w:p>
-            <w:pPr>
-              <w:cnfStyle w:val="000000000000" w:firstRow="0" w:lastRow="0" w:firstColumn="0" w:lastColumn="0" w:oddVBand="0" w:evenVBand="0" w:oddHBand="0" w:evenHBand="0" w:firstRowFirstColumn="0" w:firstRowLastColumn="0" w:lastRowFirstColumn="0" w:lastRowLastColumn="0"/>
-              <w:rPr>
-                <w:rFonts w:ascii="LM Roman 10" w:eastAsia="Times New Roman" w:hAnsi="LM Roman 10" w:cs="Consolas"/>
-                <w:color w:val="000000"/>
-                <w:lang w:val="en-US" w:eastAsia="es-ES"/>
-              </w:rPr>
-            </w:pPr>
-            <w:r>
-              <w:rPr>
-                <w:rFonts w:ascii="LM Roman 10" w:eastAsia="Times New Roman" w:hAnsi="LM Roman 10" w:cs="Consolas"/>
-                <w:color w:val="000000"/>
-                <w:lang w:val="en-US" w:eastAsia="es-ES"/>
-              </w:rPr>
-              <w:t>Examples:</w:t>
-            </w:r>
-          </w:p>
-          <w:p>
-            <w:pPr>
-              <w:cnfStyle w:val="000000000000" w:firstRow="0" w:lastRow="0" w:firstColumn="0" w:lastColumn="0" w:oddVBand="0" w:evenVBand="0" w:oddHBand="0" w:evenHBand="0" w:firstRowFirstColumn="0" w:firstRowLastColumn="0" w:lastRowFirstColumn="0" w:lastRowLastColumn="0"/>
-              <w:rPr>
-                <w:rFonts w:ascii="Consolas" w:eastAsia="Times New Roman" w:hAnsi="Consolas" w:cs="Consolas"/>
-                <w:color w:val="000000"/>
-                <w:lang w:val="en-US" w:eastAsia="es-ES"/>
-              </w:rPr>
-            </w:pPr>
-            <w:r>
-              <w:rPr>
-                <w:rFonts w:ascii="Consolas" w:eastAsia="Times New Roman" w:hAnsi="Consolas" w:cs="Consolas"/>
-                <w:color w:val="000000"/>
-                <w:lang w:val="en-US" w:eastAsia="es-ES"/>
-              </w:rPr>
-              <w:t>M=</w:t>
+            <w:proofErr w:type="gramEnd"/>
+            <w:r>
+              <w:rPr>
+                <w:rFonts w:ascii="LM Roman 10" w:eastAsia="Times New Roman" w:hAnsi="LM Roman 10" w:cs="Consolas"/>
+                <w:color w:val="000000"/>
+                <w:lang w:val="en-US" w:eastAsia="es-ES"/>
+              </w:rPr>
+              <w:t xml:space="preserve"> uses the </w:t>
             </w:r>
             <w:proofErr w:type="spellStart"/>
             <w:r>
               <w:rPr>
-                <w:rFonts w:ascii="Consolas" w:eastAsia="Times New Roman" w:hAnsi="Consolas" w:cs="Consolas"/>
-                <w:color w:val="000000"/>
-                <w:lang w:val="en-US" w:eastAsia="es-ES"/>
-              </w:rPr>
-              <w:t>mtx_fxptp</w:t>
+                <w:rFonts w:ascii="LM Roman 10" w:eastAsia="Times New Roman" w:hAnsi="LM Roman 10" w:cs="Consolas"/>
+                <w:color w:val="000000"/>
+                <w:lang w:val="en-US" w:eastAsia="es-ES"/>
+              </w:rPr>
+              <w:t>Padé</w:t>
             </w:r>
             <w:proofErr w:type="spellEnd"/>
             <w:r>
               <w:rPr>
-                <w:rFonts w:ascii="Consolas" w:eastAsia="Times New Roman" w:hAnsi="Consolas" w:cs="Consolas"/>
-                <w:color w:val="000000"/>
-                <w:lang w:val="en-US" w:eastAsia="es-ES"/>
-              </w:rPr>
-              <w:t xml:space="preserve">(A, sin);  </w:t>
-            </w:r>
-            <w:r>
-              <w:rPr>
-                <w:rFonts w:ascii="Consolas" w:eastAsia="Times New Roman" w:hAnsi="Consolas" w:cs="Consolas"/>
-                <w:color w:val="000000"/>
-                <w:lang w:eastAsia="es-ES"/>
-              </w:rPr>
-              <w:sym w:font="Wingdings" w:char="F0E0"/>
-            </w:r>
-            <w:r>
-              <w:rPr>
-                <w:rFonts w:ascii="Consolas" w:eastAsia="Times New Roman" w:hAnsi="Consolas" w:cs="Consolas"/>
-                <w:color w:val="000000"/>
-                <w:lang w:val="en-US" w:eastAsia="es-ES"/>
-              </w:rPr>
-              <w:t xml:space="preserve"> </w:t>
-            </w:r>
-            <w:r>
-              <w:rPr>
-                <w:rFonts w:ascii="LM Roman 10" w:eastAsia="Times New Roman" w:hAnsi="LM Roman 10" w:cs="Consolas"/>
-                <w:color w:val="000000"/>
-                <w:lang w:val="en-US" w:eastAsia="es-ES"/>
-              </w:rPr>
-              <w:t>Element-wise sine</w:t>
-            </w:r>
-          </w:p>
-          <w:p>
-            <w:pPr>
-              <w:cnfStyle w:val="000000000000" w:firstRow="0" w:lastRow="0" w:firstColumn="0" w:lastColumn="0" w:oddVBand="0" w:evenVBand="0" w:oddHBand="0" w:evenHBand="0" w:firstRowFirstColumn="0" w:firstRowLastColumn="0" w:lastRowFirstColumn="0" w:lastRowLastColumn="0"/>
-              <w:rPr>
-                <w:rFonts w:ascii="LM Roman 10" w:eastAsia="Times New Roman" w:hAnsi="LM Roman 10" w:cs="Consolas"/>
-                <w:color w:val="000000"/>
-                <w:lang w:val="en-US" w:eastAsia="es-ES"/>
-              </w:rPr>
-            </w:pPr>
-            <w:r>
-              <w:rPr>
-                <w:rFonts w:ascii="Consolas" w:eastAsia="Times New Roman" w:hAnsi="Consolas" w:cs="Consolas"/>
-                <w:color w:val="000000"/>
-                <w:lang w:val="en-US" w:eastAsia="es-ES"/>
-              </w:rPr>
-              <w:t>M=</w:t>
-            </w:r>
-            <w:proofErr w:type="spellStart"/>
-            <w:r>
-              <w:rPr>
-                <w:rFonts w:ascii="Consolas" w:eastAsia="Times New Roman" w:hAnsi="Consolas" w:cs="Consolas"/>
-                <w:color w:val="000000"/>
-                <w:lang w:val="en-US" w:eastAsia="es-ES"/>
-              </w:rPr>
-              <w:t>mtx_fxptp</w:t>
-            </w:r>
-            <w:proofErr w:type="spellEnd"/>
-            <w:r>
-              <w:rPr>
-                <w:rFonts w:ascii="Consolas" w:eastAsia="Times New Roman" w:hAnsi="Consolas" w:cs="Consolas"/>
-                <w:color w:val="000000"/>
-                <w:lang w:val="en-US" w:eastAsia="es-ES"/>
-              </w:rPr>
-              <w:t xml:space="preserve">(A, </w:t>
-            </w:r>
-            <w:proofErr w:type="spellStart"/>
-            <w:r>
-              <w:rPr>
-                <w:rFonts w:ascii="Consolas" w:eastAsia="Times New Roman" w:hAnsi="Consolas" w:cs="Consolas"/>
-                <w:color w:val="000000"/>
-                <w:lang w:val="en-US" w:eastAsia="es-ES"/>
-              </w:rPr>
-              <w:t>fabs</w:t>
-            </w:r>
-            <w:proofErr w:type="spellEnd"/>
-            <w:r>
-              <w:rPr>
-                <w:rFonts w:ascii="Consolas" w:eastAsia="Times New Roman" w:hAnsi="Consolas" w:cs="Consolas"/>
-                <w:color w:val="000000"/>
-                <w:lang w:val="en-US" w:eastAsia="es-ES"/>
-              </w:rPr>
-              <w:t xml:space="preserve">); </w:t>
-            </w:r>
-            <w:r>
-              <w:rPr>
-                <w:rFonts w:ascii="Consolas" w:eastAsia="Times New Roman" w:hAnsi="Consolas" w:cs="Consolas"/>
-                <w:color w:val="000000"/>
-                <w:lang w:eastAsia="es-ES"/>
-              </w:rPr>
-              <w:sym w:font="Wingdings" w:char="F0E0"/>
-            </w:r>
-            <w:r>
-              <w:rPr>
-                <w:rFonts w:ascii="Consolas" w:eastAsia="Times New Roman" w:hAnsi="Consolas" w:cs="Consolas"/>
-                <w:color w:val="000000"/>
-                <w:lang w:val="en-US" w:eastAsia="es-ES"/>
-              </w:rPr>
-              <w:t xml:space="preserve"> </w:t>
-            </w:r>
-            <w:r>
-              <w:rPr>
-                <w:rFonts w:ascii="LM Roman 10" w:eastAsia="Times New Roman" w:hAnsi="LM Roman 10" w:cs="Consolas"/>
-                <w:color w:val="000000"/>
-                <w:lang w:val="en-US" w:eastAsia="es-ES"/>
-              </w:rPr>
-              <w:t>Element-wise absolute value</w:t>
+                <w:rFonts w:ascii="LM Roman 10" w:eastAsia="Times New Roman" w:hAnsi="LM Roman 10" w:cs="Consolas"/>
+                <w:color w:val="000000"/>
+                <w:lang w:val="en-US" w:eastAsia="es-ES"/>
+              </w:rPr>
+              <w:t xml:space="preserve"> approximation with scaling and squaring.</w:t>
             </w:r>
           </w:p>
         </w:tc>
@@ -12921,7 +12929,7 @@
                 <w:color w:val="000000"/>
                 <w:lang w:eastAsia="es-ES"/>
               </w:rPr>
-              <w:t>fx</w:t>
+              <w:t>expm</w:t>
             </w:r>
             <w:proofErr w:type="spellEnd"/>
             <w:r>
@@ -12930,7 +12938,33 @@
                 <w:color w:val="000000"/>
                 <w:lang w:eastAsia="es-ES"/>
               </w:rPr>
-              <w:t>(A)</w:t>
+              <w:t>(</w:t>
+            </w:r>
+            <w:proofErr w:type="spellStart"/>
+            <w:r>
+              <w:rPr>
+                <w:rFonts w:ascii="Consolas" w:eastAsia="Times New Roman" w:hAnsi="Consolas" w:cs="Consolas"/>
+                <w:color w:val="000000"/>
+                <w:lang w:eastAsia="es-ES"/>
+              </w:rPr>
+              <w:t>alpha</w:t>
+            </w:r>
+            <w:proofErr w:type="spellEnd"/>
+            <w:r>
+              <w:rPr>
+                <w:rFonts w:ascii="Consolas" w:eastAsia="Times New Roman" w:hAnsi="Consolas" w:cs="Consolas"/>
+                <w:color w:val="000000"/>
+                <w:lang w:eastAsia="es-ES"/>
+              </w:rPr>
+              <w:t>*</w:t>
+            </w:r>
+            <w:r>
+              <w:rPr>
+                <w:rFonts w:ascii="Consolas" w:eastAsia="Times New Roman" w:hAnsi="Consolas" w:cs="Consolas"/>
+                <w:color w:val="000000"/>
+                <w:lang w:eastAsia="es-ES"/>
+              </w:rPr>
+              <w:t>A)</w:t>
             </w:r>
           </w:p>
         </w:tc>
@@ -12938,6 +12972,365 @@
       <w:tr>
         <w:trPr>
           <w:cnfStyle w:val="000000100000" w:firstRow="0" w:lastRow="0" w:firstColumn="0" w:lastColumn="0" w:oddVBand="0" w:evenVBand="0" w:oddHBand="1" w:evenHBand="0" w:firstRowFirstColumn="0" w:firstRowLastColumn="0" w:lastRowFirstColumn="0" w:lastRowLastColumn="0"/>
+          <w:trHeight w:val="300"/>
+          <w:jc w:val="center"/>
+        </w:trPr>
+        <w:tc>
+          <w:tcPr>
+            <w:cnfStyle w:val="001000000000" w:firstRow="0" w:lastRow="0" w:firstColumn="1" w:lastColumn="0" w:oddVBand="0" w:evenVBand="0" w:oddHBand="0" w:evenHBand="0" w:firstRowFirstColumn="0" w:firstRowLastColumn="0" w:lastRowFirstColumn="0" w:lastRowLastColumn="0"/>
+            <w:tcW w:w="4692" w:type="dxa"/>
+            <w:tcBorders>
+              <w:right w:val="single" w:sz="4" w:space="0" w:color="auto"/>
+            </w:tcBorders>
+            <w:noWrap/>
+          </w:tcPr>
+          <w:p>
+            <w:pPr>
+              <w:rPr>
+                <w:rFonts w:ascii="Consolas" w:eastAsia="Times New Roman" w:hAnsi="Consolas" w:cs="Consolas"/>
+                <w:color w:val="000000"/>
+                <w:lang w:val="en-US" w:eastAsia="es-ES"/>
+              </w:rPr>
+            </w:pPr>
+            <w:r>
+              <w:rPr>
+                <w:rFonts w:ascii="Consolas" w:eastAsia="Times New Roman" w:hAnsi="Consolas" w:cs="Consolas"/>
+                <w:color w:val="000000"/>
+                <w:lang w:val="en-US" w:eastAsia="es-ES"/>
+              </w:rPr>
+              <w:t>M=</w:t>
+            </w:r>
+            <w:proofErr w:type="spellStart"/>
+            <w:r>
+              <w:rPr>
+                <w:rFonts w:ascii="Consolas" w:eastAsia="Times New Roman" w:hAnsi="Consolas" w:cs="Consolas"/>
+                <w:color w:val="000000"/>
+                <w:lang w:val="en-US" w:eastAsia="es-ES"/>
+              </w:rPr>
+              <w:t>mtx_</w:t>
+            </w:r>
+            <w:r>
+              <w:rPr>
+                <w:rFonts w:ascii="Consolas" w:eastAsia="Times New Roman" w:hAnsi="Consolas" w:cs="Consolas"/>
+                <w:color w:val="000000"/>
+                <w:lang w:val="en-US" w:eastAsia="es-ES"/>
+              </w:rPr>
+              <w:t>fxptp</w:t>
+            </w:r>
+            <w:proofErr w:type="spellEnd"/>
+            <w:r>
+              <w:rPr>
+                <w:rFonts w:ascii="Consolas" w:eastAsia="Times New Roman" w:hAnsi="Consolas" w:cs="Consolas"/>
+                <w:color w:val="000000"/>
+                <w:lang w:val="en-US" w:eastAsia="es-ES"/>
+              </w:rPr>
+              <w:t>(A</w:t>
+            </w:r>
+            <w:r>
+              <w:rPr>
+                <w:rFonts w:ascii="Consolas" w:eastAsia="Times New Roman" w:hAnsi="Consolas" w:cs="Consolas"/>
+                <w:color w:val="000000"/>
+                <w:lang w:val="en-US" w:eastAsia="es-ES"/>
+              </w:rPr>
+              <w:t xml:space="preserve">, </w:t>
+            </w:r>
+            <w:proofErr w:type="spellStart"/>
+            <w:r>
+              <w:rPr>
+                <w:rFonts w:ascii="Consolas" w:eastAsia="Times New Roman" w:hAnsi="Consolas" w:cs="Consolas"/>
+                <w:color w:val="000000"/>
+                <w:lang w:val="en-US" w:eastAsia="es-ES"/>
+              </w:rPr>
+              <w:t>fx</w:t>
+            </w:r>
+            <w:proofErr w:type="spellEnd"/>
+            <w:r>
+              <w:rPr>
+                <w:rFonts w:ascii="Consolas" w:eastAsia="Times New Roman" w:hAnsi="Consolas" w:cs="Consolas"/>
+                <w:color w:val="000000"/>
+                <w:lang w:val="en-US" w:eastAsia="es-ES"/>
+              </w:rPr>
+              <w:t>)</w:t>
+            </w:r>
+          </w:p>
+        </w:tc>
+        <w:tc>
+          <w:tcPr>
+            <w:tcW w:w="8633" w:type="dxa"/>
+            <w:tcBorders>
+              <w:top w:val="nil"/>
+              <w:left w:val="single" w:sz="4" w:space="0" w:color="auto"/>
+              <w:bottom w:val="nil"/>
+              <w:right w:val="single" w:sz="4" w:space="0" w:color="auto"/>
+            </w:tcBorders>
+          </w:tcPr>
+          <w:p>
+            <w:pPr>
+              <w:cnfStyle w:val="000000100000" w:firstRow="0" w:lastRow="0" w:firstColumn="0" w:lastColumn="0" w:oddVBand="0" w:evenVBand="0" w:oddHBand="1" w:evenHBand="0" w:firstRowFirstColumn="0" w:firstRowLastColumn="0" w:lastRowFirstColumn="0" w:lastRowLastColumn="0"/>
+              <w:rPr>
+                <w:rFonts w:ascii="LM Roman 10" w:eastAsia="Times New Roman" w:hAnsi="LM Roman 10" w:cs="Consolas"/>
+                <w:color w:val="000000"/>
+                <w:lang w:val="en-US" w:eastAsia="es-ES"/>
+              </w:rPr>
+            </w:pPr>
+            <w:r>
+              <w:rPr>
+                <w:rFonts w:ascii="LM Roman 10" w:eastAsia="Times New Roman" w:hAnsi="LM Roman 10" w:cs="Consolas"/>
+                <w:color w:val="000000"/>
+                <w:lang w:val="en-US" w:eastAsia="es-ES"/>
+              </w:rPr>
+              <w:t xml:space="preserve">Returns function </w:t>
+            </w:r>
+            <w:proofErr w:type="spellStart"/>
+            <w:r>
+              <w:rPr>
+                <w:rFonts w:ascii="LM Roman 10" w:eastAsia="Times New Roman" w:hAnsi="LM Roman 10" w:cs="Consolas"/>
+                <w:i/>
+                <w:color w:val="000000"/>
+                <w:lang w:val="en-US" w:eastAsia="es-ES"/>
+              </w:rPr>
+              <w:t>fx</w:t>
+            </w:r>
+            <w:proofErr w:type="spellEnd"/>
+            <w:r>
+              <w:rPr>
+                <w:rFonts w:ascii="LM Roman 10" w:eastAsia="Times New Roman" w:hAnsi="LM Roman 10" w:cs="Consolas"/>
+                <w:color w:val="000000"/>
+                <w:lang w:val="en-US" w:eastAsia="es-ES"/>
+              </w:rPr>
+              <w:t xml:space="preserve"> evaluated</w:t>
+            </w:r>
+            <w:r>
+              <w:rPr>
+                <w:rFonts w:ascii="LM Roman 10" w:eastAsia="Times New Roman" w:hAnsi="LM Roman 10" w:cs="Consolas"/>
+                <w:color w:val="000000"/>
+                <w:lang w:val="en-US" w:eastAsia="es-ES"/>
+              </w:rPr>
+              <w:t xml:space="preserve"> for each element of </w:t>
+            </w:r>
+            <w:r>
+              <w:rPr>
+                <w:rFonts w:ascii="LM Roman 10" w:eastAsia="Times New Roman" w:hAnsi="LM Roman 10" w:cs="Consolas"/>
+                <w:color w:val="000000"/>
+                <w:lang w:val="en-US" w:eastAsia="es-ES"/>
+              </w:rPr>
+              <w:t xml:space="preserve">matrix </w:t>
+            </w:r>
+            <w:r>
+              <w:rPr>
+                <w:rFonts w:ascii="LM Roman 10" w:eastAsia="Times New Roman" w:hAnsi="LM Roman 10" w:cs="Consolas"/>
+                <w:i/>
+                <w:color w:val="000000"/>
+                <w:lang w:val="en-US" w:eastAsia="es-ES"/>
+              </w:rPr>
+              <w:t>A</w:t>
+            </w:r>
+          </w:p>
+          <w:p>
+            <w:pPr>
+              <w:cnfStyle w:val="000000100000" w:firstRow="0" w:lastRow="0" w:firstColumn="0" w:lastColumn="0" w:oddVBand="0" w:evenVBand="0" w:oddHBand="1" w:evenHBand="0" w:firstRowFirstColumn="0" w:firstRowLastColumn="0" w:lastRowFirstColumn="0" w:lastRowLastColumn="0"/>
+              <w:rPr>
+                <w:rFonts w:ascii="LM Roman 10" w:eastAsia="Times New Roman" w:hAnsi="LM Roman 10" w:cs="Consolas"/>
+                <w:color w:val="000000"/>
+                <w:lang w:val="en-US" w:eastAsia="es-ES"/>
+              </w:rPr>
+            </w:pPr>
+            <w:r>
+              <w:rPr>
+                <w:rFonts w:ascii="LM Roman 10" w:eastAsia="Times New Roman" w:hAnsi="LM Roman 10" w:cs="Consolas"/>
+                <w:color w:val="000000"/>
+                <w:lang w:val="en-US" w:eastAsia="es-ES"/>
+              </w:rPr>
+              <w:t>Examples:</w:t>
+            </w:r>
+          </w:p>
+          <w:p>
+            <w:pPr>
+              <w:cnfStyle w:val="000000100000" w:firstRow="0" w:lastRow="0" w:firstColumn="0" w:lastColumn="0" w:oddVBand="0" w:evenVBand="0" w:oddHBand="1" w:evenHBand="0" w:firstRowFirstColumn="0" w:firstRowLastColumn="0" w:lastRowFirstColumn="0" w:lastRowLastColumn="0"/>
+              <w:rPr>
+                <w:rFonts w:ascii="Consolas" w:eastAsia="Times New Roman" w:hAnsi="Consolas" w:cs="Consolas"/>
+                <w:color w:val="000000"/>
+                <w:lang w:val="en-US" w:eastAsia="es-ES"/>
+              </w:rPr>
+            </w:pPr>
+            <w:r>
+              <w:rPr>
+                <w:rFonts w:ascii="Consolas" w:eastAsia="Times New Roman" w:hAnsi="Consolas" w:cs="Consolas"/>
+                <w:color w:val="000000"/>
+                <w:lang w:val="en-US" w:eastAsia="es-ES"/>
+              </w:rPr>
+              <w:t>M=</w:t>
+            </w:r>
+            <w:proofErr w:type="spellStart"/>
+            <w:r>
+              <w:rPr>
+                <w:rFonts w:ascii="Consolas" w:eastAsia="Times New Roman" w:hAnsi="Consolas" w:cs="Consolas"/>
+                <w:color w:val="000000"/>
+                <w:lang w:val="en-US" w:eastAsia="es-ES"/>
+              </w:rPr>
+              <w:t>mtx_fxptp</w:t>
+            </w:r>
+            <w:proofErr w:type="spellEnd"/>
+            <w:r>
+              <w:rPr>
+                <w:rFonts w:ascii="Consolas" w:eastAsia="Times New Roman" w:hAnsi="Consolas" w:cs="Consolas"/>
+                <w:color w:val="000000"/>
+                <w:lang w:val="en-US" w:eastAsia="es-ES"/>
+              </w:rPr>
+              <w:t xml:space="preserve">(A, sin);  </w:t>
+            </w:r>
+            <w:r>
+              <w:rPr>
+                <w:rFonts w:ascii="Consolas" w:eastAsia="Times New Roman" w:hAnsi="Consolas" w:cs="Consolas"/>
+                <w:color w:val="000000"/>
+                <w:lang w:eastAsia="es-ES"/>
+              </w:rPr>
+              <w:sym w:font="Wingdings" w:char="F0E0"/>
+            </w:r>
+            <w:r>
+              <w:rPr>
+                <w:rFonts w:ascii="Consolas" w:eastAsia="Times New Roman" w:hAnsi="Consolas" w:cs="Consolas"/>
+                <w:color w:val="000000"/>
+                <w:lang w:val="en-US" w:eastAsia="es-ES"/>
+              </w:rPr>
+              <w:t xml:space="preserve"> </w:t>
+            </w:r>
+            <w:r>
+              <w:rPr>
+                <w:rFonts w:ascii="LM Roman 10" w:eastAsia="Times New Roman" w:hAnsi="LM Roman 10" w:cs="Consolas"/>
+                <w:color w:val="000000"/>
+                <w:lang w:val="en-US" w:eastAsia="es-ES"/>
+              </w:rPr>
+              <w:t>Element-wise sine</w:t>
+            </w:r>
+          </w:p>
+          <w:p>
+            <w:pPr>
+              <w:cnfStyle w:val="000000100000" w:firstRow="0" w:lastRow="0" w:firstColumn="0" w:lastColumn="0" w:oddVBand="0" w:evenVBand="0" w:oddHBand="1" w:evenHBand="0" w:firstRowFirstColumn="0" w:firstRowLastColumn="0" w:lastRowFirstColumn="0" w:lastRowLastColumn="0"/>
+              <w:rPr>
+                <w:rFonts w:ascii="LM Roman 10" w:eastAsia="Times New Roman" w:hAnsi="LM Roman 10" w:cs="Consolas"/>
+                <w:color w:val="000000"/>
+                <w:lang w:val="en-US" w:eastAsia="es-ES"/>
+              </w:rPr>
+            </w:pPr>
+            <w:r>
+              <w:rPr>
+                <w:rFonts w:ascii="Consolas" w:eastAsia="Times New Roman" w:hAnsi="Consolas" w:cs="Consolas"/>
+                <w:color w:val="000000"/>
+                <w:lang w:val="en-US" w:eastAsia="es-ES"/>
+              </w:rPr>
+              <w:t>M=</w:t>
+            </w:r>
+            <w:proofErr w:type="spellStart"/>
+            <w:r>
+              <w:rPr>
+                <w:rFonts w:ascii="Consolas" w:eastAsia="Times New Roman" w:hAnsi="Consolas" w:cs="Consolas"/>
+                <w:color w:val="000000"/>
+                <w:lang w:val="en-US" w:eastAsia="es-ES"/>
+              </w:rPr>
+              <w:t>mtx_fxptp</w:t>
+            </w:r>
+            <w:proofErr w:type="spellEnd"/>
+            <w:r>
+              <w:rPr>
+                <w:rFonts w:ascii="Consolas" w:eastAsia="Times New Roman" w:hAnsi="Consolas" w:cs="Consolas"/>
+                <w:color w:val="000000"/>
+                <w:lang w:val="en-US" w:eastAsia="es-ES"/>
+              </w:rPr>
+              <w:t xml:space="preserve">(A, </w:t>
+            </w:r>
+            <w:proofErr w:type="spellStart"/>
+            <w:r>
+              <w:rPr>
+                <w:rFonts w:ascii="Consolas" w:eastAsia="Times New Roman" w:hAnsi="Consolas" w:cs="Consolas"/>
+                <w:color w:val="000000"/>
+                <w:lang w:val="en-US" w:eastAsia="es-ES"/>
+              </w:rPr>
+              <w:t>fabs</w:t>
+            </w:r>
+            <w:proofErr w:type="spellEnd"/>
+            <w:r>
+              <w:rPr>
+                <w:rFonts w:ascii="Consolas" w:eastAsia="Times New Roman" w:hAnsi="Consolas" w:cs="Consolas"/>
+                <w:color w:val="000000"/>
+                <w:lang w:val="en-US" w:eastAsia="es-ES"/>
+              </w:rPr>
+              <w:t xml:space="preserve">); </w:t>
+            </w:r>
+            <w:r>
+              <w:rPr>
+                <w:rFonts w:ascii="Consolas" w:eastAsia="Times New Roman" w:hAnsi="Consolas" w:cs="Consolas"/>
+                <w:color w:val="000000"/>
+                <w:lang w:eastAsia="es-ES"/>
+              </w:rPr>
+              <w:sym w:font="Wingdings" w:char="F0E0"/>
+            </w:r>
+            <w:r>
+              <w:rPr>
+                <w:rFonts w:ascii="Consolas" w:eastAsia="Times New Roman" w:hAnsi="Consolas" w:cs="Consolas"/>
+                <w:color w:val="000000"/>
+                <w:lang w:val="en-US" w:eastAsia="es-ES"/>
+              </w:rPr>
+              <w:t xml:space="preserve"> </w:t>
+            </w:r>
+            <w:r>
+              <w:rPr>
+                <w:rFonts w:ascii="LM Roman 10" w:eastAsia="Times New Roman" w:hAnsi="LM Roman 10" w:cs="Consolas"/>
+                <w:color w:val="000000"/>
+                <w:lang w:val="en-US" w:eastAsia="es-ES"/>
+              </w:rPr>
+              <w:t>Element-wise absolute value</w:t>
+            </w:r>
+          </w:p>
+        </w:tc>
+        <w:tc>
+          <w:tcPr>
+            <w:tcW w:w="3179" w:type="dxa"/>
+            <w:tcBorders>
+              <w:left w:val="single" w:sz="4" w:space="0" w:color="auto"/>
+            </w:tcBorders>
+            <w:noWrap/>
+          </w:tcPr>
+          <w:p>
+            <w:pPr>
+              <w:cnfStyle w:val="000000100000" w:firstRow="0" w:lastRow="0" w:firstColumn="0" w:lastColumn="0" w:oddVBand="0" w:evenVBand="0" w:oddHBand="1" w:evenHBand="0" w:firstRowFirstColumn="0" w:firstRowLastColumn="0" w:lastRowFirstColumn="0" w:lastRowLastColumn="0"/>
+              <w:rPr>
+                <w:rFonts w:ascii="Consolas" w:eastAsia="Times New Roman" w:hAnsi="Consolas" w:cs="Consolas"/>
+                <w:color w:val="000000"/>
+                <w:lang w:eastAsia="es-ES"/>
+              </w:rPr>
+            </w:pPr>
+            <w:r>
+              <w:rPr>
+                <w:rFonts w:ascii="Consolas" w:eastAsia="Times New Roman" w:hAnsi="Consolas" w:cs="Consolas"/>
+                <w:color w:val="000000"/>
+                <w:lang w:eastAsia="es-ES"/>
+              </w:rPr>
+              <w:t>M=</w:t>
+            </w:r>
+            <w:proofErr w:type="spellStart"/>
+            <w:r>
+              <w:rPr>
+                <w:rFonts w:ascii="Consolas" w:eastAsia="Times New Roman" w:hAnsi="Consolas" w:cs="Consolas"/>
+                <w:color w:val="000000"/>
+                <w:lang w:eastAsia="es-ES"/>
+              </w:rPr>
+              <w:t>fx</w:t>
+            </w:r>
+            <w:proofErr w:type="spellEnd"/>
+            <w:r>
+              <w:rPr>
+                <w:rFonts w:ascii="Consolas" w:eastAsia="Times New Roman" w:hAnsi="Consolas" w:cs="Consolas"/>
+                <w:color w:val="000000"/>
+                <w:lang w:eastAsia="es-ES"/>
+              </w:rPr>
+              <w:t>(A)</w:t>
+            </w:r>
+          </w:p>
+        </w:tc>
+      </w:tr>
+      <w:tr>
+        <w:trPr>
           <w:trHeight w:val="300"/>
           <w:jc w:val="center"/>
         </w:trPr>
@@ -12980,6 +13373,7 @@
       </w:tr>
       <w:tr>
         <w:trPr>
+          <w:cnfStyle w:val="000000100000" w:firstRow="0" w:lastRow="0" w:firstColumn="0" w:lastColumn="0" w:oddVBand="0" w:evenVBand="0" w:oddHBand="1" w:evenHBand="0" w:firstRowFirstColumn="0" w:firstRowLastColumn="0" w:lastRowFirstColumn="0" w:lastRowLastColumn="0"/>
           <w:trHeight w:val="300"/>
           <w:jc w:val="center"/>
         </w:trPr>
@@ -13068,7 +13462,7 @@
           </w:tcPr>
           <w:p>
             <w:pPr>
-              <w:cnfStyle w:val="000000000000" w:firstRow="0" w:lastRow="0" w:firstColumn="0" w:lastColumn="0" w:oddVBand="0" w:evenVBand="0" w:oddHBand="0" w:evenHBand="0" w:firstRowFirstColumn="0" w:firstRowLastColumn="0" w:lastRowFirstColumn="0" w:lastRowLastColumn="0"/>
+              <w:cnfStyle w:val="000000100000" w:firstRow="0" w:lastRow="0" w:firstColumn="0" w:lastColumn="0" w:oddVBand="0" w:evenVBand="0" w:oddHBand="1" w:evenHBand="0" w:firstRowFirstColumn="0" w:firstRowLastColumn="0" w:lastRowFirstColumn="0" w:lastRowLastColumn="0"/>
               <w:rPr>
                 <w:rFonts w:ascii="LM Roman 10" w:eastAsia="Times New Roman" w:hAnsi="LM Roman 10" w:cs="Consolas"/>
                 <w:color w:val="000000"/>
@@ -13122,7 +13516,7 @@
           </w:tcPr>
           <w:p>
             <w:pPr>
-              <w:cnfStyle w:val="000000000000" w:firstRow="0" w:lastRow="0" w:firstColumn="0" w:lastColumn="0" w:oddVBand="0" w:evenVBand="0" w:oddHBand="0" w:evenHBand="0" w:firstRowFirstColumn="0" w:firstRowLastColumn="0" w:lastRowFirstColumn="0" w:lastRowLastColumn="0"/>
+              <w:cnfStyle w:val="000000100000" w:firstRow="0" w:lastRow="0" w:firstColumn="0" w:lastColumn="0" w:oddVBand="0" w:evenVBand="0" w:oddHBand="1" w:evenHBand="0" w:firstRowFirstColumn="0" w:firstRowLastColumn="0" w:lastRowFirstColumn="0" w:lastRowLastColumn="0"/>
               <w:rPr>
                 <w:rFonts w:ascii="Consolas" w:eastAsia="Times New Roman" w:hAnsi="Consolas" w:cs="Consolas"/>
                 <w:color w:val="000000"/>
@@ -13136,184 +13530,6 @@
                 <w:lang w:eastAsia="es-ES"/>
               </w:rPr>
               <w:t>M=[A;</w:t>
-            </w:r>
-            <w:r>
-              <w:rPr>
-                <w:rFonts w:ascii="Consolas" w:eastAsia="Times New Roman" w:hAnsi="Consolas" w:cs="Consolas"/>
-                <w:color w:val="000000"/>
-                <w:lang w:eastAsia="es-ES"/>
-              </w:rPr>
-              <w:t>B]</w:t>
-            </w:r>
-          </w:p>
-        </w:tc>
-      </w:tr>
-      <w:tr>
-        <w:trPr>
-          <w:cnfStyle w:val="000000100000" w:firstRow="0" w:lastRow="0" w:firstColumn="0" w:lastColumn="0" w:oddVBand="0" w:evenVBand="0" w:oddHBand="1" w:evenHBand="0" w:firstRowFirstColumn="0" w:firstRowLastColumn="0" w:lastRowFirstColumn="0" w:lastRowLastColumn="0"/>
-          <w:trHeight w:val="300"/>
-          <w:jc w:val="center"/>
-        </w:trPr>
-        <w:tc>
-          <w:tcPr>
-            <w:cnfStyle w:val="001000000000" w:firstRow="0" w:lastRow="0" w:firstColumn="1" w:lastColumn="0" w:oddVBand="0" w:evenVBand="0" w:oddHBand="0" w:evenHBand="0" w:firstRowFirstColumn="0" w:firstRowLastColumn="0" w:lastRowFirstColumn="0" w:lastRowLastColumn="0"/>
-            <w:tcW w:w="4692" w:type="dxa"/>
-            <w:tcBorders>
-              <w:right w:val="single" w:sz="4" w:space="0" w:color="auto"/>
-            </w:tcBorders>
-            <w:noWrap/>
-            <w:hideMark/>
-          </w:tcPr>
-          <w:p>
-            <w:pPr>
-              <w:rPr>
-                <w:rFonts w:ascii="Consolas" w:eastAsia="Times New Roman" w:hAnsi="Consolas" w:cs="Consolas"/>
-                <w:color w:val="000000"/>
-                <w:lang w:val="en-US" w:eastAsia="es-ES"/>
-              </w:rPr>
-            </w:pPr>
-            <w:r>
-              <w:rPr>
-                <w:rFonts w:ascii="Consolas" w:eastAsia="Times New Roman" w:hAnsi="Consolas" w:cs="Consolas"/>
-                <w:color w:val="000000"/>
-                <w:lang w:val="en-US" w:eastAsia="es-ES"/>
-              </w:rPr>
-              <w:t>M=</w:t>
-            </w:r>
-            <w:proofErr w:type="spellStart"/>
-            <w:r>
-              <w:rPr>
-                <w:rFonts w:ascii="Consolas" w:eastAsia="Times New Roman" w:hAnsi="Consolas" w:cs="Consolas"/>
-                <w:color w:val="000000"/>
-                <w:lang w:val="en-US" w:eastAsia="es-ES"/>
-              </w:rPr>
-              <w:t>m</w:t>
-            </w:r>
-            <w:r>
-              <w:rPr>
-                <w:rFonts w:ascii="Consolas" w:eastAsia="Times New Roman" w:hAnsi="Consolas" w:cs="Consolas"/>
-                <w:color w:val="000000"/>
-                <w:lang w:val="en-US" w:eastAsia="es-ES"/>
-              </w:rPr>
-              <w:t>t</w:t>
-            </w:r>
-            <w:r>
-              <w:rPr>
-                <w:rFonts w:ascii="Consolas" w:eastAsia="Times New Roman" w:hAnsi="Consolas" w:cs="Consolas"/>
-                <w:color w:val="000000"/>
-                <w:lang w:val="en-US" w:eastAsia="es-ES"/>
-              </w:rPr>
-              <w:t>x</w:t>
-            </w:r>
-            <w:r>
-              <w:rPr>
-                <w:rFonts w:ascii="Consolas" w:eastAsia="Times New Roman" w:hAnsi="Consolas" w:cs="Consolas"/>
-                <w:color w:val="000000"/>
-                <w:lang w:val="en-US" w:eastAsia="es-ES"/>
-              </w:rPr>
-              <w:t>_hcat</w:t>
-            </w:r>
-            <w:proofErr w:type="spellEnd"/>
-            <w:r>
-              <w:rPr>
-                <w:rFonts w:ascii="Consolas" w:eastAsia="Times New Roman" w:hAnsi="Consolas" w:cs="Consolas"/>
-                <w:color w:val="000000"/>
-                <w:lang w:val="en-US" w:eastAsia="es-ES"/>
-              </w:rPr>
-              <w:t>(A,B)</w:t>
-            </w:r>
-          </w:p>
-        </w:tc>
-        <w:tc>
-          <w:tcPr>
-            <w:tcW w:w="8633" w:type="dxa"/>
-            <w:tcBorders>
-              <w:top w:val="nil"/>
-              <w:left w:val="single" w:sz="4" w:space="0" w:color="auto"/>
-              <w:bottom w:val="nil"/>
-              <w:right w:val="single" w:sz="4" w:space="0" w:color="auto"/>
-            </w:tcBorders>
-            <w:hideMark/>
-          </w:tcPr>
-          <w:p>
-            <w:pPr>
-              <w:cnfStyle w:val="000000100000" w:firstRow="0" w:lastRow="0" w:firstColumn="0" w:lastColumn="0" w:oddVBand="0" w:evenVBand="0" w:oddHBand="1" w:evenHBand="0" w:firstRowFirstColumn="0" w:firstRowLastColumn="0" w:lastRowFirstColumn="0" w:lastRowLastColumn="0"/>
-              <w:rPr>
-                <w:rFonts w:ascii="LM Roman 10" w:eastAsia="Times New Roman" w:hAnsi="LM Roman 10" w:cs="Consolas"/>
-                <w:color w:val="000000"/>
-                <w:lang w:val="en-US" w:eastAsia="es-ES"/>
-              </w:rPr>
-            </w:pPr>
-            <w:r>
-              <w:rPr>
-                <w:rFonts w:ascii="LM Roman 10" w:eastAsia="Times New Roman" w:hAnsi="LM Roman 10" w:cs="Consolas"/>
-                <w:color w:val="000000"/>
-                <w:lang w:val="en-US" w:eastAsia="es-ES"/>
-              </w:rPr>
-              <w:t xml:space="preserve">Returns </w:t>
-            </w:r>
-            <w:r>
-              <w:rPr>
-                <w:rFonts w:ascii="LM Roman 10" w:eastAsia="Times New Roman" w:hAnsi="LM Roman 10" w:cs="Consolas"/>
-                <w:i/>
-                <w:color w:val="000000"/>
-                <w:lang w:val="en-US" w:eastAsia="es-ES"/>
-              </w:rPr>
-              <w:t xml:space="preserve">[A </w:t>
-            </w:r>
-            <w:r>
-              <w:rPr>
-                <w:rFonts w:ascii="LM Roman 10" w:eastAsia="Times New Roman" w:hAnsi="LM Roman 10" w:cs="Consolas"/>
-                <w:i/>
-                <w:color w:val="000000"/>
-                <w:lang w:val="en-US" w:eastAsia="es-ES"/>
-              </w:rPr>
-              <w:t>,</w:t>
-            </w:r>
-            <w:r>
-              <w:rPr>
-                <w:rFonts w:ascii="LM Roman 10" w:eastAsia="Times New Roman" w:hAnsi="LM Roman 10" w:cs="Consolas"/>
-                <w:i/>
-                <w:color w:val="000000"/>
-                <w:lang w:val="en-US" w:eastAsia="es-ES"/>
-              </w:rPr>
-              <w:t xml:space="preserve"> B]</w:t>
-            </w:r>
-            <w:r>
-              <w:rPr>
-                <w:rFonts w:ascii="LM Roman 10" w:eastAsia="Times New Roman" w:hAnsi="LM Roman 10" w:cs="Consolas"/>
-                <w:color w:val="000000"/>
-                <w:lang w:val="en-US" w:eastAsia="es-ES"/>
-              </w:rPr>
-              <w:t xml:space="preserve">  (Horizontal concatenation - append by rows)</w:t>
-            </w:r>
-          </w:p>
-        </w:tc>
-        <w:tc>
-          <w:tcPr>
-            <w:tcW w:w="3179" w:type="dxa"/>
-            <w:tcBorders>
-              <w:left w:val="single" w:sz="4" w:space="0" w:color="auto"/>
-            </w:tcBorders>
-            <w:noWrap/>
-            <w:hideMark/>
-          </w:tcPr>
-          <w:p>
-            <w:pPr>
-              <w:cnfStyle w:val="000000100000" w:firstRow="0" w:lastRow="0" w:firstColumn="0" w:lastColumn="0" w:oddVBand="0" w:evenVBand="0" w:oddHBand="1" w:evenHBand="0" w:firstRowFirstColumn="0" w:firstRowLastColumn="0" w:lastRowFirstColumn="0" w:lastRowLastColumn="0"/>
-              <w:rPr>
-                <w:rFonts w:ascii="Consolas" w:eastAsia="Times New Roman" w:hAnsi="Consolas" w:cs="Consolas"/>
-                <w:color w:val="000000"/>
-                <w:lang w:eastAsia="es-ES"/>
-              </w:rPr>
-            </w:pPr>
-            <w:r>
-              <w:rPr>
-                <w:rFonts w:ascii="Consolas" w:eastAsia="Times New Roman" w:hAnsi="Consolas" w:cs="Consolas"/>
-                <w:color w:val="000000"/>
-                <w:lang w:eastAsia="es-ES"/>
-              </w:rPr>
-              <w:t>M=[A,</w:t>
             </w:r>
             <w:r>
               <w:rPr>
@@ -13339,20 +13555,21 @@
               <w:right w:val="single" w:sz="4" w:space="0" w:color="auto"/>
             </w:tcBorders>
             <w:noWrap/>
+            <w:hideMark/>
           </w:tcPr>
           <w:p>
             <w:pPr>
               <w:rPr>
                 <w:rFonts w:ascii="Consolas" w:eastAsia="Times New Roman" w:hAnsi="Consolas" w:cs="Consolas"/>
                 <w:color w:val="000000"/>
-                <w:lang w:eastAsia="es-ES"/>
-              </w:rPr>
-            </w:pPr>
-            <w:r>
-              <w:rPr>
-                <w:rFonts w:ascii="Consolas" w:eastAsia="Times New Roman" w:hAnsi="Consolas" w:cs="Consolas"/>
-                <w:color w:val="000000"/>
-                <w:lang w:eastAsia="es-ES"/>
+                <w:lang w:val="en-US" w:eastAsia="es-ES"/>
+              </w:rPr>
+            </w:pPr>
+            <w:r>
+              <w:rPr>
+                <w:rFonts w:ascii="Consolas" w:eastAsia="Times New Roman" w:hAnsi="Consolas" w:cs="Consolas"/>
+                <w:color w:val="000000"/>
+                <w:lang w:val="en-US" w:eastAsia="es-ES"/>
               </w:rPr>
               <w:t>M=</w:t>
             </w:r>
@@ -13361,26 +13578,42 @@
               <w:rPr>
                 <w:rFonts w:ascii="Consolas" w:eastAsia="Times New Roman" w:hAnsi="Consolas" w:cs="Consolas"/>
                 <w:color w:val="000000"/>
-                <w:lang w:eastAsia="es-ES"/>
-              </w:rPr>
-              <w:t>mtx_vcatn</w:t>
+                <w:lang w:val="en-US" w:eastAsia="es-ES"/>
+              </w:rPr>
+              <w:t>m</w:t>
+            </w:r>
+            <w:r>
+              <w:rPr>
+                <w:rFonts w:ascii="Consolas" w:eastAsia="Times New Roman" w:hAnsi="Consolas" w:cs="Consolas"/>
+                <w:color w:val="000000"/>
+                <w:lang w:val="en-US" w:eastAsia="es-ES"/>
+              </w:rPr>
+              <w:t>t</w:t>
+            </w:r>
+            <w:r>
+              <w:rPr>
+                <w:rFonts w:ascii="Consolas" w:eastAsia="Times New Roman" w:hAnsi="Consolas" w:cs="Consolas"/>
+                <w:color w:val="000000"/>
+                <w:lang w:val="en-US" w:eastAsia="es-ES"/>
+              </w:rPr>
+              <w:t>x</w:t>
+            </w:r>
+            <w:r>
+              <w:rPr>
+                <w:rFonts w:ascii="Consolas" w:eastAsia="Times New Roman" w:hAnsi="Consolas" w:cs="Consolas"/>
+                <w:color w:val="000000"/>
+                <w:lang w:val="en-US" w:eastAsia="es-ES"/>
+              </w:rPr>
+              <w:t>_hcat</w:t>
             </w:r>
             <w:proofErr w:type="spellEnd"/>
             <w:r>
               <w:rPr>
                 <w:rFonts w:ascii="Consolas" w:eastAsia="Times New Roman" w:hAnsi="Consolas" w:cs="Consolas"/>
                 <w:color w:val="000000"/>
-                <w:lang w:eastAsia="es-ES"/>
-              </w:rPr>
-              <w:t>(A,B,C,…,X,Y,Z</w:t>
-            </w:r>
-            <w:r>
-              <w:rPr>
-                <w:rFonts w:ascii="Consolas" w:eastAsia="Times New Roman" w:hAnsi="Consolas" w:cs="Consolas"/>
-                <w:color w:val="000000"/>
-                <w:lang w:eastAsia="es-ES"/>
-              </w:rPr>
-              <w:t>)</w:t>
+                <w:lang w:val="en-US" w:eastAsia="es-ES"/>
+              </w:rPr>
+              <w:t>(A,B)</w:t>
             </w:r>
           </w:p>
         </w:tc>
@@ -13393,21 +13626,24 @@
               <w:bottom w:val="nil"/>
               <w:right w:val="single" w:sz="4" w:space="0" w:color="auto"/>
             </w:tcBorders>
+            <w:hideMark/>
           </w:tcPr>
           <w:p>
             <w:pPr>
               <w:cnfStyle w:val="000000000000" w:firstRow="0" w:lastRow="0" w:firstColumn="0" w:lastColumn="0" w:oddVBand="0" w:evenVBand="0" w:oddHBand="0" w:evenHBand="0" w:firstRowFirstColumn="0" w:firstRowLastColumn="0" w:lastRowFirstColumn="0" w:lastRowLastColumn="0"/>
               <w:rPr>
-                <w:lang w:val="en-US"/>
-              </w:rPr>
-            </w:pPr>
-            <w:r>
-              <w:rPr>
-                <w:rFonts w:ascii="LM Roman 10" w:eastAsia="Times New Roman" w:hAnsi="LM Roman 10" w:cs="Consolas"/>
-                <w:color w:val="000000"/>
-                <w:lang w:val="en-US" w:eastAsia="es-ES"/>
-              </w:rPr>
-              <w:t xml:space="preserve">Return </w:t>
+                <w:rFonts w:ascii="LM Roman 10" w:eastAsia="Times New Roman" w:hAnsi="LM Roman 10" w:cs="Consolas"/>
+                <w:color w:val="000000"/>
+                <w:lang w:val="en-US" w:eastAsia="es-ES"/>
+              </w:rPr>
+            </w:pPr>
+            <w:r>
+              <w:rPr>
+                <w:rFonts w:ascii="LM Roman 10" w:eastAsia="Times New Roman" w:hAnsi="LM Roman 10" w:cs="Consolas"/>
+                <w:color w:val="000000"/>
+                <w:lang w:val="en-US" w:eastAsia="es-ES"/>
+              </w:rPr>
+              <w:t xml:space="preserve">Returns </w:t>
             </w:r>
             <w:r>
               <w:rPr>
@@ -13416,21 +13652,33 @@
                 <w:color w:val="000000"/>
                 <w:lang w:val="en-US" w:eastAsia="es-ES"/>
               </w:rPr>
-              <w:t>[A ; B ; C; … , X ; Y ; Z]</w:t>
-            </w:r>
-            <w:r>
-              <w:rPr>
-                <w:lang w:val="en-US"/>
-              </w:rPr>
-              <w:t xml:space="preserve"> </w:t>
-            </w:r>
-            <w:r>
-              <w:rPr>
-                <w:rFonts w:ascii="LM Roman 10" w:eastAsia="Times New Roman" w:hAnsi="LM Roman 10" w:cs="Consolas"/>
-                <w:color w:val="000000"/>
-                <w:lang w:val="en-US" w:eastAsia="es-ES"/>
-              </w:rPr>
-              <w:t>(Vertical concatenation - append by columns)</w:t>
+              <w:t xml:space="preserve">[A </w:t>
+            </w:r>
+            <w:r>
+              <w:rPr>
+                <w:rFonts w:ascii="LM Roman 10" w:eastAsia="Times New Roman" w:hAnsi="LM Roman 10" w:cs="Consolas"/>
+                <w:i/>
+                <w:color w:val="000000"/>
+                <w:lang w:val="en-US" w:eastAsia="es-ES"/>
+              </w:rPr>
+              <w:t>,</w:t>
+            </w:r>
+            <w:r>
+              <w:rPr>
+                <w:rFonts w:ascii="LM Roman 10" w:eastAsia="Times New Roman" w:hAnsi="LM Roman 10" w:cs="Consolas"/>
+                <w:i/>
+                <w:color w:val="000000"/>
+                <w:lang w:val="en-US" w:eastAsia="es-ES"/>
+              </w:rPr>
+              <w:t xml:space="preserve"> B]</w:t>
+            </w:r>
+            <w:r>
+              <w:rPr>
+                <w:rFonts w:ascii="LM Roman 10" w:eastAsia="Times New Roman" w:hAnsi="LM Roman 10" w:cs="Consolas"/>
+                <w:color w:val="000000"/>
+                <w:lang w:val="en-US" w:eastAsia="es-ES"/>
+              </w:rPr>
+              <w:t xml:space="preserve">  (Horizontal concatenation - append by rows)</w:t>
             </w:r>
           </w:p>
         </w:tc>
@@ -13441,6 +13689,7 @@
               <w:left w:val="single" w:sz="4" w:space="0" w:color="auto"/>
             </w:tcBorders>
             <w:noWrap/>
+            <w:hideMark/>
           </w:tcPr>
           <w:p>
             <w:pPr>
@@ -13457,23 +13706,15 @@
                 <w:color w:val="000000"/>
                 <w:lang w:eastAsia="es-ES"/>
               </w:rPr>
-              <w:t>M=[</w:t>
-            </w:r>
-            <w:r>
-              <w:rPr>
-                <w:rFonts w:ascii="Consolas" w:eastAsia="Times New Roman" w:hAnsi="Consolas" w:cs="Consolas"/>
-                <w:color w:val="000000"/>
-                <w:lang w:val="en-US" w:eastAsia="es-ES"/>
-              </w:rPr>
-              <w:t>A;B;C;…;X;Y;Z</w:t>
-            </w:r>
-            <w:r>
-              <w:rPr>
-                <w:rFonts w:ascii="Consolas" w:eastAsia="Times New Roman" w:hAnsi="Consolas" w:cs="Consolas"/>
-                <w:color w:val="000000"/>
-                <w:lang w:eastAsia="es-ES"/>
-              </w:rPr>
-              <w:t>]</w:t>
+              <w:t>M=[A,</w:t>
+            </w:r>
+            <w:r>
+              <w:rPr>
+                <w:rFonts w:ascii="Consolas" w:eastAsia="Times New Roman" w:hAnsi="Consolas" w:cs="Consolas"/>
+                <w:color w:val="000000"/>
+                <w:lang w:eastAsia="es-ES"/>
+              </w:rPr>
+              <w:t>B]</w:t>
             </w:r>
           </w:p>
         </w:tc>
@@ -13516,7 +13757,7 @@
                 <w:color w:val="000000"/>
                 <w:lang w:eastAsia="es-ES"/>
               </w:rPr>
-              <w:t>mtx_hcatn</w:t>
+              <w:t>mtx_vcatn</w:t>
             </w:r>
             <w:proofErr w:type="spellEnd"/>
             <w:r>
@@ -13569,7 +13810,7 @@
                 <w:color w:val="000000"/>
                 <w:lang w:val="en-US" w:eastAsia="es-ES"/>
               </w:rPr>
-              <w:t>[A , B , C, … , X , Y , Z]</w:t>
+              <w:t>[A ; B ; C; … , X ; Y ; Z]</w:t>
             </w:r>
             <w:r>
               <w:rPr>
@@ -13583,23 +13824,7 @@
                 <w:color w:val="000000"/>
                 <w:lang w:val="en-US" w:eastAsia="es-ES"/>
               </w:rPr>
-              <w:t xml:space="preserve">(Horizontal concatenation - append by </w:t>
-            </w:r>
-            <w:r>
-              <w:rPr>
-                <w:rFonts w:ascii="LM Roman 10" w:eastAsia="Times New Roman" w:hAnsi="LM Roman 10" w:cs="Consolas"/>
-                <w:color w:val="000000"/>
-                <w:lang w:val="en-US" w:eastAsia="es-ES"/>
-              </w:rPr>
-              <w:t>rows</w:t>
-            </w:r>
-            <w:r>
-              <w:rPr>
-                <w:rFonts w:ascii="LM Roman 10" w:eastAsia="Times New Roman" w:hAnsi="LM Roman 10" w:cs="Consolas"/>
-                <w:color w:val="000000"/>
-                <w:lang w:val="en-US" w:eastAsia="es-ES"/>
-              </w:rPr>
-              <w:t>)</w:t>
+              <w:t>(Vertical concatenation - append by columns)</w:t>
             </w:r>
           </w:p>
         </w:tc>
@@ -13634,7 +13859,7 @@
                 <w:color w:val="000000"/>
                 <w:lang w:val="en-US" w:eastAsia="es-ES"/>
               </w:rPr>
-              <w:t>A,B,C,…,X,Y,Z</w:t>
+              <w:t>A;B;C;…;X;Y;Z</w:t>
             </w:r>
             <w:r>
               <w:rPr>
@@ -13643,192 +13868,6 @@
                 <w:lang w:eastAsia="es-ES"/>
               </w:rPr>
               <w:t>]</w:t>
-            </w:r>
-          </w:p>
-        </w:tc>
-      </w:tr>
-      <w:tr>
-        <w:trPr>
-          <w:trHeight w:val="300"/>
-          <w:jc w:val="center"/>
-        </w:trPr>
-        <w:tc>
-          <w:tcPr>
-            <w:cnfStyle w:val="001000000000" w:firstRow="0" w:lastRow="0" w:firstColumn="1" w:lastColumn="0" w:oddVBand="0" w:evenVBand="0" w:oddHBand="0" w:evenHBand="0" w:firstRowFirstColumn="0" w:firstRowLastColumn="0" w:lastRowFirstColumn="0" w:lastRowLastColumn="0"/>
-            <w:tcW w:w="16504" w:type="dxa"/>
-            <w:gridSpan w:val="3"/>
-            <w:shd w:val="pct55" w:color="auto" w:fill="auto"/>
-            <w:noWrap/>
-            <w:hideMark/>
-          </w:tcPr>
-          <w:p>
-            <w:pPr>
-              <w:jc w:val="center"/>
-              <w:rPr>
-                <w:rFonts w:ascii="LM Roman 10" w:eastAsia="Times New Roman" w:hAnsi="LM Roman 10" w:cs="Consolas"/>
-                <w:color w:val="FFFFFF" w:themeColor="background1"/>
-                <w:lang w:eastAsia="es-ES"/>
-              </w:rPr>
-            </w:pPr>
-            <w:proofErr w:type="spellStart"/>
-            <w:r>
-              <w:rPr>
-                <w:rFonts w:ascii="LM Roman 10" w:eastAsia="Times New Roman" w:hAnsi="LM Roman 10" w:cs="Consolas"/>
-                <w:color w:val="FFFFFF" w:themeColor="background1"/>
-                <w:lang w:eastAsia="es-ES"/>
-              </w:rPr>
-              <w:t>Visualization</w:t>
-            </w:r>
-            <w:proofErr w:type="spellEnd"/>
-          </w:p>
-        </w:tc>
-      </w:tr>
-      <w:tr>
-        <w:trPr>
-          <w:cnfStyle w:val="000000100000" w:firstRow="0" w:lastRow="0" w:firstColumn="0" w:lastColumn="0" w:oddVBand="0" w:evenVBand="0" w:oddHBand="1" w:evenHBand="0" w:firstRowFirstColumn="0" w:firstRowLastColumn="0" w:lastRowFirstColumn="0" w:lastRowLastColumn="0"/>
-          <w:trHeight w:val="300"/>
-          <w:jc w:val="center"/>
-        </w:trPr>
-        <w:tc>
-          <w:tcPr>
-            <w:cnfStyle w:val="001000000000" w:firstRow="0" w:lastRow="0" w:firstColumn="1" w:lastColumn="0" w:oddVBand="0" w:evenVBand="0" w:oddHBand="0" w:evenHBand="0" w:firstRowFirstColumn="0" w:firstRowLastColumn="0" w:lastRowFirstColumn="0" w:lastRowLastColumn="0"/>
-            <w:tcW w:w="4692" w:type="dxa"/>
-            <w:tcBorders>
-              <w:right w:val="single" w:sz="4" w:space="0" w:color="auto"/>
-            </w:tcBorders>
-            <w:noWrap/>
-            <w:hideMark/>
-          </w:tcPr>
-          <w:p>
-            <w:pPr>
-              <w:rPr>
-                <w:rFonts w:ascii="Consolas" w:eastAsia="Times New Roman" w:hAnsi="Consolas" w:cs="Consolas"/>
-                <w:color w:val="000000"/>
-                <w:lang w:eastAsia="es-ES"/>
-              </w:rPr>
-            </w:pPr>
-            <w:proofErr w:type="spellStart"/>
-            <w:r>
-              <w:rPr>
-                <w:rFonts w:ascii="Consolas" w:eastAsia="Times New Roman" w:hAnsi="Consolas" w:cs="Consolas"/>
-                <w:color w:val="000000"/>
-                <w:lang w:eastAsia="es-ES"/>
-              </w:rPr>
-              <w:t>mtx_disp</w:t>
-            </w:r>
-            <w:proofErr w:type="spellEnd"/>
-            <w:r>
-              <w:rPr>
-                <w:rFonts w:ascii="Consolas" w:eastAsia="Times New Roman" w:hAnsi="Consolas" w:cs="Consolas"/>
-                <w:color w:val="000000"/>
-                <w:lang w:eastAsia="es-ES"/>
-              </w:rPr>
-              <w:t>(A)</w:t>
-            </w:r>
-          </w:p>
-        </w:tc>
-        <w:tc>
-          <w:tcPr>
-            <w:tcW w:w="8633" w:type="dxa"/>
-            <w:tcBorders>
-              <w:top w:val="nil"/>
-              <w:left w:val="single" w:sz="4" w:space="0" w:color="auto"/>
-              <w:bottom w:val="nil"/>
-              <w:right w:val="single" w:sz="4" w:space="0" w:color="auto"/>
-            </w:tcBorders>
-            <w:hideMark/>
-          </w:tcPr>
-          <w:p>
-            <w:pPr>
-              <w:cnfStyle w:val="000000100000" w:firstRow="0" w:lastRow="0" w:firstColumn="0" w:lastColumn="0" w:oddVBand="0" w:evenVBand="0" w:oddHBand="1" w:evenHBand="0" w:firstRowFirstColumn="0" w:firstRowLastColumn="0" w:lastRowFirstColumn="0" w:lastRowLastColumn="0"/>
-              <w:rPr>
-                <w:rFonts w:ascii="LM Roman 10" w:eastAsia="Times New Roman" w:hAnsi="LM Roman 10" w:cs="Consolas"/>
-                <w:color w:val="000000"/>
-                <w:lang w:eastAsia="es-ES"/>
-              </w:rPr>
-            </w:pPr>
-            <w:proofErr w:type="spellStart"/>
-            <w:r>
-              <w:rPr>
-                <w:rFonts w:ascii="LM Roman 10" w:eastAsia="Times New Roman" w:hAnsi="LM Roman 10" w:cs="Consolas"/>
-                <w:color w:val="000000"/>
-                <w:lang w:eastAsia="es-ES"/>
-              </w:rPr>
-              <w:t>Display</w:t>
-            </w:r>
-            <w:proofErr w:type="spellEnd"/>
-            <w:r>
-              <w:rPr>
-                <w:rFonts w:ascii="LM Roman 10" w:eastAsia="Times New Roman" w:hAnsi="LM Roman 10" w:cs="Consolas"/>
-                <w:color w:val="000000"/>
-                <w:lang w:eastAsia="es-ES"/>
-              </w:rPr>
-              <w:t xml:space="preserve"> </w:t>
-            </w:r>
-            <w:proofErr w:type="spellStart"/>
-            <w:r>
-              <w:rPr>
-                <w:rFonts w:ascii="LM Roman 10" w:eastAsia="Times New Roman" w:hAnsi="LM Roman 10" w:cs="Consolas"/>
-                <w:color w:val="000000"/>
-                <w:lang w:eastAsia="es-ES"/>
-              </w:rPr>
-              <w:t>matrix</w:t>
-            </w:r>
-            <w:proofErr w:type="spellEnd"/>
-            <w:r>
-              <w:rPr>
-                <w:rFonts w:ascii="LM Roman 10" w:eastAsia="Times New Roman" w:hAnsi="LM Roman 10" w:cs="Consolas"/>
-                <w:color w:val="000000"/>
-                <w:lang w:eastAsia="es-ES"/>
-              </w:rPr>
-              <w:t xml:space="preserve"> </w:t>
-            </w:r>
-            <w:r>
-              <w:rPr>
-                <w:rFonts w:ascii="LM Roman 10" w:eastAsia="Times New Roman" w:hAnsi="LM Roman 10" w:cs="Consolas"/>
-                <w:i/>
-                <w:color w:val="000000"/>
-                <w:lang w:eastAsia="es-ES"/>
-              </w:rPr>
-              <w:t>A</w:t>
-            </w:r>
-          </w:p>
-        </w:tc>
-        <w:tc>
-          <w:tcPr>
-            <w:tcW w:w="3179" w:type="dxa"/>
-            <w:tcBorders>
-              <w:left w:val="single" w:sz="4" w:space="0" w:color="auto"/>
-            </w:tcBorders>
-            <w:noWrap/>
-            <w:hideMark/>
-          </w:tcPr>
-          <w:p>
-            <w:pPr>
-              <w:cnfStyle w:val="000000100000" w:firstRow="0" w:lastRow="0" w:firstColumn="0" w:lastColumn="0" w:oddVBand="0" w:evenVBand="0" w:oddHBand="1" w:evenHBand="0" w:firstRowFirstColumn="0" w:firstRowLastColumn="0" w:lastRowFirstColumn="0" w:lastRowLastColumn="0"/>
-              <w:rPr>
-                <w:rFonts w:ascii="Consolas" w:eastAsia="Times New Roman" w:hAnsi="Consolas" w:cs="Consolas"/>
-                <w:color w:val="000000"/>
-                <w:lang w:eastAsia="es-ES"/>
-              </w:rPr>
-            </w:pPr>
-            <w:proofErr w:type="spellStart"/>
-            <w:r>
-              <w:rPr>
-                <w:rFonts w:ascii="Consolas" w:eastAsia="Times New Roman" w:hAnsi="Consolas" w:cs="Consolas"/>
-                <w:color w:val="000000"/>
-                <w:lang w:eastAsia="es-ES"/>
-              </w:rPr>
-              <w:t>disp</w:t>
-            </w:r>
-            <w:proofErr w:type="spellEnd"/>
-            <w:r>
-              <w:rPr>
-                <w:rFonts w:ascii="Consolas" w:eastAsia="Times New Roman" w:hAnsi="Consolas" w:cs="Consolas"/>
-                <w:color w:val="000000"/>
-                <w:lang w:eastAsia="es-ES"/>
-              </w:rPr>
-              <w:t>(A)</w:t>
             </w:r>
           </w:p>
         </w:tc>
@@ -13855,6 +13894,14 @@
                 <w:lang w:eastAsia="es-ES"/>
               </w:rPr>
             </w:pPr>
+            <w:r>
+              <w:rPr>
+                <w:rFonts w:ascii="Consolas" w:eastAsia="Times New Roman" w:hAnsi="Consolas" w:cs="Consolas"/>
+                <w:color w:val="000000"/>
+                <w:lang w:eastAsia="es-ES"/>
+              </w:rPr>
+              <w:t>M=</w:t>
+            </w:r>
             <w:proofErr w:type="spellStart"/>
             <w:r>
               <w:rPr>
@@ -13862,7 +13909,7 @@
                 <w:color w:val="000000"/>
                 <w:lang w:eastAsia="es-ES"/>
               </w:rPr>
-              <w:t>mtx_dispn</w:t>
+              <w:t>mtx_hcatn</w:t>
             </w:r>
             <w:proofErr w:type="spellEnd"/>
             <w:r>
@@ -13871,7 +13918,15 @@
                 <w:color w:val="000000"/>
                 <w:lang w:eastAsia="es-ES"/>
               </w:rPr>
-              <w:t>(A,B,C,…,X,Y,Z)</w:t>
+              <w:t>(A,B,C,…,X,Y,Z</w:t>
+            </w:r>
+            <w:r>
+              <w:rPr>
+                <w:rFonts w:ascii="Consolas" w:eastAsia="Times New Roman" w:hAnsi="Consolas" w:cs="Consolas"/>
+                <w:color w:val="000000"/>
+                <w:lang w:eastAsia="es-ES"/>
+              </w:rPr>
+              <w:t>)</w:t>
             </w:r>
           </w:p>
         </w:tc>
@@ -13889,28 +13944,55 @@
             <w:pPr>
               <w:cnfStyle w:val="000000000000" w:firstRow="0" w:lastRow="0" w:firstColumn="0" w:lastColumn="0" w:oddVBand="0" w:evenVBand="0" w:oddHBand="0" w:evenHBand="0" w:firstRowFirstColumn="0" w:firstRowLastColumn="0" w:lastRowFirstColumn="0" w:lastRowLastColumn="0"/>
               <w:rPr>
-                <w:rFonts w:ascii="LM Roman 10" w:eastAsia="Times New Roman" w:hAnsi="LM Roman 10" w:cs="Consolas"/>
-                <w:color w:val="000000"/>
-                <w:lang w:eastAsia="es-ES"/>
-              </w:rPr>
-            </w:pPr>
-            <w:proofErr w:type="spellStart"/>
-            <w:r>
-              <w:rPr>
-                <w:rFonts w:ascii="LM Roman 10" w:eastAsia="Times New Roman" w:hAnsi="LM Roman 10" w:cs="Consolas"/>
-                <w:color w:val="000000"/>
-                <w:lang w:eastAsia="es-ES"/>
-              </w:rPr>
-              <w:t>Display</w:t>
-            </w:r>
-            <w:proofErr w:type="spellEnd"/>
-            <w:r>
-              <w:rPr>
-                <w:rFonts w:ascii="LM Roman 10" w:eastAsia="Times New Roman" w:hAnsi="LM Roman 10" w:cs="Consolas"/>
-                <w:color w:val="000000"/>
-                <w:lang w:eastAsia="es-ES"/>
-              </w:rPr>
-              <w:t xml:space="preserve"> n matrices</w:t>
+                <w:lang w:val="en-US"/>
+              </w:rPr>
+            </w:pPr>
+            <w:r>
+              <w:rPr>
+                <w:rFonts w:ascii="LM Roman 10" w:eastAsia="Times New Roman" w:hAnsi="LM Roman 10" w:cs="Consolas"/>
+                <w:color w:val="000000"/>
+                <w:lang w:val="en-US" w:eastAsia="es-ES"/>
+              </w:rPr>
+              <w:t xml:space="preserve">Return </w:t>
+            </w:r>
+            <w:r>
+              <w:rPr>
+                <w:rFonts w:ascii="LM Roman 10" w:eastAsia="Times New Roman" w:hAnsi="LM Roman 10" w:cs="Consolas"/>
+                <w:i/>
+                <w:color w:val="000000"/>
+                <w:lang w:val="en-US" w:eastAsia="es-ES"/>
+              </w:rPr>
+              <w:t>[A , B , C, … , X , Y , Z]</w:t>
+            </w:r>
+            <w:r>
+              <w:rPr>
+                <w:lang w:val="en-US"/>
+              </w:rPr>
+              <w:t xml:space="preserve"> </w:t>
+            </w:r>
+            <w:r>
+              <w:rPr>
+                <w:rFonts w:ascii="LM Roman 10" w:eastAsia="Times New Roman" w:hAnsi="LM Roman 10" w:cs="Consolas"/>
+                <w:color w:val="000000"/>
+                <w:lang w:val="en-US" w:eastAsia="es-ES"/>
+              </w:rPr>
+              <w:t xml:space="preserve">(Horizontal concatenation - append by </w:t>
+            </w:r>
+            <w:r>
+              <w:rPr>
+                <w:rFonts w:ascii="LM Roman 10" w:eastAsia="Times New Roman" w:hAnsi="LM Roman 10" w:cs="Consolas"/>
+                <w:color w:val="000000"/>
+                <w:lang w:val="en-US" w:eastAsia="es-ES"/>
+              </w:rPr>
+              <w:t>rows</w:t>
+            </w:r>
+            <w:r>
+              <w:rPr>
+                <w:rFonts w:ascii="LM Roman 10" w:eastAsia="Times New Roman" w:hAnsi="LM Roman 10" w:cs="Consolas"/>
+                <w:color w:val="000000"/>
+                <w:lang w:val="en-US" w:eastAsia="es-ES"/>
+              </w:rPr>
+              <w:t>)</w:t>
             </w:r>
           </w:p>
         </w:tc>
@@ -13928,19 +14010,219 @@
               <w:rPr>
                 <w:rFonts w:ascii="Consolas" w:eastAsia="Times New Roman" w:hAnsi="Consolas" w:cs="Consolas"/>
                 <w:color w:val="000000"/>
-                <w:lang w:val="en-US" w:eastAsia="es-ES"/>
-              </w:rPr>
-            </w:pPr>
-            <w:r>
-              <w:rPr>
-                <w:rFonts w:ascii="Consolas" w:eastAsia="Times New Roman" w:hAnsi="Consolas" w:cs="Consolas"/>
-                <w:color w:val="000000"/>
-                <w:lang w:val="en-US" w:eastAsia="es-ES"/>
-              </w:rPr>
-              <w:t>disp(A),disp(B),…</w:t>
-            </w:r>
-            <w:bookmarkStart w:id="0" w:name="_GoBack"/>
-            <w:bookmarkEnd w:id="0"/>
+                <w:lang w:eastAsia="es-ES"/>
+              </w:rPr>
+            </w:pPr>
+            <w:r>
+              <w:rPr>
+                <w:rFonts w:ascii="Consolas" w:eastAsia="Times New Roman" w:hAnsi="Consolas" w:cs="Consolas"/>
+                <w:color w:val="000000"/>
+                <w:lang w:eastAsia="es-ES"/>
+              </w:rPr>
+              <w:t>M=[</w:t>
+            </w:r>
+            <w:r>
+              <w:rPr>
+                <w:rFonts w:ascii="Consolas" w:eastAsia="Times New Roman" w:hAnsi="Consolas" w:cs="Consolas"/>
+                <w:color w:val="000000"/>
+                <w:lang w:val="en-US" w:eastAsia="es-ES"/>
+              </w:rPr>
+              <w:t>A,B,C,…,X,Y,Z</w:t>
+            </w:r>
+            <w:r>
+              <w:rPr>
+                <w:rFonts w:ascii="Consolas" w:eastAsia="Times New Roman" w:hAnsi="Consolas" w:cs="Consolas"/>
+                <w:color w:val="000000"/>
+                <w:lang w:eastAsia="es-ES"/>
+              </w:rPr>
+              <w:t>]</w:t>
+            </w:r>
+          </w:p>
+        </w:tc>
+      </w:tr>
+      <w:tr>
+        <w:trPr>
+          <w:cnfStyle w:val="000000100000" w:firstRow="0" w:lastRow="0" w:firstColumn="0" w:lastColumn="0" w:oddVBand="0" w:evenVBand="0" w:oddHBand="1" w:evenHBand="0" w:firstRowFirstColumn="0" w:firstRowLastColumn="0" w:lastRowFirstColumn="0" w:lastRowLastColumn="0"/>
+          <w:trHeight w:val="300"/>
+          <w:jc w:val="center"/>
+        </w:trPr>
+        <w:tc>
+          <w:tcPr>
+            <w:cnfStyle w:val="001000000000" w:firstRow="0" w:lastRow="0" w:firstColumn="1" w:lastColumn="0" w:oddVBand="0" w:evenVBand="0" w:oddHBand="0" w:evenHBand="0" w:firstRowFirstColumn="0" w:firstRowLastColumn="0" w:lastRowFirstColumn="0" w:lastRowLastColumn="0"/>
+            <w:tcW w:w="16504" w:type="dxa"/>
+            <w:gridSpan w:val="3"/>
+            <w:shd w:val="pct55" w:color="auto" w:fill="auto"/>
+            <w:noWrap/>
+            <w:hideMark/>
+          </w:tcPr>
+          <w:p>
+            <w:pPr>
+              <w:jc w:val="center"/>
+              <w:rPr>
+                <w:rFonts w:ascii="LM Roman 10" w:eastAsia="Times New Roman" w:hAnsi="LM Roman 10" w:cs="Consolas"/>
+                <w:color w:val="FFFFFF" w:themeColor="background1"/>
+                <w:lang w:eastAsia="es-ES"/>
+              </w:rPr>
+            </w:pPr>
+            <w:proofErr w:type="spellStart"/>
+            <w:r>
+              <w:rPr>
+                <w:rFonts w:ascii="LM Roman 10" w:eastAsia="Times New Roman" w:hAnsi="LM Roman 10" w:cs="Consolas"/>
+                <w:color w:val="FFFFFF" w:themeColor="background1"/>
+                <w:lang w:eastAsia="es-ES"/>
+              </w:rPr>
+              <w:t>Visualization</w:t>
+            </w:r>
+            <w:proofErr w:type="spellEnd"/>
+          </w:p>
+        </w:tc>
+      </w:tr>
+      <w:tr>
+        <w:trPr>
+          <w:trHeight w:val="300"/>
+          <w:jc w:val="center"/>
+        </w:trPr>
+        <w:tc>
+          <w:tcPr>
+            <w:cnfStyle w:val="001000000000" w:firstRow="0" w:lastRow="0" w:firstColumn="1" w:lastColumn="0" w:oddVBand="0" w:evenVBand="0" w:oddHBand="0" w:evenHBand="0" w:firstRowFirstColumn="0" w:firstRowLastColumn="0" w:lastRowFirstColumn="0" w:lastRowLastColumn="0"/>
+            <w:tcW w:w="4692" w:type="dxa"/>
+            <w:tcBorders>
+              <w:right w:val="single" w:sz="4" w:space="0" w:color="auto"/>
+            </w:tcBorders>
+            <w:noWrap/>
+            <w:hideMark/>
+          </w:tcPr>
+          <w:p>
+            <w:pPr>
+              <w:rPr>
+                <w:rFonts w:ascii="Consolas" w:eastAsia="Times New Roman" w:hAnsi="Consolas" w:cs="Consolas"/>
+                <w:color w:val="000000"/>
+                <w:lang w:eastAsia="es-ES"/>
+              </w:rPr>
+            </w:pPr>
+            <w:proofErr w:type="spellStart"/>
+            <w:r>
+              <w:rPr>
+                <w:rFonts w:ascii="Consolas" w:eastAsia="Times New Roman" w:hAnsi="Consolas" w:cs="Consolas"/>
+                <w:color w:val="000000"/>
+                <w:lang w:eastAsia="es-ES"/>
+              </w:rPr>
+              <w:t>mtx_disp</w:t>
+            </w:r>
+            <w:proofErr w:type="spellEnd"/>
+            <w:r>
+              <w:rPr>
+                <w:rFonts w:ascii="Consolas" w:eastAsia="Times New Roman" w:hAnsi="Consolas" w:cs="Consolas"/>
+                <w:color w:val="000000"/>
+                <w:lang w:eastAsia="es-ES"/>
+              </w:rPr>
+              <w:t>(A)</w:t>
+            </w:r>
+          </w:p>
+        </w:tc>
+        <w:tc>
+          <w:tcPr>
+            <w:tcW w:w="8633" w:type="dxa"/>
+            <w:tcBorders>
+              <w:top w:val="nil"/>
+              <w:left w:val="single" w:sz="4" w:space="0" w:color="auto"/>
+              <w:bottom w:val="nil"/>
+              <w:right w:val="single" w:sz="4" w:space="0" w:color="auto"/>
+            </w:tcBorders>
+            <w:hideMark/>
+          </w:tcPr>
+          <w:p>
+            <w:pPr>
+              <w:cnfStyle w:val="000000000000" w:firstRow="0" w:lastRow="0" w:firstColumn="0" w:lastColumn="0" w:oddVBand="0" w:evenVBand="0" w:oddHBand="0" w:evenHBand="0" w:firstRowFirstColumn="0" w:firstRowLastColumn="0" w:lastRowFirstColumn="0" w:lastRowLastColumn="0"/>
+              <w:rPr>
+                <w:rFonts w:ascii="LM Roman 10" w:eastAsia="Times New Roman" w:hAnsi="LM Roman 10" w:cs="Consolas"/>
+                <w:color w:val="000000"/>
+                <w:lang w:eastAsia="es-ES"/>
+              </w:rPr>
+            </w:pPr>
+            <w:proofErr w:type="spellStart"/>
+            <w:r>
+              <w:rPr>
+                <w:rFonts w:ascii="LM Roman 10" w:eastAsia="Times New Roman" w:hAnsi="LM Roman 10" w:cs="Consolas"/>
+                <w:color w:val="000000"/>
+                <w:lang w:eastAsia="es-ES"/>
+              </w:rPr>
+              <w:t>Display</w:t>
+            </w:r>
+            <w:proofErr w:type="spellEnd"/>
+            <w:r>
+              <w:rPr>
+                <w:rFonts w:ascii="LM Roman 10" w:eastAsia="Times New Roman" w:hAnsi="LM Roman 10" w:cs="Consolas"/>
+                <w:color w:val="000000"/>
+                <w:lang w:eastAsia="es-ES"/>
+              </w:rPr>
+              <w:t xml:space="preserve"> </w:t>
+            </w:r>
+            <w:proofErr w:type="spellStart"/>
+            <w:r>
+              <w:rPr>
+                <w:rFonts w:ascii="LM Roman 10" w:eastAsia="Times New Roman" w:hAnsi="LM Roman 10" w:cs="Consolas"/>
+                <w:color w:val="000000"/>
+                <w:lang w:eastAsia="es-ES"/>
+              </w:rPr>
+              <w:t>matrix</w:t>
+            </w:r>
+            <w:proofErr w:type="spellEnd"/>
+            <w:r>
+              <w:rPr>
+                <w:rFonts w:ascii="LM Roman 10" w:eastAsia="Times New Roman" w:hAnsi="LM Roman 10" w:cs="Consolas"/>
+                <w:color w:val="000000"/>
+                <w:lang w:eastAsia="es-ES"/>
+              </w:rPr>
+              <w:t xml:space="preserve"> </w:t>
+            </w:r>
+            <w:r>
+              <w:rPr>
+                <w:rFonts w:ascii="LM Roman 10" w:eastAsia="Times New Roman" w:hAnsi="LM Roman 10" w:cs="Consolas"/>
+                <w:i/>
+                <w:color w:val="000000"/>
+                <w:lang w:eastAsia="es-ES"/>
+              </w:rPr>
+              <w:t>A</w:t>
+            </w:r>
+          </w:p>
+        </w:tc>
+        <w:tc>
+          <w:tcPr>
+            <w:tcW w:w="3179" w:type="dxa"/>
+            <w:tcBorders>
+              <w:left w:val="single" w:sz="4" w:space="0" w:color="auto"/>
+            </w:tcBorders>
+            <w:noWrap/>
+            <w:hideMark/>
+          </w:tcPr>
+          <w:p>
+            <w:pPr>
+              <w:cnfStyle w:val="000000000000" w:firstRow="0" w:lastRow="0" w:firstColumn="0" w:lastColumn="0" w:oddVBand="0" w:evenVBand="0" w:oddHBand="0" w:evenHBand="0" w:firstRowFirstColumn="0" w:firstRowLastColumn="0" w:lastRowFirstColumn="0" w:lastRowLastColumn="0"/>
+              <w:rPr>
+                <w:rFonts w:ascii="Consolas" w:eastAsia="Times New Roman" w:hAnsi="Consolas" w:cs="Consolas"/>
+                <w:color w:val="000000"/>
+                <w:lang w:eastAsia="es-ES"/>
+              </w:rPr>
+            </w:pPr>
+            <w:proofErr w:type="spellStart"/>
+            <w:r>
+              <w:rPr>
+                <w:rFonts w:ascii="Consolas" w:eastAsia="Times New Roman" w:hAnsi="Consolas" w:cs="Consolas"/>
+                <w:color w:val="000000"/>
+                <w:lang w:eastAsia="es-ES"/>
+              </w:rPr>
+              <w:t>disp</w:t>
+            </w:r>
+            <w:proofErr w:type="spellEnd"/>
+            <w:r>
+              <w:rPr>
+                <w:rFonts w:ascii="Consolas" w:eastAsia="Times New Roman" w:hAnsi="Consolas" w:cs="Consolas"/>
+                <w:color w:val="000000"/>
+                <w:lang w:eastAsia="es-ES"/>
+              </w:rPr>
+              <w:t>(A)</w:t>
+            </w:r>
           </w:p>
         </w:tc>
       </w:tr>
@@ -13964,6 +14246,115 @@
               <w:rPr>
                 <w:rFonts w:ascii="Consolas" w:eastAsia="Times New Roman" w:hAnsi="Consolas" w:cs="Consolas"/>
                 <w:color w:val="000000"/>
+                <w:lang w:eastAsia="es-ES"/>
+              </w:rPr>
+            </w:pPr>
+            <w:proofErr w:type="spellStart"/>
+            <w:r>
+              <w:rPr>
+                <w:rFonts w:ascii="Consolas" w:eastAsia="Times New Roman" w:hAnsi="Consolas" w:cs="Consolas"/>
+                <w:color w:val="000000"/>
+                <w:lang w:eastAsia="es-ES"/>
+              </w:rPr>
+              <w:t>mtx_dispn</w:t>
+            </w:r>
+            <w:proofErr w:type="spellEnd"/>
+            <w:r>
+              <w:rPr>
+                <w:rFonts w:ascii="Consolas" w:eastAsia="Times New Roman" w:hAnsi="Consolas" w:cs="Consolas"/>
+                <w:color w:val="000000"/>
+                <w:lang w:eastAsia="es-ES"/>
+              </w:rPr>
+              <w:t>(A,B,C,…,X,Y,Z)</w:t>
+            </w:r>
+          </w:p>
+        </w:tc>
+        <w:tc>
+          <w:tcPr>
+            <w:tcW w:w="8633" w:type="dxa"/>
+            <w:tcBorders>
+              <w:top w:val="nil"/>
+              <w:left w:val="single" w:sz="4" w:space="0" w:color="auto"/>
+              <w:bottom w:val="nil"/>
+              <w:right w:val="single" w:sz="4" w:space="0" w:color="auto"/>
+            </w:tcBorders>
+          </w:tcPr>
+          <w:p>
+            <w:pPr>
+              <w:cnfStyle w:val="000000100000" w:firstRow="0" w:lastRow="0" w:firstColumn="0" w:lastColumn="0" w:oddVBand="0" w:evenVBand="0" w:oddHBand="1" w:evenHBand="0" w:firstRowFirstColumn="0" w:firstRowLastColumn="0" w:lastRowFirstColumn="0" w:lastRowLastColumn="0"/>
+              <w:rPr>
+                <w:rFonts w:ascii="LM Roman 10" w:eastAsia="Times New Roman" w:hAnsi="LM Roman 10" w:cs="Consolas"/>
+                <w:color w:val="000000"/>
+                <w:lang w:eastAsia="es-ES"/>
+              </w:rPr>
+            </w:pPr>
+            <w:proofErr w:type="spellStart"/>
+            <w:r>
+              <w:rPr>
+                <w:rFonts w:ascii="LM Roman 10" w:eastAsia="Times New Roman" w:hAnsi="LM Roman 10" w:cs="Consolas"/>
+                <w:color w:val="000000"/>
+                <w:lang w:eastAsia="es-ES"/>
+              </w:rPr>
+              <w:t>Display</w:t>
+            </w:r>
+            <w:proofErr w:type="spellEnd"/>
+            <w:r>
+              <w:rPr>
+                <w:rFonts w:ascii="LM Roman 10" w:eastAsia="Times New Roman" w:hAnsi="LM Roman 10" w:cs="Consolas"/>
+                <w:color w:val="000000"/>
+                <w:lang w:eastAsia="es-ES"/>
+              </w:rPr>
+              <w:t xml:space="preserve"> n matrices</w:t>
+            </w:r>
+          </w:p>
+        </w:tc>
+        <w:tc>
+          <w:tcPr>
+            <w:tcW w:w="3179" w:type="dxa"/>
+            <w:tcBorders>
+              <w:left w:val="single" w:sz="4" w:space="0" w:color="auto"/>
+            </w:tcBorders>
+            <w:noWrap/>
+          </w:tcPr>
+          <w:p>
+            <w:pPr>
+              <w:cnfStyle w:val="000000100000" w:firstRow="0" w:lastRow="0" w:firstColumn="0" w:lastColumn="0" w:oddVBand="0" w:evenVBand="0" w:oddHBand="1" w:evenHBand="0" w:firstRowFirstColumn="0" w:firstRowLastColumn="0" w:lastRowFirstColumn="0" w:lastRowLastColumn="0"/>
+              <w:rPr>
+                <w:rFonts w:ascii="Consolas" w:eastAsia="Times New Roman" w:hAnsi="Consolas" w:cs="Consolas"/>
+                <w:color w:val="000000"/>
+                <w:lang w:val="en-US" w:eastAsia="es-ES"/>
+              </w:rPr>
+            </w:pPr>
+            <w:r>
+              <w:rPr>
+                <w:rFonts w:ascii="Consolas" w:eastAsia="Times New Roman" w:hAnsi="Consolas" w:cs="Consolas"/>
+                <w:color w:val="000000"/>
+                <w:lang w:val="en-US" w:eastAsia="es-ES"/>
+              </w:rPr>
+              <w:t>disp(A),disp(B),…</w:t>
+            </w:r>
+          </w:p>
+        </w:tc>
+      </w:tr>
+      <w:tr>
+        <w:trPr>
+          <w:trHeight w:val="300"/>
+          <w:jc w:val="center"/>
+        </w:trPr>
+        <w:tc>
+          <w:tcPr>
+            <w:cnfStyle w:val="001000000000" w:firstRow="0" w:lastRow="0" w:firstColumn="1" w:lastColumn="0" w:oddVBand="0" w:evenVBand="0" w:oddHBand="0" w:evenHBand="0" w:firstRowFirstColumn="0" w:firstRowLastColumn="0" w:lastRowFirstColumn="0" w:lastRowLastColumn="0"/>
+            <w:tcW w:w="4692" w:type="dxa"/>
+            <w:tcBorders>
+              <w:right w:val="single" w:sz="4" w:space="0" w:color="auto"/>
+            </w:tcBorders>
+            <w:noWrap/>
+          </w:tcPr>
+          <w:p>
+            <w:pPr>
+              <w:rPr>
+                <w:rFonts w:ascii="Consolas" w:eastAsia="Times New Roman" w:hAnsi="Consolas" w:cs="Consolas"/>
+                <w:color w:val="000000"/>
                 <w:lang w:val="en-US" w:eastAsia="es-ES"/>
               </w:rPr>
             </w:pPr>
@@ -13999,7 +14390,7 @@
           </w:tcPr>
           <w:p>
             <w:pPr>
-              <w:cnfStyle w:val="000000100000" w:firstRow="0" w:lastRow="0" w:firstColumn="0" w:lastColumn="0" w:oddVBand="0" w:evenVBand="0" w:oddHBand="1" w:evenHBand="0" w:firstRowFirstColumn="0" w:firstRowLastColumn="0" w:lastRowFirstColumn="0" w:lastRowLastColumn="0"/>
+              <w:cnfStyle w:val="000000000000" w:firstRow="0" w:lastRow="0" w:firstColumn="0" w:lastColumn="0" w:oddVBand="0" w:evenVBand="0" w:oddHBand="0" w:evenHBand="0" w:firstRowFirstColumn="0" w:firstRowLastColumn="0" w:lastRowFirstColumn="0" w:lastRowLastColumn="0"/>
               <w:rPr>
                 <w:rFonts w:ascii="LM Roman 10" w:eastAsia="Times New Roman" w:hAnsi="LM Roman 10" w:cs="Consolas"/>
                 <w:color w:val="000000"/>
@@ -14026,7 +14417,7 @@
           </w:tcPr>
           <w:p>
             <w:pPr>
-              <w:cnfStyle w:val="000000100000" w:firstRow="0" w:lastRow="0" w:firstColumn="0" w:lastColumn="0" w:oddVBand="0" w:evenVBand="0" w:oddHBand="1" w:evenHBand="0" w:firstRowFirstColumn="0" w:firstRowLastColumn="0" w:lastRowFirstColumn="0" w:lastRowLastColumn="0"/>
+              <w:cnfStyle w:val="000000000000" w:firstRow="0" w:lastRow="0" w:firstColumn="0" w:lastColumn="0" w:oddVBand="0" w:evenVBand="0" w:oddHBand="0" w:evenHBand="0" w:firstRowFirstColumn="0" w:firstRowLastColumn="0" w:lastRowFirstColumn="0" w:lastRowLastColumn="0"/>
               <w:rPr>
                 <w:rFonts w:ascii="Consolas" w:eastAsia="Times New Roman" w:hAnsi="Consolas" w:cs="Consolas"/>
                 <w:color w:val="000000"/>
@@ -19003,7 +19394,7 @@
             <w:rFonts w:ascii="LM Roman 12" w:hAnsi="LM Roman 12"/>
             <w:noProof/>
           </w:rPr>
-          <w:t>7</w:t>
+          <w:t>4</w:t>
         </w:r>
         <w:r>
           <w:rPr>
@@ -19916,6 +20307,569 @@
 </w:styles>
 </file>
 
+<file path=word/glossary/document.xml><?xml version="1.0" encoding="utf-8"?>
+<w:glossaryDocument xmlns:wpc="http://schemas.microsoft.com/office/word/2010/wordprocessingCanvas" xmlns:mc="http://schemas.openxmlformats.org/markup-compatibility/2006" xmlns:o="urn:schemas-microsoft-com:office:office" xmlns:r="http://schemas.openxmlformats.org/officeDocument/2006/relationships" xmlns:m="http://schemas.openxmlformats.org/officeDocument/2006/math" xmlns:v="urn:schemas-microsoft-com:vml" xmlns:wp14="http://schemas.microsoft.com/office/word/2010/wordprocessingDrawing" xmlns:wp="http://schemas.openxmlformats.org/drawingml/2006/wordprocessingDrawing" xmlns:w10="urn:schemas-microsoft-com:office:word" xmlns:w="http://schemas.openxmlformats.org/wordprocessingml/2006/main" xmlns:w14="http://schemas.microsoft.com/office/word/2010/wordml" xmlns:w15="http://schemas.microsoft.com/office/word/2012/wordml" xmlns:wpg="http://schemas.microsoft.com/office/word/2010/wordprocessingGroup" xmlns:wpi="http://schemas.microsoft.com/office/word/2010/wordprocessingInk" xmlns:wne="http://schemas.microsoft.com/office/word/2006/wordml" xmlns:wps="http://schemas.microsoft.com/office/word/2010/wordprocessingShape" mc:Ignorable="w14 w15 wp14"/>
+</file>
+
+<file path=word/glossary/fontTable.xml><?xml version="1.0" encoding="utf-8"?>
+<w:fonts xmlns:mc="http://schemas.openxmlformats.org/markup-compatibility/2006" xmlns:r="http://schemas.openxmlformats.org/officeDocument/2006/relationships" xmlns:w="http://schemas.openxmlformats.org/wordprocessingml/2006/main" xmlns:w14="http://schemas.microsoft.com/office/word/2010/wordml" xmlns:w15="http://schemas.microsoft.com/office/word/2012/wordml" mc:Ignorable="w14 w15">
+  <w:font w:name="LM Roman 10">
+    <w:panose1 w:val="00000000000000000000"/>
+    <w:charset w:val="00"/>
+    <w:family w:val="modern"/>
+    <w:notTrueType/>
+    <w:pitch w:val="variable"/>
+    <w:sig w:usb0="20000007" w:usb1="00000000" w:usb2="00000000" w:usb3="00000000" w:csb0="00000193" w:csb1="00000000"/>
+  </w:font>
+  <w:font w:name="Times New Roman">
+    <w:panose1 w:val="02020603050405020304"/>
+    <w:charset w:val="00"/>
+    <w:family w:val="roman"/>
+    <w:pitch w:val="variable"/>
+    <w:sig w:usb0="E0002EFF" w:usb1="C0007843" w:usb2="00000009" w:usb3="00000000" w:csb0="000001FF" w:csb1="00000000"/>
+  </w:font>
+  <w:font w:name="Calibri">
+    <w:panose1 w:val="020F0502020204030204"/>
+    <w:charset w:val="00"/>
+    <w:family w:val="swiss"/>
+    <w:pitch w:val="variable"/>
+    <w:sig w:usb0="E00002FF" w:usb1="4000ACFF" w:usb2="00000001" w:usb3="00000000" w:csb0="0000019F" w:csb1="00000000"/>
+  </w:font>
+  <w:font w:name="LM Roman 12">
+    <w:altName w:val="Arial"/>
+    <w:panose1 w:val="00000000000000000000"/>
+    <w:charset w:val="00"/>
+    <w:family w:val="modern"/>
+    <w:notTrueType/>
+    <w:pitch w:val="variable"/>
+    <w:sig w:usb0="20000007" w:usb1="00000000" w:usb2="00000000" w:usb3="00000000" w:csb0="00000193" w:csb1="00000000"/>
+  </w:font>
+  <w:font w:name="Consolas">
+    <w:panose1 w:val="020B0609020204030204"/>
+    <w:charset w:val="00"/>
+    <w:family w:val="modern"/>
+    <w:pitch w:val="fixed"/>
+    <w:sig w:usb0="E10002FF" w:usb1="4000FCFF" w:usb2="00000009" w:usb3="00000000" w:csb0="0000019F" w:csb1="00000000"/>
+  </w:font>
+  <w:font w:name="Wingdings">
+    <w:panose1 w:val="05000000000000000000"/>
+    <w:charset w:val="02"/>
+    <w:family w:val="auto"/>
+    <w:pitch w:val="variable"/>
+    <w:sig w:usb0="00000000" w:usb1="10000000" w:usb2="00000000" w:usb3="00000000" w:csb0="80000000" w:csb1="00000000"/>
+  </w:font>
+  <w:font w:name="Cambria Math">
+    <w:panose1 w:val="02040503050406030204"/>
+    <w:charset w:val="00"/>
+    <w:family w:val="roman"/>
+    <w:pitch w:val="variable"/>
+    <w:sig w:usb0="E00002FF" w:usb1="420024FF" w:usb2="00000000" w:usb3="00000000" w:csb0="0000019F" w:csb1="00000000"/>
+  </w:font>
+  <w:font w:name="Franklin Gothic Book">
+    <w:panose1 w:val="020B0503020102020204"/>
+    <w:charset w:val="00"/>
+    <w:family w:val="swiss"/>
+    <w:pitch w:val="variable"/>
+    <w:sig w:usb0="00000287" w:usb1="00000000" w:usb2="00000000" w:usb3="00000000" w:csb0="0000009F" w:csb1="00000000"/>
+  </w:font>
+  <w:font w:name="Cambria">
+    <w:panose1 w:val="02040503050406030204"/>
+    <w:charset w:val="00"/>
+    <w:family w:val="roman"/>
+    <w:pitch w:val="variable"/>
+    <w:sig w:usb0="E00002FF" w:usb1="400004FF" w:usb2="00000000" w:usb3="00000000" w:csb0="0000019F" w:csb1="00000000"/>
+  </w:font>
+  <w:font w:name="Calibri Light">
+    <w:panose1 w:val="020F0302020204030204"/>
+    <w:charset w:val="00"/>
+    <w:family w:val="swiss"/>
+    <w:pitch w:val="variable"/>
+    <w:sig w:usb0="A00002EF" w:usb1="4000207B" w:usb2="00000000" w:usb3="00000000" w:csb0="0000019F" w:csb1="00000000"/>
+  </w:font>
+</w:fonts>
+</file>
+
+<file path=word/glossary/settings.xml><?xml version="1.0" encoding="utf-8"?>
+<w:settings xmlns:mc="http://schemas.openxmlformats.org/markup-compatibility/2006" xmlns:o="urn:schemas-microsoft-com:office:office" xmlns:r="http://schemas.openxmlformats.org/officeDocument/2006/relationships" xmlns:m="http://schemas.openxmlformats.org/officeDocument/2006/math" xmlns:v="urn:schemas-microsoft-com:vml" xmlns:w10="urn:schemas-microsoft-com:office:word" xmlns:w="http://schemas.openxmlformats.org/wordprocessingml/2006/main" xmlns:w14="http://schemas.microsoft.com/office/word/2010/wordml" xmlns:w15="http://schemas.microsoft.com/office/word/2012/wordml" xmlns:sl="http://schemas.openxmlformats.org/schemaLibrary/2006/main" mc:Ignorable="w14 w15">
+  <w:view w:val="normal"/>
+  <w:defaultTabStop w:val="708"/>
+  <w:hyphenationZone w:val="425"/>
+  <w:characterSpacingControl w:val="doNotCompress"/>
+  <w:compat>
+    <w:useFELayout/>
+    <w:compatSetting w:name="compatibilityMode" w:uri="http://schemas.microsoft.com/office/word" w:val="15"/>
+    <w:compatSetting w:name="overrideTableStyleFontSizeAndJustification" w:uri="http://schemas.microsoft.com/office/word" w:val="1"/>
+    <w:compatSetting w:name="enableOpenTypeFeatures" w:uri="http://schemas.microsoft.com/office/word" w:val="1"/>
+    <w:compatSetting w:name="doNotFlipMirrorIndents" w:uri="http://schemas.microsoft.com/office/word" w:val="1"/>
+    <w:compatSetting w:name="differentiateMultirowTableHeaders" w:uri="http://schemas.microsoft.com/office/word" w:val="1"/>
+  </w:compat>
+  <w:rsids>
+    <w:rsidRoot w:val="0097772B"/>
+    <w:rsid w:val="00014E09"/>
+    <w:rsid w:val="0097772B"/>
+  </w:rsids>
+  <m:mathPr>
+    <m:mathFont m:val="Cambria Math"/>
+    <m:brkBin m:val="before"/>
+    <m:brkBinSub m:val="--"/>
+    <m:smallFrac m:val="0"/>
+    <m:dispDef/>
+    <m:lMargin m:val="0"/>
+    <m:rMargin m:val="0"/>
+    <m:defJc m:val="centerGroup"/>
+    <m:wrapIndent m:val="1440"/>
+    <m:intLim m:val="subSup"/>
+    <m:naryLim m:val="undOvr"/>
+  </m:mathPr>
+  <w:themeFontLang w:val="es-ES"/>
+  <w:clrSchemeMapping w:bg1="light1" w:t1="dark1" w:bg2="light2" w:t2="dark2" w:accent1="accent1" w:accent2="accent2" w:accent3="accent3" w:accent4="accent4" w:accent5="accent5" w:accent6="accent6" w:hyperlink="hyperlink" w:followedHyperlink="followedHyperlink"/>
+  <w:decimalSymbol w:val=","/>
+  <w:listSeparator w:val=";"/>
+  <w15:chartTrackingRefBased/>
+</w:settings>
+</file>
+
+<file path=word/glossary/styles.xml><?xml version="1.0" encoding="utf-8"?>
+<w:styles xmlns:mc="http://schemas.openxmlformats.org/markup-compatibility/2006" xmlns:r="http://schemas.openxmlformats.org/officeDocument/2006/relationships" xmlns:w="http://schemas.openxmlformats.org/wordprocessingml/2006/main" xmlns:w14="http://schemas.microsoft.com/office/word/2010/wordml" xmlns:w15="http://schemas.microsoft.com/office/word/2012/wordml" mc:Ignorable="w14 w15">
+  <w:docDefaults>
+    <w:rPrDefault>
+      <w:rPr>
+        <w:rFonts w:asciiTheme="minorHAnsi" w:eastAsiaTheme="minorEastAsia" w:hAnsiTheme="minorHAnsi" w:cstheme="minorBidi"/>
+        <w:sz w:val="22"/>
+        <w:szCs w:val="22"/>
+        <w:lang w:val="es-ES" w:eastAsia="es-ES" w:bidi="ar-SA"/>
+      </w:rPr>
+    </w:rPrDefault>
+    <w:pPrDefault>
+      <w:pPr>
+        <w:spacing w:after="160" w:line="259" w:lineRule="auto"/>
+      </w:pPr>
+    </w:pPrDefault>
+  </w:docDefaults>
+  <w:latentStyles w:defLockedState="0" w:defUIPriority="99" w:defSemiHidden="0" w:defUnhideWhenUsed="0" w:defQFormat="0" w:count="371">
+    <w:lsdException w:name="Normal" w:uiPriority="0" w:qFormat="1"/>
+    <w:lsdException w:name="heading 1" w:uiPriority="9" w:qFormat="1"/>
+    <w:lsdException w:name="heading 2" w:semiHidden="1" w:uiPriority="9" w:unhideWhenUsed="1" w:qFormat="1"/>
+    <w:lsdException w:name="heading 3" w:semiHidden="1" w:uiPriority="9" w:unhideWhenUsed="1" w:qFormat="1"/>
+    <w:lsdException w:name="heading 4" w:semiHidden="1" w:uiPriority="9" w:unhideWhenUsed="1" w:qFormat="1"/>
+    <w:lsdException w:name="heading 5" w:semiHidden="1" w:uiPriority="9" w:unhideWhenUsed="1" w:qFormat="1"/>
+    <w:lsdException w:name="heading 6" w:semiHidden="1" w:uiPriority="9" w:unhideWhenUsed="1" w:qFormat="1"/>
+    <w:lsdException w:name="heading 7" w:semiHidden="1" w:uiPriority="9" w:unhideWhenUsed="1" w:qFormat="1"/>
+    <w:lsdException w:name="heading 8" w:semiHidden="1" w:uiPriority="9" w:unhideWhenUsed="1" w:qFormat="1"/>
+    <w:lsdException w:name="heading 9" w:semiHidden="1" w:uiPriority="9" w:unhideWhenUsed="1" w:qFormat="1"/>
+    <w:lsdException w:name="index 1" w:semiHidden="1" w:unhideWhenUsed="1"/>
+    <w:lsdException w:name="index 2" w:semiHidden="1" w:unhideWhenUsed="1"/>
+    <w:lsdException w:name="index 3" w:semiHidden="1" w:unhideWhenUsed="1"/>
+    <w:lsdException w:name="index 4" w:semiHidden="1" w:unhideWhenUsed="1"/>
+    <w:lsdException w:name="index 5" w:semiHidden="1" w:unhideWhenUsed="1"/>
+    <w:lsdException w:name="index 6" w:semiHidden="1" w:unhideWhenUsed="1"/>
+    <w:lsdException w:name="index 7" w:semiHidden="1" w:unhideWhenUsed="1"/>
+    <w:lsdException w:name="index 8" w:semiHidden="1" w:unhideWhenUsed="1"/>
+    <w:lsdException w:name="index 9" w:semiHidden="1" w:unhideWhenUsed="1"/>
+    <w:lsdException w:name="toc 1" w:semiHidden="1" w:uiPriority="39" w:unhideWhenUsed="1"/>
+    <w:lsdException w:name="toc 2" w:semiHidden="1" w:uiPriority="39" w:unhideWhenUsed="1"/>
+    <w:lsdException w:name="toc 3" w:semiHidden="1" w:uiPriority="39" w:unhideWhenUsed="1"/>
+    <w:lsdException w:name="toc 4" w:semiHidden="1" w:uiPriority="39" w:unhideWhenUsed="1"/>
+    <w:lsdException w:name="toc 5" w:semiHidden="1" w:uiPriority="39" w:unhideWhenUsed="1"/>
+    <w:lsdException w:name="toc 6" w:semiHidden="1" w:uiPriority="39" w:unhideWhenUsed="1"/>
+    <w:lsdException w:name="toc 7" w:semiHidden="1" w:uiPriority="39" w:unhideWhenUsed="1"/>
+    <w:lsdException w:name="toc 8" w:semiHidden="1" w:uiPriority="39" w:unhideWhenUsed="1"/>
+    <w:lsdException w:name="toc 9" w:semiHidden="1" w:uiPriority="39" w:unhideWhenUsed="1"/>
+    <w:lsdException w:name="Normal Indent" w:semiHidden="1" w:unhideWhenUsed="1"/>
+    <w:lsdException w:name="footnote text" w:semiHidden="1" w:unhideWhenUsed="1"/>
+    <w:lsdException w:name="annotation text" w:semiHidden="1" w:unhideWhenUsed="1"/>
+    <w:lsdException w:name="header" w:semiHidden="1" w:unhideWhenUsed="1"/>
+    <w:lsdException w:name="footer" w:semiHidden="1" w:unhideWhenUsed="1"/>
+    <w:lsdException w:name="index heading" w:semiHidden="1" w:unhideWhenUsed="1"/>
+    <w:lsdException w:name="caption" w:semiHidden="1" w:uiPriority="35" w:unhideWhenUsed="1" w:qFormat="1"/>
+    <w:lsdException w:name="table of figures" w:semiHidden="1" w:unhideWhenUsed="1"/>
+    <w:lsdException w:name="envelope address" w:semiHidden="1" w:unhideWhenUsed="1"/>
+    <w:lsdException w:name="envelope return" w:semiHidden="1" w:unhideWhenUsed="1"/>
+    <w:lsdException w:name="footnote reference" w:semiHidden="1" w:unhideWhenUsed="1"/>
+    <w:lsdException w:name="annotation reference" w:semiHidden="1" w:unhideWhenUsed="1"/>
+    <w:lsdException w:name="line number" w:semiHidden="1" w:unhideWhenUsed="1"/>
+    <w:lsdException w:name="page number" w:semiHidden="1" w:unhideWhenUsed="1"/>
+    <w:lsdException w:name="endnote reference" w:semiHidden="1" w:unhideWhenUsed="1"/>
+    <w:lsdException w:name="endnote text" w:semiHidden="1" w:unhideWhenUsed="1"/>
+    <w:lsdException w:name="table of authorities" w:semiHidden="1" w:unhideWhenUsed="1"/>
+    <w:lsdException w:name="macro" w:semiHidden="1" w:unhideWhenUsed="1"/>
+    <w:lsdException w:name="toa heading" w:semiHidden="1" w:unhideWhenUsed="1"/>
+    <w:lsdException w:name="List" w:semiHidden="1" w:unhideWhenUsed="1"/>
+    <w:lsdException w:name="List Bullet" w:semiHidden="1" w:unhideWhenUsed="1"/>
+    <w:lsdException w:name="List Number" w:semiHidden="1" w:unhideWhenUsed="1"/>
+    <w:lsdException w:name="List 2" w:semiHidden="1" w:unhideWhenUsed="1"/>
+    <w:lsdException w:name="List 3" w:semiHidden="1" w:unhideWhenUsed="1"/>
+    <w:lsdException w:name="List 4" w:semiHidden="1" w:unhideWhenUsed="1"/>
+    <w:lsdException w:name="List 5" w:semiHidden="1" w:unhideWhenUsed="1"/>
+    <w:lsdException w:name="List Bullet 2" w:semiHidden="1" w:unhideWhenUsed="1"/>
+    <w:lsdException w:name="List Bullet 3" w:semiHidden="1" w:unhideWhenUsed="1"/>
+    <w:lsdException w:name="List Bullet 4" w:semiHidden="1" w:unhideWhenUsed="1"/>
+    <w:lsdException w:name="List Bullet 5" w:semiHidden="1" w:unhideWhenUsed="1"/>
+    <w:lsdException w:name="List Number 2" w:semiHidden="1" w:unhideWhenUsed="1"/>
+    <w:lsdException w:name="List Number 3" w:semiHidden="1" w:unhideWhenUsed="1"/>
+    <w:lsdException w:name="List Number 4" w:semiHidden="1" w:unhideWhenUsed="1"/>
+    <w:lsdException w:name="List Number 5" w:semiHidden="1" w:unhideWhenUsed="1"/>
+    <w:lsdException w:name="Title" w:uiPriority="10" w:qFormat="1"/>
+    <w:lsdException w:name="Closing" w:semiHidden="1" w:unhideWhenUsed="1"/>
+    <w:lsdException w:name="Signature" w:semiHidden="1" w:unhideWhenUsed="1"/>
+    <w:lsdException w:name="Default Paragraph Font" w:semiHidden="1" w:uiPriority="1" w:unhideWhenUsed="1"/>
+    <w:lsdException w:name="Body Text" w:semiHidden="1" w:unhideWhenUsed="1"/>
+    <w:lsdException w:name="Body Text Indent" w:semiHidden="1" w:unhideWhenUsed="1"/>
+    <w:lsdException w:name="List Continue" w:semiHidden="1" w:unhideWhenUsed="1"/>
+    <w:lsdException w:name="List Continue 2" w:semiHidden="1" w:unhideWhenUsed="1"/>
+    <w:lsdException w:name="List Continue 3" w:semiHidden="1" w:unhideWhenUsed="1"/>
+    <w:lsdException w:name="List Continue 4" w:semiHidden="1" w:unhideWhenUsed="1"/>
+    <w:lsdException w:name="List Continue 5" w:semiHidden="1" w:unhideWhenUsed="1"/>
+    <w:lsdException w:name="Message Header" w:semiHidden="1" w:unhideWhenUsed="1"/>
+    <w:lsdException w:name="Subtitle" w:uiPriority="11" w:qFormat="1"/>
+    <w:lsdException w:name="Salutation" w:semiHidden="1" w:unhideWhenUsed="1"/>
+    <w:lsdException w:name="Date" w:semiHidden="1" w:unhideWhenUsed="1"/>
+    <w:lsdException w:name="Body Text First Indent" w:semiHidden="1" w:unhideWhenUsed="1"/>
+    <w:lsdException w:name="Body Text First Indent 2" w:semiHidden="1" w:unhideWhenUsed="1"/>
+    <w:lsdException w:name="Note Heading" w:semiHidden="1" w:unhideWhenUsed="1"/>
+    <w:lsdException w:name="Body Text 2" w:semiHidden="1" w:unhideWhenUsed="1"/>
+    <w:lsdException w:name="Body Text 3" w:semiHidden="1" w:unhideWhenUsed="1"/>
+    <w:lsdException w:name="Body Text Indent 2" w:semiHidden="1" w:unhideWhenUsed="1"/>
+    <w:lsdException w:name="Body Text Indent 3" w:semiHidden="1" w:unhideWhenUsed="1"/>
+    <w:lsdException w:name="Block Text" w:semiHidden="1" w:unhideWhenUsed="1"/>
+    <w:lsdException w:name="Hyperlink" w:semiHidden="1" w:unhideWhenUsed="1"/>
+    <w:lsdException w:name="FollowedHyperlink" w:semiHidden="1" w:unhideWhenUsed="1"/>
+    <w:lsdException w:name="Strong" w:uiPriority="22" w:qFormat="1"/>
+    <w:lsdException w:name="Emphasis" w:uiPriority="20" w:qFormat="1"/>
+    <w:lsdException w:name="Document Map" w:semiHidden="1" w:unhideWhenUsed="1"/>
+    <w:lsdException w:name="Plain Text" w:semiHidden="1" w:unhideWhenUsed="1"/>
+    <w:lsdException w:name="E-mail Signature" w:semiHidden="1" w:unhideWhenUsed="1"/>
+    <w:lsdException w:name="HTML Top of Form" w:semiHidden="1" w:unhideWhenUsed="1"/>
+    <w:lsdException w:name="HTML Bottom of Form" w:semiHidden="1" w:unhideWhenUsed="1"/>
+    <w:lsdException w:name="Normal (Web)" w:semiHidden="1" w:unhideWhenUsed="1"/>
+    <w:lsdException w:name="HTML Acronym" w:semiHidden="1" w:unhideWhenUsed="1"/>
+    <w:lsdException w:name="HTML Address" w:semiHidden="1" w:unhideWhenUsed="1"/>
+    <w:lsdException w:name="HTML Cite" w:semiHidden="1" w:unhideWhenUsed="1"/>
+    <w:lsdException w:name="HTML Code" w:semiHidden="1" w:unhideWhenUsed="1"/>
+    <w:lsdException w:name="HTML Definition" w:semiHidden="1" w:unhideWhenUsed="1"/>
+    <w:lsdException w:name="HTML Keyboard" w:semiHidden="1" w:unhideWhenUsed="1"/>
+    <w:lsdException w:name="HTML Preformatted" w:semiHidden="1" w:unhideWhenUsed="1"/>
+    <w:lsdException w:name="HTML Sample" w:semiHidden="1" w:unhideWhenUsed="1"/>
+    <w:lsdException w:name="HTML Typewriter" w:semiHidden="1" w:unhideWhenUsed="1"/>
+    <w:lsdException w:name="HTML Variable" w:semiHidden="1" w:unhideWhenUsed="1"/>
+    <w:lsdException w:name="Normal Table" w:semiHidden="1" w:unhideWhenUsed="1"/>
+    <w:lsdException w:name="annotation subject" w:semiHidden="1" w:unhideWhenUsed="1"/>
+    <w:lsdException w:name="No List" w:semiHidden="1" w:unhideWhenUsed="1"/>
+    <w:lsdException w:name="Outline List 1" w:semiHidden="1" w:unhideWhenUsed="1"/>
+    <w:lsdException w:name="Outline List 2" w:semiHidden="1" w:unhideWhenUsed="1"/>
+    <w:lsdException w:name="Outline List 3" w:semiHidden="1" w:unhideWhenUsed="1"/>
+    <w:lsdException w:name="Table Simple 1" w:semiHidden="1" w:unhideWhenUsed="1"/>
+    <w:lsdException w:name="Table Simple 2" w:semiHidden="1" w:unhideWhenUsed="1"/>
+    <w:lsdException w:name="Table Simple 3" w:semiHidden="1" w:unhideWhenUsed="1"/>
+    <w:lsdException w:name="Table Classic 1" w:semiHidden="1" w:unhideWhenUsed="1"/>
+    <w:lsdException w:name="Table Classic 2" w:semiHidden="1" w:unhideWhenUsed="1"/>
+    <w:lsdException w:name="Table Classic 3" w:semiHidden="1" w:unhideWhenUsed="1"/>
+    <w:lsdException w:name="Table Classic 4" w:semiHidden="1" w:unhideWhenUsed="1"/>
+    <w:lsdException w:name="Table Colorful 1" w:semiHidden="1" w:unhideWhenUsed="1"/>
+    <w:lsdException w:name="Table Colorful 2" w:semiHidden="1" w:unhideWhenUsed="1"/>
+    <w:lsdException w:name="Table Colorful 3" w:semiHidden="1" w:unhideWhenUsed="1"/>
+    <w:lsdException w:name="Table Columns 1" w:semiHidden="1" w:unhideWhenUsed="1"/>
+    <w:lsdException w:name="Table Columns 2" w:semiHidden="1" w:unhideWhenUsed="1"/>
+    <w:lsdException w:name="Table Columns 3" w:semiHidden="1" w:unhideWhenUsed="1"/>
+    <w:lsdException w:name="Table Columns 4" w:semiHidden="1" w:unhideWhenUsed="1"/>
+    <w:lsdException w:name="Table Columns 5" w:semiHidden="1" w:unhideWhenUsed="1"/>
+    <w:lsdException w:name="Table Grid 1" w:semiHidden="1" w:unhideWhenUsed="1"/>
+    <w:lsdException w:name="Table Grid 2" w:semiHidden="1" w:unhideWhenUsed="1"/>
+    <w:lsdException w:name="Table Grid 3" w:semiHidden="1" w:unhideWhenUsed="1"/>
+    <w:lsdException w:name="Table Grid 4" w:semiHidden="1" w:unhideWhenUsed="1"/>
+    <w:lsdException w:name="Table Grid 5" w:semiHidden="1" w:unhideWhenUsed="1"/>
+    <w:lsdException w:name="Table Grid 6" w:semiHidden="1" w:unhideWhenUsed="1"/>
+    <w:lsdException w:name="Table Grid 7" w:semiHidden="1" w:unhideWhenUsed="1"/>
+    <w:lsdException w:name="Table Grid 8" w:semiHidden="1" w:unhideWhenUsed="1"/>
+    <w:lsdException w:name="Table List 1" w:semiHidden="1" w:unhideWhenUsed="1"/>
+    <w:lsdException w:name="Table List 2" w:semiHidden="1" w:unhideWhenUsed="1"/>
+    <w:lsdException w:name="Table List 3" w:semiHidden="1" w:unhideWhenUsed="1"/>
+    <w:lsdException w:name="Table List 4" w:semiHidden="1" w:unhideWhenUsed="1"/>
+    <w:lsdException w:name="Table List 5" w:semiHidden="1" w:unhideWhenUsed="1"/>
+    <w:lsdException w:name="Table List 6" w:semiHidden="1" w:unhideWhenUsed="1"/>
+    <w:lsdException w:name="Table List 7" w:semiHidden="1" w:unhideWhenUsed="1"/>
+    <w:lsdException w:name="Table List 8" w:semiHidden="1" w:unhideWhenUsed="1"/>
+    <w:lsdException w:name="Table 3D effects 1" w:semiHidden="1" w:unhideWhenUsed="1"/>
+    <w:lsdException w:name="Table 3D effects 2" w:semiHidden="1" w:unhideWhenUsed="1"/>
+    <w:lsdException w:name="Table 3D effects 3" w:semiHidden="1" w:unhideWhenUsed="1"/>
+    <w:lsdException w:name="Table Contemporary" w:semiHidden="1" w:unhideWhenUsed="1"/>
+    <w:lsdException w:name="Table Elegant" w:semiHidden="1" w:unhideWhenUsed="1"/>
+    <w:lsdException w:name="Table Professional" w:semiHidden="1" w:unhideWhenUsed="1"/>
+    <w:lsdException w:name="Table Subtle 1" w:semiHidden="1" w:unhideWhenUsed="1"/>
+    <w:lsdException w:name="Table Subtle 2" w:semiHidden="1" w:unhideWhenUsed="1"/>
+    <w:lsdException w:name="Table Web 1" w:semiHidden="1" w:unhideWhenUsed="1"/>
+    <w:lsdException w:name="Table Web 2" w:semiHidden="1" w:unhideWhenUsed="1"/>
+    <w:lsdException w:name="Table Web 3" w:semiHidden="1" w:unhideWhenUsed="1"/>
+    <w:lsdException w:name="Balloon Text" w:semiHidden="1" w:unhideWhenUsed="1"/>
+    <w:lsdException w:name="Table Grid" w:uiPriority="39"/>
+    <w:lsdException w:name="Table Theme" w:semiHidden="1" w:unhideWhenUsed="1"/>
+    <w:lsdException w:name="Placeholder Text" w:semiHidden="1"/>
+    <w:lsdException w:name="No Spacing" w:uiPriority="1" w:qFormat="1"/>
+    <w:lsdException w:name="Light Shading" w:uiPriority="60"/>
+    <w:lsdException w:name="Light List" w:uiPriority="61"/>
+    <w:lsdException w:name="Light Grid" w:uiPriority="62"/>
+    <w:lsdException w:name="Medium Shading 1" w:uiPriority="63"/>
+    <w:lsdException w:name="Medium Shading 2" w:uiPriority="64"/>
+    <w:lsdException w:name="Medium List 1" w:uiPriority="65"/>
+    <w:lsdException w:name="Medium List 2" w:uiPriority="66"/>
+    <w:lsdException w:name="Medium Grid 1" w:uiPriority="67"/>
+    <w:lsdException w:name="Medium Grid 2" w:uiPriority="68"/>
+    <w:lsdException w:name="Medium Grid 3" w:uiPriority="69"/>
+    <w:lsdException w:name="Dark List" w:uiPriority="70"/>
+    <w:lsdException w:name="Colorful Shading" w:uiPriority="71"/>
+    <w:lsdException w:name="Colorful List" w:uiPriority="72"/>
+    <w:lsdException w:name="Colorful Grid" w:uiPriority="73"/>
+    <w:lsdException w:name="Light Shading Accent 1" w:uiPriority="60"/>
+    <w:lsdException w:name="Light List Accent 1" w:uiPriority="61"/>
+    <w:lsdException w:name="Light Grid Accent 1" w:uiPriority="62"/>
+    <w:lsdException w:name="Medium Shading 1 Accent 1" w:uiPriority="63"/>
+    <w:lsdException w:name="Medium Shading 2 Accent 1" w:uiPriority="64"/>
+    <w:lsdException w:name="Medium List 1 Accent 1" w:uiPriority="65"/>
+    <w:lsdException w:name="Revision" w:semiHidden="1"/>
+    <w:lsdException w:name="List Paragraph" w:uiPriority="34" w:qFormat="1"/>
+    <w:lsdException w:name="Quote" w:uiPriority="29" w:qFormat="1"/>
+    <w:lsdException w:name="Intense Quote" w:uiPriority="30" w:qFormat="1"/>
+    <w:lsdException w:name="Medium List 2 Accent 1" w:uiPriority="66"/>
+    <w:lsdException w:name="Medium Grid 1 Accent 1" w:uiPriority="67"/>
+    <w:lsdException w:name="Medium Grid 2 Accent 1" w:uiPriority="68"/>
+    <w:lsdException w:name="Medium Grid 3 Accent 1" w:uiPriority="69"/>
+    <w:lsdException w:name="Dark List Accent 1" w:uiPriority="70"/>
+    <w:lsdException w:name="Colorful Shading Accent 1" w:uiPriority="71"/>
+    <w:lsdException w:name="Colorful List Accent 1" w:uiPriority="72"/>
+    <w:lsdException w:name="Colorful Grid Accent 1" w:uiPriority="73"/>
+    <w:lsdException w:name="Light Shading Accent 2" w:uiPriority="60"/>
+    <w:lsdException w:name="Light List Accent 2" w:uiPriority="61"/>
+    <w:lsdException w:name="Light Grid Accent 2" w:uiPriority="62"/>
+    <w:lsdException w:name="Medium Shading 1 Accent 2" w:uiPriority="63"/>
+    <w:lsdException w:name="Medium Shading 2 Accent 2" w:uiPriority="64"/>
+    <w:lsdException w:name="Medium List 1 Accent 2" w:uiPriority="65"/>
+    <w:lsdException w:name="Medium List 2 Accent 2" w:uiPriority="66"/>
+    <w:lsdException w:name="Medium Grid 1 Accent 2" w:uiPriority="67"/>
+    <w:lsdException w:name="Medium Grid 2 Accent 2" w:uiPriority="68"/>
+    <w:lsdException w:name="Medium Grid 3 Accent 2" w:uiPriority="69"/>
+    <w:lsdException w:name="Dark List Accent 2" w:uiPriority="70"/>
+    <w:lsdException w:name="Colorful Shading Accent 2" w:uiPriority="71"/>
+    <w:lsdException w:name="Colorful List Accent 2" w:uiPriority="72"/>
+    <w:lsdException w:name="Colorful Grid Accent 2" w:uiPriority="73"/>
+    <w:lsdException w:name="Light Shading Accent 3" w:uiPriority="60"/>
+    <w:lsdException w:name="Light List Accent 3" w:uiPriority="61"/>
+    <w:lsdException w:name="Light Grid Accent 3" w:uiPriority="62"/>
+    <w:lsdException w:name="Medium Shading 1 Accent 3" w:uiPriority="63"/>
+    <w:lsdException w:name="Medium Shading 2 Accent 3" w:uiPriority="64"/>
+    <w:lsdException w:name="Medium List 1 Accent 3" w:uiPriority="65"/>
+    <w:lsdException w:name="Medium List 2 Accent 3" w:uiPriority="66"/>
+    <w:lsdException w:name="Medium Grid 1 Accent 3" w:uiPriority="67"/>
+    <w:lsdException w:name="Medium Grid 2 Accent 3" w:uiPriority="68"/>
+    <w:lsdException w:name="Medium Grid 3 Accent 3" w:uiPriority="69"/>
+    <w:lsdException w:name="Dark List Accent 3" w:uiPriority="70"/>
+    <w:lsdException w:name="Colorful Shading Accent 3" w:uiPriority="71"/>
+    <w:lsdException w:name="Colorful List Accent 3" w:uiPriority="72"/>
+    <w:lsdException w:name="Colorful Grid Accent 3" w:uiPriority="73"/>
+    <w:lsdException w:name="Light Shading Accent 4" w:uiPriority="60"/>
+    <w:lsdException w:name="Light List Accent 4" w:uiPriority="61"/>
+    <w:lsdException w:name="Light Grid Accent 4" w:uiPriority="62"/>
+    <w:lsdException w:name="Medium Shading 1 Accent 4" w:uiPriority="63"/>
+    <w:lsdException w:name="Medium Shading 2 Accent 4" w:uiPriority="64"/>
+    <w:lsdException w:name="Medium List 1 Accent 4" w:uiPriority="65"/>
+    <w:lsdException w:name="Medium List 2 Accent 4" w:uiPriority="66"/>
+    <w:lsdException w:name="Medium Grid 1 Accent 4" w:uiPriority="67"/>
+    <w:lsdException w:name="Medium Grid 2 Accent 4" w:uiPriority="68"/>
+    <w:lsdException w:name="Medium Grid 3 Accent 4" w:uiPriority="69"/>
+    <w:lsdException w:name="Dark List Accent 4" w:uiPriority="70"/>
+    <w:lsdException w:name="Colorful Shading Accent 4" w:uiPriority="71"/>
+    <w:lsdException w:name="Colorful List Accent 4" w:uiPriority="72"/>
+    <w:lsdException w:name="Colorful Grid Accent 4" w:uiPriority="73"/>
+    <w:lsdException w:name="Light Shading Accent 5" w:uiPriority="60"/>
+    <w:lsdException w:name="Light List Accent 5" w:uiPriority="61"/>
+    <w:lsdException w:name="Light Grid Accent 5" w:uiPriority="62"/>
+    <w:lsdException w:name="Medium Shading 1 Accent 5" w:uiPriority="63"/>
+    <w:lsdException w:name="Medium Shading 2 Accent 5" w:uiPriority="64"/>
+    <w:lsdException w:name="Medium List 1 Accent 5" w:uiPriority="65"/>
+    <w:lsdException w:name="Medium List 2 Accent 5" w:uiPriority="66"/>
+    <w:lsdException w:name="Medium Grid 1 Accent 5" w:uiPriority="67"/>
+    <w:lsdException w:name="Medium Grid 2 Accent 5" w:uiPriority="68"/>
+    <w:lsdException w:name="Medium Grid 3 Accent 5" w:uiPriority="69"/>
+    <w:lsdException w:name="Dark List Accent 5" w:uiPriority="70"/>
+    <w:lsdException w:name="Colorful Shading Accent 5" w:uiPriority="71"/>
+    <w:lsdException w:name="Colorful List Accent 5" w:uiPriority="72"/>
+    <w:lsdException w:name="Colorful Grid Accent 5" w:uiPriority="73"/>
+    <w:lsdException w:name="Light Shading Accent 6" w:uiPriority="60"/>
+    <w:lsdException w:name="Light List Accent 6" w:uiPriority="61"/>
+    <w:lsdException w:name="Light Grid Accent 6" w:uiPriority="62"/>
+    <w:lsdException w:name="Medium Shading 1 Accent 6" w:uiPriority="63"/>
+    <w:lsdException w:name="Medium Shading 2 Accent 6" w:uiPriority="64"/>
+    <w:lsdException w:name="Medium List 1 Accent 6" w:uiPriority="65"/>
+    <w:lsdException w:name="Medium List 2 Accent 6" w:uiPriority="66"/>
+    <w:lsdException w:name="Medium Grid 1 Accent 6" w:uiPriority="67"/>
+    <w:lsdException w:name="Medium Grid 2 Accent 6" w:uiPriority="68"/>
+    <w:lsdException w:name="Medium Grid 3 Accent 6" w:uiPriority="69"/>
+    <w:lsdException w:name="Dark List Accent 6" w:uiPriority="70"/>
+    <w:lsdException w:name="Colorful Shading Accent 6" w:uiPriority="71"/>
+    <w:lsdException w:name="Colorful List Accent 6" w:uiPriority="72"/>
+    <w:lsdException w:name="Colorful Grid Accent 6" w:uiPriority="73"/>
+    <w:lsdException w:name="Subtle Emphasis" w:uiPriority="19" w:qFormat="1"/>
+    <w:lsdException w:name="Intense Emphasis" w:uiPriority="21" w:qFormat="1"/>
+    <w:lsdException w:name="Subtle Reference" w:uiPriority="31" w:qFormat="1"/>
+    <w:lsdException w:name="Intense Reference" w:uiPriority="32" w:qFormat="1"/>
+    <w:lsdException w:name="Book Title" w:uiPriority="33" w:qFormat="1"/>
+    <w:lsdException w:name="Bibliography" w:semiHidden="1" w:uiPriority="37" w:unhideWhenUsed="1"/>
+    <w:lsdException w:name="TOC Heading" w:semiHidden="1" w:uiPriority="39" w:unhideWhenUsed="1" w:qFormat="1"/>
+    <w:lsdException w:name="Plain Table 1" w:uiPriority="41"/>
+    <w:lsdException w:name="Plain Table 2" w:uiPriority="42"/>
+    <w:lsdException w:name="Plain Table 3" w:uiPriority="43"/>
+    <w:lsdException w:name="Plain Table 4" w:uiPriority="44"/>
+    <w:lsdException w:name="Plain Table 5" w:uiPriority="45"/>
+    <w:lsdException w:name="Grid Table Light" w:uiPriority="40"/>
+    <w:lsdException w:name="Grid Table 1 Light" w:uiPriority="46"/>
+    <w:lsdException w:name="Grid Table 2" w:uiPriority="47"/>
+    <w:lsdException w:name="Grid Table 3" w:uiPriority="48"/>
+    <w:lsdException w:name="Grid Table 4" w:uiPriority="49"/>
+    <w:lsdException w:name="Grid Table 5 Dark" w:uiPriority="50"/>
+    <w:lsdException w:name="Grid Table 6 Colorful" w:uiPriority="51"/>
+    <w:lsdException w:name="Grid Table 7 Colorful" w:uiPriority="52"/>
+    <w:lsdException w:name="Grid Table 1 Light Accent 1" w:uiPriority="46"/>
+    <w:lsdException w:name="Grid Table 2 Accent 1" w:uiPriority="47"/>
+    <w:lsdException w:name="Grid Table 3 Accent 1" w:uiPriority="48"/>
+    <w:lsdException w:name="Grid Table 4 Accent 1" w:uiPriority="49"/>
+    <w:lsdException w:name="Grid Table 5 Dark Accent 1" w:uiPriority="50"/>
+    <w:lsdException w:name="Grid Table 6 Colorful Accent 1" w:uiPriority="51"/>
+    <w:lsdException w:name="Grid Table 7 Colorful Accent 1" w:uiPriority="52"/>
+    <w:lsdException w:name="Grid Table 1 Light Accent 2" w:uiPriority="46"/>
+    <w:lsdException w:name="Grid Table 2 Accent 2" w:uiPriority="47"/>
+    <w:lsdException w:name="Grid Table 3 Accent 2" w:uiPriority="48"/>
+    <w:lsdException w:name="Grid Table 4 Accent 2" w:uiPriority="49"/>
+    <w:lsdException w:name="Grid Table 5 Dark Accent 2" w:uiPriority="50"/>
+    <w:lsdException w:name="Grid Table 6 Colorful Accent 2" w:uiPriority="51"/>
+    <w:lsdException w:name="Grid Table 7 Colorful Accent 2" w:uiPriority="52"/>
+    <w:lsdException w:name="Grid Table 1 Light Accent 3" w:uiPriority="46"/>
+    <w:lsdException w:name="Grid Table 2 Accent 3" w:uiPriority="47"/>
+    <w:lsdException w:name="Grid Table 3 Accent 3" w:uiPriority="48"/>
+    <w:lsdException w:name="Grid Table 4 Accent 3" w:uiPriority="49"/>
+    <w:lsdException w:name="Grid Table 5 Dark Accent 3" w:uiPriority="50"/>
+    <w:lsdException w:name="Grid Table 6 Colorful Accent 3" w:uiPriority="51"/>
+    <w:lsdException w:name="Grid Table 7 Colorful Accent 3" w:uiPriority="52"/>
+    <w:lsdException w:name="Grid Table 1 Light Accent 4" w:uiPriority="46"/>
+    <w:lsdException w:name="Grid Table 2 Accent 4" w:uiPriority="47"/>
+    <w:lsdException w:name="Grid Table 3 Accent 4" w:uiPriority="48"/>
+    <w:lsdException w:name="Grid Table 4 Accent 4" w:uiPriority="49"/>
+    <w:lsdException w:name="Grid Table 5 Dark Accent 4" w:uiPriority="50"/>
+    <w:lsdException w:name="Grid Table 6 Colorful Accent 4" w:uiPriority="51"/>
+    <w:lsdException w:name="Grid Table 7 Colorful Accent 4" w:uiPriority="52"/>
+    <w:lsdException w:name="Grid Table 1 Light Accent 5" w:uiPriority="46"/>
+    <w:lsdException w:name="Grid Table 2 Accent 5" w:uiPriority="47"/>
+    <w:lsdException w:name="Grid Table 3 Accent 5" w:uiPriority="48"/>
+    <w:lsdException w:name="Grid Table 4 Accent 5" w:uiPriority="49"/>
+    <w:lsdException w:name="Grid Table 5 Dark Accent 5" w:uiPriority="50"/>
+    <w:lsdException w:name="Grid Table 6 Colorful Accent 5" w:uiPriority="51"/>
+    <w:lsdException w:name="Grid Table 7 Colorful Accent 5" w:uiPriority="52"/>
+    <w:lsdException w:name="Grid Table 1 Light Accent 6" w:uiPriority="46"/>
+    <w:lsdException w:name="Grid Table 2 Accent 6" w:uiPriority="47"/>
+    <w:lsdException w:name="Grid Table 3 Accent 6" w:uiPriority="48"/>
+    <w:lsdException w:name="Grid Table 4 Accent 6" w:uiPriority="49"/>
+    <w:lsdException w:name="Grid Table 5 Dark Accent 6" w:uiPriority="50"/>
+    <w:lsdException w:name="Grid Table 6 Colorful Accent 6" w:uiPriority="51"/>
+    <w:lsdException w:name="Grid Table 7 Colorful Accent 6" w:uiPriority="52"/>
+    <w:lsdException w:name="List Table 1 Light" w:uiPriority="46"/>
+    <w:lsdException w:name="List Table 2" w:uiPriority="47"/>
+    <w:lsdException w:name="List Table 3" w:uiPriority="48"/>
+    <w:lsdException w:name="List Table 4" w:uiPriority="49"/>
+    <w:lsdException w:name="List Table 5 Dark" w:uiPriority="50"/>
+    <w:lsdException w:name="List Table 6 Colorful" w:uiPriority="51"/>
+    <w:lsdException w:name="List Table 7 Colorful" w:uiPriority="52"/>
+    <w:lsdException w:name="List Table 1 Light Accent 1" w:uiPriority="46"/>
+    <w:lsdException w:name="List Table 2 Accent 1" w:uiPriority="47"/>
+    <w:lsdException w:name="List Table 3 Accent 1" w:uiPriority="48"/>
+    <w:lsdException w:name="List Table 4 Accent 1" w:uiPriority="49"/>
+    <w:lsdException w:name="List Table 5 Dark Accent 1" w:uiPriority="50"/>
+    <w:lsdException w:name="List Table 6 Colorful Accent 1" w:uiPriority="51"/>
+    <w:lsdException w:name="List Table 7 Colorful Accent 1" w:uiPriority="52"/>
+    <w:lsdException w:name="List Table 1 Light Accent 2" w:uiPriority="46"/>
+    <w:lsdException w:name="List Table 2 Accent 2" w:uiPriority="47"/>
+    <w:lsdException w:name="List Table 3 Accent 2" w:uiPriority="48"/>
+    <w:lsdException w:name="List Table 4 Accent 2" w:uiPriority="49"/>
+    <w:lsdException w:name="List Table 5 Dark Accent 2" w:uiPriority="50"/>
+    <w:lsdException w:name="List Table 6 Colorful Accent 2" w:uiPriority="51"/>
+    <w:lsdException w:name="List Table 7 Colorful Accent 2" w:uiPriority="52"/>
+    <w:lsdException w:name="List Table 1 Light Accent 3" w:uiPriority="46"/>
+    <w:lsdException w:name="List Table 2 Accent 3" w:uiPriority="47"/>
+    <w:lsdException w:name="List Table 3 Accent 3" w:uiPriority="48"/>
+    <w:lsdException w:name="List Table 4 Accent 3" w:uiPriority="49"/>
+    <w:lsdException w:name="List Table 5 Dark Accent 3" w:uiPriority="50"/>
+    <w:lsdException w:name="List Table 6 Colorful Accent 3" w:uiPriority="51"/>
+    <w:lsdException w:name="List Table 7 Colorful Accent 3" w:uiPriority="52"/>
+    <w:lsdException w:name="List Table 1 Light Accent 4" w:uiPriority="46"/>
+    <w:lsdException w:name="List Table 2 Accent 4" w:uiPriority="47"/>
+    <w:lsdException w:name="List Table 3 Accent 4" w:uiPriority="48"/>
+    <w:lsdException w:name="List Table 4 Accent 4" w:uiPriority="49"/>
+    <w:lsdException w:name="List Table 5 Dark Accent 4" w:uiPriority="50"/>
+    <w:lsdException w:name="List Table 6 Colorful Accent 4" w:uiPriority="51"/>
+    <w:lsdException w:name="List Table 7 Colorful Accent 4" w:uiPriority="52"/>
+    <w:lsdException w:name="List Table 1 Light Accent 5" w:uiPriority="46"/>
+    <w:lsdException w:name="List Table 2 Accent 5" w:uiPriority="47"/>
+    <w:lsdException w:name="List Table 3 Accent 5" w:uiPriority="48"/>
+    <w:lsdException w:name="List Table 4 Accent 5" w:uiPriority="49"/>
+    <w:lsdException w:name="List Table 5 Dark Accent 5" w:uiPriority="50"/>
+    <w:lsdException w:name="List Table 6 Colorful Accent 5" w:uiPriority="51"/>
+    <w:lsdException w:name="List Table 7 Colorful Accent 5" w:uiPriority="52"/>
+    <w:lsdException w:name="List Table 1 Light Accent 6" w:uiPriority="46"/>
+    <w:lsdException w:name="List Table 2 Accent 6" w:uiPriority="47"/>
+    <w:lsdException w:name="List Table 3 Accent 6" w:uiPriority="48"/>
+    <w:lsdException w:name="List Table 4 Accent 6" w:uiPriority="49"/>
+    <w:lsdException w:name="List Table 5 Dark Accent 6" w:uiPriority="50"/>
+    <w:lsdException w:name="List Table 6 Colorful Accent 6" w:uiPriority="51"/>
+    <w:lsdException w:name="List Table 7 Colorful Accent 6" w:uiPriority="52"/>
+  </w:latentStyles>
+  <w:style w:type="paragraph" w:default="1" w:styleId="Normal">
+    <w:name w:val="Normal"/>
+    <w:qFormat/>
+  </w:style>
+  <w:style w:type="character" w:default="1" w:styleId="Fuentedeprrafopredeter">
+    <w:name w:val="Default Paragraph Font"/>
+    <w:uiPriority w:val="1"/>
+    <w:semiHidden/>
+    <w:unhideWhenUsed/>
+  </w:style>
+  <w:style w:type="table" w:default="1" w:styleId="Tablanormal">
+    <w:name w:val="Normal Table"/>
+    <w:uiPriority w:val="99"/>
+    <w:semiHidden/>
+    <w:unhideWhenUsed/>
+    <w:tblPr>
+      <w:tblInd w:w="0" w:type="dxa"/>
+      <w:tblCellMar>
+        <w:top w:w="0" w:type="dxa"/>
+        <w:left w:w="108" w:type="dxa"/>
+        <w:bottom w:w="0" w:type="dxa"/>
+        <w:right w:w="108" w:type="dxa"/>
+      </w:tblCellMar>
+    </w:tblPr>
+  </w:style>
+  <w:style w:type="numbering" w:default="1" w:styleId="Sinlista">
+    <w:name w:val="No List"/>
+    <w:uiPriority w:val="99"/>
+    <w:semiHidden/>
+    <w:unhideWhenUsed/>
+  </w:style>
+  <w:style w:type="character" w:styleId="Textodelmarcadordeposicin">
+    <w:name w:val="Placeholder Text"/>
+    <w:basedOn w:val="Fuentedeprrafopredeter"/>
+    <w:uiPriority w:val="99"/>
+    <w:semiHidden/>
+    <w:rsid w:val="0097772B"/>
+    <w:rPr>
+      <w:color w:val="808080"/>
+    </w:rPr>
+  </w:style>
+</w:styles>
+</file>
+
+<file path=word/glossary/webSettings.xml><?xml version="1.0" encoding="utf-8"?>
+<w:webSettings xmlns:mc="http://schemas.openxmlformats.org/markup-compatibility/2006" xmlns:r="http://schemas.openxmlformats.org/officeDocument/2006/relationships" xmlns:w="http://schemas.openxmlformats.org/wordprocessingml/2006/main" xmlns:w14="http://schemas.microsoft.com/office/word/2010/wordml" xmlns:w15="http://schemas.microsoft.com/office/word/2012/wordml" mc:Ignorable="w14 w15">
+  <w:optimizeForBrowser/>
+  <w:allowPNG/>
+</w:webSettings>
+</file>
+
 <file path=word/theme/theme1.xml><?xml version="1.0" encoding="utf-8"?>
 <a:theme xmlns:a="http://schemas.openxmlformats.org/drawingml/2006/main" name="Tema de Office">
   <a:themeElements>

</xml_diff>

<commit_message>
- added input validation to mtx_svd - deleted unused functions - fixed documentation
</commit_message>
<xml_diff>
--- a/api_list.docx
+++ b/api_list.docx
@@ -11394,6 +11394,14 @@
                 <w:lang w:val="en-US" w:eastAsia="es-ES"/>
               </w:rPr>
               <w:t>its singular value decomposition</w:t>
+            </w:r>
+            <w:r>
+              <w:rPr>
+                <w:rFonts w:ascii="LM Roman 10" w:eastAsia="Times New Roman" w:hAnsi="LM Roman 10" w:cs="Consolas"/>
+                <w:color w:val="000000"/>
+                <w:lang w:val="en-US" w:eastAsia="es-ES"/>
+              </w:rPr>
+              <w:t xml:space="preserve"> with the form</w:t>
             </w:r>
             <w:r>
               <w:rPr>
@@ -11451,6 +11459,14 @@
                 <w:color w:val="000000"/>
                 <w:lang w:val="en-US" w:eastAsia="es-ES"/>
               </w:rPr>
+              <w:t>,</w:t>
+            </w:r>
+            <w:r>
+              <w:rPr>
+                <w:rFonts w:ascii="LM Roman 10" w:eastAsia="Times New Roman" w:hAnsi="LM Roman 10" w:cs="Consolas"/>
+                <w:color w:val="000000"/>
+                <w:lang w:val="en-US" w:eastAsia="es-ES"/>
+              </w:rPr>
               <w:t xml:space="preserve"> where </w:t>
             </w:r>
             <m:oMath>
@@ -11524,23 +11540,7 @@
                       <w:color w:val="000000"/>
                       <w:lang w:val="en-US" w:eastAsia="es-ES"/>
                     </w:rPr>
-                    <m:t>(</m:t>
-                  </m:r>
-                  <m:r>
-                    <w:rPr>
-                      <w:rFonts w:ascii="Cambria Math" w:eastAsia="Times New Roman" w:hAnsi="Cambria Math" w:cs="Consolas"/>
-                      <w:color w:val="000000"/>
-                      <w:lang w:val="en-US" w:eastAsia="es-ES"/>
-                    </w:rPr>
-                    <m:t>nxn</m:t>
-                  </m:r>
-                  <m:r>
-                    <w:rPr>
-                      <w:rFonts w:ascii="Cambria Math" w:eastAsia="Times New Roman" w:hAnsi="Cambria Math" w:cs="Consolas"/>
-                      <w:color w:val="000000"/>
-                      <w:lang w:val="en-US" w:eastAsia="es-ES"/>
-                    </w:rPr>
-                    <m:t>)</m:t>
+                    <m:t>(nxn)</m:t>
                   </m:r>
                 </m:sub>
               </m:sSub>
@@ -11582,23 +11582,7 @@
                       <w:color w:val="000000"/>
                       <w:lang w:val="en-US" w:eastAsia="es-ES"/>
                     </w:rPr>
-                    <m:t>(</m:t>
-                  </m:r>
-                  <m:r>
-                    <w:rPr>
-                      <w:rFonts w:ascii="Cambria Math" w:eastAsia="Times New Roman" w:hAnsi="Cambria Math" w:cs="Consolas"/>
-                      <w:color w:val="000000"/>
-                      <w:lang w:val="en-US" w:eastAsia="es-ES"/>
-                    </w:rPr>
-                    <m:t>n</m:t>
-                  </m:r>
-                  <m:r>
-                    <w:rPr>
-                      <w:rFonts w:ascii="Cambria Math" w:eastAsia="Times New Roman" w:hAnsi="Cambria Math" w:cs="Consolas"/>
-                      <w:color w:val="000000"/>
-                      <w:lang w:val="en-US" w:eastAsia="es-ES"/>
-                    </w:rPr>
-                    <m:t>xn)</m:t>
+                    <m:t>(nxn)</m:t>
                   </m:r>
                 </m:sub>
               </m:sSub>
@@ -11962,17 +11946,7 @@
                 <w:color w:val="000000"/>
                 <w:lang w:val="en-US" w:eastAsia="es-ES"/>
               </w:rPr>
-              <w:t xml:space="preserve"> m-by-</w:t>
-            </w:r>
-            <w:bookmarkStart w:id="0" w:name="_GoBack"/>
-            <w:bookmarkEnd w:id="0"/>
-            <w:r>
-              <w:rPr>
-                <w:rFonts w:ascii="LM Roman 10" w:eastAsia="Times New Roman" w:hAnsi="LM Roman 10" w:cs="Consolas"/>
-                <w:color w:val="000000"/>
-                <w:lang w:val="en-US" w:eastAsia="es-ES"/>
-              </w:rPr>
-              <w:t xml:space="preserve">m matrix, </w:t>
+              <w:t xml:space="preserve"> m-by-m matrix, </w:t>
             </w:r>
             <w:r>
               <w:rPr>
@@ -12042,7 +12016,7 @@
                 <w:lang w:val="en-US" w:eastAsia="es-ES"/>
               </w:rPr>
               <w:lastRenderedPageBreak/>
-              <w:t xml:space="preserve">The equation has a unique solution when the eigenvalues of A and -B are distinct. In terms of the </w:t>
+              <w:t xml:space="preserve">The equation has a unique solution when the eigenvalues of A and B are distinct. In terms of the </w:t>
             </w:r>
             <w:proofErr w:type="spellStart"/>
             <w:r>
@@ -13203,6 +13177,8 @@
               </w:rPr>
               <w:t>Element-wise sine</w:t>
             </w:r>
+            <w:bookmarkStart w:id="0" w:name="_GoBack"/>
+            <w:bookmarkEnd w:id="0"/>
           </w:p>
           <w:p>
             <w:pPr>
@@ -16268,7 +16244,17 @@
           <w:szCs w:val="16"/>
           <w:lang w:val="en-US"/>
         </w:rPr>
-        <w:t xml:space="preserve">/* </w:t>
+        <w:t>/* Solving t</w:t>
+      </w:r>
+      <w:r>
+        <w:rPr>
+          <w:rFonts w:ascii="Consolas" w:hAnsi="Consolas" w:cs="Consolas"/>
+          <w:color w:val="A6A6A6" w:themeColor="background1" w:themeShade="A6"/>
+          <w:sz w:val="16"/>
+          <w:szCs w:val="16"/>
+          <w:lang w:val="en-US"/>
+        </w:rPr>
+        <w:t>he linear equations A*x=</w:t>
       </w:r>
       <w:proofErr w:type="gramStart"/>
       <w:r>
@@ -16279,7 +16265,17 @@
           <w:szCs w:val="16"/>
           <w:lang w:val="en-US"/>
         </w:rPr>
-        <w:t>Solving</w:t>
+        <w:t xml:space="preserve">b </w:t>
+      </w:r>
+      <w:r>
+        <w:rPr>
+          <w:rFonts w:ascii="Consolas" w:hAnsi="Consolas" w:cs="Consolas"/>
+          <w:color w:val="A6A6A6" w:themeColor="background1" w:themeShade="A6"/>
+          <w:sz w:val="16"/>
+          <w:szCs w:val="16"/>
+          <w:lang w:val="en-US"/>
+        </w:rPr>
+        <w:t xml:space="preserve"> *</w:t>
       </w:r>
       <w:proofErr w:type="gramEnd"/>
       <w:r>
@@ -16290,7 +16286,7 @@
           <w:szCs w:val="16"/>
           <w:lang w:val="en-US"/>
         </w:rPr>
-        <w:t xml:space="preserve"> the linear equations A*x=b using LAPACK */</w:t>
+        <w:t>/</w:t>
       </w:r>
     </w:p>
     <w:p>
@@ -17692,23 +17688,7 @@
           <w:sz w:val="20"/>
           <w:lang w:val="en-US"/>
         </w:rPr>
-        <w:t>Evaluate</w:t>
-      </w:r>
-      <w:r>
-        <w:rPr>
-          <w:rFonts w:ascii="LM Roman 10" w:hAnsi="LM Roman 10"/>
-          <w:sz w:val="20"/>
-          <w:lang w:val="en-US"/>
-        </w:rPr>
-        <w:t>s</w:t>
-      </w:r>
-      <w:r>
-        <w:rPr>
-          <w:rFonts w:ascii="LM Roman 10" w:hAnsi="LM Roman 10"/>
-          <w:sz w:val="20"/>
-          <w:lang w:val="en-US"/>
-        </w:rPr>
-        <w:t xml:space="preserve"> a simple matrix expression</w:t>
+        <w:t>Evaluate a simple matrix expression</w:t>
       </w:r>
     </w:p>
     <w:p>
@@ -18111,7 +18091,17 @@
           <w:szCs w:val="16"/>
           <w:lang w:val="en-US"/>
         </w:rPr>
-        <w:t xml:space="preserve">    /*Define </w:t>
+        <w:t xml:space="preserve">    /</w:t>
+      </w:r>
+      <w:r>
+        <w:rPr>
+          <w:rFonts w:ascii="Consolas" w:hAnsi="Consolas" w:cs="Consolas"/>
+          <w:color w:val="A6A6A6" w:themeColor="background1" w:themeShade="A6"/>
+          <w:sz w:val="16"/>
+          <w:szCs w:val="16"/>
+          <w:lang w:val="en-US"/>
+        </w:rPr>
+        <w:t>*</w:t>
       </w:r>
       <w:proofErr w:type="gramStart"/>
       <w:r>
@@ -18122,7 +18112,7 @@
           <w:szCs w:val="16"/>
           <w:lang w:val="en-US"/>
         </w:rPr>
-        <w:t>the  using</w:t>
+        <w:t>Creating</w:t>
       </w:r>
       <w:proofErr w:type="gramEnd"/>
       <w:r>
@@ -18133,7 +18123,27 @@
           <w:szCs w:val="16"/>
           <w:lang w:val="en-US"/>
         </w:rPr>
-        <w:t xml:space="preserve"> the matrix notation*/</w:t>
+        <w:t xml:space="preserve"> the matrices</w:t>
+      </w:r>
+      <w:r>
+        <w:rPr>
+          <w:rFonts w:ascii="Consolas" w:hAnsi="Consolas" w:cs="Consolas"/>
+          <w:color w:val="A6A6A6" w:themeColor="background1" w:themeShade="A6"/>
+          <w:sz w:val="16"/>
+          <w:szCs w:val="16"/>
+          <w:lang w:val="en-US"/>
+        </w:rPr>
+        <w:t xml:space="preserve"> </w:t>
+      </w:r>
+      <w:r>
+        <w:rPr>
+          <w:rFonts w:ascii="Consolas" w:hAnsi="Consolas" w:cs="Consolas"/>
+          <w:color w:val="A6A6A6" w:themeColor="background1" w:themeShade="A6"/>
+          <w:sz w:val="16"/>
+          <w:szCs w:val="16"/>
+          <w:lang w:val="en-US"/>
+        </w:rPr>
+        <w:t>*/</w:t>
       </w:r>
     </w:p>
     <w:p>
@@ -19394,7 +19404,7 @@
             <w:rFonts w:ascii="LM Roman 12" w:hAnsi="LM Roman 12"/>
             <w:noProof/>
           </w:rPr>
-          <w:t>4</w:t>
+          <w:t>3</w:t>
         </w:r>
         <w:r>
           <w:rPr>
@@ -20307,569 +20317,6 @@
 </w:styles>
 </file>
 
-<file path=word/glossary/document.xml><?xml version="1.0" encoding="utf-8"?>
-<w:glossaryDocument xmlns:wpc="http://schemas.microsoft.com/office/word/2010/wordprocessingCanvas" xmlns:mc="http://schemas.openxmlformats.org/markup-compatibility/2006" xmlns:o="urn:schemas-microsoft-com:office:office" xmlns:r="http://schemas.openxmlformats.org/officeDocument/2006/relationships" xmlns:m="http://schemas.openxmlformats.org/officeDocument/2006/math" xmlns:v="urn:schemas-microsoft-com:vml" xmlns:wp14="http://schemas.microsoft.com/office/word/2010/wordprocessingDrawing" xmlns:wp="http://schemas.openxmlformats.org/drawingml/2006/wordprocessingDrawing" xmlns:w10="urn:schemas-microsoft-com:office:word" xmlns:w="http://schemas.openxmlformats.org/wordprocessingml/2006/main" xmlns:w14="http://schemas.microsoft.com/office/word/2010/wordml" xmlns:w15="http://schemas.microsoft.com/office/word/2012/wordml" xmlns:wpg="http://schemas.microsoft.com/office/word/2010/wordprocessingGroup" xmlns:wpi="http://schemas.microsoft.com/office/word/2010/wordprocessingInk" xmlns:wne="http://schemas.microsoft.com/office/word/2006/wordml" xmlns:wps="http://schemas.microsoft.com/office/word/2010/wordprocessingShape" mc:Ignorable="w14 w15 wp14"/>
-</file>
-
-<file path=word/glossary/fontTable.xml><?xml version="1.0" encoding="utf-8"?>
-<w:fonts xmlns:mc="http://schemas.openxmlformats.org/markup-compatibility/2006" xmlns:r="http://schemas.openxmlformats.org/officeDocument/2006/relationships" xmlns:w="http://schemas.openxmlformats.org/wordprocessingml/2006/main" xmlns:w14="http://schemas.microsoft.com/office/word/2010/wordml" xmlns:w15="http://schemas.microsoft.com/office/word/2012/wordml" mc:Ignorable="w14 w15">
-  <w:font w:name="LM Roman 10">
-    <w:panose1 w:val="00000000000000000000"/>
-    <w:charset w:val="00"/>
-    <w:family w:val="modern"/>
-    <w:notTrueType/>
-    <w:pitch w:val="variable"/>
-    <w:sig w:usb0="20000007" w:usb1="00000000" w:usb2="00000000" w:usb3="00000000" w:csb0="00000193" w:csb1="00000000"/>
-  </w:font>
-  <w:font w:name="Times New Roman">
-    <w:panose1 w:val="02020603050405020304"/>
-    <w:charset w:val="00"/>
-    <w:family w:val="roman"/>
-    <w:pitch w:val="variable"/>
-    <w:sig w:usb0="E0002EFF" w:usb1="C0007843" w:usb2="00000009" w:usb3="00000000" w:csb0="000001FF" w:csb1="00000000"/>
-  </w:font>
-  <w:font w:name="Calibri">
-    <w:panose1 w:val="020F0502020204030204"/>
-    <w:charset w:val="00"/>
-    <w:family w:val="swiss"/>
-    <w:pitch w:val="variable"/>
-    <w:sig w:usb0="E00002FF" w:usb1="4000ACFF" w:usb2="00000001" w:usb3="00000000" w:csb0="0000019F" w:csb1="00000000"/>
-  </w:font>
-  <w:font w:name="LM Roman 12">
-    <w:altName w:val="Arial"/>
-    <w:panose1 w:val="00000000000000000000"/>
-    <w:charset w:val="00"/>
-    <w:family w:val="modern"/>
-    <w:notTrueType/>
-    <w:pitch w:val="variable"/>
-    <w:sig w:usb0="20000007" w:usb1="00000000" w:usb2="00000000" w:usb3="00000000" w:csb0="00000193" w:csb1="00000000"/>
-  </w:font>
-  <w:font w:name="Consolas">
-    <w:panose1 w:val="020B0609020204030204"/>
-    <w:charset w:val="00"/>
-    <w:family w:val="modern"/>
-    <w:pitch w:val="fixed"/>
-    <w:sig w:usb0="E10002FF" w:usb1="4000FCFF" w:usb2="00000009" w:usb3="00000000" w:csb0="0000019F" w:csb1="00000000"/>
-  </w:font>
-  <w:font w:name="Wingdings">
-    <w:panose1 w:val="05000000000000000000"/>
-    <w:charset w:val="02"/>
-    <w:family w:val="auto"/>
-    <w:pitch w:val="variable"/>
-    <w:sig w:usb0="00000000" w:usb1="10000000" w:usb2="00000000" w:usb3="00000000" w:csb0="80000000" w:csb1="00000000"/>
-  </w:font>
-  <w:font w:name="Cambria Math">
-    <w:panose1 w:val="02040503050406030204"/>
-    <w:charset w:val="00"/>
-    <w:family w:val="roman"/>
-    <w:pitch w:val="variable"/>
-    <w:sig w:usb0="E00002FF" w:usb1="420024FF" w:usb2="00000000" w:usb3="00000000" w:csb0="0000019F" w:csb1="00000000"/>
-  </w:font>
-  <w:font w:name="Franklin Gothic Book">
-    <w:panose1 w:val="020B0503020102020204"/>
-    <w:charset w:val="00"/>
-    <w:family w:val="swiss"/>
-    <w:pitch w:val="variable"/>
-    <w:sig w:usb0="00000287" w:usb1="00000000" w:usb2="00000000" w:usb3="00000000" w:csb0="0000009F" w:csb1="00000000"/>
-  </w:font>
-  <w:font w:name="Cambria">
-    <w:panose1 w:val="02040503050406030204"/>
-    <w:charset w:val="00"/>
-    <w:family w:val="roman"/>
-    <w:pitch w:val="variable"/>
-    <w:sig w:usb0="E00002FF" w:usb1="400004FF" w:usb2="00000000" w:usb3="00000000" w:csb0="0000019F" w:csb1="00000000"/>
-  </w:font>
-  <w:font w:name="Calibri Light">
-    <w:panose1 w:val="020F0302020204030204"/>
-    <w:charset w:val="00"/>
-    <w:family w:val="swiss"/>
-    <w:pitch w:val="variable"/>
-    <w:sig w:usb0="A00002EF" w:usb1="4000207B" w:usb2="00000000" w:usb3="00000000" w:csb0="0000019F" w:csb1="00000000"/>
-  </w:font>
-</w:fonts>
-</file>
-
-<file path=word/glossary/settings.xml><?xml version="1.0" encoding="utf-8"?>
-<w:settings xmlns:mc="http://schemas.openxmlformats.org/markup-compatibility/2006" xmlns:o="urn:schemas-microsoft-com:office:office" xmlns:r="http://schemas.openxmlformats.org/officeDocument/2006/relationships" xmlns:m="http://schemas.openxmlformats.org/officeDocument/2006/math" xmlns:v="urn:schemas-microsoft-com:vml" xmlns:w10="urn:schemas-microsoft-com:office:word" xmlns:w="http://schemas.openxmlformats.org/wordprocessingml/2006/main" xmlns:w14="http://schemas.microsoft.com/office/word/2010/wordml" xmlns:w15="http://schemas.microsoft.com/office/word/2012/wordml" xmlns:sl="http://schemas.openxmlformats.org/schemaLibrary/2006/main" mc:Ignorable="w14 w15">
-  <w:view w:val="normal"/>
-  <w:defaultTabStop w:val="708"/>
-  <w:hyphenationZone w:val="425"/>
-  <w:characterSpacingControl w:val="doNotCompress"/>
-  <w:compat>
-    <w:useFELayout/>
-    <w:compatSetting w:name="compatibilityMode" w:uri="http://schemas.microsoft.com/office/word" w:val="15"/>
-    <w:compatSetting w:name="overrideTableStyleFontSizeAndJustification" w:uri="http://schemas.microsoft.com/office/word" w:val="1"/>
-    <w:compatSetting w:name="enableOpenTypeFeatures" w:uri="http://schemas.microsoft.com/office/word" w:val="1"/>
-    <w:compatSetting w:name="doNotFlipMirrorIndents" w:uri="http://schemas.microsoft.com/office/word" w:val="1"/>
-    <w:compatSetting w:name="differentiateMultirowTableHeaders" w:uri="http://schemas.microsoft.com/office/word" w:val="1"/>
-  </w:compat>
-  <w:rsids>
-    <w:rsidRoot w:val="0097772B"/>
-    <w:rsid w:val="00014E09"/>
-    <w:rsid w:val="0097772B"/>
-  </w:rsids>
-  <m:mathPr>
-    <m:mathFont m:val="Cambria Math"/>
-    <m:brkBin m:val="before"/>
-    <m:brkBinSub m:val="--"/>
-    <m:smallFrac m:val="0"/>
-    <m:dispDef/>
-    <m:lMargin m:val="0"/>
-    <m:rMargin m:val="0"/>
-    <m:defJc m:val="centerGroup"/>
-    <m:wrapIndent m:val="1440"/>
-    <m:intLim m:val="subSup"/>
-    <m:naryLim m:val="undOvr"/>
-  </m:mathPr>
-  <w:themeFontLang w:val="es-ES"/>
-  <w:clrSchemeMapping w:bg1="light1" w:t1="dark1" w:bg2="light2" w:t2="dark2" w:accent1="accent1" w:accent2="accent2" w:accent3="accent3" w:accent4="accent4" w:accent5="accent5" w:accent6="accent6" w:hyperlink="hyperlink" w:followedHyperlink="followedHyperlink"/>
-  <w:decimalSymbol w:val=","/>
-  <w:listSeparator w:val=";"/>
-  <w15:chartTrackingRefBased/>
-</w:settings>
-</file>
-
-<file path=word/glossary/styles.xml><?xml version="1.0" encoding="utf-8"?>
-<w:styles xmlns:mc="http://schemas.openxmlformats.org/markup-compatibility/2006" xmlns:r="http://schemas.openxmlformats.org/officeDocument/2006/relationships" xmlns:w="http://schemas.openxmlformats.org/wordprocessingml/2006/main" xmlns:w14="http://schemas.microsoft.com/office/word/2010/wordml" xmlns:w15="http://schemas.microsoft.com/office/word/2012/wordml" mc:Ignorable="w14 w15">
-  <w:docDefaults>
-    <w:rPrDefault>
-      <w:rPr>
-        <w:rFonts w:asciiTheme="minorHAnsi" w:eastAsiaTheme="minorEastAsia" w:hAnsiTheme="minorHAnsi" w:cstheme="minorBidi"/>
-        <w:sz w:val="22"/>
-        <w:szCs w:val="22"/>
-        <w:lang w:val="es-ES" w:eastAsia="es-ES" w:bidi="ar-SA"/>
-      </w:rPr>
-    </w:rPrDefault>
-    <w:pPrDefault>
-      <w:pPr>
-        <w:spacing w:after="160" w:line="259" w:lineRule="auto"/>
-      </w:pPr>
-    </w:pPrDefault>
-  </w:docDefaults>
-  <w:latentStyles w:defLockedState="0" w:defUIPriority="99" w:defSemiHidden="0" w:defUnhideWhenUsed="0" w:defQFormat="0" w:count="371">
-    <w:lsdException w:name="Normal" w:uiPriority="0" w:qFormat="1"/>
-    <w:lsdException w:name="heading 1" w:uiPriority="9" w:qFormat="1"/>
-    <w:lsdException w:name="heading 2" w:semiHidden="1" w:uiPriority="9" w:unhideWhenUsed="1" w:qFormat="1"/>
-    <w:lsdException w:name="heading 3" w:semiHidden="1" w:uiPriority="9" w:unhideWhenUsed="1" w:qFormat="1"/>
-    <w:lsdException w:name="heading 4" w:semiHidden="1" w:uiPriority="9" w:unhideWhenUsed="1" w:qFormat="1"/>
-    <w:lsdException w:name="heading 5" w:semiHidden="1" w:uiPriority="9" w:unhideWhenUsed="1" w:qFormat="1"/>
-    <w:lsdException w:name="heading 6" w:semiHidden="1" w:uiPriority="9" w:unhideWhenUsed="1" w:qFormat="1"/>
-    <w:lsdException w:name="heading 7" w:semiHidden="1" w:uiPriority="9" w:unhideWhenUsed="1" w:qFormat="1"/>
-    <w:lsdException w:name="heading 8" w:semiHidden="1" w:uiPriority="9" w:unhideWhenUsed="1" w:qFormat="1"/>
-    <w:lsdException w:name="heading 9" w:semiHidden="1" w:uiPriority="9" w:unhideWhenUsed="1" w:qFormat="1"/>
-    <w:lsdException w:name="index 1" w:semiHidden="1" w:unhideWhenUsed="1"/>
-    <w:lsdException w:name="index 2" w:semiHidden="1" w:unhideWhenUsed="1"/>
-    <w:lsdException w:name="index 3" w:semiHidden="1" w:unhideWhenUsed="1"/>
-    <w:lsdException w:name="index 4" w:semiHidden="1" w:unhideWhenUsed="1"/>
-    <w:lsdException w:name="index 5" w:semiHidden="1" w:unhideWhenUsed="1"/>
-    <w:lsdException w:name="index 6" w:semiHidden="1" w:unhideWhenUsed="1"/>
-    <w:lsdException w:name="index 7" w:semiHidden="1" w:unhideWhenUsed="1"/>
-    <w:lsdException w:name="index 8" w:semiHidden="1" w:unhideWhenUsed="1"/>
-    <w:lsdException w:name="index 9" w:semiHidden="1" w:unhideWhenUsed="1"/>
-    <w:lsdException w:name="toc 1" w:semiHidden="1" w:uiPriority="39" w:unhideWhenUsed="1"/>
-    <w:lsdException w:name="toc 2" w:semiHidden="1" w:uiPriority="39" w:unhideWhenUsed="1"/>
-    <w:lsdException w:name="toc 3" w:semiHidden="1" w:uiPriority="39" w:unhideWhenUsed="1"/>
-    <w:lsdException w:name="toc 4" w:semiHidden="1" w:uiPriority="39" w:unhideWhenUsed="1"/>
-    <w:lsdException w:name="toc 5" w:semiHidden="1" w:uiPriority="39" w:unhideWhenUsed="1"/>
-    <w:lsdException w:name="toc 6" w:semiHidden="1" w:uiPriority="39" w:unhideWhenUsed="1"/>
-    <w:lsdException w:name="toc 7" w:semiHidden="1" w:uiPriority="39" w:unhideWhenUsed="1"/>
-    <w:lsdException w:name="toc 8" w:semiHidden="1" w:uiPriority="39" w:unhideWhenUsed="1"/>
-    <w:lsdException w:name="toc 9" w:semiHidden="1" w:uiPriority="39" w:unhideWhenUsed="1"/>
-    <w:lsdException w:name="Normal Indent" w:semiHidden="1" w:unhideWhenUsed="1"/>
-    <w:lsdException w:name="footnote text" w:semiHidden="1" w:unhideWhenUsed="1"/>
-    <w:lsdException w:name="annotation text" w:semiHidden="1" w:unhideWhenUsed="1"/>
-    <w:lsdException w:name="header" w:semiHidden="1" w:unhideWhenUsed="1"/>
-    <w:lsdException w:name="footer" w:semiHidden="1" w:unhideWhenUsed="1"/>
-    <w:lsdException w:name="index heading" w:semiHidden="1" w:unhideWhenUsed="1"/>
-    <w:lsdException w:name="caption" w:semiHidden="1" w:uiPriority="35" w:unhideWhenUsed="1" w:qFormat="1"/>
-    <w:lsdException w:name="table of figures" w:semiHidden="1" w:unhideWhenUsed="1"/>
-    <w:lsdException w:name="envelope address" w:semiHidden="1" w:unhideWhenUsed="1"/>
-    <w:lsdException w:name="envelope return" w:semiHidden="1" w:unhideWhenUsed="1"/>
-    <w:lsdException w:name="footnote reference" w:semiHidden="1" w:unhideWhenUsed="1"/>
-    <w:lsdException w:name="annotation reference" w:semiHidden="1" w:unhideWhenUsed="1"/>
-    <w:lsdException w:name="line number" w:semiHidden="1" w:unhideWhenUsed="1"/>
-    <w:lsdException w:name="page number" w:semiHidden="1" w:unhideWhenUsed="1"/>
-    <w:lsdException w:name="endnote reference" w:semiHidden="1" w:unhideWhenUsed="1"/>
-    <w:lsdException w:name="endnote text" w:semiHidden="1" w:unhideWhenUsed="1"/>
-    <w:lsdException w:name="table of authorities" w:semiHidden="1" w:unhideWhenUsed="1"/>
-    <w:lsdException w:name="macro" w:semiHidden="1" w:unhideWhenUsed="1"/>
-    <w:lsdException w:name="toa heading" w:semiHidden="1" w:unhideWhenUsed="1"/>
-    <w:lsdException w:name="List" w:semiHidden="1" w:unhideWhenUsed="1"/>
-    <w:lsdException w:name="List Bullet" w:semiHidden="1" w:unhideWhenUsed="1"/>
-    <w:lsdException w:name="List Number" w:semiHidden="1" w:unhideWhenUsed="1"/>
-    <w:lsdException w:name="List 2" w:semiHidden="1" w:unhideWhenUsed="1"/>
-    <w:lsdException w:name="List 3" w:semiHidden="1" w:unhideWhenUsed="1"/>
-    <w:lsdException w:name="List 4" w:semiHidden="1" w:unhideWhenUsed="1"/>
-    <w:lsdException w:name="List 5" w:semiHidden="1" w:unhideWhenUsed="1"/>
-    <w:lsdException w:name="List Bullet 2" w:semiHidden="1" w:unhideWhenUsed="1"/>
-    <w:lsdException w:name="List Bullet 3" w:semiHidden="1" w:unhideWhenUsed="1"/>
-    <w:lsdException w:name="List Bullet 4" w:semiHidden="1" w:unhideWhenUsed="1"/>
-    <w:lsdException w:name="List Bullet 5" w:semiHidden="1" w:unhideWhenUsed="1"/>
-    <w:lsdException w:name="List Number 2" w:semiHidden="1" w:unhideWhenUsed="1"/>
-    <w:lsdException w:name="List Number 3" w:semiHidden="1" w:unhideWhenUsed="1"/>
-    <w:lsdException w:name="List Number 4" w:semiHidden="1" w:unhideWhenUsed="1"/>
-    <w:lsdException w:name="List Number 5" w:semiHidden="1" w:unhideWhenUsed="1"/>
-    <w:lsdException w:name="Title" w:uiPriority="10" w:qFormat="1"/>
-    <w:lsdException w:name="Closing" w:semiHidden="1" w:unhideWhenUsed="1"/>
-    <w:lsdException w:name="Signature" w:semiHidden="1" w:unhideWhenUsed="1"/>
-    <w:lsdException w:name="Default Paragraph Font" w:semiHidden="1" w:uiPriority="1" w:unhideWhenUsed="1"/>
-    <w:lsdException w:name="Body Text" w:semiHidden="1" w:unhideWhenUsed="1"/>
-    <w:lsdException w:name="Body Text Indent" w:semiHidden="1" w:unhideWhenUsed="1"/>
-    <w:lsdException w:name="List Continue" w:semiHidden="1" w:unhideWhenUsed="1"/>
-    <w:lsdException w:name="List Continue 2" w:semiHidden="1" w:unhideWhenUsed="1"/>
-    <w:lsdException w:name="List Continue 3" w:semiHidden="1" w:unhideWhenUsed="1"/>
-    <w:lsdException w:name="List Continue 4" w:semiHidden="1" w:unhideWhenUsed="1"/>
-    <w:lsdException w:name="List Continue 5" w:semiHidden="1" w:unhideWhenUsed="1"/>
-    <w:lsdException w:name="Message Header" w:semiHidden="1" w:unhideWhenUsed="1"/>
-    <w:lsdException w:name="Subtitle" w:uiPriority="11" w:qFormat="1"/>
-    <w:lsdException w:name="Salutation" w:semiHidden="1" w:unhideWhenUsed="1"/>
-    <w:lsdException w:name="Date" w:semiHidden="1" w:unhideWhenUsed="1"/>
-    <w:lsdException w:name="Body Text First Indent" w:semiHidden="1" w:unhideWhenUsed="1"/>
-    <w:lsdException w:name="Body Text First Indent 2" w:semiHidden="1" w:unhideWhenUsed="1"/>
-    <w:lsdException w:name="Note Heading" w:semiHidden="1" w:unhideWhenUsed="1"/>
-    <w:lsdException w:name="Body Text 2" w:semiHidden="1" w:unhideWhenUsed="1"/>
-    <w:lsdException w:name="Body Text 3" w:semiHidden="1" w:unhideWhenUsed="1"/>
-    <w:lsdException w:name="Body Text Indent 2" w:semiHidden="1" w:unhideWhenUsed="1"/>
-    <w:lsdException w:name="Body Text Indent 3" w:semiHidden="1" w:unhideWhenUsed="1"/>
-    <w:lsdException w:name="Block Text" w:semiHidden="1" w:unhideWhenUsed="1"/>
-    <w:lsdException w:name="Hyperlink" w:semiHidden="1" w:unhideWhenUsed="1"/>
-    <w:lsdException w:name="FollowedHyperlink" w:semiHidden="1" w:unhideWhenUsed="1"/>
-    <w:lsdException w:name="Strong" w:uiPriority="22" w:qFormat="1"/>
-    <w:lsdException w:name="Emphasis" w:uiPriority="20" w:qFormat="1"/>
-    <w:lsdException w:name="Document Map" w:semiHidden="1" w:unhideWhenUsed="1"/>
-    <w:lsdException w:name="Plain Text" w:semiHidden="1" w:unhideWhenUsed="1"/>
-    <w:lsdException w:name="E-mail Signature" w:semiHidden="1" w:unhideWhenUsed="1"/>
-    <w:lsdException w:name="HTML Top of Form" w:semiHidden="1" w:unhideWhenUsed="1"/>
-    <w:lsdException w:name="HTML Bottom of Form" w:semiHidden="1" w:unhideWhenUsed="1"/>
-    <w:lsdException w:name="Normal (Web)" w:semiHidden="1" w:unhideWhenUsed="1"/>
-    <w:lsdException w:name="HTML Acronym" w:semiHidden="1" w:unhideWhenUsed="1"/>
-    <w:lsdException w:name="HTML Address" w:semiHidden="1" w:unhideWhenUsed="1"/>
-    <w:lsdException w:name="HTML Cite" w:semiHidden="1" w:unhideWhenUsed="1"/>
-    <w:lsdException w:name="HTML Code" w:semiHidden="1" w:unhideWhenUsed="1"/>
-    <w:lsdException w:name="HTML Definition" w:semiHidden="1" w:unhideWhenUsed="1"/>
-    <w:lsdException w:name="HTML Keyboard" w:semiHidden="1" w:unhideWhenUsed="1"/>
-    <w:lsdException w:name="HTML Preformatted" w:semiHidden="1" w:unhideWhenUsed="1"/>
-    <w:lsdException w:name="HTML Sample" w:semiHidden="1" w:unhideWhenUsed="1"/>
-    <w:lsdException w:name="HTML Typewriter" w:semiHidden="1" w:unhideWhenUsed="1"/>
-    <w:lsdException w:name="HTML Variable" w:semiHidden="1" w:unhideWhenUsed="1"/>
-    <w:lsdException w:name="Normal Table" w:semiHidden="1" w:unhideWhenUsed="1"/>
-    <w:lsdException w:name="annotation subject" w:semiHidden="1" w:unhideWhenUsed="1"/>
-    <w:lsdException w:name="No List" w:semiHidden="1" w:unhideWhenUsed="1"/>
-    <w:lsdException w:name="Outline List 1" w:semiHidden="1" w:unhideWhenUsed="1"/>
-    <w:lsdException w:name="Outline List 2" w:semiHidden="1" w:unhideWhenUsed="1"/>
-    <w:lsdException w:name="Outline List 3" w:semiHidden="1" w:unhideWhenUsed="1"/>
-    <w:lsdException w:name="Table Simple 1" w:semiHidden="1" w:unhideWhenUsed="1"/>
-    <w:lsdException w:name="Table Simple 2" w:semiHidden="1" w:unhideWhenUsed="1"/>
-    <w:lsdException w:name="Table Simple 3" w:semiHidden="1" w:unhideWhenUsed="1"/>
-    <w:lsdException w:name="Table Classic 1" w:semiHidden="1" w:unhideWhenUsed="1"/>
-    <w:lsdException w:name="Table Classic 2" w:semiHidden="1" w:unhideWhenUsed="1"/>
-    <w:lsdException w:name="Table Classic 3" w:semiHidden="1" w:unhideWhenUsed="1"/>
-    <w:lsdException w:name="Table Classic 4" w:semiHidden="1" w:unhideWhenUsed="1"/>
-    <w:lsdException w:name="Table Colorful 1" w:semiHidden="1" w:unhideWhenUsed="1"/>
-    <w:lsdException w:name="Table Colorful 2" w:semiHidden="1" w:unhideWhenUsed="1"/>
-    <w:lsdException w:name="Table Colorful 3" w:semiHidden="1" w:unhideWhenUsed="1"/>
-    <w:lsdException w:name="Table Columns 1" w:semiHidden="1" w:unhideWhenUsed="1"/>
-    <w:lsdException w:name="Table Columns 2" w:semiHidden="1" w:unhideWhenUsed="1"/>
-    <w:lsdException w:name="Table Columns 3" w:semiHidden="1" w:unhideWhenUsed="1"/>
-    <w:lsdException w:name="Table Columns 4" w:semiHidden="1" w:unhideWhenUsed="1"/>
-    <w:lsdException w:name="Table Columns 5" w:semiHidden="1" w:unhideWhenUsed="1"/>
-    <w:lsdException w:name="Table Grid 1" w:semiHidden="1" w:unhideWhenUsed="1"/>
-    <w:lsdException w:name="Table Grid 2" w:semiHidden="1" w:unhideWhenUsed="1"/>
-    <w:lsdException w:name="Table Grid 3" w:semiHidden="1" w:unhideWhenUsed="1"/>
-    <w:lsdException w:name="Table Grid 4" w:semiHidden="1" w:unhideWhenUsed="1"/>
-    <w:lsdException w:name="Table Grid 5" w:semiHidden="1" w:unhideWhenUsed="1"/>
-    <w:lsdException w:name="Table Grid 6" w:semiHidden="1" w:unhideWhenUsed="1"/>
-    <w:lsdException w:name="Table Grid 7" w:semiHidden="1" w:unhideWhenUsed="1"/>
-    <w:lsdException w:name="Table Grid 8" w:semiHidden="1" w:unhideWhenUsed="1"/>
-    <w:lsdException w:name="Table List 1" w:semiHidden="1" w:unhideWhenUsed="1"/>
-    <w:lsdException w:name="Table List 2" w:semiHidden="1" w:unhideWhenUsed="1"/>
-    <w:lsdException w:name="Table List 3" w:semiHidden="1" w:unhideWhenUsed="1"/>
-    <w:lsdException w:name="Table List 4" w:semiHidden="1" w:unhideWhenUsed="1"/>
-    <w:lsdException w:name="Table List 5" w:semiHidden="1" w:unhideWhenUsed="1"/>
-    <w:lsdException w:name="Table List 6" w:semiHidden="1" w:unhideWhenUsed="1"/>
-    <w:lsdException w:name="Table List 7" w:semiHidden="1" w:unhideWhenUsed="1"/>
-    <w:lsdException w:name="Table List 8" w:semiHidden="1" w:unhideWhenUsed="1"/>
-    <w:lsdException w:name="Table 3D effects 1" w:semiHidden="1" w:unhideWhenUsed="1"/>
-    <w:lsdException w:name="Table 3D effects 2" w:semiHidden="1" w:unhideWhenUsed="1"/>
-    <w:lsdException w:name="Table 3D effects 3" w:semiHidden="1" w:unhideWhenUsed="1"/>
-    <w:lsdException w:name="Table Contemporary" w:semiHidden="1" w:unhideWhenUsed="1"/>
-    <w:lsdException w:name="Table Elegant" w:semiHidden="1" w:unhideWhenUsed="1"/>
-    <w:lsdException w:name="Table Professional" w:semiHidden="1" w:unhideWhenUsed="1"/>
-    <w:lsdException w:name="Table Subtle 1" w:semiHidden="1" w:unhideWhenUsed="1"/>
-    <w:lsdException w:name="Table Subtle 2" w:semiHidden="1" w:unhideWhenUsed="1"/>
-    <w:lsdException w:name="Table Web 1" w:semiHidden="1" w:unhideWhenUsed="1"/>
-    <w:lsdException w:name="Table Web 2" w:semiHidden="1" w:unhideWhenUsed="1"/>
-    <w:lsdException w:name="Table Web 3" w:semiHidden="1" w:unhideWhenUsed="1"/>
-    <w:lsdException w:name="Balloon Text" w:semiHidden="1" w:unhideWhenUsed="1"/>
-    <w:lsdException w:name="Table Grid" w:uiPriority="39"/>
-    <w:lsdException w:name="Table Theme" w:semiHidden="1" w:unhideWhenUsed="1"/>
-    <w:lsdException w:name="Placeholder Text" w:semiHidden="1"/>
-    <w:lsdException w:name="No Spacing" w:uiPriority="1" w:qFormat="1"/>
-    <w:lsdException w:name="Light Shading" w:uiPriority="60"/>
-    <w:lsdException w:name="Light List" w:uiPriority="61"/>
-    <w:lsdException w:name="Light Grid" w:uiPriority="62"/>
-    <w:lsdException w:name="Medium Shading 1" w:uiPriority="63"/>
-    <w:lsdException w:name="Medium Shading 2" w:uiPriority="64"/>
-    <w:lsdException w:name="Medium List 1" w:uiPriority="65"/>
-    <w:lsdException w:name="Medium List 2" w:uiPriority="66"/>
-    <w:lsdException w:name="Medium Grid 1" w:uiPriority="67"/>
-    <w:lsdException w:name="Medium Grid 2" w:uiPriority="68"/>
-    <w:lsdException w:name="Medium Grid 3" w:uiPriority="69"/>
-    <w:lsdException w:name="Dark List" w:uiPriority="70"/>
-    <w:lsdException w:name="Colorful Shading" w:uiPriority="71"/>
-    <w:lsdException w:name="Colorful List" w:uiPriority="72"/>
-    <w:lsdException w:name="Colorful Grid" w:uiPriority="73"/>
-    <w:lsdException w:name="Light Shading Accent 1" w:uiPriority="60"/>
-    <w:lsdException w:name="Light List Accent 1" w:uiPriority="61"/>
-    <w:lsdException w:name="Light Grid Accent 1" w:uiPriority="62"/>
-    <w:lsdException w:name="Medium Shading 1 Accent 1" w:uiPriority="63"/>
-    <w:lsdException w:name="Medium Shading 2 Accent 1" w:uiPriority="64"/>
-    <w:lsdException w:name="Medium List 1 Accent 1" w:uiPriority="65"/>
-    <w:lsdException w:name="Revision" w:semiHidden="1"/>
-    <w:lsdException w:name="List Paragraph" w:uiPriority="34" w:qFormat="1"/>
-    <w:lsdException w:name="Quote" w:uiPriority="29" w:qFormat="1"/>
-    <w:lsdException w:name="Intense Quote" w:uiPriority="30" w:qFormat="1"/>
-    <w:lsdException w:name="Medium List 2 Accent 1" w:uiPriority="66"/>
-    <w:lsdException w:name="Medium Grid 1 Accent 1" w:uiPriority="67"/>
-    <w:lsdException w:name="Medium Grid 2 Accent 1" w:uiPriority="68"/>
-    <w:lsdException w:name="Medium Grid 3 Accent 1" w:uiPriority="69"/>
-    <w:lsdException w:name="Dark List Accent 1" w:uiPriority="70"/>
-    <w:lsdException w:name="Colorful Shading Accent 1" w:uiPriority="71"/>
-    <w:lsdException w:name="Colorful List Accent 1" w:uiPriority="72"/>
-    <w:lsdException w:name="Colorful Grid Accent 1" w:uiPriority="73"/>
-    <w:lsdException w:name="Light Shading Accent 2" w:uiPriority="60"/>
-    <w:lsdException w:name="Light List Accent 2" w:uiPriority="61"/>
-    <w:lsdException w:name="Light Grid Accent 2" w:uiPriority="62"/>
-    <w:lsdException w:name="Medium Shading 1 Accent 2" w:uiPriority="63"/>
-    <w:lsdException w:name="Medium Shading 2 Accent 2" w:uiPriority="64"/>
-    <w:lsdException w:name="Medium List 1 Accent 2" w:uiPriority="65"/>
-    <w:lsdException w:name="Medium List 2 Accent 2" w:uiPriority="66"/>
-    <w:lsdException w:name="Medium Grid 1 Accent 2" w:uiPriority="67"/>
-    <w:lsdException w:name="Medium Grid 2 Accent 2" w:uiPriority="68"/>
-    <w:lsdException w:name="Medium Grid 3 Accent 2" w:uiPriority="69"/>
-    <w:lsdException w:name="Dark List Accent 2" w:uiPriority="70"/>
-    <w:lsdException w:name="Colorful Shading Accent 2" w:uiPriority="71"/>
-    <w:lsdException w:name="Colorful List Accent 2" w:uiPriority="72"/>
-    <w:lsdException w:name="Colorful Grid Accent 2" w:uiPriority="73"/>
-    <w:lsdException w:name="Light Shading Accent 3" w:uiPriority="60"/>
-    <w:lsdException w:name="Light List Accent 3" w:uiPriority="61"/>
-    <w:lsdException w:name="Light Grid Accent 3" w:uiPriority="62"/>
-    <w:lsdException w:name="Medium Shading 1 Accent 3" w:uiPriority="63"/>
-    <w:lsdException w:name="Medium Shading 2 Accent 3" w:uiPriority="64"/>
-    <w:lsdException w:name="Medium List 1 Accent 3" w:uiPriority="65"/>
-    <w:lsdException w:name="Medium List 2 Accent 3" w:uiPriority="66"/>
-    <w:lsdException w:name="Medium Grid 1 Accent 3" w:uiPriority="67"/>
-    <w:lsdException w:name="Medium Grid 2 Accent 3" w:uiPriority="68"/>
-    <w:lsdException w:name="Medium Grid 3 Accent 3" w:uiPriority="69"/>
-    <w:lsdException w:name="Dark List Accent 3" w:uiPriority="70"/>
-    <w:lsdException w:name="Colorful Shading Accent 3" w:uiPriority="71"/>
-    <w:lsdException w:name="Colorful List Accent 3" w:uiPriority="72"/>
-    <w:lsdException w:name="Colorful Grid Accent 3" w:uiPriority="73"/>
-    <w:lsdException w:name="Light Shading Accent 4" w:uiPriority="60"/>
-    <w:lsdException w:name="Light List Accent 4" w:uiPriority="61"/>
-    <w:lsdException w:name="Light Grid Accent 4" w:uiPriority="62"/>
-    <w:lsdException w:name="Medium Shading 1 Accent 4" w:uiPriority="63"/>
-    <w:lsdException w:name="Medium Shading 2 Accent 4" w:uiPriority="64"/>
-    <w:lsdException w:name="Medium List 1 Accent 4" w:uiPriority="65"/>
-    <w:lsdException w:name="Medium List 2 Accent 4" w:uiPriority="66"/>
-    <w:lsdException w:name="Medium Grid 1 Accent 4" w:uiPriority="67"/>
-    <w:lsdException w:name="Medium Grid 2 Accent 4" w:uiPriority="68"/>
-    <w:lsdException w:name="Medium Grid 3 Accent 4" w:uiPriority="69"/>
-    <w:lsdException w:name="Dark List Accent 4" w:uiPriority="70"/>
-    <w:lsdException w:name="Colorful Shading Accent 4" w:uiPriority="71"/>
-    <w:lsdException w:name="Colorful List Accent 4" w:uiPriority="72"/>
-    <w:lsdException w:name="Colorful Grid Accent 4" w:uiPriority="73"/>
-    <w:lsdException w:name="Light Shading Accent 5" w:uiPriority="60"/>
-    <w:lsdException w:name="Light List Accent 5" w:uiPriority="61"/>
-    <w:lsdException w:name="Light Grid Accent 5" w:uiPriority="62"/>
-    <w:lsdException w:name="Medium Shading 1 Accent 5" w:uiPriority="63"/>
-    <w:lsdException w:name="Medium Shading 2 Accent 5" w:uiPriority="64"/>
-    <w:lsdException w:name="Medium List 1 Accent 5" w:uiPriority="65"/>
-    <w:lsdException w:name="Medium List 2 Accent 5" w:uiPriority="66"/>
-    <w:lsdException w:name="Medium Grid 1 Accent 5" w:uiPriority="67"/>
-    <w:lsdException w:name="Medium Grid 2 Accent 5" w:uiPriority="68"/>
-    <w:lsdException w:name="Medium Grid 3 Accent 5" w:uiPriority="69"/>
-    <w:lsdException w:name="Dark List Accent 5" w:uiPriority="70"/>
-    <w:lsdException w:name="Colorful Shading Accent 5" w:uiPriority="71"/>
-    <w:lsdException w:name="Colorful List Accent 5" w:uiPriority="72"/>
-    <w:lsdException w:name="Colorful Grid Accent 5" w:uiPriority="73"/>
-    <w:lsdException w:name="Light Shading Accent 6" w:uiPriority="60"/>
-    <w:lsdException w:name="Light List Accent 6" w:uiPriority="61"/>
-    <w:lsdException w:name="Light Grid Accent 6" w:uiPriority="62"/>
-    <w:lsdException w:name="Medium Shading 1 Accent 6" w:uiPriority="63"/>
-    <w:lsdException w:name="Medium Shading 2 Accent 6" w:uiPriority="64"/>
-    <w:lsdException w:name="Medium List 1 Accent 6" w:uiPriority="65"/>
-    <w:lsdException w:name="Medium List 2 Accent 6" w:uiPriority="66"/>
-    <w:lsdException w:name="Medium Grid 1 Accent 6" w:uiPriority="67"/>
-    <w:lsdException w:name="Medium Grid 2 Accent 6" w:uiPriority="68"/>
-    <w:lsdException w:name="Medium Grid 3 Accent 6" w:uiPriority="69"/>
-    <w:lsdException w:name="Dark List Accent 6" w:uiPriority="70"/>
-    <w:lsdException w:name="Colorful Shading Accent 6" w:uiPriority="71"/>
-    <w:lsdException w:name="Colorful List Accent 6" w:uiPriority="72"/>
-    <w:lsdException w:name="Colorful Grid Accent 6" w:uiPriority="73"/>
-    <w:lsdException w:name="Subtle Emphasis" w:uiPriority="19" w:qFormat="1"/>
-    <w:lsdException w:name="Intense Emphasis" w:uiPriority="21" w:qFormat="1"/>
-    <w:lsdException w:name="Subtle Reference" w:uiPriority="31" w:qFormat="1"/>
-    <w:lsdException w:name="Intense Reference" w:uiPriority="32" w:qFormat="1"/>
-    <w:lsdException w:name="Book Title" w:uiPriority="33" w:qFormat="1"/>
-    <w:lsdException w:name="Bibliography" w:semiHidden="1" w:uiPriority="37" w:unhideWhenUsed="1"/>
-    <w:lsdException w:name="TOC Heading" w:semiHidden="1" w:uiPriority="39" w:unhideWhenUsed="1" w:qFormat="1"/>
-    <w:lsdException w:name="Plain Table 1" w:uiPriority="41"/>
-    <w:lsdException w:name="Plain Table 2" w:uiPriority="42"/>
-    <w:lsdException w:name="Plain Table 3" w:uiPriority="43"/>
-    <w:lsdException w:name="Plain Table 4" w:uiPriority="44"/>
-    <w:lsdException w:name="Plain Table 5" w:uiPriority="45"/>
-    <w:lsdException w:name="Grid Table Light" w:uiPriority="40"/>
-    <w:lsdException w:name="Grid Table 1 Light" w:uiPriority="46"/>
-    <w:lsdException w:name="Grid Table 2" w:uiPriority="47"/>
-    <w:lsdException w:name="Grid Table 3" w:uiPriority="48"/>
-    <w:lsdException w:name="Grid Table 4" w:uiPriority="49"/>
-    <w:lsdException w:name="Grid Table 5 Dark" w:uiPriority="50"/>
-    <w:lsdException w:name="Grid Table 6 Colorful" w:uiPriority="51"/>
-    <w:lsdException w:name="Grid Table 7 Colorful" w:uiPriority="52"/>
-    <w:lsdException w:name="Grid Table 1 Light Accent 1" w:uiPriority="46"/>
-    <w:lsdException w:name="Grid Table 2 Accent 1" w:uiPriority="47"/>
-    <w:lsdException w:name="Grid Table 3 Accent 1" w:uiPriority="48"/>
-    <w:lsdException w:name="Grid Table 4 Accent 1" w:uiPriority="49"/>
-    <w:lsdException w:name="Grid Table 5 Dark Accent 1" w:uiPriority="50"/>
-    <w:lsdException w:name="Grid Table 6 Colorful Accent 1" w:uiPriority="51"/>
-    <w:lsdException w:name="Grid Table 7 Colorful Accent 1" w:uiPriority="52"/>
-    <w:lsdException w:name="Grid Table 1 Light Accent 2" w:uiPriority="46"/>
-    <w:lsdException w:name="Grid Table 2 Accent 2" w:uiPriority="47"/>
-    <w:lsdException w:name="Grid Table 3 Accent 2" w:uiPriority="48"/>
-    <w:lsdException w:name="Grid Table 4 Accent 2" w:uiPriority="49"/>
-    <w:lsdException w:name="Grid Table 5 Dark Accent 2" w:uiPriority="50"/>
-    <w:lsdException w:name="Grid Table 6 Colorful Accent 2" w:uiPriority="51"/>
-    <w:lsdException w:name="Grid Table 7 Colorful Accent 2" w:uiPriority="52"/>
-    <w:lsdException w:name="Grid Table 1 Light Accent 3" w:uiPriority="46"/>
-    <w:lsdException w:name="Grid Table 2 Accent 3" w:uiPriority="47"/>
-    <w:lsdException w:name="Grid Table 3 Accent 3" w:uiPriority="48"/>
-    <w:lsdException w:name="Grid Table 4 Accent 3" w:uiPriority="49"/>
-    <w:lsdException w:name="Grid Table 5 Dark Accent 3" w:uiPriority="50"/>
-    <w:lsdException w:name="Grid Table 6 Colorful Accent 3" w:uiPriority="51"/>
-    <w:lsdException w:name="Grid Table 7 Colorful Accent 3" w:uiPriority="52"/>
-    <w:lsdException w:name="Grid Table 1 Light Accent 4" w:uiPriority="46"/>
-    <w:lsdException w:name="Grid Table 2 Accent 4" w:uiPriority="47"/>
-    <w:lsdException w:name="Grid Table 3 Accent 4" w:uiPriority="48"/>
-    <w:lsdException w:name="Grid Table 4 Accent 4" w:uiPriority="49"/>
-    <w:lsdException w:name="Grid Table 5 Dark Accent 4" w:uiPriority="50"/>
-    <w:lsdException w:name="Grid Table 6 Colorful Accent 4" w:uiPriority="51"/>
-    <w:lsdException w:name="Grid Table 7 Colorful Accent 4" w:uiPriority="52"/>
-    <w:lsdException w:name="Grid Table 1 Light Accent 5" w:uiPriority="46"/>
-    <w:lsdException w:name="Grid Table 2 Accent 5" w:uiPriority="47"/>
-    <w:lsdException w:name="Grid Table 3 Accent 5" w:uiPriority="48"/>
-    <w:lsdException w:name="Grid Table 4 Accent 5" w:uiPriority="49"/>
-    <w:lsdException w:name="Grid Table 5 Dark Accent 5" w:uiPriority="50"/>
-    <w:lsdException w:name="Grid Table 6 Colorful Accent 5" w:uiPriority="51"/>
-    <w:lsdException w:name="Grid Table 7 Colorful Accent 5" w:uiPriority="52"/>
-    <w:lsdException w:name="Grid Table 1 Light Accent 6" w:uiPriority="46"/>
-    <w:lsdException w:name="Grid Table 2 Accent 6" w:uiPriority="47"/>
-    <w:lsdException w:name="Grid Table 3 Accent 6" w:uiPriority="48"/>
-    <w:lsdException w:name="Grid Table 4 Accent 6" w:uiPriority="49"/>
-    <w:lsdException w:name="Grid Table 5 Dark Accent 6" w:uiPriority="50"/>
-    <w:lsdException w:name="Grid Table 6 Colorful Accent 6" w:uiPriority="51"/>
-    <w:lsdException w:name="Grid Table 7 Colorful Accent 6" w:uiPriority="52"/>
-    <w:lsdException w:name="List Table 1 Light" w:uiPriority="46"/>
-    <w:lsdException w:name="List Table 2" w:uiPriority="47"/>
-    <w:lsdException w:name="List Table 3" w:uiPriority="48"/>
-    <w:lsdException w:name="List Table 4" w:uiPriority="49"/>
-    <w:lsdException w:name="List Table 5 Dark" w:uiPriority="50"/>
-    <w:lsdException w:name="List Table 6 Colorful" w:uiPriority="51"/>
-    <w:lsdException w:name="List Table 7 Colorful" w:uiPriority="52"/>
-    <w:lsdException w:name="List Table 1 Light Accent 1" w:uiPriority="46"/>
-    <w:lsdException w:name="List Table 2 Accent 1" w:uiPriority="47"/>
-    <w:lsdException w:name="List Table 3 Accent 1" w:uiPriority="48"/>
-    <w:lsdException w:name="List Table 4 Accent 1" w:uiPriority="49"/>
-    <w:lsdException w:name="List Table 5 Dark Accent 1" w:uiPriority="50"/>
-    <w:lsdException w:name="List Table 6 Colorful Accent 1" w:uiPriority="51"/>
-    <w:lsdException w:name="List Table 7 Colorful Accent 1" w:uiPriority="52"/>
-    <w:lsdException w:name="List Table 1 Light Accent 2" w:uiPriority="46"/>
-    <w:lsdException w:name="List Table 2 Accent 2" w:uiPriority="47"/>
-    <w:lsdException w:name="List Table 3 Accent 2" w:uiPriority="48"/>
-    <w:lsdException w:name="List Table 4 Accent 2" w:uiPriority="49"/>
-    <w:lsdException w:name="List Table 5 Dark Accent 2" w:uiPriority="50"/>
-    <w:lsdException w:name="List Table 6 Colorful Accent 2" w:uiPriority="51"/>
-    <w:lsdException w:name="List Table 7 Colorful Accent 2" w:uiPriority="52"/>
-    <w:lsdException w:name="List Table 1 Light Accent 3" w:uiPriority="46"/>
-    <w:lsdException w:name="List Table 2 Accent 3" w:uiPriority="47"/>
-    <w:lsdException w:name="List Table 3 Accent 3" w:uiPriority="48"/>
-    <w:lsdException w:name="List Table 4 Accent 3" w:uiPriority="49"/>
-    <w:lsdException w:name="List Table 5 Dark Accent 3" w:uiPriority="50"/>
-    <w:lsdException w:name="List Table 6 Colorful Accent 3" w:uiPriority="51"/>
-    <w:lsdException w:name="List Table 7 Colorful Accent 3" w:uiPriority="52"/>
-    <w:lsdException w:name="List Table 1 Light Accent 4" w:uiPriority="46"/>
-    <w:lsdException w:name="List Table 2 Accent 4" w:uiPriority="47"/>
-    <w:lsdException w:name="List Table 3 Accent 4" w:uiPriority="48"/>
-    <w:lsdException w:name="List Table 4 Accent 4" w:uiPriority="49"/>
-    <w:lsdException w:name="List Table 5 Dark Accent 4" w:uiPriority="50"/>
-    <w:lsdException w:name="List Table 6 Colorful Accent 4" w:uiPriority="51"/>
-    <w:lsdException w:name="List Table 7 Colorful Accent 4" w:uiPriority="52"/>
-    <w:lsdException w:name="List Table 1 Light Accent 5" w:uiPriority="46"/>
-    <w:lsdException w:name="List Table 2 Accent 5" w:uiPriority="47"/>
-    <w:lsdException w:name="List Table 3 Accent 5" w:uiPriority="48"/>
-    <w:lsdException w:name="List Table 4 Accent 5" w:uiPriority="49"/>
-    <w:lsdException w:name="List Table 5 Dark Accent 5" w:uiPriority="50"/>
-    <w:lsdException w:name="List Table 6 Colorful Accent 5" w:uiPriority="51"/>
-    <w:lsdException w:name="List Table 7 Colorful Accent 5" w:uiPriority="52"/>
-    <w:lsdException w:name="List Table 1 Light Accent 6" w:uiPriority="46"/>
-    <w:lsdException w:name="List Table 2 Accent 6" w:uiPriority="47"/>
-    <w:lsdException w:name="List Table 3 Accent 6" w:uiPriority="48"/>
-    <w:lsdException w:name="List Table 4 Accent 6" w:uiPriority="49"/>
-    <w:lsdException w:name="List Table 5 Dark Accent 6" w:uiPriority="50"/>
-    <w:lsdException w:name="List Table 6 Colorful Accent 6" w:uiPriority="51"/>
-    <w:lsdException w:name="List Table 7 Colorful Accent 6" w:uiPriority="52"/>
-  </w:latentStyles>
-  <w:style w:type="paragraph" w:default="1" w:styleId="Normal">
-    <w:name w:val="Normal"/>
-    <w:qFormat/>
-  </w:style>
-  <w:style w:type="character" w:default="1" w:styleId="Fuentedeprrafopredeter">
-    <w:name w:val="Default Paragraph Font"/>
-    <w:uiPriority w:val="1"/>
-    <w:semiHidden/>
-    <w:unhideWhenUsed/>
-  </w:style>
-  <w:style w:type="table" w:default="1" w:styleId="Tablanormal">
-    <w:name w:val="Normal Table"/>
-    <w:uiPriority w:val="99"/>
-    <w:semiHidden/>
-    <w:unhideWhenUsed/>
-    <w:tblPr>
-      <w:tblInd w:w="0" w:type="dxa"/>
-      <w:tblCellMar>
-        <w:top w:w="0" w:type="dxa"/>
-        <w:left w:w="108" w:type="dxa"/>
-        <w:bottom w:w="0" w:type="dxa"/>
-        <w:right w:w="108" w:type="dxa"/>
-      </w:tblCellMar>
-    </w:tblPr>
-  </w:style>
-  <w:style w:type="numbering" w:default="1" w:styleId="Sinlista">
-    <w:name w:val="No List"/>
-    <w:uiPriority w:val="99"/>
-    <w:semiHidden/>
-    <w:unhideWhenUsed/>
-  </w:style>
-  <w:style w:type="character" w:styleId="Textodelmarcadordeposicin">
-    <w:name w:val="Placeholder Text"/>
-    <w:basedOn w:val="Fuentedeprrafopredeter"/>
-    <w:uiPriority w:val="99"/>
-    <w:semiHidden/>
-    <w:rsid w:val="0097772B"/>
-    <w:rPr>
-      <w:color w:val="808080"/>
-    </w:rPr>
-  </w:style>
-</w:styles>
-</file>
-
-<file path=word/glossary/webSettings.xml><?xml version="1.0" encoding="utf-8"?>
-<w:webSettings xmlns:mc="http://schemas.openxmlformats.org/markup-compatibility/2006" xmlns:r="http://schemas.openxmlformats.org/officeDocument/2006/relationships" xmlns:w="http://schemas.openxmlformats.org/wordprocessingml/2006/main" xmlns:w14="http://schemas.microsoft.com/office/word/2010/wordml" xmlns:w15="http://schemas.microsoft.com/office/word/2012/wordml" mc:Ignorable="w14 w15">
-  <w:optimizeForBrowser/>
-  <w:allowPNG/>
-</w:webSettings>
-</file>
-
 <file path=word/theme/theme1.xml><?xml version="1.0" encoding="utf-8"?>
 <a:theme xmlns:a="http://schemas.openxmlformats.org/drawingml/2006/main" name="Tema de Office">
   <a:themeElements>

</xml_diff>

<commit_message>
- added wrapper for memory allocation apis
</commit_message>
<xml_diff>
--- a/api_list.docx
+++ b/api_list.docx
@@ -1,6 +1,6 @@
 
 <file path=word/document.xml><?xml version="1.0" encoding="utf-8"?>
-<w:document xmlns:wpc="http://schemas.microsoft.com/office/word/2010/wordprocessingCanvas" xmlns:mc="http://schemas.openxmlformats.org/markup-compatibility/2006" xmlns:o="urn:schemas-microsoft-com:office:office" xmlns:r="http://schemas.openxmlformats.org/officeDocument/2006/relationships" xmlns:m="http://schemas.openxmlformats.org/officeDocument/2006/math" xmlns:v="urn:schemas-microsoft-com:vml" xmlns:wp14="http://schemas.microsoft.com/office/word/2010/wordprocessingDrawing" xmlns:wp="http://schemas.openxmlformats.org/drawingml/2006/wordprocessingDrawing" xmlns:w10="urn:schemas-microsoft-com:office:word" xmlns:w="http://schemas.openxmlformats.org/wordprocessingml/2006/main" xmlns:w14="http://schemas.microsoft.com/office/word/2010/wordml" xmlns:w15="http://schemas.microsoft.com/office/word/2012/wordml" xmlns:wpg="http://schemas.microsoft.com/office/word/2010/wordprocessingGroup" xmlns:wpi="http://schemas.microsoft.com/office/word/2010/wordprocessingInk" xmlns:wne="http://schemas.microsoft.com/office/word/2006/wordml" xmlns:wps="http://schemas.microsoft.com/office/word/2010/wordprocessingShape" mc:Ignorable="w14 w15 wp14">
+<w:document xmlns:wpc="http://schemas.microsoft.com/office/word/2010/wordprocessingCanvas" xmlns:cx="http://schemas.microsoft.com/office/drawing/2014/chartex" xmlns:cx1="http://schemas.microsoft.com/office/drawing/2015/9/8/chartex" xmlns:cx2="http://schemas.microsoft.com/office/drawing/2015/10/21/chartex" xmlns:cx3="http://schemas.microsoft.com/office/drawing/2016/5/9/chartex" xmlns:cx4="http://schemas.microsoft.com/office/drawing/2016/5/10/chartex" xmlns:cx5="http://schemas.microsoft.com/office/drawing/2016/5/11/chartex" xmlns:mc="http://schemas.openxmlformats.org/markup-compatibility/2006" xmlns:o="urn:schemas-microsoft-com:office:office" xmlns:r="http://schemas.openxmlformats.org/officeDocument/2006/relationships" xmlns:m="http://schemas.openxmlformats.org/officeDocument/2006/math" xmlns:v="urn:schemas-microsoft-com:vml" xmlns:wp14="http://schemas.microsoft.com/office/word/2010/wordprocessingDrawing" xmlns:wp="http://schemas.openxmlformats.org/drawingml/2006/wordprocessingDrawing" xmlns:w10="urn:schemas-microsoft-com:office:word" xmlns:w="http://schemas.openxmlformats.org/wordprocessingml/2006/main" xmlns:w14="http://schemas.microsoft.com/office/word/2010/wordml" xmlns:w15="http://schemas.microsoft.com/office/word/2012/wordml" xmlns:w16se="http://schemas.microsoft.com/office/word/2015/wordml/symex" xmlns:wpg="http://schemas.microsoft.com/office/word/2010/wordprocessingGroup" xmlns:wpi="http://schemas.microsoft.com/office/word/2010/wordprocessingInk" xmlns:wne="http://schemas.microsoft.com/office/word/2006/wordml" xmlns:wps="http://schemas.microsoft.com/office/word/2010/wordprocessingShape" mc:Ignorable="w14 w15 w16se wp14">
   <w:body>
     <w:p>
       <w:pPr>
@@ -574,7 +574,6 @@
                 <w:lang w:val="en-US" w:eastAsia="es-ES"/>
               </w:rPr>
             </w:pPr>
-            <w:proofErr w:type="gramStart"/>
             <w:r>
               <w:rPr>
                 <w:rFonts w:ascii="Consolas" w:eastAsia="Times New Roman" w:hAnsi="Consolas" w:cs="Consolas"/>
@@ -583,7 +582,6 @@
               </w:rPr>
               <w:t>matrix</w:t>
             </w:r>
-            <w:proofErr w:type="gramEnd"/>
             <w:r>
               <w:rPr>
                 <w:rFonts w:ascii="LM Roman 10" w:eastAsia="Times New Roman" w:hAnsi="LM Roman 10" w:cs="Consolas"/>
@@ -3370,14 +3368,6 @@
               </w:rPr>
               <w:t>M=</w:t>
             </w:r>
-            <w:r>
-              <w:rPr>
-                <w:rFonts w:ascii="Consolas" w:eastAsia="Times New Roman" w:hAnsi="Consolas" w:cs="Consolas"/>
-                <w:color w:val="000000"/>
-                <w:lang w:eastAsia="es-ES"/>
-              </w:rPr>
-              <w:t>A(r</w:t>
-            </w:r>
             <w:proofErr w:type="gramStart"/>
             <w:r>
               <w:rPr>
@@ -3385,7 +3375,7 @@
                 <w:color w:val="000000"/>
                 <w:lang w:eastAsia="es-ES"/>
               </w:rPr>
-              <w:t>,:</w:t>
+              <w:t>A(</w:t>
             </w:r>
             <w:proofErr w:type="gramEnd"/>
             <w:r>
@@ -3394,7 +3384,7 @@
                 <w:color w:val="000000"/>
                 <w:lang w:eastAsia="es-ES"/>
               </w:rPr>
-              <w:t>)</w:t>
+              <w:t>r,:)</w:t>
             </w:r>
           </w:p>
         </w:tc>
@@ -6593,6 +6583,7 @@
               <w:t>x=</w:t>
             </w:r>
             <w:proofErr w:type="spellStart"/>
+            <w:proofErr w:type="gramStart"/>
             <w:r>
               <w:rPr>
                 <w:rFonts w:ascii="Consolas" w:eastAsia="Times New Roman" w:hAnsi="Consolas" w:cs="Consolas"/>
@@ -6610,15 +6601,6 @@
               </w:rPr>
               <w:t>(</w:t>
             </w:r>
-            <w:proofErr w:type="gramStart"/>
-            <w:r>
-              <w:rPr>
-                <w:rFonts w:ascii="Consolas" w:eastAsia="Times New Roman" w:hAnsi="Consolas" w:cs="Consolas"/>
-                <w:color w:val="000000"/>
-                <w:lang w:eastAsia="es-ES"/>
-              </w:rPr>
-              <w:t>A(</w:t>
-            </w:r>
             <w:proofErr w:type="gramEnd"/>
             <w:r>
               <w:rPr>
@@ -6626,7 +6608,7 @@
                 <w:color w:val="000000"/>
                 <w:lang w:eastAsia="es-ES"/>
               </w:rPr>
-              <w:t>:))</w:t>
+              <w:t>A(:))</w:t>
             </w:r>
           </w:p>
         </w:tc>
@@ -6911,7 +6893,7 @@
                 <w:color w:val="000000"/>
                 <w:lang w:eastAsia="es-ES"/>
               </w:rPr>
-              <w:t>x=sum(</w:t>
+              <w:t>x=</w:t>
             </w:r>
             <w:proofErr w:type="gramStart"/>
             <w:r>
@@ -6920,7 +6902,7 @@
                 <w:color w:val="000000"/>
                 <w:lang w:eastAsia="es-ES"/>
               </w:rPr>
-              <w:t>A(</w:t>
+              <w:t>sum(</w:t>
             </w:r>
             <w:proofErr w:type="gramEnd"/>
             <w:r>
@@ -6929,7 +6911,7 @@
                 <w:color w:val="000000"/>
                 <w:lang w:eastAsia="es-ES"/>
               </w:rPr>
-              <w:t>:))</w:t>
+              <w:t>A(:))</w:t>
             </w:r>
           </w:p>
         </w:tc>
@@ -7506,6 +7488,7 @@
               <w:t>x=</w:t>
             </w:r>
             <w:proofErr w:type="spellStart"/>
+            <w:proofErr w:type="gramStart"/>
             <w:r>
               <w:rPr>
                 <w:rFonts w:ascii="Consolas" w:eastAsia="Times New Roman" w:hAnsi="Consolas" w:cs="Consolas"/>
@@ -7523,15 +7506,6 @@
               </w:rPr>
               <w:t>(</w:t>
             </w:r>
-            <w:proofErr w:type="gramStart"/>
-            <w:r>
-              <w:rPr>
-                <w:rFonts w:ascii="Consolas" w:eastAsia="Times New Roman" w:hAnsi="Consolas" w:cs="Consolas"/>
-                <w:color w:val="000000"/>
-                <w:lang w:eastAsia="es-ES"/>
-              </w:rPr>
-              <w:t>A(</w:t>
-            </w:r>
             <w:proofErr w:type="gramEnd"/>
             <w:r>
               <w:rPr>
@@ -7539,7 +7513,7 @@
                 <w:color w:val="000000"/>
                 <w:lang w:eastAsia="es-ES"/>
               </w:rPr>
-              <w:t>:))</w:t>
+              <w:t>A(:))</w:t>
             </w:r>
           </w:p>
         </w:tc>
@@ -7944,6 +7918,7 @@
               </w:rPr>
               <w:t>x=</w:t>
             </w:r>
+            <w:proofErr w:type="gramStart"/>
             <w:r>
               <w:rPr>
                 <w:rFonts w:ascii="Consolas" w:eastAsia="Times New Roman" w:hAnsi="Consolas" w:cs="Consolas"/>
@@ -7960,15 +7935,6 @@
               </w:rPr>
               <w:t>(</w:t>
             </w:r>
-            <w:proofErr w:type="gramStart"/>
-            <w:r>
-              <w:rPr>
-                <w:rFonts w:ascii="Consolas" w:eastAsia="Times New Roman" w:hAnsi="Consolas" w:cs="Consolas"/>
-                <w:color w:val="000000"/>
-                <w:lang w:eastAsia="es-ES"/>
-              </w:rPr>
-              <w:t>A(</w:t>
-            </w:r>
             <w:proofErr w:type="gramEnd"/>
             <w:r>
               <w:rPr>
@@ -7976,7 +7942,7 @@
                 <w:color w:val="000000"/>
                 <w:lang w:eastAsia="es-ES"/>
               </w:rPr>
-              <w:t>:))</w:t>
+              <w:t>A(:))</w:t>
             </w:r>
           </w:p>
         </w:tc>
@@ -8410,7 +8376,6 @@
                 <w:lang w:val="en-US" w:eastAsia="es-ES"/>
               </w:rPr>
             </w:pPr>
-            <w:proofErr w:type="gramStart"/>
             <w:r>
               <w:rPr>
                 <w:rFonts w:ascii="Calibri" w:eastAsia="Times New Roman" w:hAnsi="Calibri" w:cs="Calibri"/>
@@ -8420,7 +8385,6 @@
               </w:rPr>
               <w:t>α</w:t>
             </w:r>
-            <w:proofErr w:type="gramEnd"/>
             <w:r>
               <w:rPr>
                 <w:rFonts w:ascii="LM Roman 10" w:eastAsia="Times New Roman" w:hAnsi="LM Roman 10" w:cs="Consolas"/>
@@ -8746,7 +8710,6 @@
                 <w:lang w:val="en-US" w:eastAsia="es-ES"/>
               </w:rPr>
             </w:pPr>
-            <w:proofErr w:type="gramStart"/>
             <w:r>
               <w:rPr>
                 <w:rFonts w:ascii="Calibri" w:eastAsia="Times New Roman" w:hAnsi="Calibri" w:cs="Calibri"/>
@@ -8756,7 +8719,6 @@
               </w:rPr>
               <w:t>α</w:t>
             </w:r>
-            <w:proofErr w:type="gramEnd"/>
             <w:r>
               <w:rPr>
                 <w:rFonts w:ascii="LM Roman 10" w:eastAsia="Times New Roman" w:hAnsi="LM Roman 10" w:cs="Consolas"/>
@@ -9022,7 +8984,6 @@
                 <w:lang w:val="en-US" w:eastAsia="es-ES"/>
               </w:rPr>
             </w:pPr>
-            <w:proofErr w:type="gramStart"/>
             <w:r>
               <w:rPr>
                 <w:rFonts w:ascii="Calibri" w:eastAsia="Times New Roman" w:hAnsi="Calibri" w:cs="Calibri"/>
@@ -9031,7 +8992,6 @@
               </w:rPr>
               <w:t>α</w:t>
             </w:r>
-            <w:proofErr w:type="gramEnd"/>
             <w:r>
               <w:rPr>
                 <w:rFonts w:ascii="LM Roman 10" w:eastAsia="Times New Roman" w:hAnsi="LM Roman 10" w:cs="Consolas"/>
@@ -9081,25 +9041,7 @@
                 <w:color w:val="000000"/>
                 <w:lang w:val="en-US" w:eastAsia="es-ES"/>
               </w:rPr>
-              <w:t xml:space="preserve"> = ‘T’ </w:t>
-            </w:r>
-            <w:proofErr w:type="gramStart"/>
-            <w:r>
-              <w:rPr>
-                <w:rFonts w:ascii="LM Roman 10" w:eastAsia="Times New Roman" w:hAnsi="LM Roman 10" w:cs="Consolas"/>
-                <w:color w:val="000000"/>
-                <w:lang w:val="en-US" w:eastAsia="es-ES"/>
-              </w:rPr>
-              <w:t>or ‘t’</w:t>
-            </w:r>
-            <w:proofErr w:type="gramEnd"/>
-            <w:r>
-              <w:rPr>
-                <w:rFonts w:ascii="LM Roman 10" w:eastAsia="Times New Roman" w:hAnsi="LM Roman 10" w:cs="Consolas"/>
-                <w:color w:val="000000"/>
-                <w:lang w:val="en-US" w:eastAsia="es-ES"/>
-              </w:rPr>
-              <w:t xml:space="preserve">    </w:t>
+              <w:t xml:space="preserve"> = ‘T’ or ‘t’    </w:t>
             </w:r>
             <w:r>
               <w:rPr>
@@ -9186,25 +9128,7 @@
                 <w:color w:val="000000"/>
                 <w:lang w:val="en-US" w:eastAsia="es-ES"/>
               </w:rPr>
-              <w:t xml:space="preserve"> = ‘T’ </w:t>
-            </w:r>
-            <w:proofErr w:type="gramStart"/>
-            <w:r>
-              <w:rPr>
-                <w:rFonts w:ascii="LM Roman 10" w:eastAsia="Times New Roman" w:hAnsi="LM Roman 10" w:cs="Consolas"/>
-                <w:color w:val="000000"/>
-                <w:lang w:val="en-US" w:eastAsia="es-ES"/>
-              </w:rPr>
-              <w:t>or ‘t’</w:t>
-            </w:r>
-            <w:proofErr w:type="gramEnd"/>
-            <w:r>
-              <w:rPr>
-                <w:rFonts w:ascii="LM Roman 10" w:eastAsia="Times New Roman" w:hAnsi="LM Roman 10" w:cs="Consolas"/>
-                <w:color w:val="000000"/>
-                <w:lang w:val="en-US" w:eastAsia="es-ES"/>
-              </w:rPr>
-              <w:t xml:space="preserve">    </w:t>
+              <w:t xml:space="preserve"> = ‘T’ or ‘t’    </w:t>
             </w:r>
             <w:r>
               <w:rPr>
@@ -11928,25 +11852,7 @@
                 <w:color w:val="000000"/>
                 <w:lang w:val="en-US" w:eastAsia="es-ES"/>
               </w:rPr>
-              <w:t xml:space="preserve"> is </w:t>
-            </w:r>
-            <w:proofErr w:type="gramStart"/>
-            <w:r>
-              <w:rPr>
-                <w:rFonts w:ascii="LM Roman 10" w:eastAsia="Times New Roman" w:hAnsi="LM Roman 10" w:cs="Consolas"/>
-                <w:color w:val="000000"/>
-                <w:lang w:val="en-US" w:eastAsia="es-ES"/>
-              </w:rPr>
-              <w:t>a</w:t>
-            </w:r>
-            <w:proofErr w:type="gramEnd"/>
-            <w:r>
-              <w:rPr>
-                <w:rFonts w:ascii="LM Roman 10" w:eastAsia="Times New Roman" w:hAnsi="LM Roman 10" w:cs="Consolas"/>
-                <w:color w:val="000000"/>
-                <w:lang w:val="en-US" w:eastAsia="es-ES"/>
-              </w:rPr>
-              <w:t xml:space="preserve"> m-by-m matrix, </w:t>
+              <w:t xml:space="preserve"> is a m-by-m matrix, </w:t>
             </w:r>
             <w:r>
               <w:rPr>
@@ -12112,6 +12018,7 @@
                 <m:t>⨁</m:t>
               </m:r>
             </m:oMath>
+            <w:proofErr w:type="gramStart"/>
             <w:r>
               <w:rPr>
                 <w:rFonts w:ascii="LM Roman 10" w:eastAsia="Times New Roman" w:hAnsi="LM Roman 10" w:cs="Consolas"/>
@@ -12128,7 +12035,52 @@
                 <w:color w:val="000000"/>
                 <w:lang w:val="en-US" w:eastAsia="es-ES"/>
               </w:rPr>
-              <w:t xml:space="preserve"> ] </w:t>
+              <w:t xml:space="preserve"> ]</w:t>
+            </w:r>
+            <w:proofErr w:type="gramEnd"/>
+            <w:r>
+              <w:rPr>
+                <w:rFonts w:ascii="LM Roman 10" w:eastAsia="Times New Roman" w:hAnsi="LM Roman 10" w:cs="Consolas"/>
+                <w:i/>
+                <w:color w:val="000000"/>
+                <w:lang w:val="en-US" w:eastAsia="es-ES"/>
+              </w:rPr>
+              <w:t xml:space="preserve"> X(:) = C(:)</w:t>
+            </w:r>
+          </w:p>
+          <w:p>
+            <w:pPr>
+              <w:cnfStyle w:val="000000100000" w:firstRow="0" w:lastRow="0" w:firstColumn="0" w:lastColumn="0" w:oddVBand="0" w:evenVBand="0" w:oddHBand="1" w:evenHBand="0" w:firstRowFirstColumn="0" w:firstRowLastColumn="0" w:lastRowFirstColumn="0" w:lastRowLastColumn="0"/>
+              <w:rPr>
+                <w:rFonts w:ascii="LM Roman 10" w:eastAsia="Times New Roman" w:hAnsi="LM Roman 10" w:cs="Consolas"/>
+                <w:color w:val="000000"/>
+                <w:lang w:val="en-US" w:eastAsia="es-ES"/>
+              </w:rPr>
+            </w:pPr>
+            <w:r>
+              <w:rPr>
+                <w:rFonts w:ascii="LM Roman 10" w:eastAsia="Times New Roman" w:hAnsi="LM Roman 10" w:cs="Consolas"/>
+                <w:color w:val="000000"/>
+                <w:lang w:val="en-US" w:eastAsia="es-ES"/>
+              </w:rPr>
+              <w:t xml:space="preserve">where </w:t>
+            </w:r>
+            <w:r>
+              <w:rPr>
+                <w:rFonts w:ascii="LM Roman 10" w:eastAsia="Times New Roman" w:hAnsi="LM Roman 10" w:cs="Consolas"/>
+                <w:i/>
+                <w:color w:val="000000"/>
+                <w:lang w:val="en-US" w:eastAsia="es-ES"/>
+              </w:rPr>
+              <w:t>I</w:t>
+            </w:r>
+            <w:r>
+              <w:rPr>
+                <w:rFonts w:ascii="LM Roman 10" w:eastAsia="Times New Roman" w:hAnsi="LM Roman 10" w:cs="Consolas"/>
+                <w:color w:val="000000"/>
+                <w:lang w:val="en-US" w:eastAsia="es-ES"/>
+              </w:rPr>
+              <w:t xml:space="preserve"> is the identity matrix, and </w:t>
             </w:r>
             <w:proofErr w:type="gramStart"/>
             <w:r>
@@ -12148,61 +12100,7 @@
                 <w:color w:val="000000"/>
                 <w:lang w:val="en-US" w:eastAsia="es-ES"/>
               </w:rPr>
-              <w:t>:) = C(:)</w:t>
-            </w:r>
-          </w:p>
-          <w:p>
-            <w:pPr>
-              <w:cnfStyle w:val="000000100000" w:firstRow="0" w:lastRow="0" w:firstColumn="0" w:lastColumn="0" w:oddVBand="0" w:evenVBand="0" w:oddHBand="1" w:evenHBand="0" w:firstRowFirstColumn="0" w:firstRowLastColumn="0" w:lastRowFirstColumn="0" w:lastRowLastColumn="0"/>
-              <w:rPr>
-                <w:rFonts w:ascii="LM Roman 10" w:eastAsia="Times New Roman" w:hAnsi="LM Roman 10" w:cs="Consolas"/>
-                <w:color w:val="000000"/>
-                <w:lang w:val="en-US" w:eastAsia="es-ES"/>
-              </w:rPr>
-            </w:pPr>
-            <w:proofErr w:type="gramStart"/>
-            <w:r>
-              <w:rPr>
-                <w:rFonts w:ascii="LM Roman 10" w:eastAsia="Times New Roman" w:hAnsi="LM Roman 10" w:cs="Consolas"/>
-                <w:color w:val="000000"/>
-                <w:lang w:val="en-US" w:eastAsia="es-ES"/>
-              </w:rPr>
-              <w:t>where</w:t>
-            </w:r>
-            <w:proofErr w:type="gramEnd"/>
-            <w:r>
-              <w:rPr>
-                <w:rFonts w:ascii="LM Roman 10" w:eastAsia="Times New Roman" w:hAnsi="LM Roman 10" w:cs="Consolas"/>
-                <w:color w:val="000000"/>
-                <w:lang w:val="en-US" w:eastAsia="es-ES"/>
-              </w:rPr>
-              <w:t xml:space="preserve"> </w:t>
-            </w:r>
-            <w:r>
-              <w:rPr>
-                <w:rFonts w:ascii="LM Roman 10" w:eastAsia="Times New Roman" w:hAnsi="LM Roman 10" w:cs="Consolas"/>
-                <w:i/>
-                <w:color w:val="000000"/>
-                <w:lang w:val="en-US" w:eastAsia="es-ES"/>
-              </w:rPr>
-              <w:t>I</w:t>
-            </w:r>
-            <w:r>
-              <w:rPr>
-                <w:rFonts w:ascii="LM Roman 10" w:eastAsia="Times New Roman" w:hAnsi="LM Roman 10" w:cs="Consolas"/>
-                <w:color w:val="000000"/>
-                <w:lang w:val="en-US" w:eastAsia="es-ES"/>
-              </w:rPr>
-              <w:t xml:space="preserve"> is the identity matrix, and </w:t>
-            </w:r>
-            <w:r>
-              <w:rPr>
-                <w:rFonts w:ascii="LM Roman 10" w:eastAsia="Times New Roman" w:hAnsi="LM Roman 10" w:cs="Consolas"/>
-                <w:i/>
-                <w:color w:val="000000"/>
-                <w:lang w:val="en-US" w:eastAsia="es-ES"/>
-              </w:rPr>
-              <w:t>X(:)</w:t>
+              <w:t>:)</w:t>
             </w:r>
             <w:r>
               <w:rPr>
@@ -12341,7 +12239,6 @@
                 <w:color w:val="000000"/>
                 <w:lang w:val="en-US" w:eastAsia="es-ES"/>
               </w:rPr>
-              <w:lastRenderedPageBreak/>
               <w:t>M=</w:t>
             </w:r>
             <w:proofErr w:type="spellStart"/>
@@ -12832,7 +12729,6 @@
               <w:t xml:space="preserve">. </w:t>
             </w:r>
             <w:proofErr w:type="spellStart"/>
-            <w:proofErr w:type="gramStart"/>
             <w:r>
               <w:rPr>
                 <w:rFonts w:ascii="Consolas" w:eastAsia="Times New Roman" w:hAnsi="Consolas" w:cs="Consolas"/>
@@ -12842,7 +12738,6 @@
               <w:t>mtx_expm</w:t>
             </w:r>
             <w:proofErr w:type="spellEnd"/>
-            <w:proofErr w:type="gramEnd"/>
             <w:r>
               <w:rPr>
                 <w:rFonts w:ascii="LM Roman 10" w:eastAsia="Times New Roman" w:hAnsi="LM Roman 10" w:cs="Consolas"/>
@@ -13177,8 +13072,6 @@
               </w:rPr>
               <w:t>Element-wise sine</w:t>
             </w:r>
-            <w:bookmarkStart w:id="0" w:name="_GoBack"/>
-            <w:bookmarkEnd w:id="0"/>
           </w:p>
           <w:p>
             <w:pPr>
@@ -13213,25 +13106,7 @@
                 <w:color w:val="000000"/>
                 <w:lang w:val="en-US" w:eastAsia="es-ES"/>
               </w:rPr>
-              <w:t xml:space="preserve">(A, </w:t>
-            </w:r>
-            <w:proofErr w:type="spellStart"/>
-            <w:r>
-              <w:rPr>
-                <w:rFonts w:ascii="Consolas" w:eastAsia="Times New Roman" w:hAnsi="Consolas" w:cs="Consolas"/>
-                <w:color w:val="000000"/>
-                <w:lang w:val="en-US" w:eastAsia="es-ES"/>
-              </w:rPr>
-              <w:t>fabs</w:t>
-            </w:r>
-            <w:proofErr w:type="spellEnd"/>
-            <w:r>
-              <w:rPr>
-                <w:rFonts w:ascii="Consolas" w:eastAsia="Times New Roman" w:hAnsi="Consolas" w:cs="Consolas"/>
-                <w:color w:val="000000"/>
-                <w:lang w:val="en-US" w:eastAsia="es-ES"/>
-              </w:rPr>
-              <w:t xml:space="preserve">); </w:t>
+              <w:t xml:space="preserve">(A, fabs); </w:t>
             </w:r>
             <w:r>
               <w:rPr>
@@ -14532,73 +14407,14 @@
           <w:lang w:val="en-US"/>
         </w:rPr>
       </w:pPr>
-    </w:p>
-    <w:p>
-      <w:pPr>
-        <w:spacing w:after="0" w:line="240" w:lineRule="auto"/>
-        <w:jc w:val="center"/>
+      <w:r>
         <w:rPr>
           <w:rFonts w:ascii="LM Roman 10" w:hAnsi="LM Roman 10"/>
           <w:b/>
           <w:sz w:val="20"/>
           <w:lang w:val="en-US"/>
         </w:rPr>
-      </w:pPr>
-    </w:p>
-    <w:p>
-      <w:pPr>
-        <w:spacing w:after="0" w:line="240" w:lineRule="auto"/>
-        <w:jc w:val="center"/>
-        <w:rPr>
-          <w:rFonts w:ascii="LM Roman 10" w:hAnsi="LM Roman 10"/>
-          <w:b/>
-          <w:sz w:val="20"/>
-          <w:lang w:val="en-US"/>
-        </w:rPr>
-      </w:pPr>
-    </w:p>
-    <w:p>
-      <w:pPr>
-        <w:spacing w:after="0" w:line="240" w:lineRule="auto"/>
-        <w:jc w:val="center"/>
-        <w:rPr>
-          <w:rFonts w:ascii="LM Roman 10" w:hAnsi="LM Roman 10"/>
-          <w:b/>
-          <w:sz w:val="20"/>
-          <w:lang w:val="en-US"/>
-        </w:rPr>
-      </w:pPr>
-    </w:p>
-    <w:p>
-      <w:pPr>
-        <w:spacing w:after="0" w:line="240" w:lineRule="auto"/>
-        <w:jc w:val="center"/>
-        <w:rPr>
-          <w:rFonts w:ascii="LM Roman 10" w:hAnsi="LM Roman 10"/>
-          <w:b/>
-          <w:sz w:val="20"/>
-          <w:lang w:val="en-US"/>
-        </w:rPr>
-      </w:pPr>
-    </w:p>
-    <w:p>
-      <w:pPr>
-        <w:spacing w:after="0" w:line="240" w:lineRule="auto"/>
-        <w:jc w:val="center"/>
-        <w:rPr>
-          <w:rFonts w:ascii="LM Roman 10" w:hAnsi="LM Roman 10"/>
-          <w:b/>
-          <w:sz w:val="20"/>
-          <w:lang w:val="en-US"/>
-        </w:rPr>
-      </w:pPr>
-      <w:r>
-        <w:rPr>
-          <w:rFonts w:ascii="LM Roman 10" w:hAnsi="LM Roman 10"/>
-          <w:b/>
-          <w:sz w:val="20"/>
-          <w:lang w:val="en-US"/>
-        </w:rPr>
+        <w:lastRenderedPageBreak/>
         <w:t>MTX Examples</w:t>
       </w:r>
     </w:p>
@@ -14762,6 +14578,38 @@
           <w:szCs w:val="16"/>
           <w:lang w:val="en-US"/>
         </w:rPr>
+        <w:t xml:space="preserve">#define </w:t>
+      </w:r>
+      <w:r>
+        <w:rPr>
+          <w:rFonts w:ascii="Consolas" w:hAnsi="Consolas" w:cs="Consolas"/>
+          <w:color w:val="76923C" w:themeColor="accent3" w:themeShade="BF"/>
+          <w:sz w:val="16"/>
+          <w:szCs w:val="16"/>
+          <w:lang w:val="en-US"/>
+        </w:rPr>
+        <w:t>MTX_PRINTOUT</w:t>
+      </w:r>
+    </w:p>
+    <w:p>
+      <w:pPr>
+        <w:spacing w:after="0" w:line="240" w:lineRule="auto"/>
+        <w:rPr>
+          <w:rFonts w:ascii="Consolas" w:hAnsi="Consolas" w:cs="Consolas"/>
+          <w:color w:val="76923C" w:themeColor="accent3" w:themeShade="BF"/>
+          <w:sz w:val="16"/>
+          <w:szCs w:val="16"/>
+          <w:lang w:val="en-US"/>
+        </w:rPr>
+      </w:pPr>
+      <w:r>
+        <w:rPr>
+          <w:rFonts w:ascii="Consolas" w:hAnsi="Consolas" w:cs="Consolas"/>
+          <w:color w:val="76923C" w:themeColor="accent3" w:themeShade="BF"/>
+          <w:sz w:val="16"/>
+          <w:szCs w:val="16"/>
+          <w:lang w:val="en-US"/>
+        </w:rPr>
         <w:t>#include "</w:t>
       </w:r>
       <w:proofErr w:type="spellStart"/>
@@ -14809,69 +14657,148 @@
         </w:rPr>
       </w:pPr>
       <w:proofErr w:type="spellStart"/>
+      <w:r>
+        <w:rPr>
+          <w:rFonts w:ascii="Consolas" w:hAnsi="Consolas" w:cs="Consolas"/>
+          <w:color w:val="0070C0"/>
+          <w:sz w:val="16"/>
+          <w:szCs w:val="16"/>
+          <w:lang w:val="en-US"/>
+        </w:rPr>
+        <w:t>int</w:t>
+      </w:r>
+      <w:proofErr w:type="spellEnd"/>
+      <w:r>
+        <w:rPr>
+          <w:rFonts w:ascii="Consolas" w:hAnsi="Consolas" w:cs="Consolas"/>
+          <w:color w:val="0070C0"/>
+          <w:sz w:val="16"/>
+          <w:szCs w:val="16"/>
+          <w:lang w:val="en-US"/>
+        </w:rPr>
+        <w:t xml:space="preserve"> </w:t>
+      </w:r>
+      <w:r>
+        <w:rPr>
+          <w:rFonts w:ascii="Consolas" w:hAnsi="Consolas" w:cs="Consolas"/>
+          <w:sz w:val="16"/>
+          <w:szCs w:val="16"/>
+          <w:lang w:val="en-US"/>
+        </w:rPr>
+        <w:t>main(</w:t>
+      </w:r>
+      <w:r>
+        <w:rPr>
+          <w:rFonts w:ascii="Consolas" w:hAnsi="Consolas" w:cs="Consolas"/>
+          <w:color w:val="0070C0"/>
+          <w:sz w:val="16"/>
+          <w:szCs w:val="16"/>
+          <w:lang w:val="en-US"/>
+        </w:rPr>
+        <w:t>void</w:t>
+      </w:r>
       <w:proofErr w:type="gramStart"/>
       <w:r>
         <w:rPr>
           <w:rFonts w:ascii="Consolas" w:hAnsi="Consolas" w:cs="Consolas"/>
-          <w:color w:val="0070C0"/>
-          <w:sz w:val="16"/>
-          <w:szCs w:val="16"/>
-          <w:lang w:val="en-US"/>
-        </w:rPr>
-        <w:t>int</w:t>
-      </w:r>
-      <w:proofErr w:type="spellEnd"/>
+          <w:sz w:val="16"/>
+          <w:szCs w:val="16"/>
+          <w:lang w:val="en-US"/>
+        </w:rPr>
+        <w:t>){</w:t>
+      </w:r>
       <w:proofErr w:type="gramEnd"/>
-      <w:r>
-        <w:rPr>
-          <w:rFonts w:ascii="Consolas" w:hAnsi="Consolas" w:cs="Consolas"/>
-          <w:color w:val="0070C0"/>
-          <w:sz w:val="16"/>
-          <w:szCs w:val="16"/>
-          <w:lang w:val="en-US"/>
-        </w:rPr>
-        <w:t xml:space="preserve"> </w:t>
-      </w:r>
-      <w:r>
-        <w:rPr>
-          <w:rFonts w:ascii="Consolas" w:hAnsi="Consolas" w:cs="Consolas"/>
-          <w:sz w:val="16"/>
-          <w:szCs w:val="16"/>
-          <w:lang w:val="en-US"/>
-        </w:rPr>
-        <w:t>main(</w:t>
-      </w:r>
-      <w:r>
-        <w:rPr>
-          <w:rFonts w:ascii="Consolas" w:hAnsi="Consolas" w:cs="Consolas"/>
-          <w:color w:val="0070C0"/>
-          <w:sz w:val="16"/>
-          <w:szCs w:val="16"/>
-          <w:lang w:val="en-US"/>
-        </w:rPr>
-        <w:t>void</w:t>
-      </w:r>
-      <w:r>
-        <w:rPr>
-          <w:rFonts w:ascii="Consolas" w:hAnsi="Consolas" w:cs="Consolas"/>
-          <w:sz w:val="16"/>
-          <w:szCs w:val="16"/>
-          <w:lang w:val="en-US"/>
-        </w:rPr>
-        <w:t>){</w:t>
-      </w:r>
     </w:p>
     <w:p>
       <w:pPr>
         <w:spacing w:after="0" w:line="240" w:lineRule="auto"/>
         <w:rPr>
           <w:rFonts w:ascii="Consolas" w:hAnsi="Consolas" w:cs="Consolas"/>
+          <w:sz w:val="16"/>
+          <w:szCs w:val="16"/>
+          <w:lang w:val="en-US"/>
+        </w:rPr>
+      </w:pPr>
+      <w:r>
+        <w:rPr>
+          <w:rFonts w:ascii="Consolas" w:hAnsi="Consolas" w:cs="Consolas"/>
+          <w:sz w:val="16"/>
+          <w:szCs w:val="16"/>
+          <w:lang w:val="en-US"/>
+        </w:rPr>
+        <w:t xml:space="preserve">    </w:t>
+      </w:r>
+      <w:proofErr w:type="spellStart"/>
+      <w:r>
+        <w:rPr>
+          <w:rFonts w:ascii="Consolas" w:hAnsi="Consolas" w:cs="Consolas"/>
+          <w:sz w:val="16"/>
+          <w:szCs w:val="16"/>
+          <w:lang w:val="en-US"/>
+        </w:rPr>
+        <w:t>mtx_assign_heap_</w:t>
+      </w:r>
+      <w:proofErr w:type="gramStart"/>
+      <w:r>
+        <w:rPr>
+          <w:rFonts w:ascii="Consolas" w:hAnsi="Consolas" w:cs="Consolas"/>
+          <w:sz w:val="16"/>
+          <w:szCs w:val="16"/>
+          <w:lang w:val="en-US"/>
+        </w:rPr>
+        <w:t>wrappers</w:t>
+      </w:r>
+      <w:proofErr w:type="spellEnd"/>
+      <w:r>
+        <w:rPr>
+          <w:rFonts w:ascii="Consolas" w:hAnsi="Consolas" w:cs="Consolas"/>
+          <w:sz w:val="16"/>
+          <w:szCs w:val="16"/>
+          <w:lang w:val="en-US"/>
+        </w:rPr>
+        <w:t>(</w:t>
+      </w:r>
+      <w:proofErr w:type="spellStart"/>
+      <w:proofErr w:type="gramEnd"/>
+      <w:r>
+        <w:rPr>
+          <w:rFonts w:ascii="Consolas" w:hAnsi="Consolas" w:cs="Consolas"/>
+          <w:sz w:val="16"/>
+          <w:szCs w:val="16"/>
+          <w:lang w:val="en-US"/>
+        </w:rPr>
+        <w:t>calloc</w:t>
+      </w:r>
+      <w:proofErr w:type="spellEnd"/>
+      <w:r>
+        <w:rPr>
+          <w:rFonts w:ascii="Consolas" w:hAnsi="Consolas" w:cs="Consolas"/>
+          <w:sz w:val="16"/>
+          <w:szCs w:val="16"/>
+          <w:lang w:val="en-US"/>
+        </w:rPr>
+        <w:t>, free);</w:t>
+      </w:r>
+      <w:r>
+        <w:rPr>
+          <w:rFonts w:ascii="Consolas" w:hAnsi="Consolas" w:cs="Consolas"/>
+          <w:sz w:val="16"/>
+          <w:szCs w:val="16"/>
+          <w:lang w:val="en-US"/>
+        </w:rPr>
+        <w:t xml:space="preserve"> </w:t>
+      </w:r>
+      <w:r>
+        <w:rPr>
+          <w:rFonts w:ascii="Consolas" w:hAnsi="Consolas" w:cs="Consolas"/>
           <w:color w:val="A6A6A6" w:themeColor="background1" w:themeShade="A6"/>
           <w:sz w:val="16"/>
           <w:szCs w:val="16"/>
           <w:lang w:val="en-US"/>
         </w:rPr>
-      </w:pPr>
+        <w:t>/*</w:t>
+      </w:r>
+      <w:proofErr w:type="spellStart"/>
       <w:r>
         <w:rPr>
           <w:rFonts w:ascii="Consolas" w:hAnsi="Consolas" w:cs="Consolas"/>
@@ -14880,9 +14807,9 @@
           <w:szCs w:val="16"/>
           <w:lang w:val="en-US"/>
         </w:rPr>
-        <w:t xml:space="preserve">    /*</w:t>
-      </w:r>
-      <w:proofErr w:type="gramStart"/>
+        <w:t>Assing</w:t>
+      </w:r>
+      <w:proofErr w:type="spellEnd"/>
       <w:r>
         <w:rPr>
           <w:rFonts w:ascii="Consolas" w:hAnsi="Consolas" w:cs="Consolas"/>
@@ -14891,9 +14818,8 @@
           <w:szCs w:val="16"/>
           <w:lang w:val="en-US"/>
         </w:rPr>
-        <w:t>Create</w:t>
-      </w:r>
-      <w:proofErr w:type="gramEnd"/>
+        <w:t xml:space="preserve"> the function</w:t>
+      </w:r>
       <w:r>
         <w:rPr>
           <w:rFonts w:ascii="Consolas" w:hAnsi="Consolas" w:cs="Consolas"/>
@@ -14902,7 +14828,27 @@
           <w:szCs w:val="16"/>
           <w:lang w:val="en-US"/>
         </w:rPr>
-        <w:t xml:space="preserve"> a 4-by-4 coefficient matrix, A, and 2-by-2 coefficient matrix, B.*/</w:t>
+        <w:t>s</w:t>
+      </w:r>
+      <w:r>
+        <w:rPr>
+          <w:rFonts w:ascii="Consolas" w:hAnsi="Consolas" w:cs="Consolas"/>
+          <w:color w:val="A6A6A6" w:themeColor="background1" w:themeShade="A6"/>
+          <w:sz w:val="16"/>
+          <w:szCs w:val="16"/>
+          <w:lang w:val="en-US"/>
+        </w:rPr>
+        <w:t xml:space="preserve"> for heap memory allocation*/</w:t>
+      </w:r>
+      <w:r>
+        <w:rPr>
+          <w:rFonts w:ascii="Consolas" w:hAnsi="Consolas" w:cs="Consolas"/>
+          <w:color w:val="A6A6A6" w:themeColor="background1" w:themeShade="A6"/>
+          <w:sz w:val="16"/>
+          <w:szCs w:val="16"/>
+          <w:lang w:val="en-US"/>
+        </w:rPr>
+        <w:tab/>
       </w:r>
     </w:p>
     <w:p>
@@ -14910,6 +14856,7 @@
         <w:spacing w:after="0" w:line="240" w:lineRule="auto"/>
         <w:rPr>
           <w:rFonts w:ascii="Consolas" w:hAnsi="Consolas" w:cs="Consolas"/>
+          <w:color w:val="A6A6A6" w:themeColor="background1" w:themeShade="A6"/>
           <w:sz w:val="16"/>
           <w:szCs w:val="16"/>
           <w:lang w:val="en-US"/>
@@ -14918,42 +14865,12 @@
       <w:r>
         <w:rPr>
           <w:rFonts w:ascii="Consolas" w:hAnsi="Consolas" w:cs="Consolas"/>
-          <w:sz w:val="16"/>
-          <w:szCs w:val="16"/>
-          <w:lang w:val="en-US"/>
-        </w:rPr>
-        <w:t xml:space="preserve">    </w:t>
-      </w:r>
-      <w:proofErr w:type="gramStart"/>
-      <w:r>
-        <w:rPr>
-          <w:rFonts w:ascii="Consolas" w:hAnsi="Consolas" w:cs="Consolas"/>
-          <w:color w:val="0070C0"/>
-          <w:sz w:val="16"/>
-          <w:szCs w:val="16"/>
-          <w:lang w:val="en-US"/>
-        </w:rPr>
-        <w:t>double</w:t>
-      </w:r>
-      <w:proofErr w:type="gramEnd"/>
-      <w:r>
-        <w:rPr>
-          <w:rFonts w:ascii="Consolas" w:hAnsi="Consolas" w:cs="Consolas"/>
-          <w:color w:val="0070C0"/>
-          <w:sz w:val="16"/>
-          <w:szCs w:val="16"/>
-          <w:lang w:val="en-US"/>
-        </w:rPr>
-        <w:t xml:space="preserve"> </w:t>
-      </w:r>
-      <w:r>
-        <w:rPr>
-          <w:rFonts w:ascii="Consolas" w:hAnsi="Consolas" w:cs="Consolas"/>
-          <w:sz w:val="16"/>
-          <w:szCs w:val="16"/>
-          <w:lang w:val="en-US"/>
-        </w:rPr>
-        <w:t>a[4][4]= {</w:t>
+          <w:color w:val="A6A6A6" w:themeColor="background1" w:themeShade="A6"/>
+          <w:sz w:val="16"/>
+          <w:szCs w:val="16"/>
+          <w:lang w:val="en-US"/>
+        </w:rPr>
+        <w:t xml:space="preserve">    /*Create a 4-by-4 coefficient matrix, A, and 2-by-2 coefficient matrix, B.*/</w:t>
       </w:r>
     </w:p>
     <w:p>
@@ -14973,7 +14890,37 @@
           <w:szCs w:val="16"/>
           <w:lang w:val="en-US"/>
         </w:rPr>
-        <w:t xml:space="preserve">                     1,     0,     2,     3,</w:t>
+        <w:t xml:space="preserve">    </w:t>
+      </w:r>
+      <w:r>
+        <w:rPr>
+          <w:rFonts w:ascii="Consolas" w:hAnsi="Consolas" w:cs="Consolas"/>
+          <w:color w:val="0070C0"/>
+          <w:sz w:val="16"/>
+          <w:szCs w:val="16"/>
+          <w:lang w:val="en-US"/>
+        </w:rPr>
+        <w:t xml:space="preserve">double </w:t>
+      </w:r>
+      <w:proofErr w:type="gramStart"/>
+      <w:r>
+        <w:rPr>
+          <w:rFonts w:ascii="Consolas" w:hAnsi="Consolas" w:cs="Consolas"/>
+          <w:sz w:val="16"/>
+          <w:szCs w:val="16"/>
+          <w:lang w:val="en-US"/>
+        </w:rPr>
+        <w:t>a[</w:t>
+      </w:r>
+      <w:proofErr w:type="gramEnd"/>
+      <w:r>
+        <w:rPr>
+          <w:rFonts w:ascii="Consolas" w:hAnsi="Consolas" w:cs="Consolas"/>
+          <w:sz w:val="16"/>
+          <w:szCs w:val="16"/>
+          <w:lang w:val="en-US"/>
+        </w:rPr>
+        <w:t>4][4]= {</w:t>
       </w:r>
     </w:p>
     <w:p>
@@ -14993,7 +14940,7 @@
           <w:szCs w:val="16"/>
           <w:lang w:val="en-US"/>
         </w:rPr>
-        <w:t xml:space="preserve">                     4,     1,     0,     2,</w:t>
+        <w:t xml:space="preserve">                     1,     0,     2,     3,</w:t>
       </w:r>
     </w:p>
     <w:p>
@@ -15013,7 +14960,7 @@
           <w:szCs w:val="16"/>
           <w:lang w:val="en-US"/>
         </w:rPr>
-        <w:t xml:space="preserve">                     0,     5,     5,     6,</w:t>
+        <w:t xml:space="preserve">                     4,     1,     0,     2,</w:t>
       </w:r>
     </w:p>
     <w:p>
@@ -15033,7 +14980,7 @@
           <w:szCs w:val="16"/>
           <w:lang w:val="en-US"/>
         </w:rPr>
-        <w:t xml:space="preserve">                     1,     7,     9,     0,</w:t>
+        <w:t xml:space="preserve">                     0,     5,     5,     6,</w:t>
       </w:r>
     </w:p>
     <w:p>
@@ -15053,7 +15000,7 @@
           <w:szCs w:val="16"/>
           <w:lang w:val="en-US"/>
         </w:rPr>
-        <w:t xml:space="preserve">                    };</w:t>
+        <w:t xml:space="preserve">                     1,     7,     9,     0,</w:t>
       </w:r>
     </w:p>
     <w:p>
@@ -15073,38 +15020,7 @@
           <w:szCs w:val="16"/>
           <w:lang w:val="en-US"/>
         </w:rPr>
-        <w:t xml:space="preserve">    </w:t>
-      </w:r>
-      <w:proofErr w:type="gramStart"/>
-      <w:r>
-        <w:rPr>
-          <w:rFonts w:ascii="Consolas" w:hAnsi="Consolas" w:cs="Consolas"/>
-          <w:color w:val="0070C0"/>
-          <w:sz w:val="16"/>
-          <w:szCs w:val="16"/>
-          <w:lang w:val="en-US"/>
-        </w:rPr>
-        <w:t>double</w:t>
-      </w:r>
-      <w:proofErr w:type="gramEnd"/>
-      <w:r>
-        <w:rPr>
-          <w:rFonts w:ascii="Consolas" w:hAnsi="Consolas" w:cs="Consolas"/>
-          <w:color w:val="0070C0"/>
-          <w:sz w:val="16"/>
-          <w:szCs w:val="16"/>
-          <w:lang w:val="en-US"/>
-        </w:rPr>
-        <w:t xml:space="preserve"> </w:t>
-      </w:r>
-      <w:r>
-        <w:rPr>
-          <w:rFonts w:ascii="Consolas" w:hAnsi="Consolas" w:cs="Consolas"/>
-          <w:sz w:val="16"/>
-          <w:szCs w:val="16"/>
-          <w:lang w:val="en-US"/>
-        </w:rPr>
-        <w:t>b[2][2]= {</w:t>
+        <w:t xml:space="preserve">                    };</w:t>
       </w:r>
     </w:p>
     <w:p>
@@ -15124,7 +15040,37 @@
           <w:szCs w:val="16"/>
           <w:lang w:val="en-US"/>
         </w:rPr>
-        <w:t xml:space="preserve">                    0,    -1,</w:t>
+        <w:t xml:space="preserve">    </w:t>
+      </w:r>
+      <w:r>
+        <w:rPr>
+          <w:rFonts w:ascii="Consolas" w:hAnsi="Consolas" w:cs="Consolas"/>
+          <w:color w:val="0070C0"/>
+          <w:sz w:val="16"/>
+          <w:szCs w:val="16"/>
+          <w:lang w:val="en-US"/>
+        </w:rPr>
+        <w:t xml:space="preserve">double </w:t>
+      </w:r>
+      <w:proofErr w:type="gramStart"/>
+      <w:r>
+        <w:rPr>
+          <w:rFonts w:ascii="Consolas" w:hAnsi="Consolas" w:cs="Consolas"/>
+          <w:sz w:val="16"/>
+          <w:szCs w:val="16"/>
+          <w:lang w:val="en-US"/>
+        </w:rPr>
+        <w:t>b[</w:t>
+      </w:r>
+      <w:proofErr w:type="gramEnd"/>
+      <w:r>
+        <w:rPr>
+          <w:rFonts w:ascii="Consolas" w:hAnsi="Consolas" w:cs="Consolas"/>
+          <w:sz w:val="16"/>
+          <w:szCs w:val="16"/>
+          <w:lang w:val="en-US"/>
+        </w:rPr>
+        <w:t>2][2]= {</w:t>
       </w:r>
     </w:p>
     <w:p>
@@ -15144,7 +15090,7 @@
           <w:szCs w:val="16"/>
           <w:lang w:val="en-US"/>
         </w:rPr>
-        <w:t xml:space="preserve">                    1,     0,</w:t>
+        <w:t xml:space="preserve">                    0,    -1,</w:t>
       </w:r>
     </w:p>
     <w:p>
@@ -15164,7 +15110,7 @@
           <w:szCs w:val="16"/>
           <w:lang w:val="en-US"/>
         </w:rPr>
-        <w:t xml:space="preserve">                    };</w:t>
+        <w:t xml:space="preserve">                    1,     0,</w:t>
       </w:r>
     </w:p>
     <w:p>
@@ -15172,7 +15118,6 @@
         <w:spacing w:after="0" w:line="240" w:lineRule="auto"/>
         <w:rPr>
           <w:rFonts w:ascii="Consolas" w:hAnsi="Consolas" w:cs="Consolas"/>
-          <w:color w:val="A6A6A6" w:themeColor="background1" w:themeShade="A6"/>
           <w:sz w:val="16"/>
           <w:szCs w:val="16"/>
           <w:lang w:val="en-US"/>
@@ -15181,34 +15126,11 @@
       <w:r>
         <w:rPr>
           <w:rFonts w:ascii="Consolas" w:hAnsi="Consolas" w:cs="Consolas"/>
-          <w:color w:val="A6A6A6" w:themeColor="background1" w:themeShade="A6"/>
-          <w:sz w:val="16"/>
-          <w:szCs w:val="16"/>
-          <w:lang w:val="en-US"/>
-        </w:rPr>
-        <w:t xml:space="preserve">    /*</w:t>
-      </w:r>
-      <w:proofErr w:type="gramStart"/>
-      <w:r>
-        <w:rPr>
-          <w:rFonts w:ascii="Consolas" w:hAnsi="Consolas" w:cs="Consolas"/>
-          <w:color w:val="A6A6A6" w:themeColor="background1" w:themeShade="A6"/>
-          <w:sz w:val="16"/>
-          <w:szCs w:val="16"/>
-          <w:lang w:val="en-US"/>
-        </w:rPr>
-        <w:t>Define</w:t>
-      </w:r>
-      <w:proofErr w:type="gramEnd"/>
-      <w:r>
-        <w:rPr>
-          <w:rFonts w:ascii="Consolas" w:hAnsi="Consolas" w:cs="Consolas"/>
-          <w:color w:val="A6A6A6" w:themeColor="background1" w:themeShade="A6"/>
-          <w:sz w:val="16"/>
-          <w:szCs w:val="16"/>
-          <w:lang w:val="en-US"/>
-        </w:rPr>
-        <w:t xml:space="preserve"> C as a 4-by-2 matrix to match the corresponding sizes of A and B*/</w:t>
+          <w:sz w:val="16"/>
+          <w:szCs w:val="16"/>
+          <w:lang w:val="en-US"/>
+        </w:rPr>
+        <w:t xml:space="preserve">                    };</w:t>
       </w:r>
     </w:p>
     <w:p>
@@ -15216,6 +15138,7 @@
         <w:spacing w:after="0" w:line="240" w:lineRule="auto"/>
         <w:rPr>
           <w:rFonts w:ascii="Consolas" w:hAnsi="Consolas" w:cs="Consolas"/>
+          <w:color w:val="A6A6A6" w:themeColor="background1" w:themeShade="A6"/>
           <w:sz w:val="16"/>
           <w:szCs w:val="16"/>
           <w:lang w:val="en-US"/>
@@ -15224,42 +15147,12 @@
       <w:r>
         <w:rPr>
           <w:rFonts w:ascii="Consolas" w:hAnsi="Consolas" w:cs="Consolas"/>
-          <w:sz w:val="16"/>
-          <w:szCs w:val="16"/>
-          <w:lang w:val="en-US"/>
-        </w:rPr>
-        <w:t xml:space="preserve">    </w:t>
-      </w:r>
-      <w:proofErr w:type="gramStart"/>
-      <w:r>
-        <w:rPr>
-          <w:rFonts w:ascii="Consolas" w:hAnsi="Consolas" w:cs="Consolas"/>
-          <w:color w:val="0070C0"/>
-          <w:sz w:val="16"/>
-          <w:szCs w:val="16"/>
-          <w:lang w:val="en-US"/>
-        </w:rPr>
-        <w:t>double</w:t>
-      </w:r>
-      <w:proofErr w:type="gramEnd"/>
-      <w:r>
-        <w:rPr>
-          <w:rFonts w:ascii="Consolas" w:hAnsi="Consolas" w:cs="Consolas"/>
-          <w:color w:val="0070C0"/>
-          <w:sz w:val="16"/>
-          <w:szCs w:val="16"/>
-          <w:lang w:val="en-US"/>
-        </w:rPr>
-        <w:t xml:space="preserve"> </w:t>
-      </w:r>
-      <w:r>
-        <w:rPr>
-          <w:rFonts w:ascii="Consolas" w:hAnsi="Consolas" w:cs="Consolas"/>
-          <w:sz w:val="16"/>
-          <w:szCs w:val="16"/>
-          <w:lang w:val="en-US"/>
-        </w:rPr>
-        <w:t>c[4][2]={</w:t>
+          <w:color w:val="A6A6A6" w:themeColor="background1" w:themeShade="A6"/>
+          <w:sz w:val="16"/>
+          <w:szCs w:val="16"/>
+          <w:lang w:val="en-US"/>
+        </w:rPr>
+        <w:t xml:space="preserve">    /*Define C as a 4-by-2 matrix to match the corresponding sizes of A and B*/</w:t>
       </w:r>
     </w:p>
     <w:p>
@@ -15279,7 +15172,37 @@
           <w:szCs w:val="16"/>
           <w:lang w:val="en-US"/>
         </w:rPr>
-        <w:t xml:space="preserve">                    1,     0,</w:t>
+        <w:t xml:space="preserve">    </w:t>
+      </w:r>
+      <w:r>
+        <w:rPr>
+          <w:rFonts w:ascii="Consolas" w:hAnsi="Consolas" w:cs="Consolas"/>
+          <w:color w:val="0070C0"/>
+          <w:sz w:val="16"/>
+          <w:szCs w:val="16"/>
+          <w:lang w:val="en-US"/>
+        </w:rPr>
+        <w:t xml:space="preserve">double </w:t>
+      </w:r>
+      <w:proofErr w:type="gramStart"/>
+      <w:r>
+        <w:rPr>
+          <w:rFonts w:ascii="Consolas" w:hAnsi="Consolas" w:cs="Consolas"/>
+          <w:sz w:val="16"/>
+          <w:szCs w:val="16"/>
+          <w:lang w:val="en-US"/>
+        </w:rPr>
+        <w:t>c[</w:t>
+      </w:r>
+      <w:proofErr w:type="gramEnd"/>
+      <w:r>
+        <w:rPr>
+          <w:rFonts w:ascii="Consolas" w:hAnsi="Consolas" w:cs="Consolas"/>
+          <w:sz w:val="16"/>
+          <w:szCs w:val="16"/>
+          <w:lang w:val="en-US"/>
+        </w:rPr>
+        <w:t>4][2]={</w:t>
       </w:r>
     </w:p>
     <w:p>
@@ -15299,7 +15222,7 @@
           <w:szCs w:val="16"/>
           <w:lang w:val="en-US"/>
         </w:rPr>
-        <w:t xml:space="preserve">                    2,     0,</w:t>
+        <w:t xml:space="preserve">                    1,     0,</w:t>
       </w:r>
     </w:p>
     <w:p>
@@ -15319,7 +15242,7 @@
           <w:szCs w:val="16"/>
           <w:lang w:val="en-US"/>
         </w:rPr>
-        <w:t xml:space="preserve">                    0,     3,</w:t>
+        <w:t xml:space="preserve">                    2,     0,</w:t>
       </w:r>
     </w:p>
     <w:p>
@@ -15339,7 +15262,7 @@
           <w:szCs w:val="16"/>
           <w:lang w:val="en-US"/>
         </w:rPr>
-        <w:t xml:space="preserve">                    1,     1,</w:t>
+        <w:t xml:space="preserve">                    0,     3,</w:t>
       </w:r>
     </w:p>
     <w:p>
@@ -15359,7 +15282,7 @@
           <w:szCs w:val="16"/>
           <w:lang w:val="en-US"/>
         </w:rPr>
-        <w:t xml:space="preserve">                    };</w:t>
+        <w:t xml:space="preserve">                    1,     1,</w:t>
       </w:r>
     </w:p>
     <w:p>
@@ -15367,7 +15290,6 @@
         <w:spacing w:after="0" w:line="240" w:lineRule="auto"/>
         <w:rPr>
           <w:rFonts w:ascii="Consolas" w:hAnsi="Consolas" w:cs="Consolas"/>
-          <w:color w:val="A6A6A6" w:themeColor="background1" w:themeShade="A6"/>
           <w:sz w:val="16"/>
           <w:szCs w:val="16"/>
           <w:lang w:val="en-US"/>
@@ -15376,34 +15298,11 @@
       <w:r>
         <w:rPr>
           <w:rFonts w:ascii="Consolas" w:hAnsi="Consolas" w:cs="Consolas"/>
-          <w:color w:val="A6A6A6" w:themeColor="background1" w:themeShade="A6"/>
-          <w:sz w:val="16"/>
-          <w:szCs w:val="16"/>
-          <w:lang w:val="en-US"/>
-        </w:rPr>
-        <w:t xml:space="preserve">    /*Create a </w:t>
-      </w:r>
-      <w:proofErr w:type="spellStart"/>
-      <w:r>
-        <w:rPr>
-          <w:rFonts w:ascii="Consolas" w:hAnsi="Consolas" w:cs="Consolas"/>
-          <w:color w:val="A6A6A6" w:themeColor="background1" w:themeShade="A6"/>
-          <w:sz w:val="16"/>
-          <w:szCs w:val="16"/>
-          <w:lang w:val="en-US"/>
-        </w:rPr>
-        <w:t>mtx</w:t>
-      </w:r>
-      <w:proofErr w:type="spellEnd"/>
-      <w:r>
-        <w:rPr>
-          <w:rFonts w:ascii="Consolas" w:hAnsi="Consolas" w:cs="Consolas"/>
-          <w:color w:val="A6A6A6" w:themeColor="background1" w:themeShade="A6"/>
-          <w:sz w:val="16"/>
-          <w:szCs w:val="16"/>
-          <w:lang w:val="en-US"/>
-        </w:rPr>
-        <w:t>-type variables that points to the 2-dimensional arrays*/</w:t>
+          <w:sz w:val="16"/>
+          <w:szCs w:val="16"/>
+          <w:lang w:val="en-US"/>
+        </w:rPr>
+        <w:t xml:space="preserve">                    };</w:t>
       </w:r>
     </w:p>
     <w:p>
@@ -15411,6 +15310,7 @@
         <w:spacing w:after="0" w:line="240" w:lineRule="auto"/>
         <w:rPr>
           <w:rFonts w:ascii="Consolas" w:hAnsi="Consolas" w:cs="Consolas"/>
+          <w:color w:val="A6A6A6" w:themeColor="background1" w:themeShade="A6"/>
           <w:sz w:val="16"/>
           <w:szCs w:val="16"/>
           <w:lang w:val="en-US"/>
@@ -15419,42 +15319,34 @@
       <w:r>
         <w:rPr>
           <w:rFonts w:ascii="Consolas" w:hAnsi="Consolas" w:cs="Consolas"/>
-          <w:sz w:val="16"/>
-          <w:szCs w:val="16"/>
-          <w:lang w:val="en-US"/>
-        </w:rPr>
-        <w:t xml:space="preserve">    </w:t>
-      </w:r>
-      <w:proofErr w:type="gramStart"/>
-      <w:r>
-        <w:rPr>
-          <w:rFonts w:ascii="Consolas" w:hAnsi="Consolas" w:cs="Consolas"/>
-          <w:color w:val="0070C0"/>
-          <w:sz w:val="16"/>
-          <w:szCs w:val="16"/>
-          <w:lang w:val="en-US"/>
-        </w:rPr>
-        <w:t>matrix</w:t>
-      </w:r>
-      <w:proofErr w:type="gramEnd"/>
-      <w:r>
-        <w:rPr>
-          <w:rFonts w:ascii="Consolas" w:hAnsi="Consolas" w:cs="Consolas"/>
-          <w:color w:val="0070C0"/>
-          <w:sz w:val="16"/>
-          <w:szCs w:val="16"/>
-          <w:lang w:val="en-US"/>
-        </w:rPr>
-        <w:t xml:space="preserve"> </w:t>
-      </w:r>
-      <w:r>
-        <w:rPr>
-          <w:rFonts w:ascii="Consolas" w:hAnsi="Consolas" w:cs="Consolas"/>
-          <w:sz w:val="16"/>
-          <w:szCs w:val="16"/>
-          <w:lang w:val="en-US"/>
-        </w:rPr>
-        <w:t>A = mtx_2dtomtx(a);</w:t>
+          <w:color w:val="A6A6A6" w:themeColor="background1" w:themeShade="A6"/>
+          <w:sz w:val="16"/>
+          <w:szCs w:val="16"/>
+          <w:lang w:val="en-US"/>
+        </w:rPr>
+        <w:t xml:space="preserve">    /*Create a </w:t>
+      </w:r>
+      <w:proofErr w:type="spellStart"/>
+      <w:r>
+        <w:rPr>
+          <w:rFonts w:ascii="Consolas" w:hAnsi="Consolas" w:cs="Consolas"/>
+          <w:color w:val="A6A6A6" w:themeColor="background1" w:themeShade="A6"/>
+          <w:sz w:val="16"/>
+          <w:szCs w:val="16"/>
+          <w:lang w:val="en-US"/>
+        </w:rPr>
+        <w:t>mtx</w:t>
+      </w:r>
+      <w:proofErr w:type="spellEnd"/>
+      <w:r>
+        <w:rPr>
+          <w:rFonts w:ascii="Consolas" w:hAnsi="Consolas" w:cs="Consolas"/>
+          <w:color w:val="A6A6A6" w:themeColor="background1" w:themeShade="A6"/>
+          <w:sz w:val="16"/>
+          <w:szCs w:val="16"/>
+          <w:lang w:val="en-US"/>
+        </w:rPr>
+        <w:t>-type variables that points to the 2-dimensional arrays*/</w:t>
       </w:r>
     </w:p>
     <w:p>
@@ -15476,7 +15368,6 @@
         </w:rPr>
         <w:t xml:space="preserve">    </w:t>
       </w:r>
-      <w:proofErr w:type="gramStart"/>
       <w:r>
         <w:rPr>
           <w:rFonts w:ascii="Consolas" w:hAnsi="Consolas" w:cs="Consolas"/>
@@ -15485,27 +15376,16 @@
           <w:szCs w:val="16"/>
           <w:lang w:val="en-US"/>
         </w:rPr>
-        <w:t>matrix</w:t>
-      </w:r>
-      <w:proofErr w:type="gramEnd"/>
-      <w:r>
-        <w:rPr>
-          <w:rFonts w:ascii="Consolas" w:hAnsi="Consolas" w:cs="Consolas"/>
-          <w:color w:val="0070C0"/>
-          <w:sz w:val="16"/>
-          <w:szCs w:val="16"/>
-          <w:lang w:val="en-US"/>
-        </w:rPr>
-        <w:t xml:space="preserve"> </w:t>
-      </w:r>
-      <w:r>
-        <w:rPr>
-          <w:rFonts w:ascii="Consolas" w:hAnsi="Consolas" w:cs="Consolas"/>
-          <w:sz w:val="16"/>
-          <w:szCs w:val="16"/>
-          <w:lang w:val="en-US"/>
-        </w:rPr>
-        <w:t>B = mtx_2dtomtx(b);</w:t>
+        <w:t xml:space="preserve">matrix </w:t>
+      </w:r>
+      <w:r>
+        <w:rPr>
+          <w:rFonts w:ascii="Consolas" w:hAnsi="Consolas" w:cs="Consolas"/>
+          <w:sz w:val="16"/>
+          <w:szCs w:val="16"/>
+          <w:lang w:val="en-US"/>
+        </w:rPr>
+        <w:t>A = mtx_2dtomtx(a);</w:t>
       </w:r>
     </w:p>
     <w:p>
@@ -15527,7 +15407,6 @@
         </w:rPr>
         <w:t xml:space="preserve">    </w:t>
       </w:r>
-      <w:proofErr w:type="gramStart"/>
       <w:r>
         <w:rPr>
           <w:rFonts w:ascii="Consolas" w:hAnsi="Consolas" w:cs="Consolas"/>
@@ -15536,27 +15415,16 @@
           <w:szCs w:val="16"/>
           <w:lang w:val="en-US"/>
         </w:rPr>
-        <w:t>matrix</w:t>
-      </w:r>
-      <w:proofErr w:type="gramEnd"/>
-      <w:r>
-        <w:rPr>
-          <w:rFonts w:ascii="Consolas" w:hAnsi="Consolas" w:cs="Consolas"/>
-          <w:color w:val="0070C0"/>
-          <w:sz w:val="16"/>
-          <w:szCs w:val="16"/>
-          <w:lang w:val="en-US"/>
-        </w:rPr>
-        <w:t xml:space="preserve"> </w:t>
-      </w:r>
-      <w:r>
-        <w:rPr>
-          <w:rFonts w:ascii="Consolas" w:hAnsi="Consolas" w:cs="Consolas"/>
-          <w:sz w:val="16"/>
-          <w:szCs w:val="16"/>
-          <w:lang w:val="en-US"/>
-        </w:rPr>
-        <w:t>C = mtx_2dtomtx(c);</w:t>
+        <w:t xml:space="preserve">matrix </w:t>
+      </w:r>
+      <w:r>
+        <w:rPr>
+          <w:rFonts w:ascii="Consolas" w:hAnsi="Consolas" w:cs="Consolas"/>
+          <w:sz w:val="16"/>
+          <w:szCs w:val="16"/>
+          <w:lang w:val="en-US"/>
+        </w:rPr>
+        <w:t>B = mtx_2dtomtx(b);</w:t>
       </w:r>
     </w:p>
     <w:p>
@@ -15578,6 +15446,25 @@
         </w:rPr>
         <w:t xml:space="preserve">    </w:t>
       </w:r>
+      <w:r>
+        <w:rPr>
+          <w:rFonts w:ascii="Consolas" w:hAnsi="Consolas" w:cs="Consolas"/>
+          <w:color w:val="0070C0"/>
+          <w:sz w:val="16"/>
+          <w:szCs w:val="16"/>
+          <w:lang w:val="en-US"/>
+        </w:rPr>
+        <w:t xml:space="preserve">matrix </w:t>
+      </w:r>
+      <w:r>
+        <w:rPr>
+          <w:rFonts w:ascii="Consolas" w:hAnsi="Consolas" w:cs="Consolas"/>
+          <w:sz w:val="16"/>
+          <w:szCs w:val="16"/>
+          <w:lang w:val="en-US"/>
+        </w:rPr>
+        <w:t>C = mtx_2dtomtx(c);</w:t>
+      </w:r>
     </w:p>
     <w:p>
       <w:pPr>
@@ -15598,44 +15485,12 @@
         </w:rPr>
         <w:t xml:space="preserve">    </w:t>
       </w:r>
-      <w:proofErr w:type="gramStart"/>
-      <w:r>
-        <w:rPr>
-          <w:rFonts w:ascii="Consolas" w:hAnsi="Consolas" w:cs="Consolas"/>
-          <w:color w:val="0070C0"/>
-          <w:sz w:val="16"/>
-          <w:szCs w:val="16"/>
-          <w:lang w:val="en-US"/>
-        </w:rPr>
-        <w:t>matrix</w:t>
-      </w:r>
-      <w:proofErr w:type="gramEnd"/>
-      <w:r>
-        <w:rPr>
-          <w:rFonts w:ascii="Consolas" w:hAnsi="Consolas" w:cs="Consolas"/>
-          <w:color w:val="0070C0"/>
-          <w:sz w:val="16"/>
-          <w:szCs w:val="16"/>
-          <w:lang w:val="en-US"/>
-        </w:rPr>
-        <w:t xml:space="preserve"> </w:t>
-      </w:r>
-      <w:r>
-        <w:rPr>
-          <w:rFonts w:ascii="Consolas" w:hAnsi="Consolas" w:cs="Consolas"/>
-          <w:sz w:val="16"/>
-          <w:szCs w:val="16"/>
-          <w:lang w:val="en-US"/>
-        </w:rPr>
-        <w:t>X = NULL;</w:t>
-      </w:r>
     </w:p>
     <w:p>
       <w:pPr>
         <w:spacing w:after="0" w:line="240" w:lineRule="auto"/>
         <w:rPr>
           <w:rFonts w:ascii="Consolas" w:hAnsi="Consolas" w:cs="Consolas"/>
-          <w:color w:val="A6A6A6" w:themeColor="background1" w:themeShade="A6"/>
           <w:sz w:val="16"/>
           <w:szCs w:val="16"/>
           <w:lang w:val="en-US"/>
@@ -15644,34 +15499,30 @@
       <w:r>
         <w:rPr>
           <w:rFonts w:ascii="Consolas" w:hAnsi="Consolas" w:cs="Consolas"/>
-          <w:color w:val="A6A6A6" w:themeColor="background1" w:themeShade="A6"/>
-          <w:sz w:val="16"/>
-          <w:szCs w:val="16"/>
-          <w:lang w:val="en-US"/>
-        </w:rPr>
-        <w:t xml:space="preserve">    /*Use the </w:t>
-      </w:r>
-      <w:proofErr w:type="spellStart"/>
-      <w:r>
-        <w:rPr>
-          <w:rFonts w:ascii="Consolas" w:hAnsi="Consolas" w:cs="Consolas"/>
-          <w:color w:val="A6A6A6" w:themeColor="background1" w:themeShade="A6"/>
-          <w:sz w:val="16"/>
-          <w:szCs w:val="16"/>
-          <w:lang w:val="en-US"/>
-        </w:rPr>
-        <w:t>sylvester</w:t>
-      </w:r>
-      <w:proofErr w:type="spellEnd"/>
-      <w:r>
-        <w:rPr>
-          <w:rFonts w:ascii="Consolas" w:hAnsi="Consolas" w:cs="Consolas"/>
-          <w:color w:val="A6A6A6" w:themeColor="background1" w:themeShade="A6"/>
-          <w:sz w:val="16"/>
-          <w:szCs w:val="16"/>
-          <w:lang w:val="en-US"/>
-        </w:rPr>
-        <w:t xml:space="preserve"> function to solve the Sylvester equation for these values of A, B, and C.*/</w:t>
+          <w:sz w:val="16"/>
+          <w:szCs w:val="16"/>
+          <w:lang w:val="en-US"/>
+        </w:rPr>
+        <w:t xml:space="preserve">    </w:t>
+      </w:r>
+      <w:r>
+        <w:rPr>
+          <w:rFonts w:ascii="Consolas" w:hAnsi="Consolas" w:cs="Consolas"/>
+          <w:color w:val="0070C0"/>
+          <w:sz w:val="16"/>
+          <w:szCs w:val="16"/>
+          <w:lang w:val="en-US"/>
+        </w:rPr>
+        <w:t xml:space="preserve">matrix </w:t>
+      </w:r>
+      <w:r>
+        <w:rPr>
+          <w:rFonts w:ascii="Consolas" w:hAnsi="Consolas" w:cs="Consolas"/>
+          <w:sz w:val="16"/>
+          <w:szCs w:val="16"/>
+          <w:lang w:val="en-US"/>
+        </w:rPr>
+        <w:t>X = NULL;</w:t>
       </w:r>
     </w:p>
     <w:p>
@@ -15679,6 +15530,7 @@
         <w:spacing w:after="0" w:line="240" w:lineRule="auto"/>
         <w:rPr>
           <w:rFonts w:ascii="Consolas" w:hAnsi="Consolas" w:cs="Consolas"/>
+          <w:color w:val="A6A6A6" w:themeColor="background1" w:themeShade="A6"/>
           <w:sz w:val="16"/>
           <w:szCs w:val="16"/>
           <w:lang w:val="en-US"/>
@@ -15687,26 +15539,18 @@
       <w:r>
         <w:rPr>
           <w:rFonts w:ascii="Consolas" w:hAnsi="Consolas" w:cs="Consolas"/>
-          <w:sz w:val="16"/>
-          <w:szCs w:val="16"/>
-          <w:lang w:val="en-US"/>
-        </w:rPr>
-        <w:t xml:space="preserve">    X = </w:t>
+          <w:color w:val="A6A6A6" w:themeColor="background1" w:themeShade="A6"/>
+          <w:sz w:val="16"/>
+          <w:szCs w:val="16"/>
+          <w:lang w:val="en-US"/>
+        </w:rPr>
+        <w:t xml:space="preserve">    /*Use the </w:t>
       </w:r>
       <w:proofErr w:type="spellStart"/>
       <w:r>
         <w:rPr>
           <w:rFonts w:ascii="Consolas" w:hAnsi="Consolas" w:cs="Consolas"/>
-          <w:sz w:val="16"/>
-          <w:szCs w:val="16"/>
-          <w:lang w:val="en-US"/>
-        </w:rPr>
-        <w:t>mtx_</w:t>
-      </w:r>
-      <w:proofErr w:type="gramStart"/>
-      <w:r>
-        <w:rPr>
-          <w:rFonts w:ascii="Consolas" w:hAnsi="Consolas" w:cs="Consolas"/>
+          <w:color w:val="A6A6A6" w:themeColor="background1" w:themeShade="A6"/>
           <w:sz w:val="16"/>
           <w:szCs w:val="16"/>
           <w:lang w:val="en-US"/>
@@ -15717,21 +15561,12 @@
       <w:r>
         <w:rPr>
           <w:rFonts w:ascii="Consolas" w:hAnsi="Consolas" w:cs="Consolas"/>
-          <w:sz w:val="16"/>
-          <w:szCs w:val="16"/>
-          <w:lang w:val="en-US"/>
-        </w:rPr>
-        <w:t>(</w:t>
-      </w:r>
-      <w:proofErr w:type="gramEnd"/>
-      <w:r>
-        <w:rPr>
-          <w:rFonts w:ascii="Consolas" w:hAnsi="Consolas" w:cs="Consolas"/>
-          <w:sz w:val="16"/>
-          <w:szCs w:val="16"/>
-          <w:lang w:val="en-US"/>
-        </w:rPr>
-        <w:t>A,B,C);</w:t>
+          <w:color w:val="A6A6A6" w:themeColor="background1" w:themeShade="A6"/>
+          <w:sz w:val="16"/>
+          <w:szCs w:val="16"/>
+          <w:lang w:val="en-US"/>
+        </w:rPr>
+        <w:t xml:space="preserve"> function to solve the Sylvester equation for these values of A, B, and C.*/</w:t>
       </w:r>
     </w:p>
     <w:p>
@@ -15739,7 +15574,6 @@
         <w:spacing w:after="0" w:line="240" w:lineRule="auto"/>
         <w:rPr>
           <w:rFonts w:ascii="Consolas" w:hAnsi="Consolas" w:cs="Consolas"/>
-          <w:color w:val="A6A6A6" w:themeColor="background1" w:themeShade="A6"/>
           <w:sz w:val="16"/>
           <w:szCs w:val="16"/>
           <w:lang w:val="en-US"/>
@@ -15748,34 +15582,51 @@
       <w:r>
         <w:rPr>
           <w:rFonts w:ascii="Consolas" w:hAnsi="Consolas" w:cs="Consolas"/>
-          <w:color w:val="A6A6A6" w:themeColor="background1" w:themeShade="A6"/>
-          <w:sz w:val="16"/>
-          <w:szCs w:val="16"/>
-          <w:lang w:val="en-US"/>
-        </w:rPr>
-        <w:t xml:space="preserve">    /*Display the matrices A</w:t>
+          <w:sz w:val="16"/>
+          <w:szCs w:val="16"/>
+          <w:lang w:val="en-US"/>
+        </w:rPr>
+        <w:t xml:space="preserve">    X = </w:t>
+      </w:r>
+      <w:proofErr w:type="spellStart"/>
+      <w:r>
+        <w:rPr>
+          <w:rFonts w:ascii="Consolas" w:hAnsi="Consolas" w:cs="Consolas"/>
+          <w:sz w:val="16"/>
+          <w:szCs w:val="16"/>
+          <w:lang w:val="en-US"/>
+        </w:rPr>
+        <w:t>mtx_sylvester</w:t>
+      </w:r>
+      <w:proofErr w:type="spellEnd"/>
+      <w:r>
+        <w:rPr>
+          <w:rFonts w:ascii="Consolas" w:hAnsi="Consolas" w:cs="Consolas"/>
+          <w:sz w:val="16"/>
+          <w:szCs w:val="16"/>
+          <w:lang w:val="en-US"/>
+        </w:rPr>
+        <w:t>(</w:t>
       </w:r>
       <w:proofErr w:type="gramStart"/>
       <w:r>
         <w:rPr>
           <w:rFonts w:ascii="Consolas" w:hAnsi="Consolas" w:cs="Consolas"/>
-          <w:color w:val="A6A6A6" w:themeColor="background1" w:themeShade="A6"/>
-          <w:sz w:val="16"/>
-          <w:szCs w:val="16"/>
-          <w:lang w:val="en-US"/>
-        </w:rPr>
-        <w:t>,B,C</w:t>
+          <w:sz w:val="16"/>
+          <w:szCs w:val="16"/>
+          <w:lang w:val="en-US"/>
+        </w:rPr>
+        <w:t>A,B</w:t>
       </w:r>
       <w:proofErr w:type="gramEnd"/>
       <w:r>
         <w:rPr>
           <w:rFonts w:ascii="Consolas" w:hAnsi="Consolas" w:cs="Consolas"/>
-          <w:color w:val="A6A6A6" w:themeColor="background1" w:themeShade="A6"/>
-          <w:sz w:val="16"/>
-          <w:szCs w:val="16"/>
-          <w:lang w:val="en-US"/>
-        </w:rPr>
-        <w:t xml:space="preserve"> and the solution X*/</w:t>
+          <w:sz w:val="16"/>
+          <w:szCs w:val="16"/>
+          <w:lang w:val="en-US"/>
+        </w:rPr>
+        <w:t>,C);</w:t>
       </w:r>
     </w:p>
     <w:p>
@@ -15783,6 +15634,7 @@
         <w:spacing w:after="0" w:line="240" w:lineRule="auto"/>
         <w:rPr>
           <w:rFonts w:ascii="Consolas" w:hAnsi="Consolas" w:cs="Consolas"/>
+          <w:color w:val="A6A6A6" w:themeColor="background1" w:themeShade="A6"/>
           <w:sz w:val="16"/>
           <w:szCs w:val="16"/>
           <w:lang w:val="en-US"/>
@@ -15791,51 +15643,34 @@
       <w:r>
         <w:rPr>
           <w:rFonts w:ascii="Consolas" w:hAnsi="Consolas" w:cs="Consolas"/>
-          <w:sz w:val="16"/>
-          <w:szCs w:val="16"/>
-          <w:lang w:val="en-US"/>
-        </w:rPr>
-        <w:t xml:space="preserve">    </w:t>
-      </w:r>
-      <w:proofErr w:type="spellStart"/>
-      <w:r>
-        <w:rPr>
-          <w:rFonts w:ascii="Consolas" w:hAnsi="Consolas" w:cs="Consolas"/>
-          <w:sz w:val="16"/>
-          <w:szCs w:val="16"/>
-          <w:lang w:val="en-US"/>
-        </w:rPr>
-        <w:t>mtx_</w:t>
+          <w:color w:val="A6A6A6" w:themeColor="background1" w:themeShade="A6"/>
+          <w:sz w:val="16"/>
+          <w:szCs w:val="16"/>
+          <w:lang w:val="en-US"/>
+        </w:rPr>
+        <w:t xml:space="preserve">    /*Display the matrices </w:t>
       </w:r>
       <w:proofErr w:type="gramStart"/>
       <w:r>
         <w:rPr>
           <w:rFonts w:ascii="Consolas" w:hAnsi="Consolas" w:cs="Consolas"/>
-          <w:sz w:val="16"/>
-          <w:szCs w:val="16"/>
-          <w:lang w:val="en-US"/>
-        </w:rPr>
-        <w:t>dispn</w:t>
-      </w:r>
-      <w:proofErr w:type="spellEnd"/>
-      <w:r>
-        <w:rPr>
-          <w:rFonts w:ascii="Consolas" w:hAnsi="Consolas" w:cs="Consolas"/>
-          <w:sz w:val="16"/>
-          <w:szCs w:val="16"/>
-          <w:lang w:val="en-US"/>
-        </w:rPr>
-        <w:t>(</w:t>
+          <w:color w:val="A6A6A6" w:themeColor="background1" w:themeShade="A6"/>
+          <w:sz w:val="16"/>
+          <w:szCs w:val="16"/>
+          <w:lang w:val="en-US"/>
+        </w:rPr>
+        <w:t>A,B</w:t>
       </w:r>
       <w:proofErr w:type="gramEnd"/>
       <w:r>
         <w:rPr>
           <w:rFonts w:ascii="Consolas" w:hAnsi="Consolas" w:cs="Consolas"/>
-          <w:sz w:val="16"/>
-          <w:szCs w:val="16"/>
-          <w:lang w:val="en-US"/>
-        </w:rPr>
-        <w:t>A,B,C,X);</w:t>
+          <w:color w:val="A6A6A6" w:themeColor="background1" w:themeShade="A6"/>
+          <w:sz w:val="16"/>
+          <w:szCs w:val="16"/>
+          <w:lang w:val="en-US"/>
+        </w:rPr>
+        <w:t>,C and the solution X*/</w:t>
       </w:r>
     </w:p>
     <w:p>
@@ -15843,7 +15678,6 @@
         <w:spacing w:after="0" w:line="240" w:lineRule="auto"/>
         <w:rPr>
           <w:rFonts w:ascii="Consolas" w:hAnsi="Consolas" w:cs="Consolas"/>
-          <w:color w:val="A6A6A6" w:themeColor="background1" w:themeShade="A6"/>
           <w:sz w:val="16"/>
           <w:szCs w:val="16"/>
           <w:lang w:val="en-US"/>
@@ -15852,12 +15686,51 @@
       <w:r>
         <w:rPr>
           <w:rFonts w:ascii="Consolas" w:hAnsi="Consolas" w:cs="Consolas"/>
-          <w:color w:val="A6A6A6" w:themeColor="background1" w:themeShade="A6"/>
-          <w:sz w:val="16"/>
-          <w:szCs w:val="16"/>
-          <w:lang w:val="en-US"/>
-        </w:rPr>
-        <w:t xml:space="preserve">    /*Release the heap*/</w:t>
+          <w:sz w:val="16"/>
+          <w:szCs w:val="16"/>
+          <w:lang w:val="en-US"/>
+        </w:rPr>
+        <w:t xml:space="preserve">    </w:t>
+      </w:r>
+      <w:proofErr w:type="spellStart"/>
+      <w:r>
+        <w:rPr>
+          <w:rFonts w:ascii="Consolas" w:hAnsi="Consolas" w:cs="Consolas"/>
+          <w:sz w:val="16"/>
+          <w:szCs w:val="16"/>
+          <w:lang w:val="en-US"/>
+        </w:rPr>
+        <w:t>mtx_dispn</w:t>
+      </w:r>
+      <w:proofErr w:type="spellEnd"/>
+      <w:r>
+        <w:rPr>
+          <w:rFonts w:ascii="Consolas" w:hAnsi="Consolas" w:cs="Consolas"/>
+          <w:sz w:val="16"/>
+          <w:szCs w:val="16"/>
+          <w:lang w:val="en-US"/>
+        </w:rPr>
+        <w:t>(</w:t>
+      </w:r>
+      <w:proofErr w:type="gramStart"/>
+      <w:r>
+        <w:rPr>
+          <w:rFonts w:ascii="Consolas" w:hAnsi="Consolas" w:cs="Consolas"/>
+          <w:sz w:val="16"/>
+          <w:szCs w:val="16"/>
+          <w:lang w:val="en-US"/>
+        </w:rPr>
+        <w:t>A,B</w:t>
+      </w:r>
+      <w:proofErr w:type="gramEnd"/>
+      <w:r>
+        <w:rPr>
+          <w:rFonts w:ascii="Consolas" w:hAnsi="Consolas" w:cs="Consolas"/>
+          <w:sz w:val="16"/>
+          <w:szCs w:val="16"/>
+          <w:lang w:val="en-US"/>
+        </w:rPr>
+        <w:t>,C,X);</w:t>
       </w:r>
     </w:p>
     <w:p>
@@ -15865,36 +15738,21 @@
         <w:spacing w:after="0" w:line="240" w:lineRule="auto"/>
         <w:rPr>
           <w:rFonts w:ascii="Consolas" w:hAnsi="Consolas" w:cs="Consolas"/>
-          <w:sz w:val="16"/>
-          <w:szCs w:val="16"/>
+          <w:color w:val="A6A6A6" w:themeColor="background1" w:themeShade="A6"/>
+          <w:sz w:val="16"/>
+          <w:szCs w:val="16"/>
+          <w:lang w:val="en-US"/>
         </w:rPr>
       </w:pPr>
       <w:r>
         <w:rPr>
           <w:rFonts w:ascii="Consolas" w:hAnsi="Consolas" w:cs="Consolas"/>
-          <w:sz w:val="16"/>
-          <w:szCs w:val="16"/>
-          <w:lang w:val="en-US"/>
-        </w:rPr>
-        <w:t xml:space="preserve">    </w:t>
-      </w:r>
-      <w:proofErr w:type="spellStart"/>
-      <w:r>
-        <w:rPr>
-          <w:rFonts w:ascii="Consolas" w:hAnsi="Consolas" w:cs="Consolas"/>
-          <w:sz w:val="16"/>
-          <w:szCs w:val="16"/>
-        </w:rPr>
-        <w:t>mtx_del</w:t>
-      </w:r>
-      <w:proofErr w:type="spellEnd"/>
-      <w:r>
-        <w:rPr>
-          <w:rFonts w:ascii="Consolas" w:hAnsi="Consolas" w:cs="Consolas"/>
-          <w:sz w:val="16"/>
-          <w:szCs w:val="16"/>
-        </w:rPr>
-        <w:t>(A);</w:t>
+          <w:color w:val="A6A6A6" w:themeColor="background1" w:themeShade="A6"/>
+          <w:sz w:val="16"/>
+          <w:szCs w:val="16"/>
+          <w:lang w:val="en-US"/>
+        </w:rPr>
+        <w:t xml:space="preserve">    /*Release the heap*/</w:t>
       </w:r>
     </w:p>
     <w:p>
@@ -15911,6 +15769,7 @@
           <w:rFonts w:ascii="Consolas" w:hAnsi="Consolas" w:cs="Consolas"/>
           <w:sz w:val="16"/>
           <w:szCs w:val="16"/>
+          <w:lang w:val="en-US"/>
         </w:rPr>
         <w:t xml:space="preserve">    </w:t>
       </w:r>
@@ -15921,16 +15780,7 @@
           <w:sz w:val="16"/>
           <w:szCs w:val="16"/>
         </w:rPr>
-        <w:t>mtx_</w:t>
-      </w:r>
-      <w:proofErr w:type="gramStart"/>
-      <w:r>
-        <w:rPr>
-          <w:rFonts w:ascii="Consolas" w:hAnsi="Consolas" w:cs="Consolas"/>
-          <w:sz w:val="16"/>
-          <w:szCs w:val="16"/>
-        </w:rPr>
-        <w:t>del</w:t>
+        <w:t>mtx_del</w:t>
       </w:r>
       <w:proofErr w:type="spellEnd"/>
       <w:r>
@@ -15939,16 +15789,7 @@
           <w:sz w:val="16"/>
           <w:szCs w:val="16"/>
         </w:rPr>
-        <w:t>(</w:t>
-      </w:r>
-      <w:proofErr w:type="gramEnd"/>
-      <w:r>
-        <w:rPr>
-          <w:rFonts w:ascii="Consolas" w:hAnsi="Consolas" w:cs="Consolas"/>
-          <w:sz w:val="16"/>
-          <w:szCs w:val="16"/>
-        </w:rPr>
-        <w:t>B);</w:t>
+        <w:t>(A);</w:t>
       </w:r>
     </w:p>
     <w:p>
@@ -15984,7 +15825,7 @@
           <w:sz w:val="16"/>
           <w:szCs w:val="16"/>
         </w:rPr>
-        <w:t>(C);</w:t>
+        <w:t>(B);</w:t>
       </w:r>
     </w:p>
     <w:p>
@@ -16020,7 +15861,7 @@
           <w:sz w:val="16"/>
           <w:szCs w:val="16"/>
         </w:rPr>
-        <w:t>(X);</w:t>
+        <w:t>(C);</w:t>
       </w:r>
     </w:p>
     <w:p>
@@ -16030,7 +15871,6 @@
           <w:rFonts w:ascii="Consolas" w:hAnsi="Consolas" w:cs="Consolas"/>
           <w:sz w:val="16"/>
           <w:szCs w:val="16"/>
-          <w:lang w:val="en-US"/>
         </w:rPr>
       </w:pPr>
       <w:r>
@@ -16041,7 +15881,43 @@
         </w:rPr>
         <w:t xml:space="preserve">    </w:t>
       </w:r>
-      <w:proofErr w:type="gramStart"/>
+      <w:proofErr w:type="spellStart"/>
+      <w:r>
+        <w:rPr>
+          <w:rFonts w:ascii="Consolas" w:hAnsi="Consolas" w:cs="Consolas"/>
+          <w:sz w:val="16"/>
+          <w:szCs w:val="16"/>
+        </w:rPr>
+        <w:t>mtx_del</w:t>
+      </w:r>
+      <w:proofErr w:type="spellEnd"/>
+      <w:r>
+        <w:rPr>
+          <w:rFonts w:ascii="Consolas" w:hAnsi="Consolas" w:cs="Consolas"/>
+          <w:sz w:val="16"/>
+          <w:szCs w:val="16"/>
+        </w:rPr>
+        <w:t>(X);</w:t>
+      </w:r>
+    </w:p>
+    <w:p>
+      <w:pPr>
+        <w:spacing w:after="0" w:line="240" w:lineRule="auto"/>
+        <w:rPr>
+          <w:rFonts w:ascii="Consolas" w:hAnsi="Consolas" w:cs="Consolas"/>
+          <w:sz w:val="16"/>
+          <w:szCs w:val="16"/>
+          <w:lang w:val="en-US"/>
+        </w:rPr>
+      </w:pPr>
+      <w:r>
+        <w:rPr>
+          <w:rFonts w:ascii="Consolas" w:hAnsi="Consolas" w:cs="Consolas"/>
+          <w:sz w:val="16"/>
+          <w:szCs w:val="16"/>
+        </w:rPr>
+        <w:t xml:space="preserve">    </w:t>
+      </w:r>
       <w:r>
         <w:rPr>
           <w:rFonts w:ascii="Consolas" w:hAnsi="Consolas" w:cs="Consolas"/>
@@ -16050,18 +15926,7 @@
           <w:szCs w:val="16"/>
           <w:lang w:val="en-US"/>
         </w:rPr>
-        <w:t>return</w:t>
-      </w:r>
-      <w:proofErr w:type="gramEnd"/>
-      <w:r>
-        <w:rPr>
-          <w:rFonts w:ascii="Consolas" w:hAnsi="Consolas" w:cs="Consolas"/>
-          <w:color w:val="0070C0"/>
-          <w:sz w:val="16"/>
-          <w:szCs w:val="16"/>
-          <w:lang w:val="en-US"/>
-        </w:rPr>
-        <w:t xml:space="preserve"> </w:t>
+        <w:t xml:space="preserve">return </w:t>
       </w:r>
       <w:r>
         <w:rPr>
@@ -16396,6 +16261,38 @@
           <w:szCs w:val="16"/>
           <w:lang w:val="en-US"/>
         </w:rPr>
+        <w:t xml:space="preserve">#define </w:t>
+      </w:r>
+      <w:r>
+        <w:rPr>
+          <w:rFonts w:ascii="Consolas" w:hAnsi="Consolas" w:cs="Consolas"/>
+          <w:color w:val="76923C" w:themeColor="accent3" w:themeShade="BF"/>
+          <w:sz w:val="16"/>
+          <w:szCs w:val="16"/>
+          <w:lang w:val="en-US"/>
+        </w:rPr>
+        <w:t>MTX_PRINTOUT</w:t>
+      </w:r>
+    </w:p>
+    <w:p>
+      <w:pPr>
+        <w:spacing w:after="0" w:line="240" w:lineRule="auto"/>
+        <w:rPr>
+          <w:rFonts w:ascii="Consolas" w:hAnsi="Consolas" w:cs="Consolas"/>
+          <w:color w:val="76923C" w:themeColor="accent3" w:themeShade="BF"/>
+          <w:sz w:val="16"/>
+          <w:szCs w:val="16"/>
+          <w:lang w:val="en-US"/>
+        </w:rPr>
+      </w:pPr>
+      <w:r>
+        <w:rPr>
+          <w:rFonts w:ascii="Consolas" w:hAnsi="Consolas" w:cs="Consolas"/>
+          <w:color w:val="76923C" w:themeColor="accent3" w:themeShade="BF"/>
+          <w:sz w:val="16"/>
+          <w:szCs w:val="16"/>
+          <w:lang w:val="en-US"/>
+        </w:rPr>
         <w:t>#include "</w:t>
       </w:r>
       <w:proofErr w:type="spellStart"/>
@@ -16443,69 +16340,148 @@
         </w:rPr>
       </w:pPr>
       <w:proofErr w:type="spellStart"/>
+      <w:r>
+        <w:rPr>
+          <w:rFonts w:ascii="Consolas" w:hAnsi="Consolas" w:cs="Consolas"/>
+          <w:color w:val="0070C0"/>
+          <w:sz w:val="16"/>
+          <w:szCs w:val="16"/>
+          <w:lang w:val="en-US"/>
+        </w:rPr>
+        <w:t>int</w:t>
+      </w:r>
+      <w:proofErr w:type="spellEnd"/>
+      <w:r>
+        <w:rPr>
+          <w:rFonts w:ascii="Consolas" w:hAnsi="Consolas" w:cs="Consolas"/>
+          <w:color w:val="0070C0"/>
+          <w:sz w:val="16"/>
+          <w:szCs w:val="16"/>
+          <w:lang w:val="en-US"/>
+        </w:rPr>
+        <w:t xml:space="preserve"> </w:t>
+      </w:r>
+      <w:r>
+        <w:rPr>
+          <w:rFonts w:ascii="Consolas" w:hAnsi="Consolas" w:cs="Consolas"/>
+          <w:sz w:val="16"/>
+          <w:szCs w:val="16"/>
+          <w:lang w:val="en-US"/>
+        </w:rPr>
+        <w:t>main(</w:t>
+      </w:r>
+      <w:r>
+        <w:rPr>
+          <w:rFonts w:ascii="Consolas" w:hAnsi="Consolas" w:cs="Consolas"/>
+          <w:color w:val="0070C0"/>
+          <w:sz w:val="16"/>
+          <w:szCs w:val="16"/>
+          <w:lang w:val="en-US"/>
+        </w:rPr>
+        <w:t>void</w:t>
+      </w:r>
       <w:proofErr w:type="gramStart"/>
       <w:r>
         <w:rPr>
           <w:rFonts w:ascii="Consolas" w:hAnsi="Consolas" w:cs="Consolas"/>
-          <w:color w:val="0070C0"/>
-          <w:sz w:val="16"/>
-          <w:szCs w:val="16"/>
-          <w:lang w:val="en-US"/>
-        </w:rPr>
-        <w:t>int</w:t>
-      </w:r>
-      <w:proofErr w:type="spellEnd"/>
+          <w:sz w:val="16"/>
+          <w:szCs w:val="16"/>
+          <w:lang w:val="en-US"/>
+        </w:rPr>
+        <w:t>){</w:t>
+      </w:r>
       <w:proofErr w:type="gramEnd"/>
-      <w:r>
-        <w:rPr>
-          <w:rFonts w:ascii="Consolas" w:hAnsi="Consolas" w:cs="Consolas"/>
-          <w:color w:val="0070C0"/>
-          <w:sz w:val="16"/>
-          <w:szCs w:val="16"/>
-          <w:lang w:val="en-US"/>
-        </w:rPr>
-        <w:t xml:space="preserve"> </w:t>
-      </w:r>
-      <w:r>
-        <w:rPr>
-          <w:rFonts w:ascii="Consolas" w:hAnsi="Consolas" w:cs="Consolas"/>
-          <w:sz w:val="16"/>
-          <w:szCs w:val="16"/>
-          <w:lang w:val="en-US"/>
-        </w:rPr>
-        <w:t>main(</w:t>
-      </w:r>
-      <w:r>
-        <w:rPr>
-          <w:rFonts w:ascii="Consolas" w:hAnsi="Consolas" w:cs="Consolas"/>
-          <w:color w:val="0070C0"/>
-          <w:sz w:val="16"/>
-          <w:szCs w:val="16"/>
-          <w:lang w:val="en-US"/>
-        </w:rPr>
-        <w:t>void</w:t>
-      </w:r>
-      <w:r>
-        <w:rPr>
-          <w:rFonts w:ascii="Consolas" w:hAnsi="Consolas" w:cs="Consolas"/>
-          <w:sz w:val="16"/>
-          <w:szCs w:val="16"/>
-          <w:lang w:val="en-US"/>
-        </w:rPr>
-        <w:t>){</w:t>
-      </w:r>
     </w:p>
     <w:p>
       <w:pPr>
         <w:spacing w:after="0" w:line="240" w:lineRule="auto"/>
         <w:rPr>
           <w:rFonts w:ascii="Consolas" w:hAnsi="Consolas" w:cs="Consolas"/>
+          <w:sz w:val="16"/>
+          <w:szCs w:val="16"/>
+          <w:lang w:val="en-US"/>
+        </w:rPr>
+      </w:pPr>
+      <w:r>
+        <w:rPr>
+          <w:rFonts w:ascii="Consolas" w:hAnsi="Consolas" w:cs="Consolas"/>
+          <w:sz w:val="16"/>
+          <w:szCs w:val="16"/>
+          <w:lang w:val="en-US"/>
+        </w:rPr>
+        <w:t xml:space="preserve">    </w:t>
+      </w:r>
+      <w:proofErr w:type="spellStart"/>
+      <w:r>
+        <w:rPr>
+          <w:rFonts w:ascii="Consolas" w:hAnsi="Consolas" w:cs="Consolas"/>
+          <w:sz w:val="16"/>
+          <w:szCs w:val="16"/>
+          <w:lang w:val="en-US"/>
+        </w:rPr>
+        <w:t>mtx_assign_heap_</w:t>
+      </w:r>
+      <w:proofErr w:type="gramStart"/>
+      <w:r>
+        <w:rPr>
+          <w:rFonts w:ascii="Consolas" w:hAnsi="Consolas" w:cs="Consolas"/>
+          <w:sz w:val="16"/>
+          <w:szCs w:val="16"/>
+          <w:lang w:val="en-US"/>
+        </w:rPr>
+        <w:t>wrappers</w:t>
+      </w:r>
+      <w:proofErr w:type="spellEnd"/>
+      <w:r>
+        <w:rPr>
+          <w:rFonts w:ascii="Consolas" w:hAnsi="Consolas" w:cs="Consolas"/>
+          <w:sz w:val="16"/>
+          <w:szCs w:val="16"/>
+          <w:lang w:val="en-US"/>
+        </w:rPr>
+        <w:t>(</w:t>
+      </w:r>
+      <w:proofErr w:type="spellStart"/>
+      <w:proofErr w:type="gramEnd"/>
+      <w:r>
+        <w:rPr>
+          <w:rFonts w:ascii="Consolas" w:hAnsi="Consolas" w:cs="Consolas"/>
+          <w:sz w:val="16"/>
+          <w:szCs w:val="16"/>
+          <w:lang w:val="en-US"/>
+        </w:rPr>
+        <w:t>calloc</w:t>
+      </w:r>
+      <w:proofErr w:type="spellEnd"/>
+      <w:r>
+        <w:rPr>
+          <w:rFonts w:ascii="Consolas" w:hAnsi="Consolas" w:cs="Consolas"/>
+          <w:sz w:val="16"/>
+          <w:szCs w:val="16"/>
+          <w:lang w:val="en-US"/>
+        </w:rPr>
+        <w:t>, free);</w:t>
+      </w:r>
+      <w:r>
+        <w:rPr>
+          <w:rFonts w:ascii="Consolas" w:hAnsi="Consolas" w:cs="Consolas"/>
+          <w:sz w:val="16"/>
+          <w:szCs w:val="16"/>
+          <w:lang w:val="en-US"/>
+        </w:rPr>
+        <w:t xml:space="preserve"> </w:t>
+      </w:r>
+      <w:r>
+        <w:rPr>
+          <w:rFonts w:ascii="Consolas" w:hAnsi="Consolas" w:cs="Consolas"/>
           <w:color w:val="A6A6A6" w:themeColor="background1" w:themeShade="A6"/>
           <w:sz w:val="16"/>
           <w:szCs w:val="16"/>
           <w:lang w:val="en-US"/>
         </w:rPr>
-      </w:pPr>
+        <w:t>/*</w:t>
+      </w:r>
+      <w:proofErr w:type="spellStart"/>
       <w:r>
         <w:rPr>
           <w:rFonts w:ascii="Consolas" w:hAnsi="Consolas" w:cs="Consolas"/>
@@ -16514,9 +16490,9 @@
           <w:szCs w:val="16"/>
           <w:lang w:val="en-US"/>
         </w:rPr>
-        <w:t xml:space="preserve">    /*</w:t>
-      </w:r>
-      <w:proofErr w:type="gramStart"/>
+        <w:t>Assing</w:t>
+      </w:r>
+      <w:proofErr w:type="spellEnd"/>
       <w:r>
         <w:rPr>
           <w:rFonts w:ascii="Consolas" w:hAnsi="Consolas" w:cs="Consolas"/>
@@ -16525,9 +16501,8 @@
           <w:szCs w:val="16"/>
           <w:lang w:val="en-US"/>
         </w:rPr>
-        <w:t>Define</w:t>
-      </w:r>
-      <w:proofErr w:type="gramEnd"/>
+        <w:t xml:space="preserve"> the function</w:t>
+      </w:r>
       <w:r>
         <w:rPr>
           <w:rFonts w:ascii="Consolas" w:hAnsi="Consolas" w:cs="Consolas"/>
@@ -16536,7 +16511,7 @@
           <w:szCs w:val="16"/>
           <w:lang w:val="en-US"/>
         </w:rPr>
-        <w:t xml:space="preserve"> the eq</w:t>
+        <w:t>s</w:t>
       </w:r>
       <w:r>
         <w:rPr>
@@ -16546,7 +16521,17 @@
           <w:szCs w:val="16"/>
           <w:lang w:val="en-US"/>
         </w:rPr>
-        <w:t>uations using the matrix notation*/</w:t>
+        <w:t xml:space="preserve"> for heap memory allocation*/</w:t>
+      </w:r>
+      <w:r>
+        <w:rPr>
+          <w:rFonts w:ascii="Consolas" w:hAnsi="Consolas" w:cs="Consolas"/>
+          <w:color w:val="A6A6A6" w:themeColor="background1" w:themeShade="A6"/>
+          <w:sz w:val="16"/>
+          <w:szCs w:val="16"/>
+          <w:lang w:val="en-US"/>
+        </w:rPr>
+        <w:tab/>
       </w:r>
     </w:p>
     <w:p>
@@ -16554,6 +16539,7 @@
         <w:spacing w:after="0" w:line="240" w:lineRule="auto"/>
         <w:rPr>
           <w:rFonts w:ascii="Consolas" w:hAnsi="Consolas" w:cs="Consolas"/>
+          <w:color w:val="A6A6A6" w:themeColor="background1" w:themeShade="A6"/>
           <w:sz w:val="16"/>
           <w:szCs w:val="16"/>
           <w:lang w:val="en-US"/>
@@ -16562,42 +16548,32 @@
       <w:r>
         <w:rPr>
           <w:rFonts w:ascii="Consolas" w:hAnsi="Consolas" w:cs="Consolas"/>
-          <w:sz w:val="16"/>
-          <w:szCs w:val="16"/>
-          <w:lang w:val="en-US"/>
-        </w:rPr>
-        <w:t xml:space="preserve">    </w:t>
-      </w:r>
-      <w:proofErr w:type="gramStart"/>
-      <w:r>
-        <w:rPr>
-          <w:rFonts w:ascii="Consolas" w:hAnsi="Consolas" w:cs="Consolas"/>
-          <w:color w:val="0070C0"/>
-          <w:sz w:val="16"/>
-          <w:szCs w:val="16"/>
-          <w:lang w:val="en-US"/>
-        </w:rPr>
-        <w:t>double</w:t>
-      </w:r>
-      <w:proofErr w:type="gramEnd"/>
-      <w:r>
-        <w:rPr>
-          <w:rFonts w:ascii="Consolas" w:hAnsi="Consolas" w:cs="Consolas"/>
-          <w:color w:val="0070C0"/>
-          <w:sz w:val="16"/>
-          <w:szCs w:val="16"/>
-          <w:lang w:val="en-US"/>
-        </w:rPr>
-        <w:t xml:space="preserve"> </w:t>
-      </w:r>
-      <w:r>
-        <w:rPr>
-          <w:rFonts w:ascii="Consolas" w:hAnsi="Consolas" w:cs="Consolas"/>
-          <w:sz w:val="16"/>
-          <w:szCs w:val="16"/>
-          <w:lang w:val="en-US"/>
-        </w:rPr>
-        <w:t>a[3][3]= {</w:t>
+          <w:color w:val="A6A6A6" w:themeColor="background1" w:themeShade="A6"/>
+          <w:sz w:val="16"/>
+          <w:szCs w:val="16"/>
+          <w:lang w:val="en-US"/>
+        </w:rPr>
+        <w:t xml:space="preserve">    /*</w:t>
+      </w:r>
+      <w:r>
+        <w:rPr>
+          <w:rFonts w:ascii="Consolas" w:hAnsi="Consolas" w:cs="Consolas"/>
+          <w:color w:val="A6A6A6" w:themeColor="background1" w:themeShade="A6"/>
+          <w:sz w:val="16"/>
+          <w:szCs w:val="16"/>
+          <w:lang w:val="en-US"/>
+        </w:rPr>
+        <w:t>Define the eq</w:t>
+      </w:r>
+      <w:r>
+        <w:rPr>
+          <w:rFonts w:ascii="Consolas" w:hAnsi="Consolas" w:cs="Consolas"/>
+          <w:color w:val="A6A6A6" w:themeColor="background1" w:themeShade="A6"/>
+          <w:sz w:val="16"/>
+          <w:szCs w:val="16"/>
+          <w:lang w:val="en-US"/>
+        </w:rPr>
+        <w:t>uations using the matrix notation*/</w:t>
       </w:r>
     </w:p>
     <w:p>
@@ -16617,7 +16593,37 @@
           <w:szCs w:val="16"/>
           <w:lang w:val="en-US"/>
         </w:rPr>
-        <w:t xml:space="preserve">                     3.1,   1.3,    -5.7,</w:t>
+        <w:t xml:space="preserve">    </w:t>
+      </w:r>
+      <w:r>
+        <w:rPr>
+          <w:rFonts w:ascii="Consolas" w:hAnsi="Consolas" w:cs="Consolas"/>
+          <w:color w:val="0070C0"/>
+          <w:sz w:val="16"/>
+          <w:szCs w:val="16"/>
+          <w:lang w:val="en-US"/>
+        </w:rPr>
+        <w:t xml:space="preserve">double </w:t>
+      </w:r>
+      <w:proofErr w:type="gramStart"/>
+      <w:r>
+        <w:rPr>
+          <w:rFonts w:ascii="Consolas" w:hAnsi="Consolas" w:cs="Consolas"/>
+          <w:sz w:val="16"/>
+          <w:szCs w:val="16"/>
+          <w:lang w:val="en-US"/>
+        </w:rPr>
+        <w:t>a[</w:t>
+      </w:r>
+      <w:proofErr w:type="gramEnd"/>
+      <w:r>
+        <w:rPr>
+          <w:rFonts w:ascii="Consolas" w:hAnsi="Consolas" w:cs="Consolas"/>
+          <w:sz w:val="16"/>
+          <w:szCs w:val="16"/>
+          <w:lang w:val="en-US"/>
+        </w:rPr>
+        <w:t>3][3]= {</w:t>
       </w:r>
     </w:p>
     <w:p>
@@ -16637,7 +16643,7 @@
           <w:szCs w:val="16"/>
           <w:lang w:val="en-US"/>
         </w:rPr>
-        <w:t xml:space="preserve">                     1.0,   -6.9,   5.8,</w:t>
+        <w:t xml:space="preserve">                     3.1,   1.3,    -5.7,</w:t>
       </w:r>
     </w:p>
     <w:p>
@@ -16657,7 +16663,7 @@
           <w:szCs w:val="16"/>
           <w:lang w:val="en-US"/>
         </w:rPr>
-        <w:t xml:space="preserve">                     3.4,   7.2,    -8.8,</w:t>
+        <w:t xml:space="preserve">                     1.0,   -6.9,   5.8,</w:t>
       </w:r>
     </w:p>
     <w:p>
@@ -16677,7 +16683,7 @@
           <w:szCs w:val="16"/>
           <w:lang w:val="en-US"/>
         </w:rPr>
-        <w:t xml:space="preserve">                    };</w:t>
+        <w:t xml:space="preserve">                     3.4,   7.2,    -8.8,</w:t>
       </w:r>
     </w:p>
     <w:p>
@@ -16697,38 +16703,7 @@
           <w:szCs w:val="16"/>
           <w:lang w:val="en-US"/>
         </w:rPr>
-        <w:t xml:space="preserve">    </w:t>
-      </w:r>
-      <w:proofErr w:type="gramStart"/>
-      <w:r>
-        <w:rPr>
-          <w:rFonts w:ascii="Consolas" w:hAnsi="Consolas" w:cs="Consolas"/>
-          <w:color w:val="0070C0"/>
-          <w:sz w:val="16"/>
-          <w:szCs w:val="16"/>
-          <w:lang w:val="en-US"/>
-        </w:rPr>
-        <w:t>double</w:t>
-      </w:r>
-      <w:proofErr w:type="gramEnd"/>
-      <w:r>
-        <w:rPr>
-          <w:rFonts w:ascii="Consolas" w:hAnsi="Consolas" w:cs="Consolas"/>
-          <w:color w:val="0070C0"/>
-          <w:sz w:val="16"/>
-          <w:szCs w:val="16"/>
-          <w:lang w:val="en-US"/>
-        </w:rPr>
-        <w:t xml:space="preserve"> </w:t>
-      </w:r>
-      <w:r>
-        <w:rPr>
-          <w:rFonts w:ascii="Consolas" w:hAnsi="Consolas" w:cs="Consolas"/>
-          <w:sz w:val="16"/>
-          <w:szCs w:val="16"/>
-          <w:lang w:val="en-US"/>
-        </w:rPr>
-        <w:t>b[3]=    {</w:t>
+        <w:t xml:space="preserve">                    };</w:t>
       </w:r>
     </w:p>
     <w:p>
@@ -16748,7 +16723,37 @@
           <w:szCs w:val="16"/>
           <w:lang w:val="en-US"/>
         </w:rPr>
-        <w:t xml:space="preserve">                    -1.3,</w:t>
+        <w:t xml:space="preserve">    </w:t>
+      </w:r>
+      <w:r>
+        <w:rPr>
+          <w:rFonts w:ascii="Consolas" w:hAnsi="Consolas" w:cs="Consolas"/>
+          <w:color w:val="0070C0"/>
+          <w:sz w:val="16"/>
+          <w:szCs w:val="16"/>
+          <w:lang w:val="en-US"/>
+        </w:rPr>
+        <w:t xml:space="preserve">double </w:t>
+      </w:r>
+      <w:proofErr w:type="gramStart"/>
+      <w:r>
+        <w:rPr>
+          <w:rFonts w:ascii="Consolas" w:hAnsi="Consolas" w:cs="Consolas"/>
+          <w:sz w:val="16"/>
+          <w:szCs w:val="16"/>
+          <w:lang w:val="en-US"/>
+        </w:rPr>
+        <w:t>b[</w:t>
+      </w:r>
+      <w:proofErr w:type="gramEnd"/>
+      <w:r>
+        <w:rPr>
+          <w:rFonts w:ascii="Consolas" w:hAnsi="Consolas" w:cs="Consolas"/>
+          <w:sz w:val="16"/>
+          <w:szCs w:val="16"/>
+          <w:lang w:val="en-US"/>
+        </w:rPr>
+        <w:t>3]=    {</w:t>
       </w:r>
     </w:p>
     <w:p>
@@ -16768,7 +16773,7 @@
           <w:szCs w:val="16"/>
           <w:lang w:val="en-US"/>
         </w:rPr>
-        <w:t xml:space="preserve">                    -0.1,</w:t>
+        <w:t xml:space="preserve">                    -1.3,</w:t>
       </w:r>
     </w:p>
     <w:p>
@@ -16788,7 +16793,7 @@
           <w:szCs w:val="16"/>
           <w:lang w:val="en-US"/>
         </w:rPr>
-        <w:t xml:space="preserve">                    1.8,</w:t>
+        <w:t xml:space="preserve">                    -0.1,</w:t>
       </w:r>
     </w:p>
     <w:p>
@@ -16808,7 +16813,7 @@
           <w:szCs w:val="16"/>
           <w:lang w:val="en-US"/>
         </w:rPr>
-        <w:t xml:space="preserve">                    };</w:t>
+        <w:t xml:space="preserve">                    1.8,</w:t>
       </w:r>
     </w:p>
     <w:p>
@@ -16816,7 +16821,6 @@
         <w:spacing w:after="0" w:line="240" w:lineRule="auto"/>
         <w:rPr>
           <w:rFonts w:ascii="Consolas" w:hAnsi="Consolas" w:cs="Consolas"/>
-          <w:color w:val="A6A6A6" w:themeColor="background1" w:themeShade="A6"/>
           <w:sz w:val="16"/>
           <w:szCs w:val="16"/>
           <w:lang w:val="en-US"/>
@@ -16825,34 +16829,11 @@
       <w:r>
         <w:rPr>
           <w:rFonts w:ascii="Consolas" w:hAnsi="Consolas" w:cs="Consolas"/>
-          <w:color w:val="A6A6A6" w:themeColor="background1" w:themeShade="A6"/>
-          <w:sz w:val="16"/>
-          <w:szCs w:val="16"/>
-          <w:lang w:val="en-US"/>
-        </w:rPr>
-        <w:t xml:space="preserve">    /*Create a </w:t>
-      </w:r>
-      <w:proofErr w:type="spellStart"/>
-      <w:r>
-        <w:rPr>
-          <w:rFonts w:ascii="Consolas" w:hAnsi="Consolas" w:cs="Consolas"/>
-          <w:color w:val="A6A6A6" w:themeColor="background1" w:themeShade="A6"/>
-          <w:sz w:val="16"/>
-          <w:szCs w:val="16"/>
-          <w:lang w:val="en-US"/>
-        </w:rPr>
-        <w:t>mtx</w:t>
-      </w:r>
-      <w:proofErr w:type="spellEnd"/>
-      <w:r>
-        <w:rPr>
-          <w:rFonts w:ascii="Consolas" w:hAnsi="Consolas" w:cs="Consolas"/>
-          <w:color w:val="A6A6A6" w:themeColor="background1" w:themeShade="A6"/>
-          <w:sz w:val="16"/>
-          <w:szCs w:val="16"/>
-          <w:lang w:val="en-US"/>
-        </w:rPr>
-        <w:t>-type variables that points to the 2-dimensional arrays*/</w:t>
+          <w:sz w:val="16"/>
+          <w:szCs w:val="16"/>
+          <w:lang w:val="en-US"/>
+        </w:rPr>
+        <w:t xml:space="preserve">                    };</w:t>
       </w:r>
     </w:p>
     <w:p>
@@ -16860,6 +16841,7 @@
         <w:spacing w:after="0" w:line="240" w:lineRule="auto"/>
         <w:rPr>
           <w:rFonts w:ascii="Consolas" w:hAnsi="Consolas" w:cs="Consolas"/>
+          <w:color w:val="A6A6A6" w:themeColor="background1" w:themeShade="A6"/>
           <w:sz w:val="16"/>
           <w:szCs w:val="16"/>
           <w:lang w:val="en-US"/>
@@ -16868,42 +16850,34 @@
       <w:r>
         <w:rPr>
           <w:rFonts w:ascii="Consolas" w:hAnsi="Consolas" w:cs="Consolas"/>
-          <w:sz w:val="16"/>
-          <w:szCs w:val="16"/>
-          <w:lang w:val="en-US"/>
-        </w:rPr>
-        <w:t xml:space="preserve">    </w:t>
-      </w:r>
-      <w:proofErr w:type="gramStart"/>
-      <w:r>
-        <w:rPr>
-          <w:rFonts w:ascii="Consolas" w:hAnsi="Consolas" w:cs="Consolas"/>
-          <w:color w:val="0070C0"/>
-          <w:sz w:val="16"/>
-          <w:szCs w:val="16"/>
-          <w:lang w:val="en-US"/>
-        </w:rPr>
-        <w:t>matrix</w:t>
-      </w:r>
-      <w:proofErr w:type="gramEnd"/>
-      <w:r>
-        <w:rPr>
-          <w:rFonts w:ascii="Consolas" w:hAnsi="Consolas" w:cs="Consolas"/>
-          <w:color w:val="0070C0"/>
-          <w:sz w:val="16"/>
-          <w:szCs w:val="16"/>
-          <w:lang w:val="en-US"/>
-        </w:rPr>
-        <w:t xml:space="preserve"> </w:t>
-      </w:r>
-      <w:r>
-        <w:rPr>
-          <w:rFonts w:ascii="Consolas" w:hAnsi="Consolas" w:cs="Consolas"/>
-          <w:sz w:val="16"/>
-          <w:szCs w:val="16"/>
-          <w:lang w:val="en-US"/>
-        </w:rPr>
-        <w:t>A = mtx_2dtomtx(a);</w:t>
+          <w:color w:val="A6A6A6" w:themeColor="background1" w:themeShade="A6"/>
+          <w:sz w:val="16"/>
+          <w:szCs w:val="16"/>
+          <w:lang w:val="en-US"/>
+        </w:rPr>
+        <w:t xml:space="preserve">    /*Create a </w:t>
+      </w:r>
+      <w:proofErr w:type="spellStart"/>
+      <w:r>
+        <w:rPr>
+          <w:rFonts w:ascii="Consolas" w:hAnsi="Consolas" w:cs="Consolas"/>
+          <w:color w:val="A6A6A6" w:themeColor="background1" w:themeShade="A6"/>
+          <w:sz w:val="16"/>
+          <w:szCs w:val="16"/>
+          <w:lang w:val="en-US"/>
+        </w:rPr>
+        <w:t>mtx</w:t>
+      </w:r>
+      <w:proofErr w:type="spellEnd"/>
+      <w:r>
+        <w:rPr>
+          <w:rFonts w:ascii="Consolas" w:hAnsi="Consolas" w:cs="Consolas"/>
+          <w:color w:val="A6A6A6" w:themeColor="background1" w:themeShade="A6"/>
+          <w:sz w:val="16"/>
+          <w:szCs w:val="16"/>
+          <w:lang w:val="en-US"/>
+        </w:rPr>
+        <w:t>-type variables that points to the 2-dimensional arrays*/</w:t>
       </w:r>
     </w:p>
     <w:p>
@@ -16925,7 +16899,6 @@
         </w:rPr>
         <w:t xml:space="preserve">    </w:t>
       </w:r>
-      <w:proofErr w:type="gramStart"/>
       <w:r>
         <w:rPr>
           <w:rFonts w:ascii="Consolas" w:hAnsi="Consolas" w:cs="Consolas"/>
@@ -16934,27 +16907,16 @@
           <w:szCs w:val="16"/>
           <w:lang w:val="en-US"/>
         </w:rPr>
-        <w:t>matrix</w:t>
-      </w:r>
-      <w:proofErr w:type="gramEnd"/>
-      <w:r>
-        <w:rPr>
-          <w:rFonts w:ascii="Consolas" w:hAnsi="Consolas" w:cs="Consolas"/>
-          <w:color w:val="0070C0"/>
-          <w:sz w:val="16"/>
-          <w:szCs w:val="16"/>
-          <w:lang w:val="en-US"/>
-        </w:rPr>
-        <w:t xml:space="preserve"> </w:t>
-      </w:r>
-      <w:r>
-        <w:rPr>
-          <w:rFonts w:ascii="Consolas" w:hAnsi="Consolas" w:cs="Consolas"/>
-          <w:sz w:val="16"/>
-          <w:szCs w:val="16"/>
-          <w:lang w:val="en-US"/>
-        </w:rPr>
-        <w:t>B = mtx_1dtomtx(b);</w:t>
+        <w:t xml:space="preserve">matrix </w:t>
+      </w:r>
+      <w:r>
+        <w:rPr>
+          <w:rFonts w:ascii="Consolas" w:hAnsi="Consolas" w:cs="Consolas"/>
+          <w:sz w:val="16"/>
+          <w:szCs w:val="16"/>
+          <w:lang w:val="en-US"/>
+        </w:rPr>
+        <w:t>A = mtx_2dtomtx(a);</w:t>
       </w:r>
     </w:p>
     <w:p>
@@ -16976,6 +16938,25 @@
         </w:rPr>
         <w:t xml:space="preserve">    </w:t>
       </w:r>
+      <w:r>
+        <w:rPr>
+          <w:rFonts w:ascii="Consolas" w:hAnsi="Consolas" w:cs="Consolas"/>
+          <w:color w:val="0070C0"/>
+          <w:sz w:val="16"/>
+          <w:szCs w:val="16"/>
+          <w:lang w:val="en-US"/>
+        </w:rPr>
+        <w:t xml:space="preserve">matrix </w:t>
+      </w:r>
+      <w:r>
+        <w:rPr>
+          <w:rFonts w:ascii="Consolas" w:hAnsi="Consolas" w:cs="Consolas"/>
+          <w:sz w:val="16"/>
+          <w:szCs w:val="16"/>
+          <w:lang w:val="en-US"/>
+        </w:rPr>
+        <w:t>B = mtx_1dtomtx(b);</w:t>
+      </w:r>
     </w:p>
     <w:p>
       <w:pPr>
@@ -16996,44 +16977,12 @@
         </w:rPr>
         <w:t xml:space="preserve">    </w:t>
       </w:r>
-      <w:proofErr w:type="gramStart"/>
-      <w:r>
-        <w:rPr>
-          <w:rFonts w:ascii="Consolas" w:hAnsi="Consolas" w:cs="Consolas"/>
-          <w:color w:val="0070C0"/>
-          <w:sz w:val="16"/>
-          <w:szCs w:val="16"/>
-          <w:lang w:val="en-US"/>
-        </w:rPr>
-        <w:t>matrix</w:t>
-      </w:r>
-      <w:proofErr w:type="gramEnd"/>
-      <w:r>
-        <w:rPr>
-          <w:rFonts w:ascii="Consolas" w:hAnsi="Consolas" w:cs="Consolas"/>
-          <w:color w:val="0070C0"/>
-          <w:sz w:val="16"/>
-          <w:szCs w:val="16"/>
-          <w:lang w:val="en-US"/>
-        </w:rPr>
-        <w:t xml:space="preserve"> </w:t>
-      </w:r>
-      <w:r>
-        <w:rPr>
-          <w:rFonts w:ascii="Consolas" w:hAnsi="Consolas" w:cs="Consolas"/>
-          <w:sz w:val="16"/>
-          <w:szCs w:val="16"/>
-          <w:lang w:val="en-US"/>
-        </w:rPr>
-        <w:t>X = NULL;</w:t>
-      </w:r>
     </w:p>
     <w:p>
       <w:pPr>
         <w:spacing w:after="0" w:line="240" w:lineRule="auto"/>
         <w:rPr>
           <w:rFonts w:ascii="Consolas" w:hAnsi="Consolas" w:cs="Consolas"/>
-          <w:color w:val="A6A6A6" w:themeColor="background1" w:themeShade="A6"/>
           <w:sz w:val="16"/>
           <w:szCs w:val="16"/>
           <w:lang w:val="en-US"/>
@@ -17042,34 +16991,30 @@
       <w:r>
         <w:rPr>
           <w:rFonts w:ascii="Consolas" w:hAnsi="Consolas" w:cs="Consolas"/>
-          <w:color w:val="A6A6A6" w:themeColor="background1" w:themeShade="A6"/>
-          <w:sz w:val="16"/>
-          <w:szCs w:val="16"/>
-          <w:lang w:val="en-US"/>
-        </w:rPr>
-        <w:t xml:space="preserve">    /*find solution using MTX routine </w:t>
-      </w:r>
-      <w:proofErr w:type="spellStart"/>
-      <w:r>
-        <w:rPr>
-          <w:rFonts w:ascii="Consolas" w:hAnsi="Consolas" w:cs="Consolas"/>
-          <w:color w:val="A6A6A6" w:themeColor="background1" w:themeShade="A6"/>
-          <w:sz w:val="16"/>
-          <w:szCs w:val="16"/>
-          <w:lang w:val="en-US"/>
-        </w:rPr>
-        <w:t>mtx_linsolve</w:t>
-      </w:r>
-      <w:proofErr w:type="spellEnd"/>
-      <w:r>
-        <w:rPr>
-          <w:rFonts w:ascii="Consolas" w:hAnsi="Consolas" w:cs="Consolas"/>
-          <w:color w:val="A6A6A6" w:themeColor="background1" w:themeShade="A6"/>
-          <w:sz w:val="16"/>
-          <w:szCs w:val="16"/>
-          <w:lang w:val="en-US"/>
-        </w:rPr>
-        <w:t>*/</w:t>
+          <w:sz w:val="16"/>
+          <w:szCs w:val="16"/>
+          <w:lang w:val="en-US"/>
+        </w:rPr>
+        <w:t xml:space="preserve">    </w:t>
+      </w:r>
+      <w:r>
+        <w:rPr>
+          <w:rFonts w:ascii="Consolas" w:hAnsi="Consolas" w:cs="Consolas"/>
+          <w:color w:val="0070C0"/>
+          <w:sz w:val="16"/>
+          <w:szCs w:val="16"/>
+          <w:lang w:val="en-US"/>
+        </w:rPr>
+        <w:t xml:space="preserve">matrix </w:t>
+      </w:r>
+      <w:r>
+        <w:rPr>
+          <w:rFonts w:ascii="Consolas" w:hAnsi="Consolas" w:cs="Consolas"/>
+          <w:sz w:val="16"/>
+          <w:szCs w:val="16"/>
+          <w:lang w:val="en-US"/>
+        </w:rPr>
+        <w:t>X = NULL;</w:t>
       </w:r>
     </w:p>
     <w:p>
@@ -17077,33 +17022,30 @@
         <w:spacing w:after="0" w:line="240" w:lineRule="auto"/>
         <w:rPr>
           <w:rFonts w:ascii="Consolas" w:hAnsi="Consolas" w:cs="Consolas"/>
-          <w:sz w:val="16"/>
-          <w:szCs w:val="16"/>
+          <w:color w:val="A6A6A6" w:themeColor="background1" w:themeShade="A6"/>
+          <w:sz w:val="16"/>
+          <w:szCs w:val="16"/>
+          <w:lang w:val="en-US"/>
         </w:rPr>
       </w:pPr>
       <w:r>
         <w:rPr>
           <w:rFonts w:ascii="Consolas" w:hAnsi="Consolas" w:cs="Consolas"/>
-          <w:sz w:val="16"/>
-          <w:szCs w:val="16"/>
-          <w:lang w:val="en-US"/>
-        </w:rPr>
-        <w:t xml:space="preserve">    </w:t>
-      </w:r>
-      <w:r>
-        <w:rPr>
-          <w:rFonts w:ascii="Consolas" w:hAnsi="Consolas" w:cs="Consolas"/>
-          <w:sz w:val="16"/>
-          <w:szCs w:val="16"/>
-        </w:rPr>
-        <w:t xml:space="preserve">X = </w:t>
+          <w:color w:val="A6A6A6" w:themeColor="background1" w:themeShade="A6"/>
+          <w:sz w:val="16"/>
+          <w:szCs w:val="16"/>
+          <w:lang w:val="en-US"/>
+        </w:rPr>
+        <w:t xml:space="preserve">    /*find solution using MTX routine </w:t>
       </w:r>
       <w:proofErr w:type="spellStart"/>
       <w:r>
         <w:rPr>
           <w:rFonts w:ascii="Consolas" w:hAnsi="Consolas" w:cs="Consolas"/>
-          <w:sz w:val="16"/>
-          <w:szCs w:val="16"/>
+          <w:color w:val="A6A6A6" w:themeColor="background1" w:themeShade="A6"/>
+          <w:sz w:val="16"/>
+          <w:szCs w:val="16"/>
+          <w:lang w:val="en-US"/>
         </w:rPr>
         <w:t>mtx_linsolve</w:t>
       </w:r>
@@ -17111,28 +17053,12 @@
       <w:r>
         <w:rPr>
           <w:rFonts w:ascii="Consolas" w:hAnsi="Consolas" w:cs="Consolas"/>
-          <w:sz w:val="16"/>
-          <w:szCs w:val="16"/>
-        </w:rPr>
-        <w:t>(A</w:t>
-      </w:r>
-      <w:proofErr w:type="gramStart"/>
-      <w:r>
-        <w:rPr>
-          <w:rFonts w:ascii="Consolas" w:hAnsi="Consolas" w:cs="Consolas"/>
-          <w:sz w:val="16"/>
-          <w:szCs w:val="16"/>
-        </w:rPr>
-        <w:t>,B</w:t>
-      </w:r>
-      <w:proofErr w:type="gramEnd"/>
-      <w:r>
-        <w:rPr>
-          <w:rFonts w:ascii="Consolas" w:hAnsi="Consolas" w:cs="Consolas"/>
-          <w:sz w:val="16"/>
-          <w:szCs w:val="16"/>
-        </w:rPr>
-        <w:t>);</w:t>
+          <w:color w:val="A6A6A6" w:themeColor="background1" w:themeShade="A6"/>
+          <w:sz w:val="16"/>
+          <w:szCs w:val="16"/>
+          <w:lang w:val="en-US"/>
+        </w:rPr>
+        <w:t>*/</w:t>
       </w:r>
     </w:p>
     <w:p>
@@ -17140,52 +17066,62 @@
         <w:spacing w:after="0" w:line="240" w:lineRule="auto"/>
         <w:rPr>
           <w:rFonts w:ascii="Consolas" w:hAnsi="Consolas" w:cs="Consolas"/>
-          <w:color w:val="A6A6A6" w:themeColor="background1" w:themeShade="A6"/>
-          <w:sz w:val="16"/>
-          <w:szCs w:val="16"/>
-          <w:lang w:val="en-US"/>
+          <w:sz w:val="16"/>
+          <w:szCs w:val="16"/>
         </w:rPr>
       </w:pPr>
       <w:r>
         <w:rPr>
           <w:rFonts w:ascii="Consolas" w:hAnsi="Consolas" w:cs="Consolas"/>
-          <w:color w:val="A6A6A6" w:themeColor="background1" w:themeShade="A6"/>
-          <w:sz w:val="16"/>
-          <w:szCs w:val="16"/>
+          <w:sz w:val="16"/>
+          <w:szCs w:val="16"/>
+          <w:lang w:val="en-US"/>
         </w:rPr>
         <w:t xml:space="preserve">    </w:t>
       </w:r>
       <w:r>
         <w:rPr>
           <w:rFonts w:ascii="Consolas" w:hAnsi="Consolas" w:cs="Consolas"/>
-          <w:color w:val="A6A6A6" w:themeColor="background1" w:themeShade="A6"/>
-          <w:sz w:val="16"/>
-          <w:szCs w:val="16"/>
-          <w:lang w:val="en-US"/>
-        </w:rPr>
-        <w:t>/*Display the matrices A</w:t>
+          <w:sz w:val="16"/>
+          <w:szCs w:val="16"/>
+        </w:rPr>
+        <w:t xml:space="preserve">X = </w:t>
+      </w:r>
+      <w:proofErr w:type="spellStart"/>
+      <w:r>
+        <w:rPr>
+          <w:rFonts w:ascii="Consolas" w:hAnsi="Consolas" w:cs="Consolas"/>
+          <w:sz w:val="16"/>
+          <w:szCs w:val="16"/>
+        </w:rPr>
+        <w:t>mtx_linsolve</w:t>
+      </w:r>
+      <w:proofErr w:type="spellEnd"/>
+      <w:r>
+        <w:rPr>
+          <w:rFonts w:ascii="Consolas" w:hAnsi="Consolas" w:cs="Consolas"/>
+          <w:sz w:val="16"/>
+          <w:szCs w:val="16"/>
+        </w:rPr>
+        <w:t>(</w:t>
       </w:r>
       <w:proofErr w:type="gramStart"/>
       <w:r>
         <w:rPr>
           <w:rFonts w:ascii="Consolas" w:hAnsi="Consolas" w:cs="Consolas"/>
-          <w:color w:val="A6A6A6" w:themeColor="background1" w:themeShade="A6"/>
-          <w:sz w:val="16"/>
-          <w:szCs w:val="16"/>
-          <w:lang w:val="en-US"/>
-        </w:rPr>
-        <w:t>,B</w:t>
+          <w:sz w:val="16"/>
+          <w:szCs w:val="16"/>
+        </w:rPr>
+        <w:t>A,B</w:t>
       </w:r>
       <w:proofErr w:type="gramEnd"/>
       <w:r>
         <w:rPr>
           <w:rFonts w:ascii="Consolas" w:hAnsi="Consolas" w:cs="Consolas"/>
-          <w:color w:val="A6A6A6" w:themeColor="background1" w:themeShade="A6"/>
-          <w:sz w:val="16"/>
-          <w:szCs w:val="16"/>
-          <w:lang w:val="en-US"/>
-        </w:rPr>
-        <w:t xml:space="preserve"> and the solution X*/</w:t>
+          <w:sz w:val="16"/>
+          <w:szCs w:val="16"/>
+        </w:rPr>
+        <w:t>);</w:t>
       </w:r>
     </w:p>
     <w:p>
@@ -17193,6 +17129,7 @@
         <w:spacing w:after="0" w:line="240" w:lineRule="auto"/>
         <w:rPr>
           <w:rFonts w:ascii="Consolas" w:hAnsi="Consolas" w:cs="Consolas"/>
+          <w:color w:val="A6A6A6" w:themeColor="background1" w:themeShade="A6"/>
           <w:sz w:val="16"/>
           <w:szCs w:val="16"/>
           <w:lang w:val="en-US"/>
@@ -17201,51 +17138,43 @@
       <w:r>
         <w:rPr>
           <w:rFonts w:ascii="Consolas" w:hAnsi="Consolas" w:cs="Consolas"/>
-          <w:sz w:val="16"/>
-          <w:szCs w:val="16"/>
-          <w:lang w:val="en-US"/>
+          <w:color w:val="A6A6A6" w:themeColor="background1" w:themeShade="A6"/>
+          <w:sz w:val="16"/>
+          <w:szCs w:val="16"/>
         </w:rPr>
         <w:t xml:space="preserve">    </w:t>
       </w:r>
-      <w:proofErr w:type="spellStart"/>
-      <w:r>
-        <w:rPr>
-          <w:rFonts w:ascii="Consolas" w:hAnsi="Consolas" w:cs="Consolas"/>
-          <w:sz w:val="16"/>
-          <w:szCs w:val="16"/>
-          <w:lang w:val="en-US"/>
-        </w:rPr>
-        <w:t>mtx_</w:t>
+      <w:r>
+        <w:rPr>
+          <w:rFonts w:ascii="Consolas" w:hAnsi="Consolas" w:cs="Consolas"/>
+          <w:color w:val="A6A6A6" w:themeColor="background1" w:themeShade="A6"/>
+          <w:sz w:val="16"/>
+          <w:szCs w:val="16"/>
+          <w:lang w:val="en-US"/>
+        </w:rPr>
+        <w:t xml:space="preserve">/*Display the matrices </w:t>
       </w:r>
       <w:proofErr w:type="gramStart"/>
       <w:r>
         <w:rPr>
           <w:rFonts w:ascii="Consolas" w:hAnsi="Consolas" w:cs="Consolas"/>
-          <w:sz w:val="16"/>
-          <w:szCs w:val="16"/>
-          <w:lang w:val="en-US"/>
-        </w:rPr>
-        <w:t>dispn</w:t>
-      </w:r>
-      <w:proofErr w:type="spellEnd"/>
-      <w:r>
-        <w:rPr>
-          <w:rFonts w:ascii="Consolas" w:hAnsi="Consolas" w:cs="Consolas"/>
-          <w:sz w:val="16"/>
-          <w:szCs w:val="16"/>
-          <w:lang w:val="en-US"/>
-        </w:rPr>
-        <w:t>(</w:t>
+          <w:color w:val="A6A6A6" w:themeColor="background1" w:themeShade="A6"/>
+          <w:sz w:val="16"/>
+          <w:szCs w:val="16"/>
+          <w:lang w:val="en-US"/>
+        </w:rPr>
+        <w:t>A,B</w:t>
       </w:r>
       <w:proofErr w:type="gramEnd"/>
       <w:r>
         <w:rPr>
           <w:rFonts w:ascii="Consolas" w:hAnsi="Consolas" w:cs="Consolas"/>
-          <w:sz w:val="16"/>
-          <w:szCs w:val="16"/>
-          <w:lang w:val="en-US"/>
-        </w:rPr>
-        <w:t>A,B,X);</w:t>
+          <w:color w:val="A6A6A6" w:themeColor="background1" w:themeShade="A6"/>
+          <w:sz w:val="16"/>
+          <w:szCs w:val="16"/>
+          <w:lang w:val="en-US"/>
+        </w:rPr>
+        <w:t xml:space="preserve"> and the solution X*/</w:t>
       </w:r>
     </w:p>
     <w:p>
@@ -17253,7 +17182,6 @@
         <w:spacing w:after="0" w:line="240" w:lineRule="auto"/>
         <w:rPr>
           <w:rFonts w:ascii="Consolas" w:hAnsi="Consolas" w:cs="Consolas"/>
-          <w:color w:val="A6A6A6" w:themeColor="background1" w:themeShade="A6"/>
           <w:sz w:val="16"/>
           <w:szCs w:val="16"/>
           <w:lang w:val="en-US"/>
@@ -17262,12 +17190,51 @@
       <w:r>
         <w:rPr>
           <w:rFonts w:ascii="Consolas" w:hAnsi="Consolas" w:cs="Consolas"/>
-          <w:color w:val="A6A6A6" w:themeColor="background1" w:themeShade="A6"/>
-          <w:sz w:val="16"/>
-          <w:szCs w:val="16"/>
-          <w:lang w:val="en-US"/>
-        </w:rPr>
-        <w:t xml:space="preserve">    /*Release the heap*/</w:t>
+          <w:sz w:val="16"/>
+          <w:szCs w:val="16"/>
+          <w:lang w:val="en-US"/>
+        </w:rPr>
+        <w:t xml:space="preserve">    </w:t>
+      </w:r>
+      <w:proofErr w:type="spellStart"/>
+      <w:r>
+        <w:rPr>
+          <w:rFonts w:ascii="Consolas" w:hAnsi="Consolas" w:cs="Consolas"/>
+          <w:sz w:val="16"/>
+          <w:szCs w:val="16"/>
+          <w:lang w:val="en-US"/>
+        </w:rPr>
+        <w:t>mtx_dispn</w:t>
+      </w:r>
+      <w:proofErr w:type="spellEnd"/>
+      <w:r>
+        <w:rPr>
+          <w:rFonts w:ascii="Consolas" w:hAnsi="Consolas" w:cs="Consolas"/>
+          <w:sz w:val="16"/>
+          <w:szCs w:val="16"/>
+          <w:lang w:val="en-US"/>
+        </w:rPr>
+        <w:t>(</w:t>
+      </w:r>
+      <w:proofErr w:type="gramStart"/>
+      <w:r>
+        <w:rPr>
+          <w:rFonts w:ascii="Consolas" w:hAnsi="Consolas" w:cs="Consolas"/>
+          <w:sz w:val="16"/>
+          <w:szCs w:val="16"/>
+          <w:lang w:val="en-US"/>
+        </w:rPr>
+        <w:t>A,B</w:t>
+      </w:r>
+      <w:proofErr w:type="gramEnd"/>
+      <w:r>
+        <w:rPr>
+          <w:rFonts w:ascii="Consolas" w:hAnsi="Consolas" w:cs="Consolas"/>
+          <w:sz w:val="16"/>
+          <w:szCs w:val="16"/>
+          <w:lang w:val="en-US"/>
+        </w:rPr>
+        <w:t>,X);</w:t>
       </w:r>
     </w:p>
     <w:p>
@@ -17275,36 +17242,21 @@
         <w:spacing w:after="0" w:line="240" w:lineRule="auto"/>
         <w:rPr>
           <w:rFonts w:ascii="Consolas" w:hAnsi="Consolas" w:cs="Consolas"/>
-          <w:sz w:val="16"/>
-          <w:szCs w:val="16"/>
+          <w:color w:val="A6A6A6" w:themeColor="background1" w:themeShade="A6"/>
+          <w:sz w:val="16"/>
+          <w:szCs w:val="16"/>
+          <w:lang w:val="en-US"/>
         </w:rPr>
       </w:pPr>
       <w:r>
         <w:rPr>
           <w:rFonts w:ascii="Consolas" w:hAnsi="Consolas" w:cs="Consolas"/>
-          <w:sz w:val="16"/>
-          <w:szCs w:val="16"/>
-          <w:lang w:val="en-US"/>
-        </w:rPr>
-        <w:t xml:space="preserve">    </w:t>
-      </w:r>
-      <w:proofErr w:type="spellStart"/>
-      <w:r>
-        <w:rPr>
-          <w:rFonts w:ascii="Consolas" w:hAnsi="Consolas" w:cs="Consolas"/>
-          <w:sz w:val="16"/>
-          <w:szCs w:val="16"/>
-        </w:rPr>
-        <w:t>mtx_del</w:t>
-      </w:r>
-      <w:proofErr w:type="spellEnd"/>
-      <w:r>
-        <w:rPr>
-          <w:rFonts w:ascii="Consolas" w:hAnsi="Consolas" w:cs="Consolas"/>
-          <w:sz w:val="16"/>
-          <w:szCs w:val="16"/>
-        </w:rPr>
-        <w:t>(A);</w:t>
+          <w:color w:val="A6A6A6" w:themeColor="background1" w:themeShade="A6"/>
+          <w:sz w:val="16"/>
+          <w:szCs w:val="16"/>
+          <w:lang w:val="en-US"/>
+        </w:rPr>
+        <w:t xml:space="preserve">    /*Release the heap*/</w:t>
       </w:r>
     </w:p>
     <w:p>
@@ -17321,6 +17273,7 @@
           <w:rFonts w:ascii="Consolas" w:hAnsi="Consolas" w:cs="Consolas"/>
           <w:sz w:val="16"/>
           <w:szCs w:val="16"/>
+          <w:lang w:val="en-US"/>
         </w:rPr>
         <w:t xml:space="preserve">    </w:t>
       </w:r>
@@ -17331,16 +17284,7 @@
           <w:sz w:val="16"/>
           <w:szCs w:val="16"/>
         </w:rPr>
-        <w:t>mtx_</w:t>
-      </w:r>
-      <w:proofErr w:type="gramStart"/>
-      <w:r>
-        <w:rPr>
-          <w:rFonts w:ascii="Consolas" w:hAnsi="Consolas" w:cs="Consolas"/>
-          <w:sz w:val="16"/>
-          <w:szCs w:val="16"/>
-        </w:rPr>
-        <w:t>del</w:t>
+        <w:t>mtx_del</w:t>
       </w:r>
       <w:proofErr w:type="spellEnd"/>
       <w:r>
@@ -17349,16 +17293,7 @@
           <w:sz w:val="16"/>
           <w:szCs w:val="16"/>
         </w:rPr>
-        <w:t>(</w:t>
-      </w:r>
-      <w:proofErr w:type="gramEnd"/>
-      <w:r>
-        <w:rPr>
-          <w:rFonts w:ascii="Consolas" w:hAnsi="Consolas" w:cs="Consolas"/>
-          <w:sz w:val="16"/>
-          <w:szCs w:val="16"/>
-        </w:rPr>
-        <w:t>B);</w:t>
+        <w:t>(A);</w:t>
       </w:r>
     </w:p>
     <w:p>
@@ -17368,7 +17303,6 @@
           <w:rFonts w:ascii="Consolas" w:hAnsi="Consolas" w:cs="Consolas"/>
           <w:sz w:val="16"/>
           <w:szCs w:val="16"/>
-          <w:lang w:val="en-US"/>
         </w:rPr>
       </w:pPr>
       <w:r>
@@ -17385,7 +17319,6 @@
           <w:rFonts w:ascii="Consolas" w:hAnsi="Consolas" w:cs="Consolas"/>
           <w:sz w:val="16"/>
           <w:szCs w:val="16"/>
-          <w:lang w:val="en-US"/>
         </w:rPr>
         <w:t>mtx_del</w:t>
       </w:r>
@@ -17395,9 +17328,8 @@
           <w:rFonts w:ascii="Consolas" w:hAnsi="Consolas" w:cs="Consolas"/>
           <w:sz w:val="16"/>
           <w:szCs w:val="16"/>
-          <w:lang w:val="en-US"/>
-        </w:rPr>
-        <w:t>(X);</w:t>
+        </w:rPr>
+        <w:t>(B);</w:t>
       </w:r>
     </w:p>
     <w:p>
@@ -17415,11 +17347,49 @@
           <w:rFonts w:ascii="Consolas" w:hAnsi="Consolas" w:cs="Consolas"/>
           <w:sz w:val="16"/>
           <w:szCs w:val="16"/>
-          <w:lang w:val="en-US"/>
         </w:rPr>
         <w:t xml:space="preserve">    </w:t>
       </w:r>
-      <w:proofErr w:type="gramStart"/>
+      <w:proofErr w:type="spellStart"/>
+      <w:r>
+        <w:rPr>
+          <w:rFonts w:ascii="Consolas" w:hAnsi="Consolas" w:cs="Consolas"/>
+          <w:sz w:val="16"/>
+          <w:szCs w:val="16"/>
+          <w:lang w:val="en-US"/>
+        </w:rPr>
+        <w:t>mtx_del</w:t>
+      </w:r>
+      <w:proofErr w:type="spellEnd"/>
+      <w:r>
+        <w:rPr>
+          <w:rFonts w:ascii="Consolas" w:hAnsi="Consolas" w:cs="Consolas"/>
+          <w:sz w:val="16"/>
+          <w:szCs w:val="16"/>
+          <w:lang w:val="en-US"/>
+        </w:rPr>
+        <w:t>(X);</w:t>
+      </w:r>
+    </w:p>
+    <w:p>
+      <w:pPr>
+        <w:spacing w:after="0" w:line="240" w:lineRule="auto"/>
+        <w:rPr>
+          <w:rFonts w:ascii="Consolas" w:hAnsi="Consolas" w:cs="Consolas"/>
+          <w:sz w:val="16"/>
+          <w:szCs w:val="16"/>
+          <w:lang w:val="en-US"/>
+        </w:rPr>
+      </w:pPr>
+      <w:r>
+        <w:rPr>
+          <w:rFonts w:ascii="Consolas" w:hAnsi="Consolas" w:cs="Consolas"/>
+          <w:sz w:val="16"/>
+          <w:szCs w:val="16"/>
+          <w:lang w:val="en-US"/>
+        </w:rPr>
+        <w:t xml:space="preserve">    </w:t>
+      </w:r>
       <w:r>
         <w:rPr>
           <w:rFonts w:ascii="Consolas" w:hAnsi="Consolas" w:cs="Consolas"/>
@@ -17428,18 +17398,7 @@
           <w:szCs w:val="16"/>
           <w:lang w:val="en-US"/>
         </w:rPr>
-        <w:t>return</w:t>
-      </w:r>
-      <w:proofErr w:type="gramEnd"/>
-      <w:r>
-        <w:rPr>
-          <w:rFonts w:ascii="Consolas" w:hAnsi="Consolas" w:cs="Consolas"/>
-          <w:color w:val="0070C0"/>
-          <w:sz w:val="16"/>
-          <w:szCs w:val="16"/>
-          <w:lang w:val="en-US"/>
-        </w:rPr>
-        <w:t xml:space="preserve"> </w:t>
+        <w:t xml:space="preserve">return </w:t>
       </w:r>
       <w:r>
         <w:rPr>
@@ -17787,29 +17746,7 @@
           <w:szCs w:val="16"/>
           <w:lang w:val="en-US"/>
         </w:rPr>
-        <w:t xml:space="preserve"> </w:t>
-      </w:r>
-      <w:proofErr w:type="gramStart"/>
-      <w:r>
-        <w:rPr>
-          <w:rFonts w:ascii="Consolas" w:hAnsi="Consolas" w:cs="Consolas"/>
-          <w:color w:val="A6A6A6" w:themeColor="background1" w:themeShade="A6"/>
-          <w:sz w:val="16"/>
-          <w:szCs w:val="16"/>
-          <w:lang w:val="en-US"/>
-        </w:rPr>
-        <w:t>*  A</w:t>
-      </w:r>
-      <w:proofErr w:type="gramEnd"/>
-      <w:r>
-        <w:rPr>
-          <w:rFonts w:ascii="Consolas" w:hAnsi="Consolas" w:cs="Consolas"/>
-          <w:color w:val="A6A6A6" w:themeColor="background1" w:themeShade="A6"/>
-          <w:sz w:val="16"/>
-          <w:szCs w:val="16"/>
-          <w:lang w:val="en-US"/>
-        </w:rPr>
-        <w:t xml:space="preserve"> is a 4-square random matrix and B is a 4-column random matrix</w:t>
+        <w:t xml:space="preserve"> *  A is a 4-square random matrix and B is a 4-column random matrix</w:t>
       </w:r>
     </w:p>
     <w:p>
@@ -17831,29 +17768,7 @@
           <w:szCs w:val="16"/>
           <w:lang w:val="en-US"/>
         </w:rPr>
-        <w:t xml:space="preserve"> * </w:t>
-      </w:r>
-      <w:proofErr w:type="gramStart"/>
-      <w:r>
-        <w:rPr>
-          <w:rFonts w:ascii="Consolas" w:hAnsi="Consolas" w:cs="Consolas"/>
-          <w:color w:val="A6A6A6" w:themeColor="background1" w:themeShade="A6"/>
-          <w:sz w:val="16"/>
-          <w:szCs w:val="16"/>
-          <w:lang w:val="en-US"/>
-        </w:rPr>
-        <w:t>alpha</w:t>
-      </w:r>
-      <w:proofErr w:type="gramEnd"/>
-      <w:r>
-        <w:rPr>
-          <w:rFonts w:ascii="Consolas" w:hAnsi="Consolas" w:cs="Consolas"/>
-          <w:color w:val="A6A6A6" w:themeColor="background1" w:themeShade="A6"/>
-          <w:sz w:val="16"/>
-          <w:szCs w:val="16"/>
-          <w:lang w:val="en-US"/>
-        </w:rPr>
-        <w:t xml:space="preserve"> is scalar</w:t>
+        <w:t xml:space="preserve"> * alpha is scalar</w:t>
       </w:r>
     </w:p>
     <w:p>
@@ -17883,6 +17798,7 @@
         <w:spacing w:after="0" w:line="240" w:lineRule="auto"/>
         <w:rPr>
           <w:rFonts w:ascii="Consolas" w:hAnsi="Consolas" w:cs="Consolas"/>
+          <w:color w:val="76923C" w:themeColor="accent3" w:themeShade="BF"/>
           <w:sz w:val="16"/>
           <w:szCs w:val="16"/>
           <w:lang w:val="en-US"/>
@@ -17891,6 +17807,7 @@
       <w:r>
         <w:rPr>
           <w:rFonts w:ascii="Consolas" w:hAnsi="Consolas" w:cs="Consolas"/>
+          <w:color w:val="76923C" w:themeColor="accent3" w:themeShade="BF"/>
           <w:sz w:val="16"/>
           <w:szCs w:val="16"/>
           <w:lang w:val="en-US"/>
@@ -17901,6 +17818,7 @@
       <w:r>
         <w:rPr>
           <w:rFonts w:ascii="Consolas" w:hAnsi="Consolas" w:cs="Consolas"/>
+          <w:color w:val="76923C" w:themeColor="accent3" w:themeShade="BF"/>
           <w:sz w:val="16"/>
           <w:szCs w:val="16"/>
           <w:lang w:val="en-US"/>
@@ -17911,6 +17829,7 @@
       <w:r>
         <w:rPr>
           <w:rFonts w:ascii="Consolas" w:hAnsi="Consolas" w:cs="Consolas"/>
+          <w:color w:val="76923C" w:themeColor="accent3" w:themeShade="BF"/>
           <w:sz w:val="16"/>
           <w:szCs w:val="16"/>
           <w:lang w:val="en-US"/>
@@ -17923,6 +17842,7 @@
         <w:spacing w:after="0" w:line="240" w:lineRule="auto"/>
         <w:rPr>
           <w:rFonts w:ascii="Consolas" w:hAnsi="Consolas" w:cs="Consolas"/>
+          <w:color w:val="76923C" w:themeColor="accent3" w:themeShade="BF"/>
           <w:sz w:val="16"/>
           <w:szCs w:val="16"/>
           <w:lang w:val="en-US"/>
@@ -17931,6 +17851,7 @@
       <w:r>
         <w:rPr>
           <w:rFonts w:ascii="Consolas" w:hAnsi="Consolas" w:cs="Consolas"/>
+          <w:color w:val="76923C" w:themeColor="accent3" w:themeShade="BF"/>
           <w:sz w:val="16"/>
           <w:szCs w:val="16"/>
           <w:lang w:val="en-US"/>
@@ -17941,6 +17862,7 @@
       <w:r>
         <w:rPr>
           <w:rFonts w:ascii="Consolas" w:hAnsi="Consolas" w:cs="Consolas"/>
+          <w:color w:val="76923C" w:themeColor="accent3" w:themeShade="BF"/>
           <w:sz w:val="16"/>
           <w:szCs w:val="16"/>
           <w:lang w:val="en-US"/>
@@ -17951,6 +17873,7 @@
       <w:r>
         <w:rPr>
           <w:rFonts w:ascii="Consolas" w:hAnsi="Consolas" w:cs="Consolas"/>
+          <w:color w:val="76923C" w:themeColor="accent3" w:themeShade="BF"/>
           <w:sz w:val="16"/>
           <w:szCs w:val="16"/>
           <w:lang w:val="en-US"/>
@@ -17963,6 +17886,7 @@
         <w:spacing w:after="0" w:line="240" w:lineRule="auto"/>
         <w:rPr>
           <w:rFonts w:ascii="Consolas" w:hAnsi="Consolas" w:cs="Consolas"/>
+          <w:color w:val="76923C" w:themeColor="accent3" w:themeShade="BF"/>
           <w:sz w:val="16"/>
           <w:szCs w:val="16"/>
           <w:lang w:val="en-US"/>
@@ -17971,6 +17895,39 @@
       <w:r>
         <w:rPr>
           <w:rFonts w:ascii="Consolas" w:hAnsi="Consolas" w:cs="Consolas"/>
+          <w:color w:val="76923C" w:themeColor="accent3" w:themeShade="BF"/>
+          <w:sz w:val="16"/>
+          <w:szCs w:val="16"/>
+          <w:lang w:val="en-US"/>
+        </w:rPr>
+        <w:t xml:space="preserve">#define </w:t>
+      </w:r>
+      <w:r>
+        <w:rPr>
+          <w:rFonts w:ascii="Consolas" w:hAnsi="Consolas" w:cs="Consolas"/>
+          <w:color w:val="76923C" w:themeColor="accent3" w:themeShade="BF"/>
+          <w:sz w:val="16"/>
+          <w:szCs w:val="16"/>
+          <w:lang w:val="en-US"/>
+        </w:rPr>
+        <w:t>MTX_PRINTOUT</w:t>
+      </w:r>
+    </w:p>
+    <w:p>
+      <w:pPr>
+        <w:spacing w:after="0" w:line="240" w:lineRule="auto"/>
+        <w:rPr>
+          <w:rFonts w:ascii="Consolas" w:hAnsi="Consolas" w:cs="Consolas"/>
+          <w:color w:val="76923C" w:themeColor="accent3" w:themeShade="BF"/>
+          <w:sz w:val="16"/>
+          <w:szCs w:val="16"/>
+          <w:lang w:val="en-US"/>
+        </w:rPr>
+      </w:pPr>
+      <w:r>
+        <w:rPr>
+          <w:rFonts w:ascii="Consolas" w:hAnsi="Consolas" w:cs="Consolas"/>
+          <w:color w:val="76923C" w:themeColor="accent3" w:themeShade="BF"/>
           <w:sz w:val="16"/>
           <w:szCs w:val="16"/>
           <w:lang w:val="en-US"/>
@@ -17981,6 +17938,7 @@
       <w:r>
         <w:rPr>
           <w:rFonts w:ascii="Consolas" w:hAnsi="Consolas" w:cs="Consolas"/>
+          <w:color w:val="76923C" w:themeColor="accent3" w:themeShade="BF"/>
           <w:sz w:val="16"/>
           <w:szCs w:val="16"/>
           <w:lang w:val="en-US"/>
@@ -17991,6 +17949,7 @@
       <w:r>
         <w:rPr>
           <w:rFonts w:ascii="Consolas" w:hAnsi="Consolas" w:cs="Consolas"/>
+          <w:color w:val="76923C" w:themeColor="accent3" w:themeShade="BF"/>
           <w:sz w:val="16"/>
           <w:szCs w:val="16"/>
           <w:lang w:val="en-US"/>
@@ -18020,69 +17979,148 @@
         </w:rPr>
       </w:pPr>
       <w:proofErr w:type="spellStart"/>
+      <w:r>
+        <w:rPr>
+          <w:rFonts w:ascii="Consolas" w:hAnsi="Consolas" w:cs="Consolas"/>
+          <w:color w:val="0070C0"/>
+          <w:sz w:val="16"/>
+          <w:szCs w:val="16"/>
+          <w:lang w:val="en-US"/>
+        </w:rPr>
+        <w:t>int</w:t>
+      </w:r>
+      <w:proofErr w:type="spellEnd"/>
+      <w:r>
+        <w:rPr>
+          <w:rFonts w:ascii="Consolas" w:hAnsi="Consolas" w:cs="Consolas"/>
+          <w:color w:val="0070C0"/>
+          <w:sz w:val="16"/>
+          <w:szCs w:val="16"/>
+          <w:lang w:val="en-US"/>
+        </w:rPr>
+        <w:t xml:space="preserve"> </w:t>
+      </w:r>
+      <w:r>
+        <w:rPr>
+          <w:rFonts w:ascii="Consolas" w:hAnsi="Consolas" w:cs="Consolas"/>
+          <w:sz w:val="16"/>
+          <w:szCs w:val="16"/>
+          <w:lang w:val="en-US"/>
+        </w:rPr>
+        <w:t>main(</w:t>
+      </w:r>
+      <w:r>
+        <w:rPr>
+          <w:rFonts w:ascii="Consolas" w:hAnsi="Consolas" w:cs="Consolas"/>
+          <w:color w:val="0070C0"/>
+          <w:sz w:val="16"/>
+          <w:szCs w:val="16"/>
+          <w:lang w:val="en-US"/>
+        </w:rPr>
+        <w:t>void</w:t>
+      </w:r>
       <w:proofErr w:type="gramStart"/>
       <w:r>
         <w:rPr>
           <w:rFonts w:ascii="Consolas" w:hAnsi="Consolas" w:cs="Consolas"/>
-          <w:color w:val="0070C0"/>
-          <w:sz w:val="16"/>
-          <w:szCs w:val="16"/>
-          <w:lang w:val="en-US"/>
-        </w:rPr>
-        <w:t>int</w:t>
-      </w:r>
-      <w:proofErr w:type="spellEnd"/>
+          <w:sz w:val="16"/>
+          <w:szCs w:val="16"/>
+          <w:lang w:val="en-US"/>
+        </w:rPr>
+        <w:t>){</w:t>
+      </w:r>
       <w:proofErr w:type="gramEnd"/>
-      <w:r>
-        <w:rPr>
-          <w:rFonts w:ascii="Consolas" w:hAnsi="Consolas" w:cs="Consolas"/>
-          <w:color w:val="0070C0"/>
-          <w:sz w:val="16"/>
-          <w:szCs w:val="16"/>
-          <w:lang w:val="en-US"/>
-        </w:rPr>
-        <w:t xml:space="preserve"> </w:t>
-      </w:r>
-      <w:r>
-        <w:rPr>
-          <w:rFonts w:ascii="Consolas" w:hAnsi="Consolas" w:cs="Consolas"/>
-          <w:sz w:val="16"/>
-          <w:szCs w:val="16"/>
-          <w:lang w:val="en-US"/>
-        </w:rPr>
-        <w:t>main(</w:t>
-      </w:r>
-      <w:r>
-        <w:rPr>
-          <w:rFonts w:ascii="Consolas" w:hAnsi="Consolas" w:cs="Consolas"/>
-          <w:color w:val="0070C0"/>
-          <w:sz w:val="16"/>
-          <w:szCs w:val="16"/>
-          <w:lang w:val="en-US"/>
-        </w:rPr>
-        <w:t>void</w:t>
-      </w:r>
-      <w:r>
-        <w:rPr>
-          <w:rFonts w:ascii="Consolas" w:hAnsi="Consolas" w:cs="Consolas"/>
-          <w:sz w:val="16"/>
-          <w:szCs w:val="16"/>
-          <w:lang w:val="en-US"/>
-        </w:rPr>
-        <w:t>){</w:t>
-      </w:r>
     </w:p>
     <w:p>
       <w:pPr>
         <w:spacing w:after="0" w:line="240" w:lineRule="auto"/>
         <w:rPr>
           <w:rFonts w:ascii="Consolas" w:hAnsi="Consolas" w:cs="Consolas"/>
+          <w:sz w:val="16"/>
+          <w:szCs w:val="16"/>
+          <w:lang w:val="en-US"/>
+        </w:rPr>
+      </w:pPr>
+      <w:r>
+        <w:rPr>
+          <w:rFonts w:ascii="Consolas" w:hAnsi="Consolas" w:cs="Consolas"/>
+          <w:sz w:val="16"/>
+          <w:szCs w:val="16"/>
+          <w:lang w:val="en-US"/>
+        </w:rPr>
+        <w:t xml:space="preserve">    </w:t>
+      </w:r>
+      <w:proofErr w:type="spellStart"/>
+      <w:r>
+        <w:rPr>
+          <w:rFonts w:ascii="Consolas" w:hAnsi="Consolas" w:cs="Consolas"/>
+          <w:sz w:val="16"/>
+          <w:szCs w:val="16"/>
+          <w:lang w:val="en-US"/>
+        </w:rPr>
+        <w:t>mtx_assign_heap_</w:t>
+      </w:r>
+      <w:proofErr w:type="gramStart"/>
+      <w:r>
+        <w:rPr>
+          <w:rFonts w:ascii="Consolas" w:hAnsi="Consolas" w:cs="Consolas"/>
+          <w:sz w:val="16"/>
+          <w:szCs w:val="16"/>
+          <w:lang w:val="en-US"/>
+        </w:rPr>
+        <w:t>wrappers</w:t>
+      </w:r>
+      <w:proofErr w:type="spellEnd"/>
+      <w:r>
+        <w:rPr>
+          <w:rFonts w:ascii="Consolas" w:hAnsi="Consolas" w:cs="Consolas"/>
+          <w:sz w:val="16"/>
+          <w:szCs w:val="16"/>
+          <w:lang w:val="en-US"/>
+        </w:rPr>
+        <w:t>(</w:t>
+      </w:r>
+      <w:proofErr w:type="spellStart"/>
+      <w:proofErr w:type="gramEnd"/>
+      <w:r>
+        <w:rPr>
+          <w:rFonts w:ascii="Consolas" w:hAnsi="Consolas" w:cs="Consolas"/>
+          <w:sz w:val="16"/>
+          <w:szCs w:val="16"/>
+          <w:lang w:val="en-US"/>
+        </w:rPr>
+        <w:t>calloc</w:t>
+      </w:r>
+      <w:proofErr w:type="spellEnd"/>
+      <w:r>
+        <w:rPr>
+          <w:rFonts w:ascii="Consolas" w:hAnsi="Consolas" w:cs="Consolas"/>
+          <w:sz w:val="16"/>
+          <w:szCs w:val="16"/>
+          <w:lang w:val="en-US"/>
+        </w:rPr>
+        <w:t>, free);</w:t>
+      </w:r>
+      <w:r>
+        <w:rPr>
+          <w:rFonts w:ascii="Consolas" w:hAnsi="Consolas" w:cs="Consolas"/>
+          <w:sz w:val="16"/>
+          <w:szCs w:val="16"/>
+          <w:lang w:val="en-US"/>
+        </w:rPr>
+        <w:t xml:space="preserve"> </w:t>
+      </w:r>
+      <w:r>
+        <w:rPr>
+          <w:rFonts w:ascii="Consolas" w:hAnsi="Consolas" w:cs="Consolas"/>
           <w:color w:val="A6A6A6" w:themeColor="background1" w:themeShade="A6"/>
           <w:sz w:val="16"/>
           <w:szCs w:val="16"/>
           <w:lang w:val="en-US"/>
         </w:rPr>
-      </w:pPr>
+        <w:t>/*</w:t>
+      </w:r>
+      <w:proofErr w:type="spellStart"/>
       <w:r>
         <w:rPr>
           <w:rFonts w:ascii="Consolas" w:hAnsi="Consolas" w:cs="Consolas"/>
@@ -18091,8 +18129,9 @@
           <w:szCs w:val="16"/>
           <w:lang w:val="en-US"/>
         </w:rPr>
-        <w:t xml:space="preserve">    /</w:t>
-      </w:r>
+        <w:t>Assing</w:t>
+      </w:r>
+      <w:proofErr w:type="spellEnd"/>
       <w:r>
         <w:rPr>
           <w:rFonts w:ascii="Consolas" w:hAnsi="Consolas" w:cs="Consolas"/>
@@ -18101,9 +18140,8 @@
           <w:szCs w:val="16"/>
           <w:lang w:val="en-US"/>
         </w:rPr>
-        <w:t>*</w:t>
-      </w:r>
-      <w:proofErr w:type="gramStart"/>
+        <w:t xml:space="preserve"> the function</w:t>
+      </w:r>
       <w:r>
         <w:rPr>
           <w:rFonts w:ascii="Consolas" w:hAnsi="Consolas" w:cs="Consolas"/>
@@ -18112,9 +18150,8 @@
           <w:szCs w:val="16"/>
           <w:lang w:val="en-US"/>
         </w:rPr>
-        <w:t>Creating</w:t>
-      </w:r>
-      <w:proofErr w:type="gramEnd"/>
+        <w:t>s</w:t>
+      </w:r>
       <w:r>
         <w:rPr>
           <w:rFonts w:ascii="Consolas" w:hAnsi="Consolas" w:cs="Consolas"/>
@@ -18123,7 +18160,7 @@
           <w:szCs w:val="16"/>
           <w:lang w:val="en-US"/>
         </w:rPr>
-        <w:t xml:space="preserve"> the matrices</w:t>
+        <w:t xml:space="preserve"> for heap memory allocation*/</w:t>
       </w:r>
       <w:r>
         <w:rPr>
@@ -18133,17 +18170,7 @@
           <w:szCs w:val="16"/>
           <w:lang w:val="en-US"/>
         </w:rPr>
-        <w:t xml:space="preserve"> </w:t>
-      </w:r>
-      <w:r>
-        <w:rPr>
-          <w:rFonts w:ascii="Consolas" w:hAnsi="Consolas" w:cs="Consolas"/>
-          <w:color w:val="A6A6A6" w:themeColor="background1" w:themeShade="A6"/>
-          <w:sz w:val="16"/>
-          <w:szCs w:val="16"/>
-          <w:lang w:val="en-US"/>
-        </w:rPr>
-        <w:t>*/</w:t>
+        <w:tab/>
       </w:r>
     </w:p>
     <w:p>
@@ -18151,6 +18178,7 @@
         <w:spacing w:after="0" w:line="240" w:lineRule="auto"/>
         <w:rPr>
           <w:rFonts w:ascii="Consolas" w:hAnsi="Consolas" w:cs="Consolas"/>
+          <w:color w:val="A6A6A6" w:themeColor="background1" w:themeShade="A6"/>
           <w:sz w:val="16"/>
           <w:szCs w:val="16"/>
           <w:lang w:val="en-US"/>
@@ -18159,28 +18187,27 @@
       <w:r>
         <w:rPr>
           <w:rFonts w:ascii="Consolas" w:hAnsi="Consolas" w:cs="Consolas"/>
-          <w:sz w:val="16"/>
-          <w:szCs w:val="16"/>
-          <w:lang w:val="en-US"/>
-        </w:rPr>
-        <w:t xml:space="preserve">    </w:t>
-      </w:r>
-      <w:proofErr w:type="gramStart"/>
-      <w:r>
-        <w:rPr>
-          <w:rFonts w:ascii="Consolas" w:hAnsi="Consolas" w:cs="Consolas"/>
-          <w:color w:val="0070C0"/>
-          <w:sz w:val="16"/>
-          <w:szCs w:val="16"/>
-          <w:lang w:val="en-US"/>
-        </w:rPr>
-        <w:t>matrix</w:t>
-      </w:r>
-      <w:proofErr w:type="gramEnd"/>
-      <w:r>
-        <w:rPr>
-          <w:rFonts w:ascii="Consolas" w:hAnsi="Consolas" w:cs="Consolas"/>
-          <w:color w:val="0070C0"/>
+          <w:color w:val="A6A6A6" w:themeColor="background1" w:themeShade="A6"/>
+          <w:sz w:val="16"/>
+          <w:szCs w:val="16"/>
+          <w:lang w:val="en-US"/>
+        </w:rPr>
+        <w:t xml:space="preserve">    /</w:t>
+      </w:r>
+      <w:r>
+        <w:rPr>
+          <w:rFonts w:ascii="Consolas" w:hAnsi="Consolas" w:cs="Consolas"/>
+          <w:color w:val="A6A6A6" w:themeColor="background1" w:themeShade="A6"/>
+          <w:sz w:val="16"/>
+          <w:szCs w:val="16"/>
+          <w:lang w:val="en-US"/>
+        </w:rPr>
+        <w:t>*Creating the matrices</w:t>
+      </w:r>
+      <w:r>
+        <w:rPr>
+          <w:rFonts w:ascii="Consolas" w:hAnsi="Consolas" w:cs="Consolas"/>
+          <w:color w:val="A6A6A6" w:themeColor="background1" w:themeShade="A6"/>
           <w:sz w:val="16"/>
           <w:szCs w:val="16"/>
           <w:lang w:val="en-US"/>
@@ -18190,31 +18217,12 @@
       <w:r>
         <w:rPr>
           <w:rFonts w:ascii="Consolas" w:hAnsi="Consolas" w:cs="Consolas"/>
-          <w:sz w:val="16"/>
-          <w:szCs w:val="16"/>
-          <w:lang w:val="en-US"/>
-        </w:rPr>
-        <w:t xml:space="preserve">A = </w:t>
-      </w:r>
-      <w:proofErr w:type="spellStart"/>
-      <w:r>
-        <w:rPr>
-          <w:rFonts w:ascii="Consolas" w:hAnsi="Consolas" w:cs="Consolas"/>
-          <w:sz w:val="16"/>
-          <w:szCs w:val="16"/>
-          <w:lang w:val="en-US"/>
-        </w:rPr>
-        <w:t>mtx_rand</w:t>
-      </w:r>
-      <w:proofErr w:type="spellEnd"/>
-      <w:r>
-        <w:rPr>
-          <w:rFonts w:ascii="Consolas" w:hAnsi="Consolas" w:cs="Consolas"/>
-          <w:sz w:val="16"/>
-          <w:szCs w:val="16"/>
-          <w:lang w:val="en-US"/>
-        </w:rPr>
-        <w:t>(4,4);</w:t>
+          <w:color w:val="A6A6A6" w:themeColor="background1" w:themeShade="A6"/>
+          <w:sz w:val="16"/>
+          <w:szCs w:val="16"/>
+          <w:lang w:val="en-US"/>
+        </w:rPr>
+        <w:t>*/</w:t>
       </w:r>
     </w:p>
     <w:p>
@@ -18236,56 +18244,64 @@
         </w:rPr>
         <w:t xml:space="preserve">    </w:t>
       </w:r>
+      <w:r>
+        <w:rPr>
+          <w:rFonts w:ascii="Consolas" w:hAnsi="Consolas" w:cs="Consolas"/>
+          <w:color w:val="0070C0"/>
+          <w:sz w:val="16"/>
+          <w:szCs w:val="16"/>
+          <w:lang w:val="en-US"/>
+        </w:rPr>
+        <w:t xml:space="preserve">matrix </w:t>
+      </w:r>
+      <w:r>
+        <w:rPr>
+          <w:rFonts w:ascii="Consolas" w:hAnsi="Consolas" w:cs="Consolas"/>
+          <w:sz w:val="16"/>
+          <w:szCs w:val="16"/>
+          <w:lang w:val="en-US"/>
+        </w:rPr>
+        <w:t xml:space="preserve">A = </w:t>
+      </w:r>
+      <w:proofErr w:type="spellStart"/>
+      <w:r>
+        <w:rPr>
+          <w:rFonts w:ascii="Consolas" w:hAnsi="Consolas" w:cs="Consolas"/>
+          <w:sz w:val="16"/>
+          <w:szCs w:val="16"/>
+          <w:lang w:val="en-US"/>
+        </w:rPr>
+        <w:t>mtx_</w:t>
+      </w:r>
       <w:proofErr w:type="gramStart"/>
       <w:r>
         <w:rPr>
           <w:rFonts w:ascii="Consolas" w:hAnsi="Consolas" w:cs="Consolas"/>
-          <w:color w:val="0070C0"/>
-          <w:sz w:val="16"/>
-          <w:szCs w:val="16"/>
-          <w:lang w:val="en-US"/>
-        </w:rPr>
-        <w:t>matrix</w:t>
+          <w:sz w:val="16"/>
+          <w:szCs w:val="16"/>
+          <w:lang w:val="en-US"/>
+        </w:rPr>
+        <w:t>rand</w:t>
+      </w:r>
+      <w:proofErr w:type="spellEnd"/>
+      <w:r>
+        <w:rPr>
+          <w:rFonts w:ascii="Consolas" w:hAnsi="Consolas" w:cs="Consolas"/>
+          <w:sz w:val="16"/>
+          <w:szCs w:val="16"/>
+          <w:lang w:val="en-US"/>
+        </w:rPr>
+        <w:t>(</w:t>
       </w:r>
       <w:proofErr w:type="gramEnd"/>
       <w:r>
         <w:rPr>
           <w:rFonts w:ascii="Consolas" w:hAnsi="Consolas" w:cs="Consolas"/>
-          <w:color w:val="0070C0"/>
-          <w:sz w:val="16"/>
-          <w:szCs w:val="16"/>
-          <w:lang w:val="en-US"/>
-        </w:rPr>
-        <w:t xml:space="preserve"> </w:t>
-      </w:r>
-      <w:r>
-        <w:rPr>
-          <w:rFonts w:ascii="Consolas" w:hAnsi="Consolas" w:cs="Consolas"/>
-          <w:sz w:val="16"/>
-          <w:szCs w:val="16"/>
-          <w:lang w:val="en-US"/>
-        </w:rPr>
-        <w:t xml:space="preserve">B = </w:t>
-      </w:r>
-      <w:proofErr w:type="spellStart"/>
-      <w:r>
-        <w:rPr>
-          <w:rFonts w:ascii="Consolas" w:hAnsi="Consolas" w:cs="Consolas"/>
-          <w:sz w:val="16"/>
-          <w:szCs w:val="16"/>
-          <w:lang w:val="en-US"/>
-        </w:rPr>
-        <w:t>mtx_rand</w:t>
-      </w:r>
-      <w:proofErr w:type="spellEnd"/>
-      <w:r>
-        <w:rPr>
-          <w:rFonts w:ascii="Consolas" w:hAnsi="Consolas" w:cs="Consolas"/>
-          <w:sz w:val="16"/>
-          <w:szCs w:val="16"/>
-          <w:lang w:val="en-US"/>
-        </w:rPr>
-        <w:t>(4,1);</w:t>
+          <w:sz w:val="16"/>
+          <w:szCs w:val="16"/>
+          <w:lang w:val="en-US"/>
+        </w:rPr>
+        <w:t>4,4);</w:t>
       </w:r>
     </w:p>
     <w:p>
@@ -18307,36 +18323,64 @@
         </w:rPr>
         <w:t xml:space="preserve">    </w:t>
       </w:r>
+      <w:r>
+        <w:rPr>
+          <w:rFonts w:ascii="Consolas" w:hAnsi="Consolas" w:cs="Consolas"/>
+          <w:color w:val="0070C0"/>
+          <w:sz w:val="16"/>
+          <w:szCs w:val="16"/>
+          <w:lang w:val="en-US"/>
+        </w:rPr>
+        <w:t xml:space="preserve">matrix </w:t>
+      </w:r>
+      <w:r>
+        <w:rPr>
+          <w:rFonts w:ascii="Consolas" w:hAnsi="Consolas" w:cs="Consolas"/>
+          <w:sz w:val="16"/>
+          <w:szCs w:val="16"/>
+          <w:lang w:val="en-US"/>
+        </w:rPr>
+        <w:t xml:space="preserve">B = </w:t>
+      </w:r>
+      <w:proofErr w:type="spellStart"/>
+      <w:r>
+        <w:rPr>
+          <w:rFonts w:ascii="Consolas" w:hAnsi="Consolas" w:cs="Consolas"/>
+          <w:sz w:val="16"/>
+          <w:szCs w:val="16"/>
+          <w:lang w:val="en-US"/>
+        </w:rPr>
+        <w:t>mtx_</w:t>
+      </w:r>
       <w:proofErr w:type="gramStart"/>
       <w:r>
         <w:rPr>
           <w:rFonts w:ascii="Consolas" w:hAnsi="Consolas" w:cs="Consolas"/>
-          <w:color w:val="0070C0"/>
-          <w:sz w:val="16"/>
-          <w:szCs w:val="16"/>
-          <w:lang w:val="en-US"/>
-        </w:rPr>
-        <w:t>matrix</w:t>
+          <w:sz w:val="16"/>
+          <w:szCs w:val="16"/>
+          <w:lang w:val="en-US"/>
+        </w:rPr>
+        <w:t>rand</w:t>
+      </w:r>
+      <w:proofErr w:type="spellEnd"/>
+      <w:r>
+        <w:rPr>
+          <w:rFonts w:ascii="Consolas" w:hAnsi="Consolas" w:cs="Consolas"/>
+          <w:sz w:val="16"/>
+          <w:szCs w:val="16"/>
+          <w:lang w:val="en-US"/>
+        </w:rPr>
+        <w:t>(</w:t>
       </w:r>
       <w:proofErr w:type="gramEnd"/>
       <w:r>
         <w:rPr>
           <w:rFonts w:ascii="Consolas" w:hAnsi="Consolas" w:cs="Consolas"/>
-          <w:color w:val="0070C0"/>
-          <w:sz w:val="16"/>
-          <w:szCs w:val="16"/>
-          <w:lang w:val="en-US"/>
-        </w:rPr>
-        <w:t xml:space="preserve"> </w:t>
-      </w:r>
-      <w:r>
-        <w:rPr>
-          <w:rFonts w:ascii="Consolas" w:hAnsi="Consolas" w:cs="Consolas"/>
-          <w:sz w:val="16"/>
-          <w:szCs w:val="16"/>
-          <w:lang w:val="en-US"/>
-        </w:rPr>
-        <w:t>X = NULL; //holds the expression</w:t>
+          <w:sz w:val="16"/>
+          <w:szCs w:val="16"/>
+          <w:lang w:val="en-US"/>
+        </w:rPr>
+        <w:t>4,1);</w:t>
       </w:r>
     </w:p>
     <w:p>
@@ -18358,7 +18402,6 @@
         </w:rPr>
         <w:t xml:space="preserve">    </w:t>
       </w:r>
-      <w:proofErr w:type="gramStart"/>
       <w:r>
         <w:rPr>
           <w:rFonts w:ascii="Consolas" w:hAnsi="Consolas" w:cs="Consolas"/>
@@ -18367,47 +18410,26 @@
           <w:szCs w:val="16"/>
           <w:lang w:val="en-US"/>
         </w:rPr>
-        <w:t>matrix</w:t>
-      </w:r>
-      <w:proofErr w:type="gramEnd"/>
-      <w:r>
-        <w:rPr>
-          <w:rFonts w:ascii="Consolas" w:hAnsi="Consolas" w:cs="Consolas"/>
-          <w:color w:val="0070C0"/>
-          <w:sz w:val="16"/>
-          <w:szCs w:val="16"/>
-          <w:lang w:val="en-US"/>
-        </w:rPr>
-        <w:t xml:space="preserve"> </w:t>
-      </w:r>
-      <w:r>
-        <w:rPr>
-          <w:rFonts w:ascii="Consolas" w:hAnsi="Consolas" w:cs="Consolas"/>
-          <w:sz w:val="16"/>
-          <w:szCs w:val="16"/>
-          <w:lang w:val="en-US"/>
-        </w:rPr>
-        <w:t xml:space="preserve">AB = NULL; //holds the </w:t>
-      </w:r>
-      <w:proofErr w:type="spellStart"/>
-      <w:r>
-        <w:rPr>
-          <w:rFonts w:ascii="Consolas" w:hAnsi="Consolas" w:cs="Consolas"/>
-          <w:sz w:val="16"/>
-          <w:szCs w:val="16"/>
-          <w:lang w:val="en-US"/>
-        </w:rPr>
-        <w:t>auxiliar</w:t>
-      </w:r>
-      <w:proofErr w:type="spellEnd"/>
-      <w:r>
-        <w:rPr>
-          <w:rFonts w:ascii="Consolas" w:hAnsi="Consolas" w:cs="Consolas"/>
-          <w:sz w:val="16"/>
-          <w:szCs w:val="16"/>
-          <w:lang w:val="en-US"/>
-        </w:rPr>
-        <w:t xml:space="preserve"> A*B result</w:t>
+        <w:t xml:space="preserve">matrix </w:t>
+      </w:r>
+      <w:r>
+        <w:rPr>
+          <w:rFonts w:ascii="Consolas" w:hAnsi="Consolas" w:cs="Consolas"/>
+          <w:sz w:val="16"/>
+          <w:szCs w:val="16"/>
+          <w:lang w:val="en-US"/>
+        </w:rPr>
+        <w:t xml:space="preserve">X = NULL; </w:t>
+      </w:r>
+      <w:r>
+        <w:rPr>
+          <w:rFonts w:ascii="Consolas" w:hAnsi="Consolas" w:cs="Consolas"/>
+          <w:color w:val="A6A6A6" w:themeColor="background1" w:themeShade="A6"/>
+          <w:sz w:val="16"/>
+          <w:szCs w:val="16"/>
+          <w:lang w:val="en-US"/>
+        </w:rPr>
+        <w:t>//holds the expression</w:t>
       </w:r>
     </w:p>
     <w:p>
@@ -18429,7 +18451,6 @@
         </w:rPr>
         <w:t xml:space="preserve">    </w:t>
       </w:r>
-      <w:proofErr w:type="gramStart"/>
       <w:r>
         <w:rPr>
           <w:rFonts w:ascii="Consolas" w:hAnsi="Consolas" w:cs="Consolas"/>
@@ -18438,78 +18459,48 @@
           <w:szCs w:val="16"/>
           <w:lang w:val="en-US"/>
         </w:rPr>
-        <w:t>matrix</w:t>
-      </w:r>
-      <w:proofErr w:type="gramEnd"/>
-      <w:r>
-        <w:rPr>
-          <w:rFonts w:ascii="Consolas" w:hAnsi="Consolas" w:cs="Consolas"/>
-          <w:color w:val="0070C0"/>
-          <w:sz w:val="16"/>
-          <w:szCs w:val="16"/>
-          <w:lang w:val="en-US"/>
-        </w:rPr>
-        <w:t xml:space="preserve"> </w:t>
+        <w:t xml:space="preserve">matrix </w:t>
+      </w:r>
+      <w:r>
+        <w:rPr>
+          <w:rFonts w:ascii="Consolas" w:hAnsi="Consolas" w:cs="Consolas"/>
+          <w:sz w:val="16"/>
+          <w:szCs w:val="16"/>
+          <w:lang w:val="en-US"/>
+        </w:rPr>
+        <w:t xml:space="preserve">AB = NULL; </w:t>
+      </w:r>
+      <w:r>
+        <w:rPr>
+          <w:rFonts w:ascii="Consolas" w:hAnsi="Consolas" w:cs="Consolas"/>
+          <w:color w:val="A6A6A6" w:themeColor="background1" w:themeShade="A6"/>
+          <w:sz w:val="16"/>
+          <w:szCs w:val="16"/>
+          <w:lang w:val="en-US"/>
+        </w:rPr>
+        <w:t xml:space="preserve">//holds the </w:t>
       </w:r>
       <w:proofErr w:type="spellStart"/>
       <w:r>
         <w:rPr>
           <w:rFonts w:ascii="Consolas" w:hAnsi="Consolas" w:cs="Consolas"/>
-          <w:sz w:val="16"/>
-          <w:szCs w:val="16"/>
-          <w:lang w:val="en-US"/>
-        </w:rPr>
-        <w:t>BtAB</w:t>
+          <w:color w:val="A6A6A6" w:themeColor="background1" w:themeShade="A6"/>
+          <w:sz w:val="16"/>
+          <w:szCs w:val="16"/>
+          <w:lang w:val="en-US"/>
+        </w:rPr>
+        <w:t>auxiliar</w:t>
       </w:r>
       <w:proofErr w:type="spellEnd"/>
       <w:r>
         <w:rPr>
           <w:rFonts w:ascii="Consolas" w:hAnsi="Consolas" w:cs="Consolas"/>
-          <w:sz w:val="16"/>
-          <w:szCs w:val="16"/>
-          <w:lang w:val="en-US"/>
-        </w:rPr>
-        <w:t xml:space="preserve"> = </w:t>
-      </w:r>
-      <w:proofErr w:type="spellStart"/>
-      <w:r>
-        <w:rPr>
-          <w:rFonts w:ascii="Consolas" w:hAnsi="Consolas" w:cs="Consolas"/>
-          <w:sz w:val="16"/>
-          <w:szCs w:val="16"/>
-          <w:lang w:val="en-US"/>
-        </w:rPr>
-        <w:t>mtx_new</w:t>
-      </w:r>
-      <w:proofErr w:type="spellEnd"/>
-      <w:r>
-        <w:rPr>
-          <w:rFonts w:ascii="Consolas" w:hAnsi="Consolas" w:cs="Consolas"/>
-          <w:sz w:val="16"/>
-          <w:szCs w:val="16"/>
-          <w:lang w:val="en-US"/>
-        </w:rPr>
-        <w:t xml:space="preserve">(1,1); // holds the </w:t>
-      </w:r>
-      <w:proofErr w:type="spellStart"/>
-      <w:r>
-        <w:rPr>
-          <w:rFonts w:ascii="Consolas" w:hAnsi="Consolas" w:cs="Consolas"/>
-          <w:sz w:val="16"/>
-          <w:szCs w:val="16"/>
-          <w:lang w:val="en-US"/>
-        </w:rPr>
-        <w:t>auxiliar</w:t>
-      </w:r>
-      <w:proofErr w:type="spellEnd"/>
-      <w:r>
-        <w:rPr>
-          <w:rFonts w:ascii="Consolas" w:hAnsi="Consolas" w:cs="Consolas"/>
-          <w:sz w:val="16"/>
-          <w:szCs w:val="16"/>
-          <w:lang w:val="en-US"/>
-        </w:rPr>
-        <w:t xml:space="preserve"> B'*A*B result </w:t>
+          <w:color w:val="A6A6A6" w:themeColor="background1" w:themeShade="A6"/>
+          <w:sz w:val="16"/>
+          <w:szCs w:val="16"/>
+          <w:lang w:val="en-US"/>
+        </w:rPr>
+        <w:t xml:space="preserve"> A*B result</w:t>
       </w:r>
     </w:p>
     <w:p>
@@ -18517,6 +18508,7 @@
         <w:spacing w:after="0" w:line="240" w:lineRule="auto"/>
         <w:rPr>
           <w:rFonts w:ascii="Consolas" w:hAnsi="Consolas" w:cs="Consolas"/>
+          <w:color w:val="A6A6A6" w:themeColor="background1" w:themeShade="A6"/>
           <w:sz w:val="16"/>
           <w:szCs w:val="16"/>
           <w:lang w:val="en-US"/>
@@ -18531,27 +18523,137 @@
         </w:rPr>
         <w:t xml:space="preserve">    </w:t>
       </w:r>
+      <w:r>
+        <w:rPr>
+          <w:rFonts w:ascii="Consolas" w:hAnsi="Consolas" w:cs="Consolas"/>
+          <w:color w:val="0070C0"/>
+          <w:sz w:val="16"/>
+          <w:szCs w:val="16"/>
+          <w:lang w:val="en-US"/>
+        </w:rPr>
+        <w:t xml:space="preserve">matrix </w:t>
+      </w:r>
+      <w:proofErr w:type="spellStart"/>
+      <w:r>
+        <w:rPr>
+          <w:rFonts w:ascii="Consolas" w:hAnsi="Consolas" w:cs="Consolas"/>
+          <w:sz w:val="16"/>
+          <w:szCs w:val="16"/>
+          <w:lang w:val="en-US"/>
+        </w:rPr>
+        <w:t>BtAB</w:t>
+      </w:r>
+      <w:proofErr w:type="spellEnd"/>
+      <w:r>
+        <w:rPr>
+          <w:rFonts w:ascii="Consolas" w:hAnsi="Consolas" w:cs="Consolas"/>
+          <w:sz w:val="16"/>
+          <w:szCs w:val="16"/>
+          <w:lang w:val="en-US"/>
+        </w:rPr>
+        <w:t xml:space="preserve"> = </w:t>
+      </w:r>
+      <w:proofErr w:type="spellStart"/>
+      <w:r>
+        <w:rPr>
+          <w:rFonts w:ascii="Consolas" w:hAnsi="Consolas" w:cs="Consolas"/>
+          <w:sz w:val="16"/>
+          <w:szCs w:val="16"/>
+          <w:lang w:val="en-US"/>
+        </w:rPr>
+        <w:t>mtx_</w:t>
+      </w:r>
       <w:proofErr w:type="gramStart"/>
       <w:r>
         <w:rPr>
           <w:rFonts w:ascii="Consolas" w:hAnsi="Consolas" w:cs="Consolas"/>
+          <w:sz w:val="16"/>
+          <w:szCs w:val="16"/>
+          <w:lang w:val="en-US"/>
+        </w:rPr>
+        <w:t>new</w:t>
+      </w:r>
+      <w:proofErr w:type="spellEnd"/>
+      <w:r>
+        <w:rPr>
+          <w:rFonts w:ascii="Consolas" w:hAnsi="Consolas" w:cs="Consolas"/>
+          <w:sz w:val="16"/>
+          <w:szCs w:val="16"/>
+          <w:lang w:val="en-US"/>
+        </w:rPr>
+        <w:t>(</w:t>
+      </w:r>
+      <w:proofErr w:type="gramEnd"/>
+      <w:r>
+        <w:rPr>
+          <w:rFonts w:ascii="Consolas" w:hAnsi="Consolas" w:cs="Consolas"/>
+          <w:sz w:val="16"/>
+          <w:szCs w:val="16"/>
+          <w:lang w:val="en-US"/>
+        </w:rPr>
+        <w:t xml:space="preserve">1,1); </w:t>
+      </w:r>
+      <w:r>
+        <w:rPr>
+          <w:rFonts w:ascii="Consolas" w:hAnsi="Consolas" w:cs="Consolas"/>
+          <w:color w:val="A6A6A6" w:themeColor="background1" w:themeShade="A6"/>
+          <w:sz w:val="16"/>
+          <w:szCs w:val="16"/>
+          <w:lang w:val="en-US"/>
+        </w:rPr>
+        <w:t xml:space="preserve">// holds the </w:t>
+      </w:r>
+      <w:proofErr w:type="spellStart"/>
+      <w:r>
+        <w:rPr>
+          <w:rFonts w:ascii="Consolas" w:hAnsi="Consolas" w:cs="Consolas"/>
+          <w:color w:val="A6A6A6" w:themeColor="background1" w:themeShade="A6"/>
+          <w:sz w:val="16"/>
+          <w:szCs w:val="16"/>
+          <w:lang w:val="en-US"/>
+        </w:rPr>
+        <w:t>auxiliar</w:t>
+      </w:r>
+      <w:proofErr w:type="spellEnd"/>
+      <w:r>
+        <w:rPr>
+          <w:rFonts w:ascii="Consolas" w:hAnsi="Consolas" w:cs="Consolas"/>
+          <w:color w:val="A6A6A6" w:themeColor="background1" w:themeShade="A6"/>
+          <w:sz w:val="16"/>
+          <w:szCs w:val="16"/>
+          <w:lang w:val="en-US"/>
+        </w:rPr>
+        <w:t xml:space="preserve"> B'*A*B result </w:t>
+      </w:r>
+    </w:p>
+    <w:p>
+      <w:pPr>
+        <w:spacing w:after="0" w:line="240" w:lineRule="auto"/>
+        <w:rPr>
+          <w:rFonts w:ascii="Consolas" w:hAnsi="Consolas" w:cs="Consolas"/>
+          <w:sz w:val="16"/>
+          <w:szCs w:val="16"/>
+          <w:lang w:val="en-US"/>
+        </w:rPr>
+      </w:pPr>
+      <w:r>
+        <w:rPr>
+          <w:rFonts w:ascii="Consolas" w:hAnsi="Consolas" w:cs="Consolas"/>
+          <w:sz w:val="16"/>
+          <w:szCs w:val="16"/>
+          <w:lang w:val="en-US"/>
+        </w:rPr>
+        <w:t xml:space="preserve">    </w:t>
+      </w:r>
+      <w:r>
+        <w:rPr>
+          <w:rFonts w:ascii="Consolas" w:hAnsi="Consolas" w:cs="Consolas"/>
           <w:color w:val="0070C0"/>
           <w:sz w:val="16"/>
           <w:szCs w:val="16"/>
           <w:lang w:val="en-US"/>
         </w:rPr>
-        <w:t>double</w:t>
-      </w:r>
-      <w:proofErr w:type="gramEnd"/>
-      <w:r>
-        <w:rPr>
-          <w:rFonts w:ascii="Consolas" w:hAnsi="Consolas" w:cs="Consolas"/>
-          <w:color w:val="0070C0"/>
-          <w:sz w:val="16"/>
-          <w:szCs w:val="16"/>
-          <w:lang w:val="en-US"/>
-        </w:rPr>
-        <w:t xml:space="preserve"> </w:t>
+        <w:t xml:space="preserve">double </w:t>
       </w:r>
       <w:r>
         <w:rPr>
@@ -18916,8 +19018,19 @@
           <w:szCs w:val="16"/>
           <w:lang w:val="en-US"/>
         </w:rPr>
-        <w:t>mtx_</w:t>
-      </w:r>
+        <w:t>mtx_dispn</w:t>
+      </w:r>
+      <w:proofErr w:type="spellEnd"/>
+      <w:r>
+        <w:rPr>
+          <w:rFonts w:ascii="Consolas" w:hAnsi="Consolas" w:cs="Consolas"/>
+          <w:sz w:val="16"/>
+          <w:szCs w:val="16"/>
+          <w:lang w:val="en-US"/>
+        </w:rPr>
+        <w:t>(</w:t>
+      </w:r>
+      <w:proofErr w:type="spellStart"/>
       <w:proofErr w:type="gramStart"/>
       <w:r>
         <w:rPr>
@@ -18926,7 +19039,17 @@
           <w:szCs w:val="16"/>
           <w:lang w:val="en-US"/>
         </w:rPr>
-        <w:t>dispn</w:t>
+        <w:t>A,B</w:t>
+      </w:r>
+      <w:proofErr w:type="gramEnd"/>
+      <w:r>
+        <w:rPr>
+          <w:rFonts w:ascii="Consolas" w:hAnsi="Consolas" w:cs="Consolas"/>
+          <w:sz w:val="16"/>
+          <w:szCs w:val="16"/>
+          <w:lang w:val="en-US"/>
+        </w:rPr>
+        <w:t>,AB,BtAB,X</w:t>
       </w:r>
       <w:proofErr w:type="spellEnd"/>
       <w:r>
@@ -18936,29 +19059,10 @@
           <w:szCs w:val="16"/>
           <w:lang w:val="en-US"/>
         </w:rPr>
-        <w:t>(</w:t>
-      </w:r>
-      <w:proofErr w:type="spellStart"/>
-      <w:proofErr w:type="gramEnd"/>
-      <w:r>
-        <w:rPr>
-          <w:rFonts w:ascii="Consolas" w:hAnsi="Consolas" w:cs="Consolas"/>
-          <w:sz w:val="16"/>
-          <w:szCs w:val="16"/>
-          <w:lang w:val="en-US"/>
-        </w:rPr>
-        <w:t>A,B,AB,BtAB,X</w:t>
-      </w:r>
-      <w:proofErr w:type="spellEnd"/>
-      <w:r>
-        <w:rPr>
-          <w:rFonts w:ascii="Consolas" w:hAnsi="Consolas" w:cs="Consolas"/>
-          <w:sz w:val="16"/>
-          <w:szCs w:val="16"/>
-          <w:lang w:val="en-US"/>
-        </w:rPr>
         <w:t>);</w:t>
       </w:r>
+      <w:bookmarkStart w:id="0" w:name="_GoBack"/>
+      <w:bookmarkEnd w:id="0"/>
     </w:p>
     <w:p>
       <w:pPr>
@@ -19009,17 +19113,7 @@
           <w:szCs w:val="16"/>
           <w:lang w:val="en-US"/>
         </w:rPr>
-        <w:t>mtx_</w:t>
-      </w:r>
-      <w:proofErr w:type="gramStart"/>
-      <w:r>
-        <w:rPr>
-          <w:rFonts w:ascii="Consolas" w:hAnsi="Consolas" w:cs="Consolas"/>
-          <w:sz w:val="16"/>
-          <w:szCs w:val="16"/>
-          <w:lang w:val="en-US"/>
-        </w:rPr>
-        <w:t>del</w:t>
+        <w:t>mtx_del</w:t>
       </w:r>
       <w:proofErr w:type="spellEnd"/>
       <w:r>
@@ -19029,17 +19123,7 @@
           <w:szCs w:val="16"/>
           <w:lang w:val="en-US"/>
         </w:rPr>
-        <w:t>(</w:t>
-      </w:r>
-      <w:proofErr w:type="gramEnd"/>
-      <w:r>
-        <w:rPr>
-          <w:rFonts w:ascii="Consolas" w:hAnsi="Consolas" w:cs="Consolas"/>
-          <w:sz w:val="16"/>
-          <w:szCs w:val="16"/>
-          <w:lang w:val="en-US"/>
-        </w:rPr>
-        <w:t>A);</w:t>
+        <w:t>(A);</w:t>
       </w:r>
     </w:p>
     <w:p>
@@ -19067,16 +19151,7 @@
           <w:sz w:val="16"/>
           <w:szCs w:val="16"/>
         </w:rPr>
-        <w:t>mtx_</w:t>
-      </w:r>
-      <w:proofErr w:type="gramStart"/>
-      <w:r>
-        <w:rPr>
-          <w:rFonts w:ascii="Consolas" w:hAnsi="Consolas" w:cs="Consolas"/>
-          <w:sz w:val="16"/>
-          <w:szCs w:val="16"/>
-        </w:rPr>
-        <w:t>del</w:t>
+        <w:t>mtx_del</w:t>
       </w:r>
       <w:proofErr w:type="spellEnd"/>
       <w:r>
@@ -19085,16 +19160,7 @@
           <w:sz w:val="16"/>
           <w:szCs w:val="16"/>
         </w:rPr>
-        <w:t>(</w:t>
-      </w:r>
-      <w:proofErr w:type="gramEnd"/>
-      <w:r>
-        <w:rPr>
-          <w:rFonts w:ascii="Consolas" w:hAnsi="Consolas" w:cs="Consolas"/>
-          <w:sz w:val="16"/>
-          <w:szCs w:val="16"/>
-        </w:rPr>
-        <w:t>B);</w:t>
+        <w:t>(B);</w:t>
       </w:r>
     </w:p>
     <w:p>
@@ -19121,16 +19187,7 @@
           <w:sz w:val="16"/>
           <w:szCs w:val="16"/>
         </w:rPr>
-        <w:t>mtx_</w:t>
-      </w:r>
-      <w:proofErr w:type="gramStart"/>
-      <w:r>
-        <w:rPr>
-          <w:rFonts w:ascii="Consolas" w:hAnsi="Consolas" w:cs="Consolas"/>
-          <w:sz w:val="16"/>
-          <w:szCs w:val="16"/>
-        </w:rPr>
-        <w:t>del</w:t>
+        <w:t>mtx_del</w:t>
       </w:r>
       <w:proofErr w:type="spellEnd"/>
       <w:r>
@@ -19139,16 +19196,7 @@
           <w:sz w:val="16"/>
           <w:szCs w:val="16"/>
         </w:rPr>
-        <w:t>(</w:t>
-      </w:r>
-      <w:proofErr w:type="gramEnd"/>
-      <w:r>
-        <w:rPr>
-          <w:rFonts w:ascii="Consolas" w:hAnsi="Consolas" w:cs="Consolas"/>
-          <w:sz w:val="16"/>
-          <w:szCs w:val="16"/>
-        </w:rPr>
-        <w:t>AB);</w:t>
+        <w:t>(AB);</w:t>
       </w:r>
     </w:p>
     <w:p>
@@ -19175,16 +19223,7 @@
           <w:sz w:val="16"/>
           <w:szCs w:val="16"/>
         </w:rPr>
-        <w:t>mtx_</w:t>
-      </w:r>
-      <w:proofErr w:type="gramStart"/>
-      <w:r>
-        <w:rPr>
-          <w:rFonts w:ascii="Consolas" w:hAnsi="Consolas" w:cs="Consolas"/>
-          <w:sz w:val="16"/>
-          <w:szCs w:val="16"/>
-        </w:rPr>
-        <w:t>del</w:t>
+        <w:t>mtx_del</w:t>
       </w:r>
       <w:proofErr w:type="spellEnd"/>
       <w:r>
@@ -19196,7 +19235,6 @@
         <w:t>(</w:t>
       </w:r>
       <w:proofErr w:type="spellStart"/>
-      <w:proofErr w:type="gramEnd"/>
       <w:r>
         <w:rPr>
           <w:rFonts w:ascii="Consolas" w:hAnsi="Consolas" w:cs="Consolas"/>
@@ -19269,7 +19307,6 @@
         </w:rPr>
         <w:t xml:space="preserve">    </w:t>
       </w:r>
-      <w:proofErr w:type="gramStart"/>
       <w:r>
         <w:rPr>
           <w:rFonts w:ascii="Consolas" w:hAnsi="Consolas" w:cs="Consolas"/>
@@ -19278,18 +19315,7 @@
           <w:szCs w:val="16"/>
           <w:lang w:val="en-US"/>
         </w:rPr>
-        <w:t>return</w:t>
-      </w:r>
-      <w:proofErr w:type="gramEnd"/>
-      <w:r>
-        <w:rPr>
-          <w:rFonts w:ascii="Consolas" w:hAnsi="Consolas" w:cs="Consolas"/>
-          <w:color w:val="0070C0"/>
-          <w:sz w:val="16"/>
-          <w:szCs w:val="16"/>
-          <w:lang w:val="en-US"/>
-        </w:rPr>
-        <w:t xml:space="preserve"> </w:t>
+        <w:t xml:space="preserve">return </w:t>
       </w:r>
       <w:r>
         <w:rPr>
@@ -19333,7 +19359,7 @@
 </file>
 
 <file path=word/endnotes.xml><?xml version="1.0" encoding="utf-8"?>
-<w:endnotes xmlns:wpc="http://schemas.microsoft.com/office/word/2010/wordprocessingCanvas" xmlns:mc="http://schemas.openxmlformats.org/markup-compatibility/2006" xmlns:o="urn:schemas-microsoft-com:office:office" xmlns:r="http://schemas.openxmlformats.org/officeDocument/2006/relationships" xmlns:m="http://schemas.openxmlformats.org/officeDocument/2006/math" xmlns:v="urn:schemas-microsoft-com:vml" xmlns:wp14="http://schemas.microsoft.com/office/word/2010/wordprocessingDrawing" xmlns:wp="http://schemas.openxmlformats.org/drawingml/2006/wordprocessingDrawing" xmlns:w10="urn:schemas-microsoft-com:office:word" xmlns:w="http://schemas.openxmlformats.org/wordprocessingml/2006/main" xmlns:w14="http://schemas.microsoft.com/office/word/2010/wordml" xmlns:w15="http://schemas.microsoft.com/office/word/2012/wordml" xmlns:wpg="http://schemas.microsoft.com/office/word/2010/wordprocessingGroup" xmlns:wpi="http://schemas.microsoft.com/office/word/2010/wordprocessingInk" xmlns:wne="http://schemas.microsoft.com/office/word/2006/wordml" xmlns:wps="http://schemas.microsoft.com/office/word/2010/wordprocessingShape" mc:Ignorable="w14 w15 wp14">
+<w:endnotes xmlns:wpc="http://schemas.microsoft.com/office/word/2010/wordprocessingCanvas" xmlns:cx="http://schemas.microsoft.com/office/drawing/2014/chartex" xmlns:cx1="http://schemas.microsoft.com/office/drawing/2015/9/8/chartex" xmlns:cx2="http://schemas.microsoft.com/office/drawing/2015/10/21/chartex" xmlns:cx3="http://schemas.microsoft.com/office/drawing/2016/5/9/chartex" xmlns:cx4="http://schemas.microsoft.com/office/drawing/2016/5/10/chartex" xmlns:cx5="http://schemas.microsoft.com/office/drawing/2016/5/11/chartex" xmlns:mc="http://schemas.openxmlformats.org/markup-compatibility/2006" xmlns:o="urn:schemas-microsoft-com:office:office" xmlns:r="http://schemas.openxmlformats.org/officeDocument/2006/relationships" xmlns:m="http://schemas.openxmlformats.org/officeDocument/2006/math" xmlns:v="urn:schemas-microsoft-com:vml" xmlns:wp14="http://schemas.microsoft.com/office/word/2010/wordprocessingDrawing" xmlns:wp="http://schemas.openxmlformats.org/drawingml/2006/wordprocessingDrawing" xmlns:w10="urn:schemas-microsoft-com:office:word" xmlns:w="http://schemas.openxmlformats.org/wordprocessingml/2006/main" xmlns:w14="http://schemas.microsoft.com/office/word/2010/wordml" xmlns:w15="http://schemas.microsoft.com/office/word/2012/wordml" xmlns:w16se="http://schemas.microsoft.com/office/word/2015/wordml/symex" xmlns:wpg="http://schemas.microsoft.com/office/word/2010/wordprocessingGroup" xmlns:wpi="http://schemas.microsoft.com/office/word/2010/wordprocessingInk" xmlns:wne="http://schemas.microsoft.com/office/word/2006/wordml" xmlns:wps="http://schemas.microsoft.com/office/word/2010/wordprocessingShape" mc:Ignorable="w14 w15 w16se wp14">
   <w:endnote w:type="separator" w:id="-1">
     <w:p>
       <w:pPr>
@@ -19358,7 +19384,7 @@
 </file>
 
 <file path=word/footer1.xml><?xml version="1.0" encoding="utf-8"?>
-<w:ftr xmlns:wpc="http://schemas.microsoft.com/office/word/2010/wordprocessingCanvas" xmlns:mc="http://schemas.openxmlformats.org/markup-compatibility/2006" xmlns:o="urn:schemas-microsoft-com:office:office" xmlns:r="http://schemas.openxmlformats.org/officeDocument/2006/relationships" xmlns:m="http://schemas.openxmlformats.org/officeDocument/2006/math" xmlns:v="urn:schemas-microsoft-com:vml" xmlns:wp14="http://schemas.microsoft.com/office/word/2010/wordprocessingDrawing" xmlns:wp="http://schemas.openxmlformats.org/drawingml/2006/wordprocessingDrawing" xmlns:w10="urn:schemas-microsoft-com:office:word" xmlns:w="http://schemas.openxmlformats.org/wordprocessingml/2006/main" xmlns:w14="http://schemas.microsoft.com/office/word/2010/wordml" xmlns:w15="http://schemas.microsoft.com/office/word/2012/wordml" xmlns:wpg="http://schemas.microsoft.com/office/word/2010/wordprocessingGroup" xmlns:wpi="http://schemas.microsoft.com/office/word/2010/wordprocessingInk" xmlns:wne="http://schemas.microsoft.com/office/word/2006/wordml" xmlns:wps="http://schemas.microsoft.com/office/word/2010/wordprocessingShape" mc:Ignorable="w14 w15 wp14">
+<w:ftr xmlns:wpc="http://schemas.microsoft.com/office/word/2010/wordprocessingCanvas" xmlns:cx="http://schemas.microsoft.com/office/drawing/2014/chartex" xmlns:cx1="http://schemas.microsoft.com/office/drawing/2015/9/8/chartex" xmlns:cx2="http://schemas.microsoft.com/office/drawing/2015/10/21/chartex" xmlns:cx3="http://schemas.microsoft.com/office/drawing/2016/5/9/chartex" xmlns:cx4="http://schemas.microsoft.com/office/drawing/2016/5/10/chartex" xmlns:cx5="http://schemas.microsoft.com/office/drawing/2016/5/11/chartex" xmlns:mc="http://schemas.openxmlformats.org/markup-compatibility/2006" xmlns:o="urn:schemas-microsoft-com:office:office" xmlns:r="http://schemas.openxmlformats.org/officeDocument/2006/relationships" xmlns:m="http://schemas.openxmlformats.org/officeDocument/2006/math" xmlns:v="urn:schemas-microsoft-com:vml" xmlns:wp14="http://schemas.microsoft.com/office/word/2010/wordprocessingDrawing" xmlns:wp="http://schemas.openxmlformats.org/drawingml/2006/wordprocessingDrawing" xmlns:w10="urn:schemas-microsoft-com:office:word" xmlns:w="http://schemas.openxmlformats.org/wordprocessingml/2006/main" xmlns:w14="http://schemas.microsoft.com/office/word/2010/wordml" xmlns:w15="http://schemas.microsoft.com/office/word/2012/wordml" xmlns:w16se="http://schemas.microsoft.com/office/word/2015/wordml/symex" xmlns:wpg="http://schemas.microsoft.com/office/word/2010/wordprocessingGroup" xmlns:wpi="http://schemas.microsoft.com/office/word/2010/wordprocessingInk" xmlns:wne="http://schemas.microsoft.com/office/word/2006/wordml" xmlns:wps="http://schemas.microsoft.com/office/word/2010/wordprocessingShape" mc:Ignorable="w14 w15 w16se wp14">
   <w:sdt>
     <w:sdtPr>
       <w:id w:val="1861848903"/>
@@ -19404,7 +19430,7 @@
             <w:rFonts w:ascii="LM Roman 12" w:hAnsi="LM Roman 12"/>
             <w:noProof/>
           </w:rPr>
-          <w:t>3</w:t>
+          <w:t>7</w:t>
         </w:r>
         <w:r>
           <w:rPr>
@@ -19424,7 +19450,7 @@
 </file>
 
 <file path=word/footnotes.xml><?xml version="1.0" encoding="utf-8"?>
-<w:footnotes xmlns:wpc="http://schemas.microsoft.com/office/word/2010/wordprocessingCanvas" xmlns:mc="http://schemas.openxmlformats.org/markup-compatibility/2006" xmlns:o="urn:schemas-microsoft-com:office:office" xmlns:r="http://schemas.openxmlformats.org/officeDocument/2006/relationships" xmlns:m="http://schemas.openxmlformats.org/officeDocument/2006/math" xmlns:v="urn:schemas-microsoft-com:vml" xmlns:wp14="http://schemas.microsoft.com/office/word/2010/wordprocessingDrawing" xmlns:wp="http://schemas.openxmlformats.org/drawingml/2006/wordprocessingDrawing" xmlns:w10="urn:schemas-microsoft-com:office:word" xmlns:w="http://schemas.openxmlformats.org/wordprocessingml/2006/main" xmlns:w14="http://schemas.microsoft.com/office/word/2010/wordml" xmlns:w15="http://schemas.microsoft.com/office/word/2012/wordml" xmlns:wpg="http://schemas.microsoft.com/office/word/2010/wordprocessingGroup" xmlns:wpi="http://schemas.microsoft.com/office/word/2010/wordprocessingInk" xmlns:wne="http://schemas.microsoft.com/office/word/2006/wordml" xmlns:wps="http://schemas.microsoft.com/office/word/2010/wordprocessingShape" mc:Ignorable="w14 w15 wp14">
+<w:footnotes xmlns:wpc="http://schemas.microsoft.com/office/word/2010/wordprocessingCanvas" xmlns:cx="http://schemas.microsoft.com/office/drawing/2014/chartex" xmlns:cx1="http://schemas.microsoft.com/office/drawing/2015/9/8/chartex" xmlns:cx2="http://schemas.microsoft.com/office/drawing/2015/10/21/chartex" xmlns:cx3="http://schemas.microsoft.com/office/drawing/2016/5/9/chartex" xmlns:cx4="http://schemas.microsoft.com/office/drawing/2016/5/10/chartex" xmlns:cx5="http://schemas.microsoft.com/office/drawing/2016/5/11/chartex" xmlns:mc="http://schemas.openxmlformats.org/markup-compatibility/2006" xmlns:o="urn:schemas-microsoft-com:office:office" xmlns:r="http://schemas.openxmlformats.org/officeDocument/2006/relationships" xmlns:m="http://schemas.openxmlformats.org/officeDocument/2006/math" xmlns:v="urn:schemas-microsoft-com:vml" xmlns:wp14="http://schemas.microsoft.com/office/word/2010/wordprocessingDrawing" xmlns:wp="http://schemas.openxmlformats.org/drawingml/2006/wordprocessingDrawing" xmlns:w10="urn:schemas-microsoft-com:office:word" xmlns:w="http://schemas.openxmlformats.org/wordprocessingml/2006/main" xmlns:w14="http://schemas.microsoft.com/office/word/2010/wordml" xmlns:w15="http://schemas.microsoft.com/office/word/2012/wordml" xmlns:w16se="http://schemas.microsoft.com/office/word/2015/wordml/symex" xmlns:wpg="http://schemas.microsoft.com/office/word/2010/wordprocessingGroup" xmlns:wpi="http://schemas.microsoft.com/office/word/2010/wordprocessingInk" xmlns:wne="http://schemas.microsoft.com/office/word/2006/wordml" xmlns:wps="http://schemas.microsoft.com/office/word/2010/wordprocessingShape" mc:Ignorable="w14 w15 w16se wp14">
   <w:footnote w:type="separator" w:id="-1">
     <w:p>
       <w:pPr>
@@ -19449,7 +19475,7 @@
 </file>
 
 <file path=word/numbering.xml><?xml version="1.0" encoding="utf-8"?>
-<w:numbering xmlns:wpc="http://schemas.microsoft.com/office/word/2010/wordprocessingCanvas" xmlns:mc="http://schemas.openxmlformats.org/markup-compatibility/2006" xmlns:o="urn:schemas-microsoft-com:office:office" xmlns:r="http://schemas.openxmlformats.org/officeDocument/2006/relationships" xmlns:m="http://schemas.openxmlformats.org/officeDocument/2006/math" xmlns:v="urn:schemas-microsoft-com:vml" xmlns:wp14="http://schemas.microsoft.com/office/word/2010/wordprocessingDrawing" xmlns:wp="http://schemas.openxmlformats.org/drawingml/2006/wordprocessingDrawing" xmlns:w10="urn:schemas-microsoft-com:office:word" xmlns:w="http://schemas.openxmlformats.org/wordprocessingml/2006/main" xmlns:w14="http://schemas.microsoft.com/office/word/2010/wordml" xmlns:w15="http://schemas.microsoft.com/office/word/2012/wordml" xmlns:wpg="http://schemas.microsoft.com/office/word/2010/wordprocessingGroup" xmlns:wpi="http://schemas.microsoft.com/office/word/2010/wordprocessingInk" xmlns:wne="http://schemas.microsoft.com/office/word/2006/wordml" xmlns:wps="http://schemas.microsoft.com/office/word/2010/wordprocessingShape" mc:Ignorable="w14 w15 wp14">
+<w:numbering xmlns:wpc="http://schemas.microsoft.com/office/word/2010/wordprocessingCanvas" xmlns:cx="http://schemas.microsoft.com/office/drawing/2014/chartex" xmlns:cx1="http://schemas.microsoft.com/office/drawing/2015/9/8/chartex" xmlns:cx2="http://schemas.microsoft.com/office/drawing/2015/10/21/chartex" xmlns:cx3="http://schemas.microsoft.com/office/drawing/2016/5/9/chartex" xmlns:cx4="http://schemas.microsoft.com/office/drawing/2016/5/10/chartex" xmlns:cx5="http://schemas.microsoft.com/office/drawing/2016/5/11/chartex" xmlns:mc="http://schemas.openxmlformats.org/markup-compatibility/2006" xmlns:o="urn:schemas-microsoft-com:office:office" xmlns:r="http://schemas.openxmlformats.org/officeDocument/2006/relationships" xmlns:m="http://schemas.openxmlformats.org/officeDocument/2006/math" xmlns:v="urn:schemas-microsoft-com:vml" xmlns:wp14="http://schemas.microsoft.com/office/word/2010/wordprocessingDrawing" xmlns:wp="http://schemas.openxmlformats.org/drawingml/2006/wordprocessingDrawing" xmlns:w10="urn:schemas-microsoft-com:office:word" xmlns:w="http://schemas.openxmlformats.org/wordprocessingml/2006/main" xmlns:w14="http://schemas.microsoft.com/office/word/2010/wordml" xmlns:w15="http://schemas.microsoft.com/office/word/2012/wordml" xmlns:w16se="http://schemas.microsoft.com/office/word/2015/wordml/symex" xmlns:wpg="http://schemas.microsoft.com/office/word/2010/wordprocessingGroup" xmlns:wpi="http://schemas.microsoft.com/office/word/2010/wordprocessingInk" xmlns:wne="http://schemas.microsoft.com/office/word/2006/wordml" xmlns:wps="http://schemas.microsoft.com/office/word/2010/wordprocessingShape" mc:Ignorable="w14 w15 w16se wp14">
   <w:abstractNum w:abstractNumId="0" w15:restartNumberingAfterBreak="0">
     <w:nsid w:val="2B6A2BB3"/>
     <w:multiLevelType w:val="hybridMultilevel"/>
@@ -19733,7 +19759,7 @@
 </file>
 
 <file path=word/styles.xml><?xml version="1.0" encoding="utf-8"?>
-<w:styles xmlns:mc="http://schemas.openxmlformats.org/markup-compatibility/2006" xmlns:r="http://schemas.openxmlformats.org/officeDocument/2006/relationships" xmlns:w="http://schemas.openxmlformats.org/wordprocessingml/2006/main" xmlns:w14="http://schemas.microsoft.com/office/word/2010/wordml" xmlns:w15="http://schemas.microsoft.com/office/word/2012/wordml" mc:Ignorable="w14 w15">
+<w:styles xmlns:mc="http://schemas.openxmlformats.org/markup-compatibility/2006" xmlns:r="http://schemas.openxmlformats.org/officeDocument/2006/relationships" xmlns:w="http://schemas.openxmlformats.org/wordprocessingml/2006/main" xmlns:w14="http://schemas.microsoft.com/office/word/2010/wordml" xmlns:w15="http://schemas.microsoft.com/office/word/2012/wordml" xmlns:w16se="http://schemas.microsoft.com/office/word/2015/wordml/symex" mc:Ignorable="w14 w15 w16se">
   <w:docDefaults>
     <w:rPrDefault>
       <w:rPr>
@@ -19749,7 +19775,7 @@
       </w:pPr>
     </w:pPrDefault>
   </w:docDefaults>
-  <w:latentStyles w:defLockedState="0" w:defUIPriority="99" w:defSemiHidden="0" w:defUnhideWhenUsed="0" w:defQFormat="0" w:count="371">
+  <w:latentStyles w:defLockedState="0" w:defUIPriority="99" w:defSemiHidden="0" w:defUnhideWhenUsed="0" w:defQFormat="0" w:count="374">
     <w:lsdException w:name="Normal" w:uiPriority="0" w:qFormat="1"/>
     <w:lsdException w:name="heading 1" w:uiPriority="9" w:qFormat="1"/>
     <w:lsdException w:name="heading 2" w:semiHidden="1" w:uiPriority="9" w:unhideWhenUsed="1" w:qFormat="1"/>
@@ -20121,6 +20147,9 @@
     <w:lsdException w:name="List Table 5 Dark Accent 6" w:uiPriority="50"/>
     <w:lsdException w:name="List Table 6 Colorful Accent 6" w:uiPriority="51"/>
     <w:lsdException w:name="List Table 7 Colorful Accent 6" w:uiPriority="52"/>
+    <w:lsdException w:name="Mention" w:semiHidden="1" w:unhideWhenUsed="1"/>
+    <w:lsdException w:name="Smart Hyperlink" w:semiHidden="1" w:unhideWhenUsed="1"/>
+    <w:lsdException w:name="Hashtag" w:semiHidden="1" w:unhideWhenUsed="1"/>
   </w:latentStyles>
   <w:style w:type="paragraph" w:default="1" w:styleId="Normal">
     <w:name w:val="Normal"/>

</xml_diff>